<commit_message>
revisions to slides and packet
</commit_message>
<xml_diff>
--- a/week-8/basketball lab - R.docx
+++ b/week-8/basketball lab - R.docx
@@ -1,6 +1,6 @@
 
 <file path=word/document.xml><?xml version="1.0" encoding="utf-8"?>
-<w:document xmlns:wpc="http://schemas.microsoft.com/office/word/2010/wordprocessingCanvas" xmlns:cx="http://schemas.microsoft.com/office/drawing/2014/chartex" xmlns:cx1="http://schemas.microsoft.com/office/drawing/2015/9/8/chartex" xmlns:cx2="http://schemas.microsoft.com/office/drawing/2015/10/21/chartex" xmlns:cx3="http://schemas.microsoft.com/office/drawing/2016/5/9/chartex" xmlns:cx4="http://schemas.microsoft.com/office/drawing/2016/5/10/chartex" xmlns:cx5="http://schemas.microsoft.com/office/drawing/2016/5/11/chartex" xmlns:cx6="http://schemas.microsoft.com/office/drawing/2016/5/12/chartex" xmlns:cx7="http://schemas.microsoft.com/office/drawing/2016/5/13/chartex" xmlns:cx8="http://schemas.microsoft.com/office/drawing/2016/5/14/chartex" xmlns:mc="http://schemas.openxmlformats.org/markup-compatibility/2006" xmlns:aink="http://schemas.microsoft.com/office/drawing/2016/ink" xmlns:am3d="http://schemas.microsoft.com/office/drawing/2017/model3d" xmlns:o="urn:schemas-microsoft-com:office:office" xmlns:r="http://schemas.openxmlformats.org/officeDocument/2006/relationships" xmlns:m="http://schemas.openxmlformats.org/officeDocument/2006/math" xmlns:v="urn:schemas-microsoft-com:vml" xmlns:wp14="http://schemas.microsoft.com/office/word/2010/wordprocessingDrawing" xmlns:wp="http://schemas.openxmlformats.org/drawingml/2006/wordprocessingDrawing" xmlns:w10="urn:schemas-microsoft-com:office:word" xmlns:w="http://schemas.openxmlformats.org/wordprocessingml/2006/main" xmlns:w14="http://schemas.microsoft.com/office/word/2010/wordml" xmlns:w15="http://schemas.microsoft.com/office/word/2012/wordml" xmlns:w16cid="http://schemas.microsoft.com/office/word/2016/wordml/cid" xmlns:w16se="http://schemas.microsoft.com/office/word/2015/wordml/symex" xmlns:wpg="http://schemas.microsoft.com/office/word/2010/wordprocessingGroup" xmlns:wpi="http://schemas.microsoft.com/office/word/2010/wordprocessingInk" xmlns:wne="http://schemas.microsoft.com/office/word/2006/wordml" xmlns:wps="http://schemas.microsoft.com/office/word/2010/wordprocessingShape" mc:Ignorable="w14 w15 w16se w16cid wp14">
+<w:document xmlns:wpc="http://schemas.microsoft.com/office/word/2010/wordprocessingCanvas" xmlns:cx="http://schemas.microsoft.com/office/drawing/2014/chartex" xmlns:cx1="http://schemas.microsoft.com/office/drawing/2015/9/8/chartex" xmlns:mc="http://schemas.openxmlformats.org/markup-compatibility/2006" xmlns:o="urn:schemas-microsoft-com:office:office" xmlns:r="http://schemas.openxmlformats.org/officeDocument/2006/relationships" xmlns:m="http://schemas.openxmlformats.org/officeDocument/2006/math" xmlns:v="urn:schemas-microsoft-com:vml" xmlns:wp14="http://schemas.microsoft.com/office/word/2010/wordprocessingDrawing" xmlns:wp="http://schemas.openxmlformats.org/drawingml/2006/wordprocessingDrawing" xmlns:w10="urn:schemas-microsoft-com:office:word" xmlns:w="http://schemas.openxmlformats.org/wordprocessingml/2006/main" xmlns:w14="http://schemas.microsoft.com/office/word/2010/wordml" xmlns:w15="http://schemas.microsoft.com/office/word/2012/wordml" xmlns:w16se="http://schemas.microsoft.com/office/word/2015/wordml/symex" xmlns:wpg="http://schemas.microsoft.com/office/word/2010/wordprocessingGroup" xmlns:wpi="http://schemas.microsoft.com/office/word/2010/wordprocessingInk" xmlns:wne="http://schemas.microsoft.com/office/word/2006/wordml" xmlns:wps="http://schemas.microsoft.com/office/word/2010/wordprocessingShape" mc:Ignorable="w14 w15 w16se wp14">
   <w:body>
     <w:p>
       <w:pPr>
@@ -72,11 +72,11 @@
         <w:tblLook w:val="04A0" w:firstRow="1" w:lastRow="0" w:firstColumn="1" w:lastColumn="0" w:noHBand="0" w:noVBand="1"/>
       </w:tblPr>
       <w:tblGrid>
-        <w:gridCol w:w="525"/>
-        <w:gridCol w:w="2427"/>
-        <w:gridCol w:w="2148"/>
-        <w:gridCol w:w="2152"/>
-        <w:gridCol w:w="2098"/>
+        <w:gridCol w:w="529"/>
+        <w:gridCol w:w="2491"/>
+        <w:gridCol w:w="2201"/>
+        <w:gridCol w:w="2206"/>
+        <w:gridCol w:w="2149"/>
       </w:tblGrid>
       <w:tr>
         <w:tc>
@@ -1197,6 +1197,7 @@
           <w:bCs/>
           <w:i/>
           <w:iCs/>
+          <w:sz w:val="36"/>
         </w:rPr>
       </w:pPr>
       <w:r>
@@ -1204,6 +1205,7 @@
           <w:bCs/>
           <w:i/>
           <w:iCs/>
+          <w:sz w:val="36"/>
         </w:rPr>
         <w:t xml:space="preserve">What predicts making a basket? </w:t>
       </w:r>
@@ -1263,9 +1265,9 @@
           <w:noProof/>
         </w:rPr>
         <w:drawing>
-          <wp:inline distT="0" distB="0" distL="0" distR="0" wp14:anchorId="65B6E3D7" wp14:editId="344FA5A5">
-            <wp:extent cx="5219700" cy="1657350"/>
-            <wp:effectExtent l="0" t="0" r="0" b="0"/>
+          <wp:inline distT="0" distB="0" distL="0" distR="0" wp14:anchorId="65B6E3D7" wp14:editId="5858147F">
+            <wp:extent cx="4076700" cy="1294427"/>
+            <wp:effectExtent l="0" t="0" r="0" b="1270"/>
             <wp:docPr id="5" name="Picture 5"/>
             <wp:cNvGraphicFramePr>
               <a:graphicFrameLocks xmlns:a="http://schemas.openxmlformats.org/drawingml/2006/main" noChangeAspect="1"/>
@@ -1286,7 +1288,7 @@
                   <pic:spPr>
                     <a:xfrm>
                       <a:off x="0" y="0"/>
-                      <a:ext cx="5219700" cy="1657350"/>
+                      <a:ext cx="4095065" cy="1300258"/>
                     </a:xfrm>
                     <a:prstGeom prst="rect">
                       <a:avLst/>
@@ -1339,7 +1341,10 @@
         <w:t>in the folder you are using for class materials today</w:t>
       </w:r>
       <w:r>
-        <w:t>. Use a simple file</w:t>
+        <w:t>. Use a file</w:t>
+      </w:r>
+      <w:r>
+        <w:t xml:space="preserve"> name</w:t>
       </w:r>
       <w:r>
         <w:t xml:space="preserve"> with enough information in it to know what is in the file, like: </w:t>
@@ -1403,7 +1408,27 @@
         <w:rPr>
           <w:bCs/>
         </w:rPr>
-        <w:t>follow the instructions below to open and save a new R Markdown file, then</w:t>
+        <w:t xml:space="preserve">follow the instructions below to </w:t>
+      </w:r>
+      <w:r>
+        <w:rPr>
+          <w:bCs/>
+          <w:u w:val="single"/>
+        </w:rPr>
+        <w:t xml:space="preserve">open and save a new R Markdown </w:t>
+      </w:r>
+      <w:r>
+        <w:rPr>
+          <w:bCs/>
+          <w:u w:val="single"/>
+        </w:rPr>
+        <w:t>document</w:t>
+      </w:r>
+      <w:r>
+        <w:rPr>
+          <w:bCs/>
+        </w:rPr>
+        <w:t>, then</w:t>
       </w:r>
       <w:r>
         <w:rPr>
@@ -1415,30 +1440,273 @@
         <w:rPr>
           <w:bCs/>
         </w:rPr>
-        <w:t xml:space="preserve">enter the data directly into R in vectors and combine them using the </w:t>
-      </w:r>
+        <w:t xml:space="preserve">enter the data directly into </w:t>
+      </w:r>
+      <w:r>
+        <w:rPr>
+          <w:bCs/>
+        </w:rPr>
+        <w:t xml:space="preserve">the </w:t>
+      </w:r>
+      <w:r>
+        <w:rPr>
+          <w:bCs/>
+        </w:rPr>
+        <w:t>R</w:t>
+      </w:r>
+      <w:r>
+        <w:rPr>
+          <w:bCs/>
+        </w:rPr>
+        <w:t xml:space="preserve"> Markdown document</w:t>
+      </w:r>
+      <w:r>
+        <w:rPr>
+          <w:bCs/>
+        </w:rPr>
+        <w:t xml:space="preserve"> in vectors and combine them using the </w:t>
+      </w:r>
+      <w:proofErr w:type="spellStart"/>
+      <w:r>
+        <w:rPr>
+          <w:bCs/>
+        </w:rPr>
+        <w:t>data.frame</w:t>
+      </w:r>
+      <w:proofErr w:type="spellEnd"/>
+      <w:r>
+        <w:rPr>
+          <w:bCs/>
+        </w:rPr>
+        <w:t>() function, like this:</w:t>
+      </w:r>
+    </w:p>
+    <w:p>
+      <w:pPr>
+        <w:spacing w:after="0" w:line="240" w:lineRule="auto"/>
+        <w:rPr>
+          <w:b/>
+        </w:rPr>
+      </w:pPr>
+    </w:p>
+    <w:p>
+      <w:pPr>
+        <w:spacing w:after="0" w:line="240" w:lineRule="auto"/>
+        <w:ind w:left="720"/>
+        <w:rPr>
+          <w:rFonts w:ascii="Courier New" w:hAnsi="Courier New" w:cs="Courier New"/>
+          <w:bCs/>
+          <w:color w:val="76923C" w:themeColor="accent3" w:themeShade="BF"/>
+        </w:rPr>
+      </w:pPr>
+      <w:r>
+        <w:rPr>
+          <w:rFonts w:ascii="Courier New" w:hAnsi="Courier New" w:cs="Courier New"/>
+          <w:bCs/>
+          <w:color w:val="76923C" w:themeColor="accent3" w:themeShade="BF"/>
+        </w:rPr>
+        <w:t xml:space="preserve"># enter the data </w:t>
+      </w:r>
+    </w:p>
+    <w:p>
+      <w:pPr>
+        <w:spacing w:after="0" w:line="240" w:lineRule="auto"/>
+        <w:ind w:left="720"/>
+        <w:rPr>
+          <w:rFonts w:ascii="Courier New" w:hAnsi="Courier New" w:cs="Courier New"/>
+          <w:bCs/>
+        </w:rPr>
+      </w:pPr>
       <w:proofErr w:type="spellStart"/>
       <w:proofErr w:type="gramStart"/>
       <w:r>
         <w:rPr>
+          <w:rFonts w:ascii="Courier New" w:hAnsi="Courier New" w:cs="Courier New"/>
           <w:bCs/>
         </w:rPr>
-        <w:t>data.frame</w:t>
+        <w:t>studentid</w:t>
       </w:r>
       <w:proofErr w:type="spellEnd"/>
       <w:proofErr w:type="gramEnd"/>
       <w:r>
         <w:rPr>
+          <w:rFonts w:ascii="Courier New" w:hAnsi="Courier New" w:cs="Courier New"/>
           <w:bCs/>
         </w:rPr>
-        <w:t>() function, like this:</w:t>
-      </w:r>
-    </w:p>
-    <w:p>
-      <w:pPr>
-        <w:spacing w:after="0" w:line="240" w:lineRule="auto"/>
-        <w:rPr>
-          <w:b/>
+        <w:t xml:space="preserve"> &lt;- c(1, 2, 3, 4, ....)</w:t>
+      </w:r>
+    </w:p>
+    <w:p>
+      <w:pPr>
+        <w:spacing w:after="0" w:line="240" w:lineRule="auto"/>
+        <w:ind w:left="720"/>
+        <w:rPr>
+          <w:rFonts w:ascii="Courier New" w:hAnsi="Courier New" w:cs="Courier New"/>
+          <w:bCs/>
+        </w:rPr>
+      </w:pPr>
+      <w:proofErr w:type="spellStart"/>
+      <w:proofErr w:type="gramStart"/>
+      <w:r>
+        <w:rPr>
+          <w:rFonts w:ascii="Courier New" w:hAnsi="Courier New" w:cs="Courier New"/>
+          <w:bCs/>
+        </w:rPr>
+        <w:t>basketMade</w:t>
+      </w:r>
+      <w:proofErr w:type="spellEnd"/>
+      <w:proofErr w:type="gramEnd"/>
+      <w:r>
+        <w:rPr>
+          <w:rFonts w:ascii="Courier New" w:hAnsi="Courier New" w:cs="Courier New"/>
+          <w:bCs/>
+        </w:rPr>
+        <w:t xml:space="preserve"> &lt;- c("No", "No", "No", "Yes", ....)</w:t>
+      </w:r>
+    </w:p>
+    <w:p>
+      <w:pPr>
+        <w:spacing w:after="0" w:line="240" w:lineRule="auto"/>
+        <w:ind w:left="720"/>
+        <w:rPr>
+          <w:rFonts w:ascii="Courier New" w:hAnsi="Courier New" w:cs="Courier New"/>
+          <w:bCs/>
+        </w:rPr>
+      </w:pPr>
+      <w:proofErr w:type="gramStart"/>
+      <w:r>
+        <w:rPr>
+          <w:rFonts w:ascii="Courier New" w:hAnsi="Courier New" w:cs="Courier New"/>
+          <w:bCs/>
+        </w:rPr>
+        <w:t>distance</w:t>
+      </w:r>
+      <w:proofErr w:type="gramEnd"/>
+      <w:r>
+        <w:rPr>
+          <w:rFonts w:ascii="Courier New" w:hAnsi="Courier New" w:cs="Courier New"/>
+          <w:bCs/>
+        </w:rPr>
+        <w:t xml:space="preserve"> &lt;- c(12, 11, 12, 3, ....) </w:t>
+      </w:r>
+    </w:p>
+    <w:p>
+      <w:pPr>
+        <w:spacing w:after="0" w:line="240" w:lineRule="auto"/>
+        <w:ind w:left="720"/>
+        <w:rPr>
+          <w:rFonts w:ascii="Courier New" w:hAnsi="Courier New" w:cs="Courier New"/>
+          <w:bCs/>
+        </w:rPr>
+      </w:pPr>
+      <w:proofErr w:type="spellStart"/>
+      <w:proofErr w:type="gramStart"/>
+      <w:r>
+        <w:rPr>
+          <w:rFonts w:ascii="Courier New" w:hAnsi="Courier New" w:cs="Courier New"/>
+          <w:bCs/>
+        </w:rPr>
+        <w:t>wideBasket</w:t>
+      </w:r>
+      <w:proofErr w:type="spellEnd"/>
+      <w:proofErr w:type="gramEnd"/>
+      <w:r>
+        <w:rPr>
+          <w:rFonts w:ascii="Courier New" w:hAnsi="Courier New" w:cs="Courier New"/>
+          <w:bCs/>
+        </w:rPr>
+        <w:t xml:space="preserve"> &lt;- c("Yes", "No", "Yes", "No", ....)</w:t>
+      </w:r>
+    </w:p>
+    <w:p>
+      <w:pPr>
+        <w:spacing w:after="0" w:line="240" w:lineRule="auto"/>
+        <w:ind w:left="720"/>
+        <w:rPr>
+          <w:rFonts w:ascii="Courier New" w:hAnsi="Courier New" w:cs="Courier New"/>
+          <w:bCs/>
+        </w:rPr>
+      </w:pPr>
+      <w:proofErr w:type="gramStart"/>
+      <w:r>
+        <w:rPr>
+          <w:rFonts w:ascii="Courier New" w:hAnsi="Courier New" w:cs="Courier New"/>
+          <w:bCs/>
+        </w:rPr>
+        <w:t>height</w:t>
+      </w:r>
+      <w:proofErr w:type="gramEnd"/>
+      <w:r>
+        <w:rPr>
+          <w:rFonts w:ascii="Courier New" w:hAnsi="Courier New" w:cs="Courier New"/>
+          <w:bCs/>
+        </w:rPr>
+        <w:t xml:space="preserve"> &lt;- c(</w:t>
+      </w:r>
+      <w:r>
+        <w:rPr>
+          <w:rFonts w:ascii="Courier New" w:hAnsi="Courier New" w:cs="Courier New"/>
+          <w:bCs/>
+        </w:rPr>
+        <w:t>63</w:t>
+      </w:r>
+      <w:r>
+        <w:rPr>
+          <w:rFonts w:ascii="Courier New" w:hAnsi="Courier New" w:cs="Courier New"/>
+          <w:bCs/>
+        </w:rPr>
+        <w:t>, 6</w:t>
+      </w:r>
+      <w:r>
+        <w:rPr>
+          <w:rFonts w:ascii="Courier New" w:hAnsi="Courier New" w:cs="Courier New"/>
+          <w:bCs/>
+        </w:rPr>
+        <w:t>7</w:t>
+      </w:r>
+      <w:r>
+        <w:rPr>
+          <w:rFonts w:ascii="Courier New" w:hAnsi="Courier New" w:cs="Courier New"/>
+          <w:bCs/>
+        </w:rPr>
+        <w:t>, 6</w:t>
+      </w:r>
+      <w:r>
+        <w:rPr>
+          <w:rFonts w:ascii="Courier New" w:hAnsi="Courier New" w:cs="Courier New"/>
+          <w:bCs/>
+        </w:rPr>
+        <w:t>6</w:t>
+      </w:r>
+      <w:r>
+        <w:rPr>
+          <w:rFonts w:ascii="Courier New" w:hAnsi="Courier New" w:cs="Courier New"/>
+          <w:bCs/>
+        </w:rPr>
+        <w:t>, 6</w:t>
+      </w:r>
+      <w:r>
+        <w:rPr>
+          <w:rFonts w:ascii="Courier New" w:hAnsi="Courier New" w:cs="Courier New"/>
+          <w:bCs/>
+        </w:rPr>
+        <w:t>5</w:t>
+      </w:r>
+      <w:r>
+        <w:rPr>
+          <w:rFonts w:ascii="Courier New" w:hAnsi="Courier New" w:cs="Courier New"/>
+          <w:bCs/>
+        </w:rPr>
+        <w:t>, ....)</w:t>
+      </w:r>
+    </w:p>
+    <w:p>
+      <w:pPr>
+        <w:spacing w:after="0" w:line="240" w:lineRule="auto"/>
+        <w:ind w:left="720"/>
+        <w:rPr>
+          <w:rFonts w:ascii="Courier New" w:hAnsi="Courier New" w:cs="Courier New"/>
+          <w:bCs/>
         </w:rPr>
       </w:pPr>
     </w:p>
@@ -1458,7 +1726,7 @@
           <w:bCs/>
           <w:color w:val="76923C" w:themeColor="accent3" w:themeShade="BF"/>
         </w:rPr>
-        <w:t xml:space="preserve"># enter the data </w:t>
+        <w:t xml:space="preserve"># combine into data frame </w:t>
       </w:r>
     </w:p>
     <w:p>
@@ -1470,292 +1738,6 @@
           <w:bCs/>
         </w:rPr>
       </w:pPr>
-      <w:proofErr w:type="spellStart"/>
-      <w:r>
-        <w:rPr>
-          <w:rFonts w:ascii="Courier New" w:hAnsi="Courier New" w:cs="Courier New"/>
-          <w:bCs/>
-        </w:rPr>
-        <w:t>studentid</w:t>
-      </w:r>
-      <w:proofErr w:type="spellEnd"/>
-      <w:r>
-        <w:rPr>
-          <w:rFonts w:ascii="Courier New" w:hAnsi="Courier New" w:cs="Courier New"/>
-          <w:bCs/>
-        </w:rPr>
-        <w:t xml:space="preserve"> &lt;- </w:t>
-      </w:r>
-      <w:proofErr w:type="gramStart"/>
-      <w:r>
-        <w:rPr>
-          <w:rFonts w:ascii="Courier New" w:hAnsi="Courier New" w:cs="Courier New"/>
-          <w:bCs/>
-        </w:rPr>
-        <w:t>c(</w:t>
-      </w:r>
-      <w:proofErr w:type="gramEnd"/>
-      <w:r>
-        <w:rPr>
-          <w:rFonts w:ascii="Courier New" w:hAnsi="Courier New" w:cs="Courier New"/>
-          <w:bCs/>
-        </w:rPr>
-        <w:t>1, 2, 3, 4, ....)</w:t>
-      </w:r>
-    </w:p>
-    <w:p>
-      <w:pPr>
-        <w:spacing w:after="0" w:line="240" w:lineRule="auto"/>
-        <w:ind w:left="720"/>
-        <w:rPr>
-          <w:rFonts w:ascii="Courier New" w:hAnsi="Courier New" w:cs="Courier New"/>
-          <w:bCs/>
-        </w:rPr>
-      </w:pPr>
-      <w:proofErr w:type="spellStart"/>
-      <w:r>
-        <w:rPr>
-          <w:rFonts w:ascii="Courier New" w:hAnsi="Courier New" w:cs="Courier New"/>
-          <w:bCs/>
-        </w:rPr>
-        <w:t>basketMade</w:t>
-      </w:r>
-      <w:proofErr w:type="spellEnd"/>
-      <w:r>
-        <w:rPr>
-          <w:rFonts w:ascii="Courier New" w:hAnsi="Courier New" w:cs="Courier New"/>
-          <w:bCs/>
-        </w:rPr>
-        <w:t xml:space="preserve"> &lt;- </w:t>
-      </w:r>
-      <w:proofErr w:type="gramStart"/>
-      <w:r>
-        <w:rPr>
-          <w:rFonts w:ascii="Courier New" w:hAnsi="Courier New" w:cs="Courier New"/>
-          <w:bCs/>
-        </w:rPr>
-        <w:t>c(</w:t>
-      </w:r>
-      <w:proofErr w:type="gramEnd"/>
-      <w:r>
-        <w:rPr>
-          <w:rFonts w:ascii="Courier New" w:hAnsi="Courier New" w:cs="Courier New"/>
-          <w:bCs/>
-        </w:rPr>
-        <w:t>"No", "No", "No", "Yes", ....)</w:t>
-      </w:r>
-    </w:p>
-    <w:p>
-      <w:pPr>
-        <w:spacing w:after="0" w:line="240" w:lineRule="auto"/>
-        <w:ind w:left="720"/>
-        <w:rPr>
-          <w:rFonts w:ascii="Courier New" w:hAnsi="Courier New" w:cs="Courier New"/>
-          <w:bCs/>
-        </w:rPr>
-      </w:pPr>
-      <w:r>
-        <w:rPr>
-          <w:rFonts w:ascii="Courier New" w:hAnsi="Courier New" w:cs="Courier New"/>
-          <w:bCs/>
-        </w:rPr>
-        <w:t xml:space="preserve">distance &lt;- </w:t>
-      </w:r>
-      <w:proofErr w:type="gramStart"/>
-      <w:r>
-        <w:rPr>
-          <w:rFonts w:ascii="Courier New" w:hAnsi="Courier New" w:cs="Courier New"/>
-          <w:bCs/>
-        </w:rPr>
-        <w:t>c(</w:t>
-      </w:r>
-      <w:proofErr w:type="gramEnd"/>
-      <w:r>
-        <w:rPr>
-          <w:rFonts w:ascii="Courier New" w:hAnsi="Courier New" w:cs="Courier New"/>
-          <w:bCs/>
-        </w:rPr>
-        <w:t xml:space="preserve">12, 11, 12, 3, ....) </w:t>
-      </w:r>
-    </w:p>
-    <w:p>
-      <w:pPr>
-        <w:spacing w:after="0" w:line="240" w:lineRule="auto"/>
-        <w:ind w:left="720"/>
-        <w:rPr>
-          <w:rFonts w:ascii="Courier New" w:hAnsi="Courier New" w:cs="Courier New"/>
-          <w:bCs/>
-        </w:rPr>
-      </w:pPr>
-      <w:proofErr w:type="spellStart"/>
-      <w:r>
-        <w:rPr>
-          <w:rFonts w:ascii="Courier New" w:hAnsi="Courier New" w:cs="Courier New"/>
-          <w:bCs/>
-        </w:rPr>
-        <w:t>wideBasket</w:t>
-      </w:r>
-      <w:proofErr w:type="spellEnd"/>
-      <w:r>
-        <w:rPr>
-          <w:rFonts w:ascii="Courier New" w:hAnsi="Courier New" w:cs="Courier New"/>
-          <w:bCs/>
-        </w:rPr>
-        <w:t xml:space="preserve"> &lt;- </w:t>
-      </w:r>
-      <w:proofErr w:type="gramStart"/>
-      <w:r>
-        <w:rPr>
-          <w:rFonts w:ascii="Courier New" w:hAnsi="Courier New" w:cs="Courier New"/>
-          <w:bCs/>
-        </w:rPr>
-        <w:t>c(</w:t>
-      </w:r>
-      <w:proofErr w:type="gramEnd"/>
-      <w:r>
-        <w:rPr>
-          <w:rFonts w:ascii="Courier New" w:hAnsi="Courier New" w:cs="Courier New"/>
-          <w:bCs/>
-        </w:rPr>
-        <w:t>"Yes", "No", "Yes", "No", ....)</w:t>
-      </w:r>
-    </w:p>
-    <w:p>
-      <w:pPr>
-        <w:spacing w:after="0" w:line="240" w:lineRule="auto"/>
-        <w:ind w:left="720"/>
-        <w:rPr>
-          <w:rFonts w:ascii="Courier New" w:hAnsi="Courier New" w:cs="Courier New"/>
-          <w:bCs/>
-        </w:rPr>
-      </w:pPr>
-      <w:r>
-        <w:rPr>
-          <w:rFonts w:ascii="Courier New" w:hAnsi="Courier New" w:cs="Courier New"/>
-          <w:bCs/>
-        </w:rPr>
-        <w:t xml:space="preserve">height &lt;- </w:t>
-      </w:r>
-      <w:proofErr w:type="gramStart"/>
-      <w:r>
-        <w:rPr>
-          <w:rFonts w:ascii="Courier New" w:hAnsi="Courier New" w:cs="Courier New"/>
-          <w:bCs/>
-        </w:rPr>
-        <w:t>c(</w:t>
-      </w:r>
-      <w:proofErr w:type="gramEnd"/>
-      <w:r>
-        <w:rPr>
-          <w:rFonts w:ascii="Courier New" w:hAnsi="Courier New" w:cs="Courier New"/>
-          <w:bCs/>
-        </w:rPr>
-        <w:t>63</w:t>
-      </w:r>
-      <w:r>
-        <w:rPr>
-          <w:rFonts w:ascii="Courier New" w:hAnsi="Courier New" w:cs="Courier New"/>
-          <w:bCs/>
-        </w:rPr>
-        <w:t>, 6</w:t>
-      </w:r>
-      <w:r>
-        <w:rPr>
-          <w:rFonts w:ascii="Courier New" w:hAnsi="Courier New" w:cs="Courier New"/>
-          <w:bCs/>
-        </w:rPr>
-        <w:t>7</w:t>
-      </w:r>
-      <w:r>
-        <w:rPr>
-          <w:rFonts w:ascii="Courier New" w:hAnsi="Courier New" w:cs="Courier New"/>
-          <w:bCs/>
-        </w:rPr>
-        <w:t>, 6</w:t>
-      </w:r>
-      <w:r>
-        <w:rPr>
-          <w:rFonts w:ascii="Courier New" w:hAnsi="Courier New" w:cs="Courier New"/>
-          <w:bCs/>
-        </w:rPr>
-        <w:t>6</w:t>
-      </w:r>
-      <w:r>
-        <w:rPr>
-          <w:rFonts w:ascii="Courier New" w:hAnsi="Courier New" w:cs="Courier New"/>
-          <w:bCs/>
-        </w:rPr>
-        <w:t>, 6</w:t>
-      </w:r>
-      <w:r>
-        <w:rPr>
-          <w:rFonts w:ascii="Courier New" w:hAnsi="Courier New" w:cs="Courier New"/>
-          <w:bCs/>
-        </w:rPr>
-        <w:t>5</w:t>
-      </w:r>
-      <w:r>
-        <w:rPr>
-          <w:rFonts w:ascii="Courier New" w:hAnsi="Courier New" w:cs="Courier New"/>
-          <w:bCs/>
-        </w:rPr>
-        <w:t>, ....)</w:t>
-      </w:r>
-    </w:p>
-    <w:p>
-      <w:pPr>
-        <w:spacing w:after="0" w:line="240" w:lineRule="auto"/>
-        <w:ind w:left="720"/>
-        <w:rPr>
-          <w:rFonts w:ascii="Courier New" w:hAnsi="Courier New" w:cs="Courier New"/>
-          <w:bCs/>
-        </w:rPr>
-      </w:pPr>
-    </w:p>
-    <w:p>
-      <w:pPr>
-        <w:spacing w:after="0" w:line="240" w:lineRule="auto"/>
-        <w:ind w:left="720"/>
-        <w:rPr>
-          <w:rFonts w:ascii="Courier New" w:hAnsi="Courier New" w:cs="Courier New"/>
-          <w:bCs/>
-          <w:color w:val="76923C" w:themeColor="accent3" w:themeShade="BF"/>
-        </w:rPr>
-      </w:pPr>
-      <w:r>
-        <w:rPr>
-          <w:rFonts w:ascii="Courier New" w:hAnsi="Courier New" w:cs="Courier New"/>
-          <w:bCs/>
-          <w:color w:val="76923C" w:themeColor="accent3" w:themeShade="BF"/>
-        </w:rPr>
-        <w:t xml:space="preserve"># combine into data frame </w:t>
-      </w:r>
-    </w:p>
-    <w:p>
-      <w:pPr>
-        <w:spacing w:after="0" w:line="240" w:lineRule="auto"/>
-        <w:ind w:left="720"/>
-        <w:rPr>
-          <w:rFonts w:ascii="Courier New" w:hAnsi="Courier New" w:cs="Courier New"/>
-          <w:bCs/>
-        </w:rPr>
-      </w:pPr>
-      <w:proofErr w:type="spellStart"/>
-      <w:r>
-        <w:rPr>
-          <w:rFonts w:ascii="Courier New" w:hAnsi="Courier New" w:cs="Courier New"/>
-          <w:bCs/>
-        </w:rPr>
-        <w:t>basketData</w:t>
-      </w:r>
-      <w:proofErr w:type="spellEnd"/>
-      <w:r>
-        <w:rPr>
-          <w:rFonts w:ascii="Courier New" w:hAnsi="Courier New" w:cs="Courier New"/>
-          <w:bCs/>
-        </w:rPr>
-        <w:t xml:space="preserve"> &lt;- </w:t>
-      </w:r>
       <w:proofErr w:type="spellStart"/>
       <w:proofErr w:type="gramStart"/>
       <w:r>
@@ -1763,7 +1745,7 @@
           <w:rFonts w:ascii="Courier New" w:hAnsi="Courier New" w:cs="Courier New"/>
           <w:bCs/>
         </w:rPr>
-        <w:t>data.frame</w:t>
+        <w:t>basketData</w:t>
       </w:r>
       <w:proofErr w:type="spellEnd"/>
       <w:proofErr w:type="gramEnd"/>
@@ -1772,6 +1754,22 @@
           <w:rFonts w:ascii="Courier New" w:hAnsi="Courier New" w:cs="Courier New"/>
           <w:bCs/>
         </w:rPr>
+        <w:t xml:space="preserve"> &lt;- </w:t>
+      </w:r>
+      <w:proofErr w:type="spellStart"/>
+      <w:r>
+        <w:rPr>
+          <w:rFonts w:ascii="Courier New" w:hAnsi="Courier New" w:cs="Courier New"/>
+          <w:bCs/>
+        </w:rPr>
+        <w:t>data.frame</w:t>
+      </w:r>
+      <w:proofErr w:type="spellEnd"/>
+      <w:r>
+        <w:rPr>
+          <w:rFonts w:ascii="Courier New" w:hAnsi="Courier New" w:cs="Courier New"/>
+          <w:bCs/>
+        </w:rPr>
         <w:t>(</w:t>
       </w:r>
       <w:proofErr w:type="spellStart"/>
@@ -1907,7 +1905,7 @@
           <w:b/>
           <w:bCs/>
         </w:rPr>
-        <w:t xml:space="preserve"> for today:</w:t>
+        <w:t xml:space="preserve"> for today</w:t>
       </w:r>
     </w:p>
     <w:p>
@@ -1921,14 +1919,9 @@
       </w:pPr>
       <w:proofErr w:type="spellStart"/>
       <w:r>
-        <w:t>odds.</w:t>
-      </w:r>
-      <w:proofErr w:type="gramStart"/>
-      <w:r>
-        <w:t>n.ends</w:t>
+        <w:t>odds.n.ends</w:t>
       </w:r>
       <w:proofErr w:type="spellEnd"/>
-      <w:proofErr w:type="gramEnd"/>
     </w:p>
     <w:p>
       <w:pPr>
@@ -2011,7 +2004,13 @@
         <w:t xml:space="preserve"> installed</w:t>
       </w:r>
       <w:r>
-        <w:t xml:space="preserve">, choose HTML since PDF requires other software installation) </w:t>
+        <w:t>, choose HTML since PDF requires other software installation</w:t>
+      </w:r>
+      <w:r>
+        <w:t xml:space="preserve"> to knit</w:t>
+      </w:r>
+      <w:r>
+        <w:t xml:space="preserve">) </w:t>
       </w:r>
     </w:p>
     <w:p>
@@ -2082,7 +2081,13 @@
         <w:spacing w:after="0" w:line="240" w:lineRule="auto"/>
       </w:pPr>
       <w:r>
-        <w:t>Add text and R code as needed to answer the questions below</w:t>
+        <w:t xml:space="preserve">Add </w:t>
+      </w:r>
+      <w:r>
+        <w:t xml:space="preserve">and run </w:t>
+      </w:r>
+      <w:r>
+        <w:t>R code as needed to answer the questions below</w:t>
       </w:r>
     </w:p>
     <w:p>
@@ -2095,19 +2100,6 @@
         <w:spacing w:after="0" w:line="240" w:lineRule="auto"/>
       </w:pPr>
       <w:r>
-        <w:t xml:space="preserve">Text can be typed anywhere outside the R code chunks </w:t>
-      </w:r>
-    </w:p>
-    <w:p>
-      <w:pPr>
-        <w:pStyle w:val="ListParagraph"/>
-        <w:numPr>
-          <w:ilvl w:val="1"/>
-          <w:numId w:val="10"/>
-        </w:numPr>
-        <w:spacing w:after="0" w:line="240" w:lineRule="auto"/>
-      </w:pPr>
-      <w:r>
         <w:t>R code chunks can be added by using “Insert” at the top of the code window</w:t>
       </w:r>
       <w:r>
@@ -2154,6 +2146,11 @@
     <w:p>
       <w:pPr>
         <w:spacing w:after="0" w:line="240" w:lineRule="auto"/>
+      </w:pPr>
+    </w:p>
+    <w:p>
+      <w:pPr>
+        <w:spacing w:after="0" w:line="240" w:lineRule="auto"/>
         <w:rPr>
           <w:b/>
           <w:bCs/>
@@ -2164,7 +2161,6 @@
           <w:b/>
           <w:bCs/>
         </w:rPr>
-        <w:lastRenderedPageBreak/>
         <w:t>Import and explore the data</w:t>
       </w:r>
     </w:p>
@@ -2191,7 +2187,7 @@
         <w:t xml:space="preserve">to import </w:t>
       </w:r>
       <w:r>
-        <w:t xml:space="preserve">data if needed  </w:t>
+        <w:t>data (you can skip this step if you typed your data directly into R Markdown)</w:t>
       </w:r>
     </w:p>
     <w:p>
@@ -2204,6 +2200,7 @@
         <w:spacing w:after="0" w:line="240" w:lineRule="auto"/>
       </w:pPr>
       <w:r>
+        <w:lastRenderedPageBreak/>
         <w:t>Try a stacked bar chart and a grouped bar chart to examine the relationship between making a basket and whether the basket was wide or narrow:</w:t>
       </w:r>
     </w:p>
@@ -2417,15 +2414,9 @@
         <w:rPr>
           <w:rFonts w:ascii="Courier New" w:hAnsi="Courier New" w:cs="Courier New"/>
         </w:rPr>
-        <w:t>(</w:t>
+        <w:t>()</w:t>
       </w:r>
       <w:proofErr w:type="gramEnd"/>
-      <w:r>
-        <w:rPr>
-          <w:rFonts w:ascii="Courier New" w:hAnsi="Courier New" w:cs="Courier New"/>
-        </w:rPr>
-        <w:t>)</w:t>
-      </w:r>
     </w:p>
     <w:p>
       <w:pPr>
@@ -2610,19 +2601,19 @@
         <w:rPr>
           <w:color w:val="E36C0A" w:themeColor="accent6" w:themeShade="BF"/>
         </w:rPr>
-        <w:t xml:space="preserve">Grouped bar plots tend to be easier to interpret, so </w:t>
-      </w:r>
-      <w:r>
-        <w:rPr>
-          <w:color w:val="E36C0A" w:themeColor="accent6" w:themeShade="BF"/>
-        </w:rPr>
-        <w:t>c</w:t>
-      </w:r>
-      <w:r>
-        <w:rPr>
-          <w:color w:val="E36C0A" w:themeColor="accent6" w:themeShade="BF"/>
-        </w:rPr>
-        <w:t>opy/paste or sketch (loosely) the bar graph</w:t>
+        <w:t>Grouped bar plots tend to be easier to interpret</w:t>
+      </w:r>
+      <w:r>
+        <w:rPr>
+          <w:color w:val="E36C0A" w:themeColor="accent6" w:themeShade="BF"/>
+        </w:rPr>
+        <w:t xml:space="preserve"> than stacked. Copy</w:t>
+      </w:r>
+      <w:r>
+        <w:rPr>
+          <w:color w:val="E36C0A" w:themeColor="accent6" w:themeShade="BF"/>
+        </w:rPr>
+        <w:t>/paste or sketch (loosely) the bar graph</w:t>
       </w:r>
       <w:r>
         <w:rPr>
@@ -2669,70 +2660,669 @@
     </w:p>
     <w:p>
       <w:pPr>
-        <w:spacing w:after="0" w:line="240" w:lineRule="auto"/>
-      </w:pPr>
-    </w:p>
-    <w:p>
-      <w:pPr>
-        <w:spacing w:after="0" w:line="240" w:lineRule="auto"/>
-      </w:pPr>
-    </w:p>
-    <w:p>
-      <w:pPr>
-        <w:spacing w:after="0" w:line="240" w:lineRule="auto"/>
-      </w:pPr>
-    </w:p>
-    <w:p>
-      <w:pPr>
-        <w:spacing w:after="0" w:line="240" w:lineRule="auto"/>
-      </w:pPr>
-    </w:p>
-    <w:p>
-      <w:pPr>
-        <w:spacing w:after="0" w:line="240" w:lineRule="auto"/>
-      </w:pPr>
-    </w:p>
-    <w:p>
-      <w:pPr>
-        <w:spacing w:after="0" w:line="240" w:lineRule="auto"/>
-      </w:pPr>
-    </w:p>
-    <w:p>
-      <w:pPr>
-        <w:spacing w:after="0" w:line="240" w:lineRule="auto"/>
-      </w:pPr>
-    </w:p>
-    <w:p>
-      <w:pPr>
-        <w:spacing w:after="0" w:line="240" w:lineRule="auto"/>
-      </w:pPr>
-    </w:p>
-    <w:p>
-      <w:pPr>
-        <w:spacing w:after="0" w:line="240" w:lineRule="auto"/>
-      </w:pPr>
-    </w:p>
-    <w:p>
-      <w:pPr>
-        <w:spacing w:after="0" w:line="240" w:lineRule="auto"/>
-      </w:pPr>
-    </w:p>
-    <w:p>
-      <w:pPr>
-        <w:spacing w:after="0" w:line="240" w:lineRule="auto"/>
-      </w:pPr>
-    </w:p>
-    <w:p>
-      <w:r>
-        <w:br w:type="page"/>
-      </w:r>
-    </w:p>
-    <w:p>
-      <w:pPr>
-        <w:spacing w:after="0" w:line="240" w:lineRule="auto"/>
-      </w:pPr>
-      <w:r>
-        <w:lastRenderedPageBreak/>
+        <w:rPr>
+          <w:color w:val="E36C0A" w:themeColor="accent6" w:themeShade="BF"/>
+        </w:rPr>
+      </w:pPr>
+    </w:p>
+    <w:p>
+      <w:pPr>
+        <w:rPr>
+          <w:color w:val="E36C0A" w:themeColor="accent6" w:themeShade="BF"/>
+        </w:rPr>
+      </w:pPr>
+    </w:p>
+    <w:p>
+      <w:pPr>
+        <w:rPr>
+          <w:color w:val="E36C0A" w:themeColor="accent6" w:themeShade="BF"/>
+        </w:rPr>
+      </w:pPr>
+    </w:p>
+    <w:p>
+      <w:pPr>
+        <w:rPr>
+          <w:color w:val="E36C0A" w:themeColor="accent6" w:themeShade="BF"/>
+        </w:rPr>
+      </w:pPr>
+    </w:p>
+    <w:p>
+      <w:pPr>
+        <w:rPr>
+          <w:color w:val="E36C0A" w:themeColor="accent6" w:themeShade="BF"/>
+        </w:rPr>
+      </w:pPr>
+    </w:p>
+    <w:p>
+      <w:pPr>
+        <w:rPr>
+          <w:b/>
+        </w:rPr>
+      </w:pPr>
+    </w:p>
+    <w:p>
+      <w:r>
+        <w:rPr>
+          <w:b/>
+        </w:rPr>
+        <w:t>[Optional bonus]</w:t>
+      </w:r>
+      <w:r>
+        <w:t xml:space="preserve"> </w:t>
+      </w:r>
+      <w:r>
+        <w:t xml:space="preserve">Create a grouped bar chart with percentages </w:t>
+      </w:r>
+      <w:r>
+        <w:rPr>
+          <w:i/>
+        </w:rPr>
+        <w:t xml:space="preserve">by group </w:t>
+      </w:r>
+      <w:r>
+        <w:t>instead of frequencies. Sketch the chart loosely and note any differences between this chart and the frequency version. The easiest</w:t>
+      </w:r>
+      <w:r>
+        <w:t xml:space="preserve"> (but-still-not-easy)</w:t>
+      </w:r>
+      <w:r>
+        <w:t xml:space="preserve"> way to do this is to summarize the data</w:t>
+      </w:r>
+      <w:r>
+        <w:t xml:space="preserve"> by group</w:t>
+      </w:r>
+      <w:r>
+        <w:t xml:space="preserve"> and use </w:t>
+      </w:r>
+      <w:proofErr w:type="spellStart"/>
+      <w:r>
+        <w:rPr>
+          <w:b/>
+        </w:rPr>
+        <w:t>geom_</w:t>
+      </w:r>
+      <w:proofErr w:type="gramStart"/>
+      <w:r>
+        <w:rPr>
+          <w:b/>
+        </w:rPr>
+        <w:t>col</w:t>
+      </w:r>
+      <w:proofErr w:type="spellEnd"/>
+      <w:r>
+        <w:rPr>
+          <w:b/>
+        </w:rPr>
+        <w:t>(</w:t>
+      </w:r>
+      <w:proofErr w:type="gramEnd"/>
+      <w:r>
+        <w:rPr>
+          <w:b/>
+        </w:rPr>
+        <w:t>)</w:t>
+      </w:r>
+      <w:r>
+        <w:t xml:space="preserve"> instead of the </w:t>
+      </w:r>
+      <w:proofErr w:type="spellStart"/>
+      <w:r>
+        <w:rPr>
+          <w:b/>
+        </w:rPr>
+        <w:t>geom_bar</w:t>
+      </w:r>
+      <w:proofErr w:type="spellEnd"/>
+      <w:r>
+        <w:rPr>
+          <w:b/>
+        </w:rPr>
+        <w:t xml:space="preserve">() </w:t>
+      </w:r>
+      <w:r>
+        <w:t>geometry, like this:</w:t>
+      </w:r>
+    </w:p>
+    <w:p>
+      <w:pPr>
+        <w:spacing w:after="0" w:line="240" w:lineRule="auto"/>
+        <w:ind w:left="720"/>
+        <w:rPr>
+          <w:rFonts w:ascii="Courier New" w:hAnsi="Courier New" w:cs="Courier New"/>
+          <w:color w:val="76923C" w:themeColor="accent3" w:themeShade="BF"/>
+          <w:sz w:val="20"/>
+        </w:rPr>
+      </w:pPr>
+      <w:r>
+        <w:rPr>
+          <w:rFonts w:ascii="Courier New" w:hAnsi="Courier New" w:cs="Courier New"/>
+          <w:color w:val="76923C" w:themeColor="accent3" w:themeShade="BF"/>
+          <w:sz w:val="20"/>
+        </w:rPr>
+        <w:t xml:space="preserve"># grouped bar chart with </w:t>
+      </w:r>
+      <w:proofErr w:type="spellStart"/>
+      <w:r>
+        <w:rPr>
+          <w:rFonts w:ascii="Courier New" w:hAnsi="Courier New" w:cs="Courier New"/>
+          <w:color w:val="76923C" w:themeColor="accent3" w:themeShade="BF"/>
+          <w:sz w:val="20"/>
+        </w:rPr>
+        <w:t>percents</w:t>
+      </w:r>
+      <w:proofErr w:type="spellEnd"/>
+      <w:r>
+        <w:rPr>
+          <w:rFonts w:ascii="Courier New" w:hAnsi="Courier New" w:cs="Courier New"/>
+          <w:color w:val="76923C" w:themeColor="accent3" w:themeShade="BF"/>
+          <w:sz w:val="20"/>
+        </w:rPr>
+        <w:t xml:space="preserve"> </w:t>
+      </w:r>
+    </w:p>
+    <w:p>
+      <w:pPr>
+        <w:spacing w:after="0" w:line="240" w:lineRule="auto"/>
+        <w:ind w:left="720"/>
+        <w:rPr>
+          <w:rFonts w:ascii="Courier New" w:hAnsi="Courier New" w:cs="Courier New"/>
+          <w:sz w:val="20"/>
+        </w:rPr>
+      </w:pPr>
+      <w:proofErr w:type="spellStart"/>
+      <w:proofErr w:type="gramStart"/>
+      <w:r>
+        <w:rPr>
+          <w:rFonts w:ascii="Courier New" w:hAnsi="Courier New" w:cs="Courier New"/>
+          <w:sz w:val="20"/>
+        </w:rPr>
+        <w:t>basketData</w:t>
+      </w:r>
+      <w:proofErr w:type="spellEnd"/>
+      <w:proofErr w:type="gramEnd"/>
+      <w:r>
+        <w:rPr>
+          <w:rFonts w:ascii="Courier New" w:hAnsi="Courier New" w:cs="Courier New"/>
+          <w:sz w:val="20"/>
+        </w:rPr>
+        <w:t xml:space="preserve"> %&gt;% </w:t>
+      </w:r>
+    </w:p>
+    <w:p>
+      <w:pPr>
+        <w:spacing w:after="0" w:line="240" w:lineRule="auto"/>
+        <w:ind w:left="720"/>
+        <w:rPr>
+          <w:rFonts w:ascii="Courier New" w:hAnsi="Courier New" w:cs="Courier New"/>
+          <w:sz w:val="20"/>
+        </w:rPr>
+      </w:pPr>
+      <w:r>
+        <w:rPr>
+          <w:rFonts w:ascii="Courier New" w:hAnsi="Courier New" w:cs="Courier New"/>
+          <w:sz w:val="20"/>
+        </w:rPr>
+        <w:t xml:space="preserve">  </w:t>
+      </w:r>
+      <w:proofErr w:type="spellStart"/>
+      <w:r>
+        <w:rPr>
+          <w:rFonts w:ascii="Courier New" w:hAnsi="Courier New" w:cs="Courier New"/>
+          <w:sz w:val="20"/>
+        </w:rPr>
+        <w:t>group_</w:t>
+      </w:r>
+      <w:proofErr w:type="gramStart"/>
+      <w:r>
+        <w:rPr>
+          <w:rFonts w:ascii="Courier New" w:hAnsi="Courier New" w:cs="Courier New"/>
+          <w:sz w:val="20"/>
+        </w:rPr>
+        <w:t>by</w:t>
+      </w:r>
+      <w:proofErr w:type="spellEnd"/>
+      <w:r>
+        <w:rPr>
+          <w:rFonts w:ascii="Courier New" w:hAnsi="Courier New" w:cs="Courier New"/>
+          <w:sz w:val="20"/>
+        </w:rPr>
+        <w:t>(</w:t>
+      </w:r>
+      <w:proofErr w:type="spellStart"/>
+      <w:proofErr w:type="gramEnd"/>
+      <w:r>
+        <w:rPr>
+          <w:rFonts w:ascii="Courier New" w:hAnsi="Courier New" w:cs="Courier New"/>
+          <w:sz w:val="20"/>
+        </w:rPr>
+        <w:t>basketMade</w:t>
+      </w:r>
+      <w:proofErr w:type="spellEnd"/>
+      <w:r>
+        <w:rPr>
+          <w:rFonts w:ascii="Courier New" w:hAnsi="Courier New" w:cs="Courier New"/>
+          <w:sz w:val="20"/>
+        </w:rPr>
+        <w:t xml:space="preserve">, </w:t>
+      </w:r>
+      <w:proofErr w:type="spellStart"/>
+      <w:r>
+        <w:rPr>
+          <w:rFonts w:ascii="Courier New" w:hAnsi="Courier New" w:cs="Courier New"/>
+          <w:sz w:val="20"/>
+        </w:rPr>
+        <w:t>wideBasket</w:t>
+      </w:r>
+      <w:proofErr w:type="spellEnd"/>
+      <w:r>
+        <w:rPr>
+          <w:rFonts w:ascii="Courier New" w:hAnsi="Courier New" w:cs="Courier New"/>
+          <w:sz w:val="20"/>
+        </w:rPr>
+        <w:t xml:space="preserve">) %&gt;%      </w:t>
+      </w:r>
+      <w:r>
+        <w:rPr>
+          <w:rFonts w:ascii="Courier New" w:hAnsi="Courier New" w:cs="Courier New"/>
+          <w:color w:val="76923C" w:themeColor="accent3" w:themeShade="BF"/>
+          <w:sz w:val="20"/>
+        </w:rPr>
+        <w:t># make groups of basket by wide</w:t>
+      </w:r>
+    </w:p>
+    <w:p>
+      <w:pPr>
+        <w:spacing w:after="0" w:line="240" w:lineRule="auto"/>
+        <w:ind w:left="720"/>
+        <w:rPr>
+          <w:rFonts w:ascii="Courier New" w:hAnsi="Courier New" w:cs="Courier New"/>
+          <w:sz w:val="20"/>
+        </w:rPr>
+      </w:pPr>
+      <w:r>
+        <w:rPr>
+          <w:rFonts w:ascii="Courier New" w:hAnsi="Courier New" w:cs="Courier New"/>
+          <w:sz w:val="20"/>
+        </w:rPr>
+        <w:t xml:space="preserve">  </w:t>
+      </w:r>
+      <w:proofErr w:type="gramStart"/>
+      <w:r>
+        <w:rPr>
+          <w:rFonts w:ascii="Courier New" w:hAnsi="Courier New" w:cs="Courier New"/>
+          <w:sz w:val="20"/>
+        </w:rPr>
+        <w:t>count(</w:t>
+      </w:r>
+      <w:proofErr w:type="gramEnd"/>
+      <w:r>
+        <w:rPr>
+          <w:rFonts w:ascii="Courier New" w:hAnsi="Courier New" w:cs="Courier New"/>
+          <w:sz w:val="20"/>
+        </w:rPr>
+        <w:t xml:space="preserve">) %&gt;%                               </w:t>
+      </w:r>
+      <w:r>
+        <w:rPr>
+          <w:rFonts w:ascii="Courier New" w:hAnsi="Courier New" w:cs="Courier New"/>
+          <w:color w:val="76923C" w:themeColor="accent3" w:themeShade="BF"/>
+          <w:sz w:val="20"/>
+        </w:rPr>
+        <w:t># count how many in each group</w:t>
+      </w:r>
+    </w:p>
+    <w:p>
+      <w:pPr>
+        <w:spacing w:after="0" w:line="240" w:lineRule="auto"/>
+        <w:ind w:left="720"/>
+        <w:rPr>
+          <w:rFonts w:ascii="Courier New" w:hAnsi="Courier New" w:cs="Courier New"/>
+          <w:sz w:val="20"/>
+        </w:rPr>
+      </w:pPr>
+      <w:r>
+        <w:rPr>
+          <w:rFonts w:ascii="Courier New" w:hAnsi="Courier New" w:cs="Courier New"/>
+          <w:sz w:val="20"/>
+        </w:rPr>
+        <w:t xml:space="preserve">  </w:t>
+      </w:r>
+      <w:proofErr w:type="spellStart"/>
+      <w:r>
+        <w:rPr>
+          <w:rFonts w:ascii="Courier New" w:hAnsi="Courier New" w:cs="Courier New"/>
+          <w:sz w:val="20"/>
+        </w:rPr>
+        <w:t>group_</w:t>
+      </w:r>
+      <w:proofErr w:type="gramStart"/>
+      <w:r>
+        <w:rPr>
+          <w:rFonts w:ascii="Courier New" w:hAnsi="Courier New" w:cs="Courier New"/>
+          <w:sz w:val="20"/>
+        </w:rPr>
+        <w:t>by</w:t>
+      </w:r>
+      <w:proofErr w:type="spellEnd"/>
+      <w:r>
+        <w:rPr>
+          <w:rFonts w:ascii="Courier New" w:hAnsi="Courier New" w:cs="Courier New"/>
+          <w:sz w:val="20"/>
+        </w:rPr>
+        <w:t>(</w:t>
+      </w:r>
+      <w:proofErr w:type="spellStart"/>
+      <w:proofErr w:type="gramEnd"/>
+      <w:r>
+        <w:rPr>
+          <w:rFonts w:ascii="Courier New" w:hAnsi="Courier New" w:cs="Courier New"/>
+          <w:sz w:val="20"/>
+        </w:rPr>
+        <w:t>wideBasket</w:t>
+      </w:r>
+      <w:proofErr w:type="spellEnd"/>
+      <w:r>
+        <w:rPr>
+          <w:rFonts w:ascii="Courier New" w:hAnsi="Courier New" w:cs="Courier New"/>
+          <w:sz w:val="20"/>
+        </w:rPr>
+        <w:t xml:space="preserve">) %&gt;%                  </w:t>
+      </w:r>
+      <w:r>
+        <w:rPr>
+          <w:rFonts w:ascii="Courier New" w:hAnsi="Courier New" w:cs="Courier New"/>
+          <w:color w:val="76923C" w:themeColor="accent3" w:themeShade="BF"/>
+          <w:sz w:val="20"/>
+        </w:rPr>
+        <w:t># choose group to add to 100% in graph</w:t>
+      </w:r>
+    </w:p>
+    <w:p>
+      <w:pPr>
+        <w:spacing w:after="0" w:line="240" w:lineRule="auto"/>
+        <w:ind w:left="720"/>
+        <w:rPr>
+          <w:rFonts w:ascii="Courier New" w:hAnsi="Courier New" w:cs="Courier New"/>
+          <w:sz w:val="20"/>
+        </w:rPr>
+      </w:pPr>
+      <w:r>
+        <w:rPr>
+          <w:rFonts w:ascii="Courier New" w:hAnsi="Courier New" w:cs="Courier New"/>
+          <w:sz w:val="20"/>
+        </w:rPr>
+        <w:t xml:space="preserve">  </w:t>
+      </w:r>
+      <w:proofErr w:type="gramStart"/>
+      <w:r>
+        <w:rPr>
+          <w:rFonts w:ascii="Courier New" w:hAnsi="Courier New" w:cs="Courier New"/>
+          <w:sz w:val="20"/>
+        </w:rPr>
+        <w:t>mutate(</w:t>
+      </w:r>
+      <w:proofErr w:type="spellStart"/>
+      <w:proofErr w:type="gramEnd"/>
+      <w:r>
+        <w:rPr>
+          <w:rFonts w:ascii="Courier New" w:hAnsi="Courier New" w:cs="Courier New"/>
+          <w:sz w:val="20"/>
+        </w:rPr>
+        <w:t>group</w:t>
+      </w:r>
+      <w:r>
+        <w:rPr>
+          <w:rFonts w:ascii="Courier New" w:hAnsi="Courier New" w:cs="Courier New"/>
+          <w:sz w:val="20"/>
+        </w:rPr>
+        <w:t>.perc</w:t>
+      </w:r>
+      <w:proofErr w:type="spellEnd"/>
+      <w:r>
+        <w:rPr>
+          <w:rFonts w:ascii="Courier New" w:hAnsi="Courier New" w:cs="Courier New"/>
+          <w:sz w:val="20"/>
+        </w:rPr>
+        <w:t xml:space="preserve"> = 100*(n/sum(n))) %&gt;%    </w:t>
+      </w:r>
+      <w:r>
+        <w:rPr>
+          <w:rFonts w:ascii="Courier New" w:hAnsi="Courier New" w:cs="Courier New"/>
+          <w:color w:val="76923C" w:themeColor="accent3" w:themeShade="BF"/>
+          <w:sz w:val="20"/>
+        </w:rPr>
+        <w:t xml:space="preserve"># compute </w:t>
+      </w:r>
+      <w:proofErr w:type="spellStart"/>
+      <w:r>
+        <w:rPr>
+          <w:rFonts w:ascii="Courier New" w:hAnsi="Courier New" w:cs="Courier New"/>
+          <w:color w:val="76923C" w:themeColor="accent3" w:themeShade="BF"/>
+          <w:sz w:val="20"/>
+        </w:rPr>
+        <w:t>percents</w:t>
+      </w:r>
+      <w:proofErr w:type="spellEnd"/>
+      <w:r>
+        <w:rPr>
+          <w:rFonts w:ascii="Courier New" w:hAnsi="Courier New" w:cs="Courier New"/>
+          <w:color w:val="76923C" w:themeColor="accent3" w:themeShade="BF"/>
+          <w:sz w:val="20"/>
+        </w:rPr>
+        <w:t xml:space="preserve"> for chosen variable</w:t>
+      </w:r>
+    </w:p>
+    <w:p>
+      <w:pPr>
+        <w:spacing w:after="0" w:line="240" w:lineRule="auto"/>
+        <w:ind w:left="720"/>
+        <w:rPr>
+          <w:rFonts w:ascii="Courier New" w:hAnsi="Courier New" w:cs="Courier New"/>
+          <w:sz w:val="20"/>
+        </w:rPr>
+      </w:pPr>
+      <w:r>
+        <w:rPr>
+          <w:rFonts w:ascii="Courier New" w:hAnsi="Courier New" w:cs="Courier New"/>
+          <w:sz w:val="20"/>
+        </w:rPr>
+        <w:t xml:space="preserve">  </w:t>
+      </w:r>
+      <w:proofErr w:type="spellStart"/>
+      <w:proofErr w:type="gramStart"/>
+      <w:r>
+        <w:rPr>
+          <w:rFonts w:ascii="Courier New" w:hAnsi="Courier New" w:cs="Courier New"/>
+          <w:sz w:val="20"/>
+        </w:rPr>
+        <w:t>ggplot</w:t>
+      </w:r>
+      <w:proofErr w:type="spellEnd"/>
+      <w:r>
+        <w:rPr>
+          <w:rFonts w:ascii="Courier New" w:hAnsi="Courier New" w:cs="Courier New"/>
+          <w:sz w:val="20"/>
+        </w:rPr>
+        <w:t>(</w:t>
+      </w:r>
+      <w:proofErr w:type="spellStart"/>
+      <w:proofErr w:type="gramEnd"/>
+      <w:r>
+        <w:rPr>
+          <w:rFonts w:ascii="Courier New" w:hAnsi="Courier New" w:cs="Courier New"/>
+          <w:sz w:val="20"/>
+        </w:rPr>
+        <w:t>aes</w:t>
+      </w:r>
+      <w:proofErr w:type="spellEnd"/>
+      <w:r>
+        <w:rPr>
+          <w:rFonts w:ascii="Courier New" w:hAnsi="Courier New" w:cs="Courier New"/>
+          <w:sz w:val="20"/>
+        </w:rPr>
+        <w:t xml:space="preserve">(x = </w:t>
+      </w:r>
+      <w:proofErr w:type="spellStart"/>
+      <w:r>
+        <w:rPr>
+          <w:rFonts w:ascii="Courier New" w:hAnsi="Courier New" w:cs="Courier New"/>
+          <w:sz w:val="20"/>
+        </w:rPr>
+        <w:t>wideBasket</w:t>
+      </w:r>
+      <w:proofErr w:type="spellEnd"/>
+      <w:r>
+        <w:rPr>
+          <w:rFonts w:ascii="Courier New" w:hAnsi="Courier New" w:cs="Courier New"/>
+          <w:sz w:val="20"/>
+        </w:rPr>
+        <w:t xml:space="preserve">, y = </w:t>
+      </w:r>
+      <w:proofErr w:type="spellStart"/>
+      <w:r>
+        <w:rPr>
+          <w:rFonts w:ascii="Courier New" w:hAnsi="Courier New" w:cs="Courier New"/>
+          <w:sz w:val="20"/>
+        </w:rPr>
+        <w:t>group</w:t>
+      </w:r>
+      <w:r>
+        <w:rPr>
+          <w:rFonts w:ascii="Courier New" w:hAnsi="Courier New" w:cs="Courier New"/>
+          <w:sz w:val="20"/>
+        </w:rPr>
+        <w:t>.perc</w:t>
+      </w:r>
+      <w:proofErr w:type="spellEnd"/>
+      <w:r>
+        <w:rPr>
+          <w:rFonts w:ascii="Courier New" w:hAnsi="Courier New" w:cs="Courier New"/>
+          <w:sz w:val="20"/>
+        </w:rPr>
+        <w:t xml:space="preserve">, </w:t>
+      </w:r>
+    </w:p>
+    <w:p>
+      <w:pPr>
+        <w:spacing w:after="0" w:line="240" w:lineRule="auto"/>
+        <w:ind w:left="720"/>
+        <w:rPr>
+          <w:rFonts w:ascii="Courier New" w:hAnsi="Courier New" w:cs="Courier New"/>
+          <w:sz w:val="20"/>
+        </w:rPr>
+      </w:pPr>
+      <w:r>
+        <w:rPr>
+          <w:rFonts w:ascii="Courier New" w:hAnsi="Courier New" w:cs="Courier New"/>
+          <w:sz w:val="20"/>
+        </w:rPr>
+        <w:t xml:space="preserve">                 </w:t>
+      </w:r>
+      <w:r>
+        <w:rPr>
+          <w:rFonts w:ascii="Courier New" w:hAnsi="Courier New" w:cs="Courier New"/>
+          <w:sz w:val="20"/>
+        </w:rPr>
+        <w:t xml:space="preserve">fill = </w:t>
+      </w:r>
+      <w:proofErr w:type="spellStart"/>
+      <w:r>
+        <w:rPr>
+          <w:rFonts w:ascii="Courier New" w:hAnsi="Courier New" w:cs="Courier New"/>
+          <w:sz w:val="20"/>
+        </w:rPr>
+        <w:t>basketMade</w:t>
+      </w:r>
+      <w:proofErr w:type="spellEnd"/>
+      <w:r>
+        <w:rPr>
+          <w:rFonts w:ascii="Courier New" w:hAnsi="Courier New" w:cs="Courier New"/>
+          <w:sz w:val="20"/>
+        </w:rPr>
+        <w:t>)) +</w:t>
+      </w:r>
+    </w:p>
+    <w:p>
+      <w:pPr>
+        <w:spacing w:after="0" w:line="240" w:lineRule="auto"/>
+        <w:ind w:left="720"/>
+        <w:rPr>
+          <w:rFonts w:ascii="Courier New" w:hAnsi="Courier New" w:cs="Courier New"/>
+          <w:sz w:val="20"/>
+        </w:rPr>
+      </w:pPr>
+      <w:r>
+        <w:rPr>
+          <w:rFonts w:ascii="Courier New" w:hAnsi="Courier New" w:cs="Courier New"/>
+          <w:sz w:val="20"/>
+        </w:rPr>
+        <w:t xml:space="preserve">  </w:t>
+      </w:r>
+      <w:proofErr w:type="spellStart"/>
+      <w:r>
+        <w:rPr>
+          <w:rFonts w:ascii="Courier New" w:hAnsi="Courier New" w:cs="Courier New"/>
+          <w:sz w:val="20"/>
+        </w:rPr>
+        <w:t>geom_</w:t>
+      </w:r>
+      <w:proofErr w:type="gramStart"/>
+      <w:r>
+        <w:rPr>
+          <w:rFonts w:ascii="Courier New" w:hAnsi="Courier New" w:cs="Courier New"/>
+          <w:sz w:val="20"/>
+        </w:rPr>
+        <w:t>col</w:t>
+      </w:r>
+      <w:proofErr w:type="spellEnd"/>
+      <w:r>
+        <w:rPr>
+          <w:rFonts w:ascii="Courier New" w:hAnsi="Courier New" w:cs="Courier New"/>
+          <w:sz w:val="20"/>
+        </w:rPr>
+        <w:t>(</w:t>
+      </w:r>
+      <w:proofErr w:type="gramEnd"/>
+      <w:r>
+        <w:rPr>
+          <w:rFonts w:ascii="Courier New" w:hAnsi="Courier New" w:cs="Courier New"/>
+          <w:sz w:val="20"/>
+        </w:rPr>
+        <w:t>position = "dodge")</w:t>
+      </w:r>
+    </w:p>
+    <w:p/>
+    <w:p/>
+    <w:p>
+      <w:pPr>
+        <w:spacing w:after="0" w:line="240" w:lineRule="auto"/>
+      </w:pPr>
+    </w:p>
+    <w:p>
+      <w:pPr>
+        <w:spacing w:after="0" w:line="240" w:lineRule="auto"/>
+      </w:pPr>
+    </w:p>
+    <w:p>
+      <w:pPr>
+        <w:spacing w:after="0" w:line="240" w:lineRule="auto"/>
+      </w:pPr>
+    </w:p>
+    <w:p>
+      <w:pPr>
+        <w:spacing w:after="0" w:line="240" w:lineRule="auto"/>
+      </w:pPr>
+    </w:p>
+    <w:p>
+      <w:pPr>
+        <w:spacing w:after="0" w:line="240" w:lineRule="auto"/>
+      </w:pPr>
+    </w:p>
+    <w:p>
+      <w:pPr>
+        <w:spacing w:after="0" w:line="240" w:lineRule="auto"/>
+      </w:pPr>
+      <w:r>
         <w:t xml:space="preserve">To examine the relationship between making a basket and the </w:t>
       </w:r>
       <w:r>
@@ -2788,19 +3378,11 @@
       </w:r>
       <w:proofErr w:type="spellStart"/>
       <w:r>
-        <w:t>geom_</w:t>
-      </w:r>
-      <w:proofErr w:type="gramStart"/>
-      <w:r>
-        <w:t>bar</w:t>
+        <w:t>geom_bar</w:t>
       </w:r>
       <w:proofErr w:type="spellEnd"/>
       <w:r>
-        <w:t>(</w:t>
-      </w:r>
-      <w:proofErr w:type="gramEnd"/>
-      <w:r>
-        <w:t>) layer of the plot</w:t>
+        <w:t>() layer of the plot</w:t>
       </w:r>
       <w:r>
         <w:t xml:space="preserve"> using the mean function for the variable on the y-axis</w:t>
@@ -3070,28 +3652,14 @@
         <w:rPr>
           <w:rFonts w:cstheme="minorHAnsi"/>
         </w:rPr>
-        <w:t>geom_</w:t>
-      </w:r>
-      <w:proofErr w:type="gramStart"/>
+        <w:t>geom_col</w:t>
+      </w:r>
+      <w:proofErr w:type="spellEnd"/>
       <w:r>
         <w:rPr>
           <w:rFonts w:cstheme="minorHAnsi"/>
         </w:rPr>
-        <w:t>col</w:t>
-      </w:r>
-      <w:proofErr w:type="spellEnd"/>
-      <w:r>
-        <w:rPr>
-          <w:rFonts w:cstheme="minorHAnsi"/>
-        </w:rPr>
-        <w:t>(</w:t>
-      </w:r>
-      <w:proofErr w:type="gramEnd"/>
-      <w:r>
-        <w:rPr>
-          <w:rFonts w:cstheme="minorHAnsi"/>
-        </w:rPr>
-        <w:t xml:space="preserve">) instead of </w:t>
+        <w:t xml:space="preserve">() instead of </w:t>
       </w:r>
       <w:proofErr w:type="spellStart"/>
       <w:r>
@@ -3379,15 +3947,9 @@
         <w:rPr>
           <w:rFonts w:ascii="Courier New" w:hAnsi="Courier New" w:cs="Courier New"/>
         </w:rPr>
-        <w:t>(</w:t>
+        <w:t>()</w:t>
       </w:r>
       <w:proofErr w:type="gramEnd"/>
-      <w:r>
-        <w:rPr>
-          <w:rFonts w:ascii="Courier New" w:hAnsi="Courier New" w:cs="Courier New"/>
-        </w:rPr>
-        <w:t>)</w:t>
-      </w:r>
     </w:p>
     <w:p>
       <w:pPr>
@@ -3522,7 +4084,19 @@
         <w:rPr>
           <w:color w:val="E36C0A" w:themeColor="accent6" w:themeShade="BF"/>
         </w:rPr>
-        <w:t xml:space="preserve"> (e.g., taller people made more baskets)</w:t>
+        <w:t xml:space="preserve"> (e.g., taller people made </w:t>
+      </w:r>
+      <w:r>
+        <w:rPr>
+          <w:color w:val="E36C0A" w:themeColor="accent6" w:themeShade="BF"/>
+        </w:rPr>
+        <w:t>fewer</w:t>
+      </w:r>
+      <w:r>
+        <w:rPr>
+          <w:color w:val="E36C0A" w:themeColor="accent6" w:themeShade="BF"/>
+        </w:rPr>
+        <w:t xml:space="preserve"> baskets)</w:t>
       </w:r>
       <w:r>
         <w:rPr>
@@ -3596,6 +4170,9 @@
       </w:r>
       <w:proofErr w:type="spellStart"/>
       <w:r>
+        <w:rPr>
+          <w:b/>
+        </w:rPr>
         <w:t>tableone</w:t>
       </w:r>
       <w:proofErr w:type="spellEnd"/>
@@ -3633,7 +4210,13 @@
       </w:r>
       <w:proofErr w:type="spellEnd"/>
       <w:r>
-        <w:t xml:space="preserve"> variable:</w:t>
+        <w:t xml:space="preserve"> variable</w:t>
+      </w:r>
+      <w:r>
+        <w:t xml:space="preserve"> so that you get separate columns for baskets made and missed</w:t>
+      </w:r>
+      <w:r>
+        <w:t>:</w:t>
       </w:r>
     </w:p>
     <w:p>
@@ -3706,48 +4289,54 @@
           <w:rFonts w:ascii="Courier New" w:hAnsi="Courier New" w:cs="Courier New"/>
         </w:rPr>
       </w:pPr>
+      <w:proofErr w:type="spellStart"/>
+      <w:r>
+        <w:rPr>
+          <w:rFonts w:ascii="Courier New" w:hAnsi="Courier New" w:cs="Courier New"/>
+        </w:rPr>
+        <w:t>basket.table</w:t>
+      </w:r>
+      <w:proofErr w:type="spellEnd"/>
+      <w:r>
+        <w:rPr>
+          <w:rFonts w:ascii="Courier New" w:hAnsi="Courier New" w:cs="Courier New"/>
+        </w:rPr>
+        <w:t xml:space="preserve"> &lt;- </w:t>
+      </w:r>
       <w:proofErr w:type="spellStart"/>
       <w:proofErr w:type="gramStart"/>
       <w:r>
         <w:rPr>
           <w:rFonts w:ascii="Courier New" w:hAnsi="Courier New" w:cs="Courier New"/>
         </w:rPr>
-        <w:t>basket.table</w:t>
+        <w:t>CreateTableOne</w:t>
       </w:r>
       <w:proofErr w:type="spellEnd"/>
+      <w:r>
+        <w:rPr>
+          <w:rFonts w:ascii="Courier New" w:hAnsi="Courier New" w:cs="Courier New"/>
+        </w:rPr>
+        <w:t>(</w:t>
+      </w:r>
       <w:proofErr w:type="gramEnd"/>
       <w:r>
         <w:rPr>
           <w:rFonts w:ascii="Courier New" w:hAnsi="Courier New" w:cs="Courier New"/>
         </w:rPr>
-        <w:t xml:space="preserve"> &lt;- </w:t>
+        <w:t xml:space="preserve">data = </w:t>
       </w:r>
       <w:proofErr w:type="spellStart"/>
       <w:r>
         <w:rPr>
           <w:rFonts w:ascii="Courier New" w:hAnsi="Courier New" w:cs="Courier New"/>
         </w:rPr>
-        <w:t>CreateTableOne</w:t>
+        <w:t>basketData</w:t>
       </w:r>
       <w:proofErr w:type="spellEnd"/>
       <w:r>
         <w:rPr>
           <w:rFonts w:ascii="Courier New" w:hAnsi="Courier New" w:cs="Courier New"/>
         </w:rPr>
-        <w:t xml:space="preserve">(data = </w:t>
-      </w:r>
-      <w:proofErr w:type="spellStart"/>
-      <w:r>
-        <w:rPr>
-          <w:rFonts w:ascii="Courier New" w:hAnsi="Courier New" w:cs="Courier New"/>
-        </w:rPr>
-        <w:t>basketData</w:t>
-      </w:r>
-      <w:proofErr w:type="spellEnd"/>
-      <w:r>
-        <w:rPr>
-          <w:rFonts w:ascii="Courier New" w:hAnsi="Courier New" w:cs="Courier New"/>
-        </w:rPr>
         <w:t xml:space="preserve">, </w:t>
       </w:r>
     </w:p>
@@ -3763,21 +4352,21 @@
         <w:rPr>
           <w:rFonts w:ascii="Courier New" w:hAnsi="Courier New" w:cs="Courier New"/>
         </w:rPr>
-        <w:t xml:space="preserve">                               vars = </w:t>
+        <w:t xml:space="preserve">                               </w:t>
       </w:r>
       <w:proofErr w:type="gramStart"/>
       <w:r>
         <w:rPr>
           <w:rFonts w:ascii="Courier New" w:hAnsi="Courier New" w:cs="Courier New"/>
         </w:rPr>
-        <w:t>c(</w:t>
+        <w:t>vars</w:t>
       </w:r>
       <w:proofErr w:type="gramEnd"/>
       <w:r>
         <w:rPr>
           <w:rFonts w:ascii="Courier New" w:hAnsi="Courier New" w:cs="Courier New"/>
         </w:rPr>
-        <w:t>'height', 'distance',</w:t>
+        <w:t xml:space="preserve"> = c('height', 'distance',</w:t>
       </w:r>
     </w:p>
     <w:p>
@@ -3884,6 +4473,78 @@
       <w:pPr>
         <w:spacing w:after="0" w:line="240" w:lineRule="auto"/>
       </w:pPr>
+    </w:p>
+    <w:p>
+      <w:pPr>
+        <w:spacing w:after="0" w:line="240" w:lineRule="auto"/>
+      </w:pPr>
+    </w:p>
+    <w:p>
+      <w:pPr>
+        <w:spacing w:after="0" w:line="240" w:lineRule="auto"/>
+      </w:pPr>
+      <w:r>
+        <w:t xml:space="preserve">When </w:t>
+      </w:r>
+      <w:r>
+        <w:rPr>
+          <w:b/>
+        </w:rPr>
+        <w:t>strata</w:t>
+      </w:r>
+      <w:r>
+        <w:t xml:space="preserve"> </w:t>
+      </w:r>
+      <w:r>
+        <w:t>=</w:t>
+      </w:r>
+      <w:r>
+        <w:t xml:space="preserve"> is used</w:t>
+      </w:r>
+      <w:r>
+        <w:t xml:space="preserve"> in </w:t>
+      </w:r>
+      <w:proofErr w:type="spellStart"/>
+      <w:r>
+        <w:rPr>
+          <w:b/>
+        </w:rPr>
+        <w:t>CreateTableOne</w:t>
+      </w:r>
+      <w:proofErr w:type="spellEnd"/>
+      <w:r>
+        <w:t xml:space="preserve">, </w:t>
+      </w:r>
+      <w:r>
+        <w:t xml:space="preserve">the output has </w:t>
+      </w:r>
+      <w:r>
+        <w:t>a p-value for each variable. For categorical variables, this p-value comes from a chi-squared test</w:t>
+      </w:r>
+      <w:r>
+        <w:t xml:space="preserve"> of the </w:t>
+      </w:r>
+      <w:r>
+        <w:rPr>
+          <w:b/>
+        </w:rPr>
+        <w:t>strata</w:t>
+      </w:r>
+      <w:r>
+        <w:t xml:space="preserve"> variable </w:t>
+      </w:r>
+      <w:r>
+        <w:t xml:space="preserve">that is in the table columns </w:t>
+      </w:r>
+      <w:r>
+        <w:t xml:space="preserve">and the </w:t>
+      </w:r>
+      <w:r>
+        <w:t>variable shown in the row of the table</w:t>
+      </w:r>
+      <w:r>
+        <w:t>. For continuous variables this p-value comes from a t-test or an alternate test if the data were non-normal.</w:t>
+      </w:r>
     </w:p>
     <w:p>
       <w:pPr>
@@ -3931,7 +4592,7 @@
     <w:tbl>
       <w:tblPr>
         <w:tblStyle w:val="TableGrid"/>
-        <w:tblW w:w="9565" w:type="dxa"/>
+        <w:tblW w:w="7864" w:type="dxa"/>
         <w:tblBorders>
           <w:top w:val="single" w:sz="4" w:space="0" w:color="auto"/>
           <w:left w:val="none" w:sz="0" w:space="0" w:color="auto"/>
@@ -3946,7 +4607,6 @@
         <w:gridCol w:w="3064"/>
         <w:gridCol w:w="2051"/>
         <w:gridCol w:w="1977"/>
-        <w:gridCol w:w="1701"/>
         <w:gridCol w:w="772"/>
       </w:tblGrid>
       <w:tr>
@@ -4007,22 +4667,6 @@
               </w:rPr>
               <w:t>Basket missed</w:t>
             </w:r>
-          </w:p>
-        </w:tc>
-        <w:tc>
-          <w:tcPr>
-            <w:tcW w:w="1701" w:type="dxa"/>
-            <w:tcBorders>
-              <w:bottom w:val="nil"/>
-            </w:tcBorders>
-          </w:tcPr>
-          <w:p>
-            <w:pPr>
-              <w:rPr>
-                <w:color w:val="E36C0A" w:themeColor="accent6" w:themeShade="BF"/>
-                <w:vertAlign w:val="superscript"/>
-              </w:rPr>
-            </w:pPr>
           </w:p>
         </w:tc>
         <w:tc>
@@ -4115,47 +4759,6 @@
         </w:tc>
         <w:tc>
           <w:tcPr>
-            <w:tcW w:w="1701" w:type="dxa"/>
-            <w:tcBorders>
-              <w:top w:val="nil"/>
-              <w:bottom w:val="nil"/>
-            </w:tcBorders>
-            <w:shd w:val="clear" w:color="auto" w:fill="D9D9D9" w:themeFill="background1" w:themeFillShade="D9"/>
-          </w:tcPr>
-          <w:p>
-            <w:pPr>
-              <w:jc w:val="center"/>
-              <w:rPr>
-                <w:b/>
-                <w:color w:val="E36C0A" w:themeColor="accent6" w:themeShade="BF"/>
-              </w:rPr>
-            </w:pPr>
-            <w:r>
-              <w:rPr>
-                <w:b/>
-                <w:color w:val="E36C0A" w:themeColor="accent6" w:themeShade="BF"/>
-              </w:rPr>
-              <w:t>χ</w:t>
-            </w:r>
-            <w:r>
-              <w:rPr>
-                <w:b/>
-                <w:color w:val="E36C0A" w:themeColor="accent6" w:themeShade="BF"/>
-                <w:vertAlign w:val="superscript"/>
-              </w:rPr>
-              <w:t xml:space="preserve">2 </w:t>
-            </w:r>
-            <w:r>
-              <w:rPr>
-                <w:b/>
-                <w:color w:val="E36C0A" w:themeColor="accent6" w:themeShade="BF"/>
-              </w:rPr>
-              <w:t>(df)</w:t>
-            </w:r>
-          </w:p>
-        </w:tc>
-        <w:tc>
-          <w:tcPr>
             <w:tcW w:w="772" w:type="dxa"/>
             <w:tcBorders>
               <w:top w:val="nil"/>
@@ -4238,23 +4841,6 @@
         </w:tc>
         <w:tc>
           <w:tcPr>
-            <w:tcW w:w="1701" w:type="dxa"/>
-            <w:tcBorders>
-              <w:top w:val="nil"/>
-              <w:bottom w:val="nil"/>
-            </w:tcBorders>
-          </w:tcPr>
-          <w:p>
-            <w:pPr>
-              <w:jc w:val="right"/>
-              <w:rPr>
-                <w:color w:val="E36C0A" w:themeColor="accent6" w:themeShade="BF"/>
-              </w:rPr>
-            </w:pPr>
-          </w:p>
-        </w:tc>
-        <w:tc>
-          <w:tcPr>
             <w:tcW w:w="772" w:type="dxa"/>
             <w:tcBorders>
               <w:top w:val="nil"/>
@@ -4334,23 +4920,6 @@
         </w:tc>
         <w:tc>
           <w:tcPr>
-            <w:tcW w:w="1701" w:type="dxa"/>
-            <w:tcBorders>
-              <w:top w:val="nil"/>
-              <w:bottom w:val="nil"/>
-            </w:tcBorders>
-            <w:shd w:val="clear" w:color="auto" w:fill="F2F2F2" w:themeFill="background1" w:themeFillShade="F2"/>
-          </w:tcPr>
-          <w:p>
-            <w:pPr>
-              <w:rPr>
-                <w:color w:val="E36C0A" w:themeColor="accent6" w:themeShade="BF"/>
-              </w:rPr>
-            </w:pPr>
-          </w:p>
-        </w:tc>
-        <w:tc>
-          <w:tcPr>
             <w:tcW w:w="772" w:type="dxa"/>
             <w:tcBorders>
               <w:top w:val="nil"/>
@@ -4416,21 +4985,6 @@
           <w:p>
             <w:pPr>
               <w:jc w:val="right"/>
-              <w:rPr>
-                <w:color w:val="E36C0A" w:themeColor="accent6" w:themeShade="BF"/>
-              </w:rPr>
-            </w:pPr>
-          </w:p>
-        </w:tc>
-        <w:tc>
-          <w:tcPr>
-            <w:tcW w:w="1701" w:type="dxa"/>
-            <w:tcBorders>
-              <w:top w:val="nil"/>
-            </w:tcBorders>
-          </w:tcPr>
-          <w:p>
-            <w:pPr>
               <w:rPr>
                 <w:color w:val="E36C0A" w:themeColor="accent6" w:themeShade="BF"/>
               </w:rPr>
@@ -4559,32 +5113,6 @@
         </w:tc>
         <w:tc>
           <w:tcPr>
-            <w:tcW w:w="1701" w:type="dxa"/>
-            <w:tcBorders>
-              <w:top w:val="nil"/>
-              <w:bottom w:val="nil"/>
-            </w:tcBorders>
-            <w:shd w:val="clear" w:color="auto" w:fill="D9D9D9" w:themeFill="background1" w:themeFillShade="D9"/>
-          </w:tcPr>
-          <w:p>
-            <w:pPr>
-              <w:jc w:val="center"/>
-              <w:rPr>
-                <w:b/>
-                <w:color w:val="E36C0A" w:themeColor="accent6" w:themeShade="BF"/>
-              </w:rPr>
-            </w:pPr>
-            <w:r>
-              <w:rPr>
-                <w:b/>
-                <w:color w:val="E36C0A" w:themeColor="accent6" w:themeShade="BF"/>
-              </w:rPr>
-              <w:t>t (df)</w:t>
-            </w:r>
-          </w:p>
-        </w:tc>
-        <w:tc>
-          <w:tcPr>
             <w:tcW w:w="772" w:type="dxa"/>
             <w:tcBorders>
               <w:top w:val="nil"/>
@@ -4670,23 +5198,6 @@
         </w:tc>
         <w:tc>
           <w:tcPr>
-            <w:tcW w:w="1701" w:type="dxa"/>
-            <w:tcBorders>
-              <w:top w:val="nil"/>
-              <w:bottom w:val="nil"/>
-            </w:tcBorders>
-          </w:tcPr>
-          <w:p>
-            <w:pPr>
-              <w:jc w:val="right"/>
-              <w:rPr>
-                <w:color w:val="E36C0A" w:themeColor="accent6" w:themeShade="BF"/>
-              </w:rPr>
-            </w:pPr>
-          </w:p>
-        </w:tc>
-        <w:tc>
-          <w:tcPr>
             <w:tcW w:w="772" w:type="dxa"/>
             <w:tcBorders>
               <w:top w:val="nil"/>
@@ -4766,7 +5277,7 @@
         </w:tc>
         <w:tc>
           <w:tcPr>
-            <w:tcW w:w="1701" w:type="dxa"/>
+            <w:tcW w:w="772" w:type="dxa"/>
             <w:tcBorders>
               <w:top w:val="nil"/>
               <w:bottom w:val="single" w:sz="4" w:space="0" w:color="auto"/>
@@ -4782,24 +5293,6 @@
             </w:pPr>
           </w:p>
         </w:tc>
-        <w:tc>
-          <w:tcPr>
-            <w:tcW w:w="772" w:type="dxa"/>
-            <w:tcBorders>
-              <w:top w:val="nil"/>
-              <w:bottom w:val="single" w:sz="4" w:space="0" w:color="auto"/>
-            </w:tcBorders>
-            <w:shd w:val="clear" w:color="auto" w:fill="F2F2F2" w:themeFill="background1" w:themeFillShade="F2"/>
-          </w:tcPr>
-          <w:p>
-            <w:pPr>
-              <w:jc w:val="right"/>
-              <w:rPr>
-                <w:color w:val="E36C0A" w:themeColor="accent6" w:themeShade="BF"/>
-              </w:rPr>
-            </w:pPr>
-          </w:p>
-        </w:tc>
       </w:tr>
     </w:tbl>
     <w:p>
@@ -4830,7 +5323,19 @@
         <w:rPr>
           <w:color w:val="E36C0A" w:themeColor="accent6" w:themeShade="BF"/>
         </w:rPr>
-        <w:t xml:space="preserve"> the graphs you used above to explore the same relationships?</w:t>
+        <w:t xml:space="preserve"> the graphs you used above to explore the</w:t>
+      </w:r>
+      <w:r>
+        <w:rPr>
+          <w:color w:val="E36C0A" w:themeColor="accent6" w:themeShade="BF"/>
+        </w:rPr>
+        <w:t>se</w:t>
+      </w:r>
+      <w:r>
+        <w:rPr>
+          <w:color w:val="E36C0A" w:themeColor="accent6" w:themeShade="BF"/>
+        </w:rPr>
+        <w:t xml:space="preserve"> relationships?</w:t>
       </w:r>
     </w:p>
     <w:p>
@@ -4935,57 +5440,57 @@
         <w:t>There is no relationship between education and smoking status</w:t>
       </w:r>
       <w:r>
+        <w:t xml:space="preserve"> (</w:t>
+      </w:r>
+      <w:proofErr w:type="spellStart"/>
+      <w:r>
+        <w:t>b</w:t>
+      </w:r>
+      <w:r>
+        <w:rPr>
+          <w:vertAlign w:val="subscript"/>
+        </w:rPr>
+        <w:t>educ</w:t>
+      </w:r>
+      <w:proofErr w:type="spellEnd"/>
+      <w:r>
+        <w:t>=0)</w:t>
+      </w:r>
+      <w:r>
         <w:t>.</w:t>
       </w:r>
       <w:r>
-        <w:t xml:space="preserve"> (Often written </w:t>
-      </w:r>
-      <w:proofErr w:type="spellStart"/>
-      <w:r>
-        <w:t>b</w:t>
+        <w:br/>
+      </w:r>
+      <w:r>
+        <w:t>H</w:t>
       </w:r>
       <w:r>
         <w:rPr>
           <w:vertAlign w:val="subscript"/>
         </w:rPr>
+        <w:t>A</w:t>
+      </w:r>
+      <w:r>
+        <w:t xml:space="preserve">: </w:t>
+      </w:r>
+      <w:r>
+        <w:t>There is a relationship between education and smoking status</w:t>
+      </w:r>
+      <w:r>
+        <w:t xml:space="preserve"> (b</w:t>
+      </w:r>
+      <w:r>
+        <w:rPr>
+          <w:vertAlign w:val="subscript"/>
+        </w:rPr>
         <w:t>educ</w:t>
       </w:r>
-      <w:proofErr w:type="spellEnd"/>
-      <w:r>
-        <w:t>=0)</w:t>
-      </w:r>
-      <w:r>
-        <w:br/>
-      </w:r>
-      <w:r>
-        <w:t>H</w:t>
-      </w:r>
-      <w:r>
-        <w:rPr>
-          <w:vertAlign w:val="subscript"/>
-        </w:rPr>
-        <w:t>A</w:t>
-      </w:r>
-      <w:r>
-        <w:t xml:space="preserve">: </w:t>
-      </w:r>
-      <w:r>
-        <w:t>There is a relationship between education and smoking status</w:t>
+      <w:r>
+        <w:t>≠0)</w:t>
       </w:r>
       <w:r>
         <w:t>.</w:t>
-      </w:r>
-      <w:r>
-        <w:t xml:space="preserve"> (Often written b</w:t>
-      </w:r>
-      <w:r>
-        <w:rPr>
-          <w:vertAlign w:val="subscript"/>
-        </w:rPr>
-        <w:t>educ</w:t>
-      </w:r>
-      <w:r>
-        <w:t>≠0)</w:t>
       </w:r>
     </w:p>
     <w:p>
@@ -5422,7 +5927,7 @@
               <w:rFonts w:ascii="Cambria Math" w:hAnsi="Cambria Math"/>
               <w:sz w:val="32"/>
             </w:rPr>
-            <m:t>P</m:t>
+            <m:t>p</m:t>
           </m:r>
           <m:d>
             <m:dPr>
@@ -5440,7 +5945,7 @@
                   <w:rFonts w:ascii="Cambria Math" w:hAnsi="Cambria Math"/>
                   <w:sz w:val="32"/>
                 </w:rPr>
-                <m:t>Y</m:t>
+                <m:t>y</m:t>
               </m:r>
             </m:e>
           </m:d>
@@ -5709,12 +6214,18 @@
         <w:rPr>
           <w:b/>
         </w:rPr>
-        <w:t>Y happening</w:t>
+        <w:t>y</w:t>
       </w:r>
       <w:r>
         <w:rPr>
           <w:b/>
         </w:rPr>
+        <w:t xml:space="preserve"> happening</w:t>
+      </w:r>
+      <w:r>
+        <w:rPr>
+          <w:b/>
+        </w:rPr>
         <w:t xml:space="preserve"> is predicted</w:t>
       </w:r>
       <w:r>
@@ -5803,93 +6314,175 @@
         <w:t>wide</w:t>
       </w:r>
       <w:r>
-        <w:t>. We can use logistic regression to see if these variables together predict the outcome</w:t>
-      </w:r>
-      <w:r>
-        <w:t>:</w:t>
-      </w:r>
-    </w:p>
-    <w:p>
-      <w:pPr>
-        <w:spacing w:after="0" w:line="240" w:lineRule="auto"/>
-        <w:ind w:left="720"/>
-        <w:rPr>
-          <w:rFonts w:ascii="Courier New" w:hAnsi="Courier New" w:cs="Courier New"/>
-        </w:rPr>
-      </w:pPr>
-    </w:p>
-    <w:p>
-      <w:pPr>
-        <w:spacing w:after="0" w:line="240" w:lineRule="auto"/>
-        <w:ind w:left="720"/>
-        <w:rPr>
-          <w:rFonts w:ascii="Courier New" w:hAnsi="Courier New" w:cs="Courier New"/>
-        </w:rPr>
-      </w:pPr>
-    </w:p>
-    <w:p>
-      <w:pPr>
-        <w:spacing w:after="0" w:line="240" w:lineRule="auto"/>
-        <w:ind w:left="720"/>
-        <w:rPr>
-          <w:rFonts w:ascii="Courier New" w:hAnsi="Courier New" w:cs="Courier New"/>
-        </w:rPr>
-      </w:pPr>
-    </w:p>
-    <w:p>
-      <w:pPr>
-        <w:spacing w:after="0" w:line="240" w:lineRule="auto"/>
-        <w:ind w:left="720"/>
-        <w:rPr>
-          <w:rFonts w:ascii="Courier New" w:hAnsi="Courier New" w:cs="Courier New"/>
-          <w:color w:val="76923C" w:themeColor="accent3" w:themeShade="BF"/>
-        </w:rPr>
-      </w:pPr>
-      <w:r>
-        <w:rPr>
-          <w:rFonts w:ascii="Courier New" w:hAnsi="Courier New" w:cs="Courier New"/>
-          <w:color w:val="76923C" w:themeColor="accent3" w:themeShade="BF"/>
-        </w:rPr>
-        <w:lastRenderedPageBreak/>
-        <w:t># logistic regression model</w:t>
-      </w:r>
-    </w:p>
-    <w:p>
-      <w:pPr>
-        <w:spacing w:after="0" w:line="240" w:lineRule="auto"/>
-        <w:ind w:left="720"/>
-        <w:rPr>
-          <w:rFonts w:ascii="Courier New" w:hAnsi="Courier New" w:cs="Courier New"/>
-        </w:rPr>
-      </w:pPr>
-      <w:proofErr w:type="spellStart"/>
-      <w:r>
-        <w:rPr>
-          <w:rFonts w:ascii="Courier New" w:hAnsi="Courier New" w:cs="Courier New"/>
-        </w:rPr>
-        <w:t>basketmodel</w:t>
-      </w:r>
-      <w:proofErr w:type="spellEnd"/>
-      <w:r>
-        <w:rPr>
-          <w:rFonts w:ascii="Courier New" w:hAnsi="Courier New" w:cs="Courier New"/>
-        </w:rPr>
-        <w:t xml:space="preserve"> &lt;- </w:t>
+        <w:t xml:space="preserve">. </w:t>
+      </w:r>
+    </w:p>
+    <w:p>
+      <w:pPr>
+        <w:spacing w:after="0" w:line="240" w:lineRule="auto"/>
+      </w:pPr>
+    </w:p>
+    <w:p>
+      <w:pPr>
+        <w:spacing w:after="0" w:line="240" w:lineRule="auto"/>
+      </w:pPr>
+      <w:r>
+        <w:t xml:space="preserve">Before we conduct the analyses, it is important to know how the outcome variable is coded. The logistic regression function, </w:t>
       </w:r>
       <w:proofErr w:type="spellStart"/>
       <w:proofErr w:type="gramStart"/>
       <w:r>
         <w:rPr>
-          <w:rFonts w:ascii="Courier New" w:hAnsi="Courier New" w:cs="Courier New"/>
+          <w:b/>
         </w:rPr>
         <w:t>glm</w:t>
       </w:r>
       <w:proofErr w:type="spellEnd"/>
       <w:r>
         <w:rPr>
-          <w:rFonts w:ascii="Courier New" w:hAnsi="Courier New" w:cs="Courier New"/>
+          <w:b/>
         </w:rPr>
         <w:t>(</w:t>
+      </w:r>
+      <w:proofErr w:type="gramEnd"/>
+      <w:r>
+        <w:rPr>
+          <w:b/>
+        </w:rPr>
+        <w:t>)</w:t>
+      </w:r>
+      <w:r>
+        <w:t xml:space="preserve">, in R will predict or explain the probability of one of the two categories of the outcome. We are usually interested in predicting the “Yes” category. </w:t>
+      </w:r>
+      <w:r>
+        <w:t xml:space="preserve">To ensure that the model is predicting the category of interest, </w:t>
+      </w:r>
+      <w:r>
+        <w:rPr>
+          <w:u w:val="single"/>
+        </w:rPr>
+        <w:t xml:space="preserve">recode the </w:t>
+      </w:r>
+      <w:r>
+        <w:rPr>
+          <w:u w:val="single"/>
+        </w:rPr>
+        <w:lastRenderedPageBreak/>
+        <w:t>variable so that it has the values of 1 and 0, where 1 is the category you are interested in predicting</w:t>
+      </w:r>
+      <w:r>
+        <w:rPr>
+          <w:u w:val="single"/>
+        </w:rPr>
+        <w:t xml:space="preserve"> and 0 is the other category</w:t>
+      </w:r>
+      <w:r>
+        <w:t xml:space="preserve">. </w:t>
+      </w:r>
+    </w:p>
+    <w:p>
+      <w:pPr>
+        <w:spacing w:after="0" w:line="240" w:lineRule="auto"/>
+      </w:pPr>
+    </w:p>
+    <w:p>
+      <w:pPr>
+        <w:spacing w:after="0" w:line="240" w:lineRule="auto"/>
+        <w:ind w:left="720"/>
+        <w:rPr>
+          <w:rFonts w:ascii="Courier New" w:hAnsi="Courier New" w:cs="Courier New"/>
+          <w:color w:val="76923C" w:themeColor="accent3" w:themeShade="BF"/>
+        </w:rPr>
+      </w:pPr>
+      <w:r>
+        <w:rPr>
+          <w:rFonts w:ascii="Courier New" w:hAnsi="Courier New" w:cs="Courier New"/>
+          <w:color w:val="76923C" w:themeColor="accent3" w:themeShade="BF"/>
+        </w:rPr>
+        <w:t xml:space="preserve"># </w:t>
+      </w:r>
+      <w:proofErr w:type="gramStart"/>
+      <w:r>
+        <w:rPr>
+          <w:rFonts w:ascii="Courier New" w:hAnsi="Courier New" w:cs="Courier New"/>
+          <w:color w:val="76923C" w:themeColor="accent3" w:themeShade="BF"/>
+        </w:rPr>
+        <w:t>recode</w:t>
+      </w:r>
+      <w:proofErr w:type="gramEnd"/>
+      <w:r>
+        <w:rPr>
+          <w:rFonts w:ascii="Courier New" w:hAnsi="Courier New" w:cs="Courier New"/>
+          <w:color w:val="76923C" w:themeColor="accent3" w:themeShade="BF"/>
+        </w:rPr>
+        <w:t xml:space="preserve"> to ensure outcome coded correctly</w:t>
+      </w:r>
+    </w:p>
+    <w:p>
+      <w:pPr>
+        <w:spacing w:after="0" w:line="240" w:lineRule="auto"/>
+        <w:ind w:left="720"/>
+        <w:rPr>
+          <w:rFonts w:ascii="Courier New" w:hAnsi="Courier New" w:cs="Courier New"/>
+        </w:rPr>
+      </w:pPr>
+      <w:proofErr w:type="spellStart"/>
+      <w:r>
+        <w:rPr>
+          <w:rFonts w:ascii="Courier New" w:hAnsi="Courier New" w:cs="Courier New"/>
+        </w:rPr>
+        <w:t>basketData.clean</w:t>
+      </w:r>
+      <w:proofErr w:type="spellEnd"/>
+      <w:r>
+        <w:rPr>
+          <w:rFonts w:ascii="Courier New" w:hAnsi="Courier New" w:cs="Courier New"/>
+        </w:rPr>
+        <w:t xml:space="preserve"> &lt;- </w:t>
+      </w:r>
+      <w:proofErr w:type="spellStart"/>
+      <w:r>
+        <w:rPr>
+          <w:rFonts w:ascii="Courier New" w:hAnsi="Courier New" w:cs="Courier New"/>
+        </w:rPr>
+        <w:t>basketData</w:t>
+      </w:r>
+      <w:proofErr w:type="spellEnd"/>
+      <w:r>
+        <w:rPr>
+          <w:rFonts w:ascii="Courier New" w:hAnsi="Courier New" w:cs="Courier New"/>
+        </w:rPr>
+        <w:t xml:space="preserve"> %</w:t>
+      </w:r>
+      <w:proofErr w:type="gramStart"/>
+      <w:r>
+        <w:rPr>
+          <w:rFonts w:ascii="Courier New" w:hAnsi="Courier New" w:cs="Courier New"/>
+        </w:rPr>
+        <w:t>&gt;%</w:t>
+      </w:r>
+      <w:proofErr w:type="gramEnd"/>
+    </w:p>
+    <w:p>
+      <w:pPr>
+        <w:spacing w:after="0" w:line="240" w:lineRule="auto"/>
+        <w:ind w:left="720"/>
+        <w:rPr>
+          <w:rFonts w:ascii="Courier New" w:hAnsi="Courier New" w:cs="Courier New"/>
+        </w:rPr>
+      </w:pPr>
+      <w:r>
+        <w:rPr>
+          <w:rFonts w:ascii="Courier New" w:hAnsi="Courier New" w:cs="Courier New"/>
+        </w:rPr>
+        <w:t xml:space="preserve">  </w:t>
+      </w:r>
+      <w:proofErr w:type="gramStart"/>
+      <w:r>
+        <w:rPr>
+          <w:rFonts w:ascii="Courier New" w:hAnsi="Courier New" w:cs="Courier New"/>
+        </w:rPr>
+        <w:t>mutate(</w:t>
       </w:r>
       <w:proofErr w:type="spellStart"/>
       <w:proofErr w:type="gramEnd"/>
@@ -5897,6 +6490,20 @@
         <w:rPr>
           <w:rFonts w:ascii="Courier New" w:hAnsi="Courier New" w:cs="Courier New"/>
         </w:rPr>
+        <w:t>basketMadeNum</w:t>
+      </w:r>
+      <w:proofErr w:type="spellEnd"/>
+      <w:r>
+        <w:rPr>
+          <w:rFonts w:ascii="Courier New" w:hAnsi="Courier New" w:cs="Courier New"/>
+        </w:rPr>
+        <w:t xml:space="preserve"> = recode(</w:t>
+      </w:r>
+      <w:proofErr w:type="spellStart"/>
+      <w:r>
+        <w:rPr>
+          <w:rFonts w:ascii="Courier New" w:hAnsi="Courier New" w:cs="Courier New"/>
+        </w:rPr>
         <w:t>basketMade</w:t>
       </w:r>
       <w:proofErr w:type="spellEnd"/>
@@ -5904,9 +6511,308 @@
         <w:rPr>
           <w:rFonts w:ascii="Courier New" w:hAnsi="Courier New" w:cs="Courier New"/>
         </w:rPr>
+        <w:t>,</w:t>
+      </w:r>
+    </w:p>
+    <w:p>
+      <w:pPr>
+        <w:spacing w:after="0" w:line="240" w:lineRule="auto"/>
+        <w:ind w:left="720"/>
+        <w:rPr>
+          <w:rFonts w:ascii="Courier New" w:hAnsi="Courier New" w:cs="Courier New"/>
+        </w:rPr>
+      </w:pPr>
+      <w:r>
+        <w:rPr>
+          <w:rFonts w:ascii="Courier New" w:hAnsi="Courier New" w:cs="Courier New"/>
+        </w:rPr>
+        <w:t xml:space="preserve">                                `</w:t>
+      </w:r>
+      <w:r>
+        <w:rPr>
+          <w:rFonts w:ascii="Courier New" w:hAnsi="Courier New" w:cs="Courier New"/>
+        </w:rPr>
+        <w:t>Y</w:t>
+      </w:r>
+      <w:r>
+        <w:rPr>
+          <w:rFonts w:ascii="Courier New" w:hAnsi="Courier New" w:cs="Courier New"/>
+        </w:rPr>
+        <w:t>es` = 1,</w:t>
+      </w:r>
+    </w:p>
+    <w:p>
+      <w:pPr>
+        <w:spacing w:after="0" w:line="240" w:lineRule="auto"/>
+        <w:ind w:left="720"/>
+        <w:rPr>
+          <w:rFonts w:ascii="Courier New" w:hAnsi="Courier New" w:cs="Courier New"/>
+        </w:rPr>
+      </w:pPr>
+      <w:r>
+        <w:rPr>
+          <w:rFonts w:ascii="Courier New" w:hAnsi="Courier New" w:cs="Courier New"/>
+        </w:rPr>
+        <w:t xml:space="preserve">                                `</w:t>
+      </w:r>
+      <w:r>
+        <w:rPr>
+          <w:rFonts w:ascii="Courier New" w:hAnsi="Courier New" w:cs="Courier New"/>
+        </w:rPr>
+        <w:t>N</w:t>
+      </w:r>
+      <w:r>
+        <w:rPr>
+          <w:rFonts w:ascii="Courier New" w:hAnsi="Courier New" w:cs="Courier New"/>
+        </w:rPr>
+        <w:t>o` = 0))</w:t>
+      </w:r>
+    </w:p>
+    <w:p>
+      <w:pPr>
+        <w:spacing w:after="0" w:line="240" w:lineRule="auto"/>
+        <w:rPr>
+          <w:rFonts w:ascii="Courier New" w:hAnsi="Courier New" w:cs="Courier New"/>
+        </w:rPr>
+      </w:pPr>
+    </w:p>
+    <w:p>
+      <w:pPr>
+        <w:spacing w:after="0" w:line="240" w:lineRule="auto"/>
+        <w:rPr>
+          <w:rFonts w:cstheme="minorHAnsi"/>
+          <w:b/>
+        </w:rPr>
+      </w:pPr>
+      <w:r>
+        <w:rPr>
+          <w:rFonts w:cstheme="minorHAnsi"/>
+          <w:b/>
+        </w:rPr>
+        <w:t xml:space="preserve">CHECK YOUR RECODING! </w:t>
+      </w:r>
+    </w:p>
+    <w:p>
+      <w:pPr>
+        <w:spacing w:after="0" w:line="240" w:lineRule="auto"/>
+      </w:pPr>
+      <w:r>
+        <w:t xml:space="preserve">A quick table </w:t>
+      </w:r>
+      <w:r>
+        <w:t>comparing</w:t>
+      </w:r>
+      <w:r>
+        <w:t xml:space="preserve"> your recoded variable with your original variable can ensure that you recoded the way you thought you were recoding:</w:t>
+      </w:r>
+    </w:p>
+    <w:p>
+      <w:pPr>
+        <w:spacing w:after="0" w:line="240" w:lineRule="auto"/>
+      </w:pPr>
+    </w:p>
+    <w:p>
+      <w:pPr>
+        <w:spacing w:after="0" w:line="240" w:lineRule="auto"/>
+        <w:ind w:left="720"/>
+        <w:rPr>
+          <w:rFonts w:ascii="Courier New" w:hAnsi="Courier New" w:cs="Courier New"/>
+          <w:color w:val="76923C" w:themeColor="accent3" w:themeShade="BF"/>
+        </w:rPr>
+      </w:pPr>
+      <w:r>
+        <w:rPr>
+          <w:rFonts w:ascii="Courier New" w:hAnsi="Courier New" w:cs="Courier New"/>
+          <w:color w:val="76923C" w:themeColor="accent3" w:themeShade="BF"/>
+        </w:rPr>
+        <w:t># check recoding</w:t>
+      </w:r>
+    </w:p>
+    <w:p>
+      <w:pPr>
+        <w:spacing w:after="0" w:line="240" w:lineRule="auto"/>
+        <w:ind w:left="720"/>
+        <w:rPr>
+          <w:rFonts w:ascii="Courier New" w:hAnsi="Courier New" w:cs="Courier New"/>
+        </w:rPr>
+      </w:pPr>
+      <w:proofErr w:type="gramStart"/>
+      <w:r>
+        <w:rPr>
+          <w:rFonts w:ascii="Courier New" w:hAnsi="Courier New" w:cs="Courier New"/>
+        </w:rPr>
+        <w:t>table(</w:t>
+      </w:r>
+      <w:proofErr w:type="spellStart"/>
+      <w:proofErr w:type="gramEnd"/>
+      <w:r>
+        <w:rPr>
+          <w:rFonts w:ascii="Courier New" w:hAnsi="Courier New" w:cs="Courier New"/>
+        </w:rPr>
+        <w:t>basketData.clean$basketMadeNum</w:t>
+      </w:r>
+      <w:proofErr w:type="spellEnd"/>
+      <w:r>
+        <w:rPr>
+          <w:rFonts w:ascii="Courier New" w:hAnsi="Courier New" w:cs="Courier New"/>
+        </w:rPr>
+        <w:t xml:space="preserve">, </w:t>
+      </w:r>
+    </w:p>
+    <w:p>
+      <w:pPr>
+        <w:spacing w:after="0" w:line="240" w:lineRule="auto"/>
+        <w:ind w:left="720"/>
+      </w:pPr>
+      <w:r>
+        <w:rPr>
+          <w:rFonts w:ascii="Courier New" w:hAnsi="Courier New" w:cs="Courier New"/>
+        </w:rPr>
+        <w:t xml:space="preserve">      </w:t>
+      </w:r>
+      <w:proofErr w:type="spellStart"/>
+      <w:r>
+        <w:rPr>
+          <w:rFonts w:ascii="Courier New" w:hAnsi="Courier New" w:cs="Courier New"/>
+        </w:rPr>
+        <w:t>basketData.clean$basketMade</w:t>
+      </w:r>
+      <w:proofErr w:type="spellEnd"/>
+      <w:r>
+        <w:rPr>
+          <w:rFonts w:ascii="Courier New" w:hAnsi="Courier New" w:cs="Courier New"/>
+        </w:rPr>
+        <w:t>)</w:t>
+      </w:r>
+    </w:p>
+    <w:p>
+      <w:pPr>
+        <w:spacing w:after="0" w:line="240" w:lineRule="auto"/>
+      </w:pPr>
+      <w:bookmarkStart w:id="0" w:name="_GoBack"/>
+      <w:bookmarkEnd w:id="0"/>
+    </w:p>
+    <w:p>
+      <w:pPr>
+        <w:spacing w:after="0" w:line="240" w:lineRule="auto"/>
+        <w:rPr>
+          <w:b/>
+        </w:rPr>
+      </w:pPr>
+      <w:r>
+        <w:rPr>
+          <w:b/>
+        </w:rPr>
+        <w:t>U</w:t>
+      </w:r>
+      <w:r>
+        <w:rPr>
+          <w:b/>
+        </w:rPr>
+        <w:t>se logistic regression to see if these variables together predict the outcome</w:t>
+      </w:r>
+      <w:r>
+        <w:rPr>
+          <w:b/>
+        </w:rPr>
+        <w:t>:</w:t>
+      </w:r>
+    </w:p>
+    <w:p>
+      <w:pPr>
+        <w:spacing w:after="0" w:line="240" w:lineRule="auto"/>
+        <w:ind w:left="720"/>
+        <w:rPr>
+          <w:rFonts w:ascii="Courier New" w:hAnsi="Courier New" w:cs="Courier New"/>
+        </w:rPr>
+      </w:pPr>
+    </w:p>
+    <w:p>
+      <w:pPr>
+        <w:spacing w:after="0" w:line="240" w:lineRule="auto"/>
+        <w:ind w:left="720"/>
+        <w:rPr>
+          <w:rFonts w:ascii="Courier New" w:hAnsi="Courier New" w:cs="Courier New"/>
+          <w:color w:val="76923C" w:themeColor="accent3" w:themeShade="BF"/>
+        </w:rPr>
+      </w:pPr>
+      <w:r>
+        <w:rPr>
+          <w:rFonts w:ascii="Courier New" w:hAnsi="Courier New" w:cs="Courier New"/>
+          <w:color w:val="76923C" w:themeColor="accent3" w:themeShade="BF"/>
+        </w:rPr>
+        <w:t># logistic regression model</w:t>
+      </w:r>
+    </w:p>
+    <w:p>
+      <w:pPr>
+        <w:spacing w:after="0" w:line="240" w:lineRule="auto"/>
+        <w:ind w:left="720"/>
+        <w:rPr>
+          <w:rFonts w:ascii="Courier New" w:hAnsi="Courier New" w:cs="Courier New"/>
+        </w:rPr>
+      </w:pPr>
+      <w:proofErr w:type="spellStart"/>
+      <w:proofErr w:type="gramStart"/>
+      <w:r>
+        <w:rPr>
+          <w:rFonts w:ascii="Courier New" w:hAnsi="Courier New" w:cs="Courier New"/>
+        </w:rPr>
+        <w:t>basketmodel</w:t>
+      </w:r>
+      <w:proofErr w:type="spellEnd"/>
+      <w:proofErr w:type="gramEnd"/>
+      <w:r>
+        <w:rPr>
+          <w:rFonts w:ascii="Courier New" w:hAnsi="Courier New" w:cs="Courier New"/>
+        </w:rPr>
+        <w:t xml:space="preserve"> &lt;- </w:t>
+      </w:r>
+      <w:proofErr w:type="spellStart"/>
+      <w:r>
+        <w:rPr>
+          <w:rFonts w:ascii="Courier New" w:hAnsi="Courier New" w:cs="Courier New"/>
+        </w:rPr>
+        <w:t>glm</w:t>
+      </w:r>
+      <w:proofErr w:type="spellEnd"/>
+      <w:r>
+        <w:rPr>
+          <w:rFonts w:ascii="Courier New" w:hAnsi="Courier New" w:cs="Courier New"/>
+        </w:rPr>
+        <w:t>(</w:t>
+      </w:r>
+      <w:proofErr w:type="spellStart"/>
+      <w:r>
+        <w:rPr>
+          <w:rFonts w:ascii="Courier New" w:hAnsi="Courier New" w:cs="Courier New"/>
+        </w:rPr>
+        <w:t>basketMadeNum</w:t>
+      </w:r>
+      <w:proofErr w:type="spellEnd"/>
+      <w:r>
+        <w:rPr>
+          <w:rFonts w:ascii="Courier New" w:hAnsi="Courier New" w:cs="Courier New"/>
+        </w:rPr>
         <w:t xml:space="preserve"> ~ height + distance + </w:t>
       </w:r>
+    </w:p>
+    <w:p>
+      <w:pPr>
+        <w:spacing w:after="0" w:line="240" w:lineRule="auto"/>
+        <w:ind w:left="720"/>
+        <w:rPr>
+          <w:rFonts w:ascii="Courier New" w:hAnsi="Courier New" w:cs="Courier New"/>
+        </w:rPr>
+      </w:pPr>
+      <w:r>
+        <w:rPr>
+          <w:rFonts w:ascii="Courier New" w:hAnsi="Courier New" w:cs="Courier New"/>
+        </w:rPr>
+        <w:t xml:space="preserve">                     </w:t>
+      </w:r>
       <w:proofErr w:type="spellStart"/>
+      <w:proofErr w:type="gramStart"/>
       <w:r>
         <w:rPr>
           <w:rFonts w:ascii="Courier New" w:hAnsi="Courier New" w:cs="Courier New"/>
@@ -5914,6 +6820,7 @@
         <w:t>wideBasket</w:t>
       </w:r>
       <w:proofErr w:type="spellEnd"/>
+      <w:proofErr w:type="gramEnd"/>
       <w:r>
         <w:rPr>
           <w:rFonts w:ascii="Courier New" w:hAnsi="Courier New" w:cs="Courier New"/>
@@ -5933,33 +6840,35 @@
         <w:rPr>
           <w:rFonts w:ascii="Courier New" w:hAnsi="Courier New" w:cs="Courier New"/>
         </w:rPr>
-        <w:t xml:space="preserve">                   data = </w:t>
+        <w:t xml:space="preserve">                   </w:t>
+      </w:r>
+      <w:proofErr w:type="gramStart"/>
+      <w:r>
+        <w:rPr>
+          <w:rFonts w:ascii="Courier New" w:hAnsi="Courier New" w:cs="Courier New"/>
+        </w:rPr>
+        <w:t>data</w:t>
+      </w:r>
+      <w:proofErr w:type="gramEnd"/>
+      <w:r>
+        <w:rPr>
+          <w:rFonts w:ascii="Courier New" w:hAnsi="Courier New" w:cs="Courier New"/>
+        </w:rPr>
+        <w:t xml:space="preserve"> = </w:t>
       </w:r>
       <w:proofErr w:type="spellStart"/>
       <w:r>
         <w:rPr>
           <w:rFonts w:ascii="Courier New" w:hAnsi="Courier New" w:cs="Courier New"/>
         </w:rPr>
-        <w:t>basket</w:t>
-      </w:r>
-      <w:r>
-        <w:rPr>
-          <w:rFonts w:ascii="Courier New" w:hAnsi="Courier New" w:cs="Courier New"/>
-        </w:rPr>
-        <w:t>D</w:t>
-      </w:r>
-      <w:r>
-        <w:rPr>
-          <w:rFonts w:ascii="Courier New" w:hAnsi="Courier New" w:cs="Courier New"/>
-        </w:rPr>
-        <w:t>ata</w:t>
+        <w:t>basketData.clean</w:t>
       </w:r>
       <w:proofErr w:type="spellEnd"/>
       <w:r>
         <w:rPr>
           <w:rFonts w:ascii="Courier New" w:hAnsi="Courier New" w:cs="Courier New"/>
         </w:rPr>
-        <w:t>, family="binomial")</w:t>
+        <w:t xml:space="preserve">, </w:t>
       </w:r>
     </w:p>
     <w:p>
@@ -5970,25 +6879,48 @@
           <w:rFonts w:ascii="Courier New" w:hAnsi="Courier New" w:cs="Courier New"/>
         </w:rPr>
       </w:pPr>
+      <w:r>
+        <w:rPr>
+          <w:rFonts w:ascii="Courier New" w:hAnsi="Courier New" w:cs="Courier New"/>
+        </w:rPr>
+        <w:t xml:space="preserve">                   </w:t>
+      </w:r>
       <w:proofErr w:type="gramStart"/>
       <w:r>
         <w:rPr>
           <w:rFonts w:ascii="Courier New" w:hAnsi="Courier New" w:cs="Courier New"/>
         </w:rPr>
+        <w:t>family</w:t>
+      </w:r>
+      <w:proofErr w:type="gramEnd"/>
+      <w:r>
+        <w:rPr>
+          <w:rFonts w:ascii="Courier New" w:hAnsi="Courier New" w:cs="Courier New"/>
+        </w:rPr>
+        <w:t>="binomial")</w:t>
+      </w:r>
+    </w:p>
+    <w:p>
+      <w:pPr>
+        <w:spacing w:after="0" w:line="240" w:lineRule="auto"/>
+        <w:ind w:left="720"/>
+        <w:rPr>
+          <w:rFonts w:ascii="Courier New" w:hAnsi="Courier New" w:cs="Courier New"/>
+        </w:rPr>
+      </w:pPr>
+      <w:proofErr w:type="gramStart"/>
+      <w:r>
+        <w:rPr>
+          <w:rFonts w:ascii="Courier New" w:hAnsi="Courier New" w:cs="Courier New"/>
+        </w:rPr>
         <w:t>summary(</w:t>
       </w:r>
+      <w:proofErr w:type="spellStart"/>
       <w:proofErr w:type="gramEnd"/>
       <w:r>
         <w:rPr>
           <w:rFonts w:ascii="Courier New" w:hAnsi="Courier New" w:cs="Courier New"/>
         </w:rPr>
-        <w:t xml:space="preserve">object = </w:t>
-      </w:r>
-      <w:proofErr w:type="spellStart"/>
-      <w:r>
-        <w:rPr>
-          <w:rFonts w:ascii="Courier New" w:hAnsi="Courier New" w:cs="Courier New"/>
-        </w:rPr>
         <w:t>basketmodel</w:t>
       </w:r>
       <w:proofErr w:type="spellEnd"/>
@@ -6001,10 +6933,12 @@
     </w:p>
     <w:p>
       <w:pPr>
-        <w:spacing w:after="0" w:line="240" w:lineRule="auto"/>
-        <w:ind w:left="720"/>
-        <w:rPr>
-          <w:rFonts w:ascii="Courier New" w:hAnsi="Courier New" w:cs="Courier New"/>
+        <w:autoSpaceDE w:val="0"/>
+        <w:autoSpaceDN w:val="0"/>
+        <w:adjustRightInd w:val="0"/>
+        <w:spacing w:after="0" w:line="240" w:lineRule="auto"/>
+        <w:rPr>
+          <w:b/>
         </w:rPr>
       </w:pPr>
     </w:p>
@@ -6093,9 +7027,9 @@
           <w:tab w:val="left" w:pos="13740"/>
           <w:tab w:val="left" w:pos="14656"/>
         </w:tabs>
-        <w:spacing w:after="0" w:line="240" w:lineRule="auto"/>
-        <w:rPr>
-          <w:rFonts w:ascii="Courier New" w:eastAsia="Times New Roman" w:hAnsi="Courier New" w:cs="Courier New"/>
+        <w:spacing w:after="0" w:line="225" w:lineRule="atLeast"/>
+        <w:rPr>
+          <w:rFonts w:ascii="Lucida Console" w:eastAsia="Times New Roman" w:hAnsi="Lucida Console" w:cs="Courier New"/>
           <w:color w:val="000000"/>
           <w:sz w:val="20"/>
           <w:szCs w:val="20"/>
@@ -6105,7 +7039,7 @@
       <w:proofErr w:type="gramStart"/>
       <w:r>
         <w:rPr>
-          <w:rFonts w:ascii="Courier New" w:eastAsia="Times New Roman" w:hAnsi="Courier New" w:cs="Courier New"/>
+          <w:rFonts w:ascii="Lucida Console" w:eastAsia="Times New Roman" w:hAnsi="Lucida Console" w:cs="Courier New"/>
           <w:color w:val="000000"/>
           <w:sz w:val="20"/>
           <w:szCs w:val="20"/>
@@ -6115,7 +7049,7 @@
       <w:proofErr w:type="spellEnd"/>
       <w:r>
         <w:rPr>
-          <w:rFonts w:ascii="Courier New" w:eastAsia="Times New Roman" w:hAnsi="Courier New" w:cs="Courier New"/>
+          <w:rFonts w:ascii="Lucida Console" w:eastAsia="Times New Roman" w:hAnsi="Lucida Console" w:cs="Courier New"/>
           <w:color w:val="000000"/>
           <w:sz w:val="20"/>
           <w:szCs w:val="20"/>
@@ -6125,7 +7059,7 @@
       <w:proofErr w:type="gramEnd"/>
       <w:r>
         <w:rPr>
-          <w:rFonts w:ascii="Courier New" w:eastAsia="Times New Roman" w:hAnsi="Courier New" w:cs="Courier New"/>
+          <w:rFonts w:ascii="Lucida Console" w:eastAsia="Times New Roman" w:hAnsi="Lucida Console" w:cs="Courier New"/>
           <w:color w:val="000000"/>
           <w:sz w:val="20"/>
           <w:szCs w:val="20"/>
@@ -6135,17 +7069,17 @@
       <w:proofErr w:type="spellStart"/>
       <w:r>
         <w:rPr>
-          <w:rFonts w:ascii="Courier New" w:eastAsia="Times New Roman" w:hAnsi="Courier New" w:cs="Courier New"/>
+          <w:rFonts w:ascii="Lucida Console" w:eastAsia="Times New Roman" w:hAnsi="Lucida Console" w:cs="Courier New"/>
           <w:color w:val="000000"/>
           <w:sz w:val="20"/>
           <w:szCs w:val="20"/>
         </w:rPr>
-        <w:t>basketMade</w:t>
+        <w:t>basketMadeNum</w:t>
       </w:r>
       <w:proofErr w:type="spellEnd"/>
       <w:r>
         <w:rPr>
-          <w:rFonts w:ascii="Courier New" w:eastAsia="Times New Roman" w:hAnsi="Courier New" w:cs="Courier New"/>
+          <w:rFonts w:ascii="Lucida Console" w:eastAsia="Times New Roman" w:hAnsi="Lucida Console" w:cs="Courier New"/>
           <w:color w:val="000000"/>
           <w:sz w:val="20"/>
           <w:szCs w:val="20"/>
@@ -6155,7 +7089,7 @@
       <w:proofErr w:type="spellStart"/>
       <w:r>
         <w:rPr>
-          <w:rFonts w:ascii="Courier New" w:eastAsia="Times New Roman" w:hAnsi="Courier New" w:cs="Courier New"/>
+          <w:rFonts w:ascii="Lucida Console" w:eastAsia="Times New Roman" w:hAnsi="Lucida Console" w:cs="Courier New"/>
           <w:color w:val="000000"/>
           <w:sz w:val="20"/>
           <w:szCs w:val="20"/>
@@ -6165,12 +7099,12 @@
       <w:proofErr w:type="spellEnd"/>
       <w:r>
         <w:rPr>
-          <w:rFonts w:ascii="Courier New" w:eastAsia="Times New Roman" w:hAnsi="Courier New" w:cs="Courier New"/>
+          <w:rFonts w:ascii="Lucida Console" w:eastAsia="Times New Roman" w:hAnsi="Lucida Console" w:cs="Courier New"/>
           <w:color w:val="000000"/>
           <w:sz w:val="20"/>
           <w:szCs w:val="20"/>
         </w:rPr>
-        <w:t xml:space="preserve">, family = "binomial", </w:t>
+        <w:t xml:space="preserve">, </w:t>
       </w:r>
     </w:p>
     <w:p>
@@ -6194,9 +7128,9 @@
           <w:tab w:val="left" w:pos="13740"/>
           <w:tab w:val="left" w:pos="14656"/>
         </w:tabs>
-        <w:spacing w:after="0" w:line="240" w:lineRule="auto"/>
-        <w:rPr>
-          <w:rFonts w:ascii="Courier New" w:eastAsia="Times New Roman" w:hAnsi="Courier New" w:cs="Courier New"/>
+        <w:spacing w:after="0" w:line="225" w:lineRule="atLeast"/>
+        <w:rPr>
+          <w:rFonts w:ascii="Lucida Console" w:eastAsia="Times New Roman" w:hAnsi="Lucida Console" w:cs="Courier New"/>
           <w:color w:val="000000"/>
           <w:sz w:val="20"/>
           <w:szCs w:val="20"/>
@@ -6204,27 +7138,47 @@
       </w:pPr>
       <w:r>
         <w:rPr>
-          <w:rFonts w:ascii="Courier New" w:eastAsia="Times New Roman" w:hAnsi="Courier New" w:cs="Courier New"/>
+          <w:rFonts w:ascii="Lucida Console" w:eastAsia="Times New Roman" w:hAnsi="Lucida Console" w:cs="Courier New"/>
           <w:color w:val="000000"/>
           <w:sz w:val="20"/>
           <w:szCs w:val="20"/>
         </w:rPr>
-        <w:t xml:space="preserve">    data = </w:t>
+        <w:t xml:space="preserve">    </w:t>
+      </w:r>
+      <w:proofErr w:type="gramStart"/>
+      <w:r>
+        <w:rPr>
+          <w:rFonts w:ascii="Lucida Console" w:eastAsia="Times New Roman" w:hAnsi="Lucida Console" w:cs="Courier New"/>
+          <w:color w:val="000000"/>
+          <w:sz w:val="20"/>
+          <w:szCs w:val="20"/>
+        </w:rPr>
+        <w:t>family</w:t>
+      </w:r>
+      <w:proofErr w:type="gramEnd"/>
+      <w:r>
+        <w:rPr>
+          <w:rFonts w:ascii="Lucida Console" w:eastAsia="Times New Roman" w:hAnsi="Lucida Console" w:cs="Courier New"/>
+          <w:color w:val="000000"/>
+          <w:sz w:val="20"/>
+          <w:szCs w:val="20"/>
+        </w:rPr>
+        <w:t xml:space="preserve"> = "binomial", data = </w:t>
       </w:r>
       <w:proofErr w:type="spellStart"/>
       <w:r>
         <w:rPr>
-          <w:rFonts w:ascii="Courier New" w:eastAsia="Times New Roman" w:hAnsi="Courier New" w:cs="Courier New"/>
+          <w:rFonts w:ascii="Lucida Console" w:eastAsia="Times New Roman" w:hAnsi="Lucida Console" w:cs="Courier New"/>
           <w:color w:val="000000"/>
           <w:sz w:val="20"/>
           <w:szCs w:val="20"/>
         </w:rPr>
-        <w:t>basketData</w:t>
+        <w:t>basketData.clean</w:t>
       </w:r>
       <w:proofErr w:type="spellEnd"/>
       <w:r>
         <w:rPr>
-          <w:rFonts w:ascii="Courier New" w:eastAsia="Times New Roman" w:hAnsi="Courier New" w:cs="Courier New"/>
+          <w:rFonts w:ascii="Lucida Console" w:eastAsia="Times New Roman" w:hAnsi="Lucida Console" w:cs="Courier New"/>
           <w:color w:val="000000"/>
           <w:sz w:val="20"/>
           <w:szCs w:val="20"/>
@@ -6376,7 +7330,7 @@
           <w:sz w:val="20"/>
           <w:szCs w:val="20"/>
         </w:rPr>
-        <w:t>-1.</w:t>
+        <w:t>-</w:t>
       </w:r>
       <w:proofErr w:type="gramStart"/>
       <w:r>
@@ -6386,7 +7340,7 @@
           <w:sz w:val="20"/>
           <w:szCs w:val="20"/>
         </w:rPr>
-        <w:t>56707  -</w:t>
+        <w:t>1.56707  -</w:t>
       </w:r>
       <w:proofErr w:type="gramEnd"/>
       <w:r>
@@ -6563,7 +7517,7 @@
           <w:sz w:val="20"/>
           <w:szCs w:val="20"/>
         </w:rPr>
-        <w:t>(</w:t>
+        <w:t xml:space="preserve">(Intercept)    </w:t>
       </w:r>
       <w:proofErr w:type="gramStart"/>
       <w:r>
@@ -6573,7 +7527,7 @@
           <w:sz w:val="20"/>
           <w:szCs w:val="20"/>
         </w:rPr>
-        <w:t xml:space="preserve">Intercept)   </w:t>
+        <w:t>9.890230  14.552121</w:t>
       </w:r>
       <w:proofErr w:type="gramEnd"/>
       <w:r>
@@ -6583,7 +7537,7 @@
           <w:sz w:val="20"/>
           <w:szCs w:val="20"/>
         </w:rPr>
-        <w:t xml:space="preserve"> 9.890230  14.552121   0.680    0.497  </w:t>
+        <w:t xml:space="preserve">   0.680    0.497  </w:t>
       </w:r>
     </w:p>
     <w:p>
@@ -6615,6 +7569,7 @@
           <w:szCs w:val="20"/>
         </w:rPr>
       </w:pPr>
+      <w:proofErr w:type="gramStart"/>
       <w:r>
         <w:rPr>
           <w:rFonts w:ascii="Courier New" w:eastAsia="Times New Roman" w:hAnsi="Courier New" w:cs="Courier New"/>
@@ -6622,9 +7577,9 @@
           <w:sz w:val="20"/>
           <w:szCs w:val="20"/>
         </w:rPr>
-        <w:t xml:space="preserve">height        -0.004696   </w:t>
-      </w:r>
-      <w:proofErr w:type="gramStart"/>
+        <w:t>height</w:t>
+      </w:r>
+      <w:proofErr w:type="gramEnd"/>
       <w:r>
         <w:rPr>
           <w:rFonts w:ascii="Courier New" w:eastAsia="Times New Roman" w:hAnsi="Courier New" w:cs="Courier New"/>
@@ -6632,17 +7587,7 @@
           <w:sz w:val="20"/>
           <w:szCs w:val="20"/>
         </w:rPr>
-        <w:t>0.202246  -</w:t>
-      </w:r>
-      <w:proofErr w:type="gramEnd"/>
-      <w:r>
-        <w:rPr>
-          <w:rFonts w:ascii="Courier New" w:eastAsia="Times New Roman" w:hAnsi="Courier New" w:cs="Courier New"/>
-          <w:color w:val="000000"/>
-          <w:sz w:val="20"/>
-          <w:szCs w:val="20"/>
-        </w:rPr>
-        <w:t xml:space="preserve">0.023    0.981  </w:t>
+        <w:t xml:space="preserve">        -0.004696   0.202246  -0.023    0.981  </w:t>
       </w:r>
     </w:p>
     <w:p>
@@ -6674,6 +7619,7 @@
           <w:szCs w:val="20"/>
         </w:rPr>
       </w:pPr>
+      <w:proofErr w:type="gramStart"/>
       <w:r>
         <w:rPr>
           <w:rFonts w:ascii="Courier New" w:eastAsia="Times New Roman" w:hAnsi="Courier New" w:cs="Courier New"/>
@@ -6681,9 +7627,9 @@
           <w:sz w:val="20"/>
           <w:szCs w:val="20"/>
         </w:rPr>
-        <w:t xml:space="preserve">distance      -0.911541   </w:t>
-      </w:r>
-      <w:proofErr w:type="gramStart"/>
+        <w:t>distance</w:t>
+      </w:r>
+      <w:proofErr w:type="gramEnd"/>
       <w:r>
         <w:rPr>
           <w:rFonts w:ascii="Courier New" w:eastAsia="Times New Roman" w:hAnsi="Courier New" w:cs="Courier New"/>
@@ -6691,17 +7637,7 @@
           <w:sz w:val="20"/>
           <w:szCs w:val="20"/>
         </w:rPr>
-        <w:t>0.450391  -</w:t>
-      </w:r>
-      <w:proofErr w:type="gramEnd"/>
-      <w:r>
-        <w:rPr>
-          <w:rFonts w:ascii="Courier New" w:eastAsia="Times New Roman" w:hAnsi="Courier New" w:cs="Courier New"/>
-          <w:color w:val="000000"/>
-          <w:sz w:val="20"/>
-          <w:szCs w:val="20"/>
-        </w:rPr>
-        <w:t>2.024    0.043 *</w:t>
+        <w:t xml:space="preserve">      -0.911541   0.450391  -2.024    0.043 *</w:t>
       </w:r>
     </w:p>
     <w:p>
@@ -6734,6 +7670,7 @@
         </w:rPr>
       </w:pPr>
       <w:proofErr w:type="spellStart"/>
+      <w:proofErr w:type="gramStart"/>
       <w:r>
         <w:rPr>
           <w:rFonts w:ascii="Courier New" w:eastAsia="Times New Roman" w:hAnsi="Courier New" w:cs="Courier New"/>
@@ -6744,6 +7681,7 @@
         <w:t>wideBasketyes</w:t>
       </w:r>
       <w:proofErr w:type="spellEnd"/>
+      <w:proofErr w:type="gramEnd"/>
       <w:r>
         <w:rPr>
           <w:rFonts w:ascii="Courier New" w:eastAsia="Times New Roman" w:hAnsi="Courier New" w:cs="Courier New"/>
@@ -6751,27 +7689,7 @@
           <w:sz w:val="20"/>
           <w:szCs w:val="20"/>
         </w:rPr>
-        <w:t xml:space="preserve"> -3.225124   </w:t>
-      </w:r>
-      <w:proofErr w:type="gramStart"/>
-      <w:r>
-        <w:rPr>
-          <w:rFonts w:ascii="Courier New" w:eastAsia="Times New Roman" w:hAnsi="Courier New" w:cs="Courier New"/>
-          <w:color w:val="000000"/>
-          <w:sz w:val="20"/>
-          <w:szCs w:val="20"/>
-        </w:rPr>
-        <w:t>2.218003  -</w:t>
-      </w:r>
-      <w:proofErr w:type="gramEnd"/>
-      <w:r>
-        <w:rPr>
-          <w:rFonts w:ascii="Courier New" w:eastAsia="Times New Roman" w:hAnsi="Courier New" w:cs="Courier New"/>
-          <w:color w:val="000000"/>
-          <w:sz w:val="20"/>
-          <w:szCs w:val="20"/>
-        </w:rPr>
-        <w:t xml:space="preserve">1.454    0.146  </w:t>
+        <w:t xml:space="preserve"> -3.225124   2.218003  -1.454    0.146  </w:t>
       </w:r>
     </w:p>
     <w:p>
@@ -6860,7 +7778,27 @@
           <w:sz w:val="20"/>
           <w:szCs w:val="20"/>
         </w:rPr>
-        <w:t xml:space="preserve">. codes:  0 ‘***’ 0.001 ‘**’ 0.01 ‘*’ 0.05 ‘.’ 0.1 </w:t>
+        <w:t xml:space="preserve">. </w:t>
+      </w:r>
+      <w:proofErr w:type="gramStart"/>
+      <w:r>
+        <w:rPr>
+          <w:rFonts w:ascii="Courier New" w:eastAsia="Times New Roman" w:hAnsi="Courier New" w:cs="Courier New"/>
+          <w:color w:val="000000"/>
+          <w:sz w:val="20"/>
+          <w:szCs w:val="20"/>
+        </w:rPr>
+        <w:t>codes</w:t>
+      </w:r>
+      <w:proofErr w:type="gramEnd"/>
+      <w:r>
+        <w:rPr>
+          <w:rFonts w:ascii="Courier New" w:eastAsia="Times New Roman" w:hAnsi="Courier New" w:cs="Courier New"/>
+          <w:color w:val="000000"/>
+          <w:sz w:val="20"/>
+          <w:szCs w:val="20"/>
+        </w:rPr>
+        <w:t xml:space="preserve">:  0 ‘***’ 0.001 ‘**’ 0.01 ‘*’ 0.05 ‘.’ 0.1 </w:t>
       </w:r>
       <w:proofErr w:type="gramStart"/>
       <w:r>
@@ -7211,30 +8149,49 @@
     <w:p>
       <w:pPr>
         <w:spacing w:after="0" w:line="240" w:lineRule="auto"/>
-      </w:pPr>
-    </w:p>
-    <w:p>
-      <w:pPr>
-        <w:spacing w:after="0" w:line="240" w:lineRule="auto"/>
-      </w:pPr>
-    </w:p>
-    <w:p>
-      <w:pPr>
-        <w:spacing w:after="0" w:line="240" w:lineRule="auto"/>
         <w:rPr>
           <w:b/>
         </w:rPr>
       </w:pPr>
-      <w:r>
+    </w:p>
+    <w:p>
+      <w:pPr>
+        <w:spacing w:after="0" w:line="240" w:lineRule="auto"/>
         <w:rPr>
           <w:b/>
         </w:rPr>
-        <w:t xml:space="preserve">This </w:t>
-      </w:r>
-      <w:r>
+      </w:pPr>
+    </w:p>
+    <w:p>
+      <w:pPr>
+        <w:spacing w:after="0" w:line="240" w:lineRule="auto"/>
         <w:rPr>
           <w:b/>
         </w:rPr>
+      </w:pPr>
+      <w:r>
+        <w:rPr>
+          <w:b/>
+        </w:rPr>
+        <w:lastRenderedPageBreak/>
+        <w:t>Th</w:t>
+      </w:r>
+      <w:r>
+        <w:rPr>
+          <w:b/>
+        </w:rPr>
+        <w:t>e</w:t>
+      </w:r>
+      <w:r>
+        <w:rPr>
+          <w:b/>
+        </w:rPr>
+        <w:t xml:space="preserve"> </w:t>
+      </w:r>
+      <w:r>
+        <w:rPr>
+          <w:b/>
+        </w:rPr>
         <w:t>output</w:t>
       </w:r>
       <w:r>
@@ -7247,7 +8204,13 @@
         <w:rPr>
           <w:b/>
         </w:rPr>
-        <w:t xml:space="preserve">an </w:t>
+        <w:t>the</w:t>
+      </w:r>
+      <w:r>
+        <w:rPr>
+          <w:b/>
+        </w:rPr>
+        <w:t xml:space="preserve"> </w:t>
       </w:r>
       <w:r>
         <w:rPr>
@@ -7306,7 +8269,7 @@
               <w:rFonts w:ascii="Cambria Math" w:hAnsi="Cambria Math"/>
               <w:sz w:val="32"/>
             </w:rPr>
-            <m:t>P</m:t>
+            <m:t>p</m:t>
           </m:r>
           <m:d>
             <m:dPr>
@@ -7326,6 +8289,13 @@
                   <w:sz w:val="32"/>
                 </w:rPr>
                 <m:t>basket</m:t>
+              </m:r>
+              <m:r>
+                <w:rPr>
+                  <w:rFonts w:ascii="Cambria Math" w:hAnsi="Cambria Math"/>
+                  <w:sz w:val="32"/>
+                </w:rPr>
+                <m:t>Made</m:t>
               </m:r>
             </m:e>
           </m:d>
@@ -7643,21 +8613,13 @@
       <w:pPr>
         <w:spacing w:after="0" w:line="240" w:lineRule="auto"/>
       </w:pPr>
-    </w:p>
-    <w:p>
-      <w:r>
-        <w:br w:type="page"/>
-      </w:r>
-    </w:p>
-    <w:p>
-      <w:pPr>
-        <w:spacing w:after="0" w:line="240" w:lineRule="auto"/>
-      </w:pPr>
-      <w:r>
-        <w:lastRenderedPageBreak/>
-        <w:t>Where x</w:t>
+      <w:r>
+        <w:t xml:space="preserve">Where </w:t>
       </w:r>
       <w:proofErr w:type="gramStart"/>
+      <w:r>
+        <w:t>x</w:t>
+      </w:r>
       <w:r>
         <w:rPr>
           <w:vertAlign w:val="subscript"/>
@@ -7791,7 +8753,7 @@
               </wp:anchor>
             </w:drawing>
           </mc:Choice>
-          <mc:Fallback>
+          <mc:Fallback xmlns:w16cid="http://schemas.microsoft.com/office/word/2016/wordml/cid" xmlns:am3d="http://schemas.microsoft.com/office/drawing/2017/model3d" xmlns:aink="http://schemas.microsoft.com/office/drawing/2016/ink" xmlns:cx8="http://schemas.microsoft.com/office/drawing/2016/5/14/chartex" xmlns:cx7="http://schemas.microsoft.com/office/drawing/2016/5/13/chartex" xmlns:cx6="http://schemas.microsoft.com/office/drawing/2016/5/12/chartex" xmlns:cx5="http://schemas.microsoft.com/office/drawing/2016/5/11/chartex" xmlns:cx4="http://schemas.microsoft.com/office/drawing/2016/5/10/chartex" xmlns:cx3="http://schemas.microsoft.com/office/drawing/2016/5/9/chartex" xmlns:cx2="http://schemas.microsoft.com/office/drawing/2015/10/21/chartex">
             <w:pict>
               <v:rect w14:anchorId="1C5F9C6F" id="Rectangle 10" o:spid="_x0000_s1026" style="position:absolute;margin-left:148.8pt;margin-top:10.4pt;width:73.8pt;height:68.4pt;z-index:251664384;visibility:visible;mso-wrap-style:square;mso-wrap-distance-left:9pt;mso-wrap-distance-top:0;mso-wrap-distance-right:9pt;mso-wrap-distance-bottom:0;mso-position-horizontal:absolute;mso-position-horizontal-relative:text;mso-position-vertical:absolute;mso-position-vertical-relative:text;v-text-anchor:middle" o:gfxdata="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" filled="f" strokecolor="#c0504d [3205]" strokeweight="2pt"/>
             </w:pict>
@@ -7899,7 +8861,7 @@
           <w:sz w:val="20"/>
           <w:szCs w:val="20"/>
         </w:rPr>
-        <w:t>(</w:t>
+        <w:t xml:space="preserve">(Intercept)    </w:t>
       </w:r>
       <w:proofErr w:type="gramStart"/>
       <w:r>
@@ -7909,7 +8871,7 @@
           <w:sz w:val="20"/>
           <w:szCs w:val="20"/>
         </w:rPr>
-        <w:t xml:space="preserve">Intercept)   </w:t>
+        <w:t>9.890230  14.552121</w:t>
       </w:r>
       <w:proofErr w:type="gramEnd"/>
       <w:r>
@@ -7919,7 +8881,7 @@
           <w:sz w:val="20"/>
           <w:szCs w:val="20"/>
         </w:rPr>
-        <w:t xml:space="preserve"> 9.890230  14.552121   0.680    0.497  </w:t>
+        <w:t xml:space="preserve">   0.680    0.497  </w:t>
       </w:r>
     </w:p>
     <w:p>
@@ -7952,6 +8914,7 @@
           <w:szCs w:val="20"/>
         </w:rPr>
       </w:pPr>
+      <w:proofErr w:type="gramStart"/>
       <w:r>
         <w:rPr>
           <w:rFonts w:ascii="Courier New" w:eastAsia="Times New Roman" w:hAnsi="Courier New" w:cs="Courier New"/>
@@ -7959,9 +8922,9 @@
           <w:sz w:val="20"/>
           <w:szCs w:val="20"/>
         </w:rPr>
-        <w:t xml:space="preserve">height        -0.004696   </w:t>
-      </w:r>
-      <w:proofErr w:type="gramStart"/>
+        <w:t>height</w:t>
+      </w:r>
+      <w:proofErr w:type="gramEnd"/>
       <w:r>
         <w:rPr>
           <w:rFonts w:ascii="Courier New" w:eastAsia="Times New Roman" w:hAnsi="Courier New" w:cs="Courier New"/>
@@ -7969,17 +8932,7 @@
           <w:sz w:val="20"/>
           <w:szCs w:val="20"/>
         </w:rPr>
-        <w:t>0.202246  -</w:t>
-      </w:r>
-      <w:proofErr w:type="gramEnd"/>
-      <w:r>
-        <w:rPr>
-          <w:rFonts w:ascii="Courier New" w:eastAsia="Times New Roman" w:hAnsi="Courier New" w:cs="Courier New"/>
-          <w:color w:val="000000"/>
-          <w:sz w:val="20"/>
-          <w:szCs w:val="20"/>
-        </w:rPr>
-        <w:t xml:space="preserve">0.023    0.981  </w:t>
+        <w:t xml:space="preserve">        -0.004696   0.202246  -0.023    0.981  </w:t>
       </w:r>
     </w:p>
     <w:p>
@@ -8012,6 +8965,7 @@
           <w:szCs w:val="20"/>
         </w:rPr>
       </w:pPr>
+      <w:proofErr w:type="gramStart"/>
       <w:r>
         <w:rPr>
           <w:rFonts w:ascii="Courier New" w:eastAsia="Times New Roman" w:hAnsi="Courier New" w:cs="Courier New"/>
@@ -8019,9 +8973,9 @@
           <w:sz w:val="20"/>
           <w:szCs w:val="20"/>
         </w:rPr>
-        <w:t xml:space="preserve">distance      -0.911541   </w:t>
-      </w:r>
-      <w:proofErr w:type="gramStart"/>
+        <w:t>distance</w:t>
+      </w:r>
+      <w:proofErr w:type="gramEnd"/>
       <w:r>
         <w:rPr>
           <w:rFonts w:ascii="Courier New" w:eastAsia="Times New Roman" w:hAnsi="Courier New" w:cs="Courier New"/>
@@ -8029,17 +8983,7 @@
           <w:sz w:val="20"/>
           <w:szCs w:val="20"/>
         </w:rPr>
-        <w:t>0.450391  -</w:t>
-      </w:r>
-      <w:proofErr w:type="gramEnd"/>
-      <w:r>
-        <w:rPr>
-          <w:rFonts w:ascii="Courier New" w:eastAsia="Times New Roman" w:hAnsi="Courier New" w:cs="Courier New"/>
-          <w:color w:val="000000"/>
-          <w:sz w:val="20"/>
-          <w:szCs w:val="20"/>
-        </w:rPr>
-        <w:t>2.024    0.043 *</w:t>
+        <w:t xml:space="preserve">      -0.911541   0.450391  -2.024    0.043 *</w:t>
       </w:r>
     </w:p>
     <w:p>
@@ -8073,6 +9017,7 @@
         </w:rPr>
       </w:pPr>
       <w:proofErr w:type="spellStart"/>
+      <w:proofErr w:type="gramStart"/>
       <w:r>
         <w:rPr>
           <w:rFonts w:ascii="Courier New" w:eastAsia="Times New Roman" w:hAnsi="Courier New" w:cs="Courier New"/>
@@ -8083,6 +9028,7 @@
         <w:t>wideBasketyes</w:t>
       </w:r>
       <w:proofErr w:type="spellEnd"/>
+      <w:proofErr w:type="gramEnd"/>
       <w:r>
         <w:rPr>
           <w:rFonts w:ascii="Courier New" w:eastAsia="Times New Roman" w:hAnsi="Courier New" w:cs="Courier New"/>
@@ -8090,27 +9036,7 @@
           <w:sz w:val="20"/>
           <w:szCs w:val="20"/>
         </w:rPr>
-        <w:t xml:space="preserve"> -3.225124   </w:t>
-      </w:r>
-      <w:proofErr w:type="gramStart"/>
-      <w:r>
-        <w:rPr>
-          <w:rFonts w:ascii="Courier New" w:eastAsia="Times New Roman" w:hAnsi="Courier New" w:cs="Courier New"/>
-          <w:color w:val="000000"/>
-          <w:sz w:val="20"/>
-          <w:szCs w:val="20"/>
-        </w:rPr>
-        <w:t>2.218003  -</w:t>
-      </w:r>
-      <w:proofErr w:type="gramEnd"/>
-      <w:r>
-        <w:rPr>
-          <w:rFonts w:ascii="Courier New" w:eastAsia="Times New Roman" w:hAnsi="Courier New" w:cs="Courier New"/>
-          <w:color w:val="000000"/>
-          <w:sz w:val="20"/>
-          <w:szCs w:val="20"/>
-        </w:rPr>
-        <w:t>1.454    0.146</w:t>
+        <w:t xml:space="preserve"> -3.225124   2.218003  -1.454    0.146</w:t>
       </w:r>
     </w:p>
     <w:p>
@@ -8174,7 +9100,7 @@
               </wp:anchor>
             </w:drawing>
           </mc:Choice>
-          <mc:Fallback>
+          <mc:Fallback xmlns:w16cid="http://schemas.microsoft.com/office/word/2016/wordml/cid" xmlns:am3d="http://schemas.microsoft.com/office/drawing/2017/model3d" xmlns:aink="http://schemas.microsoft.com/office/drawing/2016/ink" xmlns:cx8="http://schemas.microsoft.com/office/drawing/2016/5/14/chartex" xmlns:cx7="http://schemas.microsoft.com/office/drawing/2016/5/13/chartex" xmlns:cx6="http://schemas.microsoft.com/office/drawing/2016/5/12/chartex" xmlns:cx5="http://schemas.microsoft.com/office/drawing/2016/5/11/chartex" xmlns:cx4="http://schemas.microsoft.com/office/drawing/2016/5/10/chartex" xmlns:cx3="http://schemas.microsoft.com/office/drawing/2016/5/9/chartex" xmlns:cx2="http://schemas.microsoft.com/office/drawing/2015/10/21/chartex">
             <w:pict>
               <v:shape w14:anchorId="5C212207" id="Straight Arrow Connector 11" o:spid="_x0000_s1026" type="#_x0000_t32" style="position:absolute;margin-left:194.4pt;margin-top:3.05pt;width:58.8pt;height:148.2pt;z-index:251665408;visibility:visible;mso-wrap-style:square;mso-wrap-distance-left:9pt;mso-wrap-distance-top:0;mso-wrap-distance-right:9pt;mso-wrap-distance-bottom:0;mso-position-horizontal:absolute;mso-position-horizontal-relative:text;mso-position-vertical:absolute;mso-position-vertical-relative:text" o:gfxdata="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" strokecolor="#4579b8 [3044]">
                 <v:stroke endarrow="open"/>
@@ -8332,9 +9258,9 @@
               <m:r>
                 <w:rPr>
                   <w:rFonts w:ascii="Cambria Math" w:hAnsi="Cambria Math"/>
-                  <w:sz w:val="28"/>
+                  <w:sz w:val="32"/>
                 </w:rPr>
-                <m:t>basket</m:t>
+                <m:t>basketMade</m:t>
               </m:r>
             </m:e>
           </m:d>
@@ -8418,14 +9344,14 @@
                           <w:rFonts w:ascii="Cambria Math" w:hAnsi="Cambria Math"/>
                           <w:sz w:val="28"/>
                         </w:rPr>
-                        <m:t>height-.91*distance-3.23*wide</m:t>
+                        <m:t>height-.91*distance-3.23*wideBasket</m:t>
                       </m:r>
                       <m:r>
                         <w:rPr>
                           <w:rFonts w:ascii="Cambria Math" w:hAnsi="Cambria Math"/>
                           <w:sz w:val="28"/>
                         </w:rPr>
-                        <m:t>Basket</m:t>
+                        <m:t>yes</m:t>
                       </m:r>
                     </m:e>
                   </m:d>
@@ -8484,7 +9410,13 @@
         <w:t>.</w:t>
       </w:r>
       <w:r>
-        <w:t xml:space="preserve"> When the basket is wide, substitute a 1 in for </w:t>
+        <w:t xml:space="preserve"> When the basket is wide, substitute a 1</w:t>
+      </w:r>
+      <w:r>
+        <w:t xml:space="preserve"> </w:t>
+      </w:r>
+      <w:r>
+        <w:t xml:space="preserve">for </w:t>
       </w:r>
       <w:proofErr w:type="spellStart"/>
       <w:r>
@@ -8710,9 +9642,8 @@
                 <w:rPr>
                   <w:rFonts w:ascii="Cambria Math" w:hAnsi="Cambria Math"/>
                   <w:sz w:val="32"/>
-                  <w:szCs w:val="28"/>
                 </w:rPr>
-                <m:t>basket</m:t>
+                <m:t>basketMade</m:t>
               </m:r>
             </m:e>
           </m:d>
@@ -8863,7 +9794,19 @@
         <w:rPr>
           <w:color w:val="E36C0A" w:themeColor="accent6" w:themeShade="BF"/>
         </w:rPr>
-        <w:t>ermine the predicted probabilities of the different combinations below</w:t>
+        <w:t>ermine the predicted probabilities</w:t>
+      </w:r>
+      <w:r>
+        <w:rPr>
+          <w:color w:val="E36C0A" w:themeColor="accent6" w:themeShade="BF"/>
+        </w:rPr>
+        <w:t xml:space="preserve"> of making a basket for </w:t>
+      </w:r>
+      <w:r>
+        <w:rPr>
+          <w:color w:val="E36C0A" w:themeColor="accent6" w:themeShade="BF"/>
+        </w:rPr>
+        <w:t>the different combinations below</w:t>
       </w:r>
       <w:r>
         <w:rPr>
@@ -8875,14 +9818,34 @@
         <w:rPr>
           <w:color w:val="E36C0A" w:themeColor="accent6" w:themeShade="BF"/>
         </w:rPr>
-        <w:t xml:space="preserve"> Use “</w:t>
-      </w:r>
+        <w:t xml:space="preserve"> </w:t>
+      </w:r>
+      <w:r>
+        <w:rPr>
+          <w:color w:val="E36C0A" w:themeColor="accent6" w:themeShade="BF"/>
+        </w:rPr>
+        <w:t>In R, u</w:t>
+      </w:r>
+      <w:r>
+        <w:rPr>
+          <w:color w:val="E36C0A" w:themeColor="accent6" w:themeShade="BF"/>
+        </w:rPr>
+        <w:t>se “</w:t>
+      </w:r>
+      <w:proofErr w:type="spellStart"/>
       <w:proofErr w:type="gramStart"/>
       <w:r>
         <w:rPr>
           <w:color w:val="E36C0A" w:themeColor="accent6" w:themeShade="BF"/>
         </w:rPr>
-        <w:t>exp(</w:t>
+        <w:t>exp</w:t>
+      </w:r>
+      <w:proofErr w:type="spellEnd"/>
+      <w:r>
+        <w:rPr>
+          <w:color w:val="E36C0A" w:themeColor="accent6" w:themeShade="BF"/>
+        </w:rPr>
+        <w:t>(</w:t>
       </w:r>
       <w:proofErr w:type="gramEnd"/>
       <w:r>
@@ -9051,6 +10014,7 @@
         <w:rPr>
           <w:color w:val="E36C0A" w:themeColor="accent6" w:themeShade="BF"/>
         </w:rPr>
+        <w:lastRenderedPageBreak/>
         <w:t>Wide basket from 10 feet:</w:t>
       </w:r>
     </w:p>
@@ -9081,7 +10045,6 @@
         <w:rPr>
           <w:color w:val="E36C0A" w:themeColor="accent6" w:themeShade="BF"/>
         </w:rPr>
-        <w:lastRenderedPageBreak/>
         <w:t>Narrow basket from 10 feet:</w:t>
       </w:r>
     </w:p>
@@ -9097,6 +10060,22 @@
           <w:color w:val="E36C0A" w:themeColor="accent6" w:themeShade="BF"/>
         </w:rPr>
       </w:pPr>
+    </w:p>
+    <w:p>
+      <w:pPr>
+        <w:spacing w:after="0" w:line="240" w:lineRule="auto"/>
+        <w:rPr>
+          <w:color w:val="E36C0A" w:themeColor="accent6" w:themeShade="BF"/>
+        </w:rPr>
+      </w:pPr>
+    </w:p>
+    <w:p>
+      <w:pPr>
+        <w:spacing w:after="0" w:line="240" w:lineRule="auto"/>
+        <w:rPr>
+          <w:color w:val="E36C0A" w:themeColor="accent6" w:themeShade="BF"/>
+        </w:rPr>
+      </w:pPr>
       <w:r>
         <w:rPr>
           <w:color w:val="E36C0A" w:themeColor="accent6" w:themeShade="BF"/>
@@ -9322,7 +10301,19 @@
         <w:rPr>
           <w:color w:val="E36C0A" w:themeColor="accent6" w:themeShade="BF"/>
         </w:rPr>
-        <w:t>-.59; p</w:t>
+        <w:t>-.</w:t>
+      </w:r>
+      <w:r>
+        <w:rPr>
+          <w:color w:val="E36C0A" w:themeColor="accent6" w:themeShade="BF"/>
+        </w:rPr>
+        <w:t>91</w:t>
+      </w:r>
+      <w:r>
+        <w:rPr>
+          <w:color w:val="E36C0A" w:themeColor="accent6" w:themeShade="BF"/>
+        </w:rPr>
+        <w:t>; p</w:t>
       </w:r>
       <w:r>
         <w:rPr>
@@ -9655,18 +10646,9 @@
           <w:b/>
           <w:bCs/>
         </w:rPr>
-        <w:t>odds.</w:t>
-      </w:r>
-      <w:proofErr w:type="gramStart"/>
-      <w:r>
-        <w:rPr>
-          <w:b/>
-          <w:bCs/>
-        </w:rPr>
-        <w:t>n.ends</w:t>
+        <w:t>odds.n.ends</w:t>
       </w:r>
       <w:proofErr w:type="spellEnd"/>
-      <w:proofErr w:type="gramEnd"/>
       <w:r>
         <w:rPr>
           <w:b/>
@@ -9873,15 +10855,62 @@
         <w:t xml:space="preserve"> odds ratios</w:t>
       </w:r>
       <w:r>
-        <w:t xml:space="preserve"> since an odds ratio of 1 would be interpreted as the odds of the outcome increasing by 1 </w:t>
-      </w:r>
+        <w:t xml:space="preserve"> since an odds ratio of 1 would be interpreted as the odds of the outcome increasing by 1 times. Non-significant odds ratios are not typically interpreted!</w:t>
+      </w:r>
+    </w:p>
+    <w:p>
+      <w:pPr>
+        <w:spacing w:after="0" w:line="240" w:lineRule="auto"/>
+      </w:pPr>
+    </w:p>
+    <w:p>
+      <w:pPr>
+        <w:spacing w:after="0" w:line="240" w:lineRule="auto"/>
+      </w:pPr>
+      <w:r>
+        <w:t xml:space="preserve">Use the </w:t>
+      </w:r>
+      <w:proofErr w:type="spellStart"/>
+      <w:r>
+        <w:rPr>
+          <w:b/>
+        </w:rPr>
+        <w:t>odds.n.ends</w:t>
+      </w:r>
+      <w:proofErr w:type="spellEnd"/>
+      <w:r>
+        <w:rPr>
+          <w:b/>
+        </w:rPr>
+        <w:t xml:space="preserve"> </w:t>
+      </w:r>
+      <w:r>
+        <w:t xml:space="preserve">package to get all the information you need by entering the name of your logistic model into the </w:t>
+      </w:r>
+      <w:proofErr w:type="spellStart"/>
       <w:proofErr w:type="gramStart"/>
       <w:r>
-        <w:t>times</w:t>
+        <w:rPr>
+          <w:b/>
+        </w:rPr>
+        <w:t>odds.n.ends</w:t>
+      </w:r>
+      <w:proofErr w:type="spellEnd"/>
+      <w:r>
+        <w:rPr>
+          <w:b/>
+        </w:rPr>
+        <w:t>(</w:t>
       </w:r>
       <w:proofErr w:type="gramEnd"/>
       <w:r>
-        <w:t>. Non-significant odds ratios are not typically interpreted!</w:t>
+        <w:rPr>
+          <w:b/>
+        </w:rPr>
+        <w:t xml:space="preserve">) </w:t>
+      </w:r>
+      <w:r>
+        <w:t>function.</w:t>
       </w:r>
     </w:p>
     <w:p>
@@ -9963,17 +10992,9 @@
         <w:rPr>
           <w:rFonts w:ascii="Courier New" w:hAnsi="Courier New" w:cs="Courier New"/>
         </w:rPr>
-        <w:t>odds.</w:t>
-      </w:r>
-      <w:proofErr w:type="gramStart"/>
-      <w:r>
-        <w:rPr>
-          <w:rFonts w:ascii="Courier New" w:hAnsi="Courier New" w:cs="Courier New"/>
-        </w:rPr>
-        <w:t>n.ends</w:t>
+        <w:t>odds.n.ends</w:t>
       </w:r>
       <w:proofErr w:type="spellEnd"/>
-      <w:proofErr w:type="gramEnd"/>
       <w:r>
         <w:rPr>
           <w:rFonts w:ascii="Courier New" w:hAnsi="Courier New" w:cs="Courier New"/>
@@ -9984,6 +11005,7 @@
       <w:r>
         <w:rPr>
           <w:rFonts w:ascii="Courier New" w:hAnsi="Courier New" w:cs="Courier New"/>
+          <w:highlight w:val="yellow"/>
         </w:rPr>
         <w:t>basketmodel</w:t>
       </w:r>
@@ -10054,6 +11076,7 @@
         </w:rPr>
         <w:t xml:space="preserve"> and </w:t>
       </w:r>
+      <w:proofErr w:type="spellStart"/>
       <w:r>
         <w:rPr>
           <w:b/>
@@ -10063,6 +11086,14 @@
       </w:r>
       <w:r>
         <w:rPr>
+          <w:b/>
+          <w:color w:val="E36C0A" w:themeColor="accent6" w:themeShade="BF"/>
+        </w:rPr>
+        <w:t>Basket</w:t>
+      </w:r>
+      <w:proofErr w:type="spellEnd"/>
+      <w:r>
+        <w:rPr>
           <w:color w:val="E36C0A" w:themeColor="accent6" w:themeShade="BF"/>
         </w:rPr>
         <w:t>.</w:t>
@@ -10141,35 +11172,24 @@
           <w:color w:val="E36C0A" w:themeColor="accent6" w:themeShade="BF"/>
         </w:rPr>
       </w:pPr>
-    </w:p>
-    <w:p>
-      <w:pPr>
-        <w:spacing w:after="0" w:line="240" w:lineRule="auto"/>
-        <w:rPr>
-          <w:color w:val="E36C0A" w:themeColor="accent6" w:themeShade="BF"/>
-        </w:rPr>
-      </w:pPr>
-    </w:p>
-    <w:p>
-      <w:pPr>
-        <w:spacing w:after="0" w:line="240" w:lineRule="auto"/>
-        <w:rPr>
-          <w:color w:val="E36C0A" w:themeColor="accent6" w:themeShade="BF"/>
-        </w:rPr>
-      </w:pPr>
-    </w:p>
-    <w:p>
-      <w:pPr>
-        <w:spacing w:after="0" w:line="240" w:lineRule="auto"/>
-        <w:rPr>
-          <w:color w:val="E36C0A" w:themeColor="accent6" w:themeShade="BF"/>
-        </w:rPr>
-      </w:pPr>
-      <w:r>
-        <w:rPr>
-          <w:color w:val="E36C0A" w:themeColor="accent6" w:themeShade="BF"/>
-        </w:rPr>
-        <w:t xml:space="preserve">Wide: </w:t>
+      <w:r>
+        <w:rPr>
+          <w:color w:val="E36C0A" w:themeColor="accent6" w:themeShade="BF"/>
+        </w:rPr>
+        <w:lastRenderedPageBreak/>
+        <w:t>Wide</w:t>
+      </w:r>
+      <w:r>
+        <w:rPr>
+          <w:color w:val="E36C0A" w:themeColor="accent6" w:themeShade="BF"/>
+        </w:rPr>
+        <w:t xml:space="preserve"> basket</w:t>
+      </w:r>
+      <w:r>
+        <w:rPr>
+          <w:color w:val="E36C0A" w:themeColor="accent6" w:themeShade="BF"/>
+        </w:rPr>
+        <w:t xml:space="preserve">: </w:t>
       </w:r>
     </w:p>
     <w:p>
@@ -10281,102 +11301,144 @@
           <w:b/>
           <w:bCs/>
         </w:rPr>
-        <w:t>odds.</w:t>
-      </w:r>
-      <w:proofErr w:type="gramStart"/>
+        <w:t>odds.n.ends</w:t>
+      </w:r>
+      <w:proofErr w:type="spellEnd"/>
       <w:r>
         <w:rPr>
           <w:b/>
           <w:bCs/>
         </w:rPr>
-        <w:t>n.ends</w:t>
-      </w:r>
-      <w:proofErr w:type="spellEnd"/>
-      <w:proofErr w:type="gramEnd"/>
+        <w:t xml:space="preserve">(x = </w:t>
+      </w:r>
+      <w:proofErr w:type="spellStart"/>
       <w:r>
         <w:rPr>
           <w:b/>
           <w:bCs/>
         </w:rPr>
-        <w:t xml:space="preserve">(x = </w:t>
-      </w:r>
-      <w:proofErr w:type="spellStart"/>
+        <w:t>basketmodel</w:t>
+      </w:r>
+      <w:proofErr w:type="spellEnd"/>
       <w:r>
         <w:rPr>
           <w:b/>
           <w:bCs/>
         </w:rPr>
-        <w:t>basketmodel</w:t>
-      </w:r>
-      <w:proofErr w:type="spellEnd"/>
+        <w:t>)</w:t>
+      </w:r>
       <w:r>
         <w:rPr>
           <w:b/>
           <w:bCs/>
         </w:rPr>
-        <w:t>)</w:t>
+        <w:t xml:space="preserve"> </w:t>
+      </w:r>
+      <w:r>
+        <w:t>output.</w:t>
+      </w:r>
+    </w:p>
+    <w:p>
+      <w:pPr>
+        <w:spacing w:after="0" w:line="240" w:lineRule="auto"/>
+        <w:ind w:left="720"/>
+        <w:rPr>
+          <w:rFonts w:ascii="Courier New" w:hAnsi="Courier New" w:cs="Courier New"/>
+        </w:rPr>
+      </w:pPr>
+    </w:p>
+    <w:p>
+      <w:pPr>
+        <w:spacing w:after="0" w:line="240" w:lineRule="auto"/>
+        <w:rPr>
+          <w:color w:val="E36C0A" w:themeColor="accent6" w:themeShade="BF"/>
+        </w:rPr>
+      </w:pPr>
+      <w:r>
+        <w:rPr>
+          <w:color w:val="E36C0A" w:themeColor="accent6" w:themeShade="BF"/>
+        </w:rPr>
+        <w:t>Circle “was” or “was not” and fill in the appropriate numbers in the statement of model significance:</w:t>
+      </w:r>
+    </w:p>
+    <w:p>
+      <w:pPr>
+        <w:spacing w:after="0" w:line="240" w:lineRule="auto"/>
+        <w:ind w:left="720"/>
+      </w:pPr>
+    </w:p>
+    <w:p>
+      <w:pPr>
+        <w:spacing w:after="0" w:line="240" w:lineRule="auto"/>
+        <w:ind w:left="720"/>
+        <w:rPr>
+          <w:color w:val="E36C0A" w:themeColor="accent6" w:themeShade="BF"/>
+        </w:rPr>
+      </w:pPr>
+      <w:r>
+        <w:rPr>
+          <w:color w:val="E36C0A" w:themeColor="accent6" w:themeShade="BF"/>
+        </w:rPr>
+        <w:t xml:space="preserve">My model </w:t>
       </w:r>
       <w:r>
         <w:rPr>
           <w:b/>
-          <w:bCs/>
+          <w:color w:val="E36C0A" w:themeColor="accent6" w:themeShade="BF"/>
+        </w:rPr>
+        <w:t>was/was not</w:t>
+      </w:r>
+      <w:r>
+        <w:rPr>
+          <w:color w:val="E36C0A" w:themeColor="accent6" w:themeShade="BF"/>
         </w:rPr>
         <w:t xml:space="preserve"> </w:t>
       </w:r>
       <w:r>
-        <w:t>output.</w:t>
-      </w:r>
-    </w:p>
-    <w:p>
-      <w:pPr>
-        <w:spacing w:after="0" w:line="240" w:lineRule="auto"/>
-        <w:ind w:left="720"/>
-        <w:rPr>
-          <w:rFonts w:ascii="Courier New" w:hAnsi="Courier New" w:cs="Courier New"/>
-        </w:rPr>
-      </w:pPr>
-    </w:p>
-    <w:p>
-      <w:pPr>
-        <w:spacing w:after="0" w:line="240" w:lineRule="auto"/>
-        <w:rPr>
-          <w:color w:val="E36C0A" w:themeColor="accent6" w:themeShade="BF"/>
-        </w:rPr>
-      </w:pPr>
-      <w:r>
-        <w:rPr>
-          <w:color w:val="E36C0A" w:themeColor="accent6" w:themeShade="BF"/>
-        </w:rPr>
-        <w:t>Circle “was” or “was not” and fill in the appropriate numbers in the statement of model significance:</w:t>
-      </w:r>
-    </w:p>
-    <w:p>
-      <w:pPr>
-        <w:spacing w:after="0" w:line="240" w:lineRule="auto"/>
-        <w:ind w:left="720"/>
-      </w:pPr>
-    </w:p>
-    <w:p>
-      <w:pPr>
-        <w:spacing w:after="0" w:line="240" w:lineRule="auto"/>
-        <w:ind w:left="720"/>
-        <w:rPr>
-          <w:color w:val="E36C0A" w:themeColor="accent6" w:themeShade="BF"/>
-        </w:rPr>
-      </w:pPr>
-      <w:r>
-        <w:rPr>
-          <w:color w:val="E36C0A" w:themeColor="accent6" w:themeShade="BF"/>
-        </w:rPr>
-        <w:t xml:space="preserve">My model </w:t>
-      </w:r>
-      <w:r>
-        <w:rPr>
-          <w:b/>
-          <w:color w:val="E36C0A" w:themeColor="accent6" w:themeShade="BF"/>
-        </w:rPr>
-        <w:t>was/was not</w:t>
-      </w:r>
+        <w:rPr>
+          <w:color w:val="E36C0A" w:themeColor="accent6" w:themeShade="BF"/>
+        </w:rPr>
+        <w:t xml:space="preserve">statistically </w:t>
+      </w:r>
+      <w:r>
+        <w:rPr>
+          <w:color w:val="E36C0A" w:themeColor="accent6" w:themeShade="BF"/>
+        </w:rPr>
+        <w:t xml:space="preserve">significantly better than the baseline </w:t>
+      </w:r>
+      <w:r>
+        <w:rPr>
+          <w:color w:val="E36C0A" w:themeColor="accent6" w:themeShade="BF"/>
+        </w:rPr>
+        <w:t xml:space="preserve">percentage of baskets made </w:t>
+      </w:r>
+      <w:r>
+        <w:rPr>
+          <w:color w:val="E36C0A" w:themeColor="accent6" w:themeShade="BF"/>
+        </w:rPr>
+        <w:t>at explaining the likelihood of making a basket (</w:t>
+      </w:r>
+      <w:proofErr w:type="gramStart"/>
+      <w:r>
+        <w:rPr>
+          <w:color w:val="E36C0A" w:themeColor="accent6" w:themeShade="BF"/>
+        </w:rPr>
+        <w:t>χ</w:t>
+      </w:r>
+      <w:r>
+        <w:rPr>
+          <w:color w:val="E36C0A" w:themeColor="accent6" w:themeShade="BF"/>
+          <w:vertAlign w:val="superscript"/>
+        </w:rPr>
+        <w:t>2</w:t>
+      </w:r>
+      <w:r>
+        <w:rPr>
+          <w:color w:val="E36C0A" w:themeColor="accent6" w:themeShade="BF"/>
+        </w:rPr>
+        <w:t>(</w:t>
+      </w:r>
+      <w:proofErr w:type="gramEnd"/>
       <w:r>
         <w:rPr>
           <w:color w:val="E36C0A" w:themeColor="accent6" w:themeShade="BF"/>
@@ -10387,47 +11449,8 @@
         <w:rPr>
           <w:color w:val="E36C0A" w:themeColor="accent6" w:themeShade="BF"/>
         </w:rPr>
-        <w:t xml:space="preserve">statistically </w:t>
-      </w:r>
-      <w:r>
-        <w:rPr>
-          <w:color w:val="E36C0A" w:themeColor="accent6" w:themeShade="BF"/>
-        </w:rPr>
-        <w:t xml:space="preserve">significantly better than the baseline </w:t>
-      </w:r>
-      <w:r>
-        <w:rPr>
-          <w:color w:val="E36C0A" w:themeColor="accent6" w:themeShade="BF"/>
-        </w:rPr>
-        <w:t xml:space="preserve">percentage of baskets made </w:t>
-      </w:r>
-      <w:r>
-        <w:rPr>
-          <w:color w:val="E36C0A" w:themeColor="accent6" w:themeShade="BF"/>
-        </w:rPr>
-        <w:t>at explaining the likelihood of making a basket (χ</w:t>
-      </w:r>
-      <w:proofErr w:type="gramStart"/>
-      <w:r>
-        <w:rPr>
-          <w:color w:val="E36C0A" w:themeColor="accent6" w:themeShade="BF"/>
-          <w:vertAlign w:val="superscript"/>
-        </w:rPr>
-        <w:t>2</w:t>
-      </w:r>
-      <w:r>
-        <w:rPr>
-          <w:color w:val="E36C0A" w:themeColor="accent6" w:themeShade="BF"/>
-        </w:rPr>
-        <w:t xml:space="preserve">( </w:t>
-      </w:r>
-      <w:r>
-        <w:rPr>
-          <w:color w:val="E36C0A" w:themeColor="accent6" w:themeShade="BF"/>
-        </w:rPr>
         <w:t xml:space="preserve"> </w:t>
       </w:r>
-      <w:proofErr w:type="gramEnd"/>
       <w:r>
         <w:rPr>
           <w:color w:val="E36C0A" w:themeColor="accent6" w:themeShade="BF"/>
@@ -10587,43 +11610,40 @@
           <w:b/>
           <w:bCs/>
         </w:rPr>
-        <w:t>odds.</w:t>
-      </w:r>
-      <w:proofErr w:type="gramStart"/>
+        <w:t>odds.n.ends</w:t>
+      </w:r>
+      <w:proofErr w:type="spellEnd"/>
       <w:r>
         <w:rPr>
           <w:b/>
           <w:bCs/>
         </w:rPr>
-        <w:t>n.ends</w:t>
-      </w:r>
-      <w:proofErr w:type="spellEnd"/>
-      <w:proofErr w:type="gramEnd"/>
+        <w:t xml:space="preserve">(x = </w:t>
+      </w:r>
+      <w:proofErr w:type="spellStart"/>
       <w:r>
         <w:rPr>
           <w:b/>
           <w:bCs/>
         </w:rPr>
-        <w:t xml:space="preserve">(x = </w:t>
-      </w:r>
-      <w:proofErr w:type="spellStart"/>
+        <w:t>basketmodel</w:t>
+      </w:r>
+      <w:proofErr w:type="spellEnd"/>
       <w:r>
         <w:rPr>
           <w:b/>
           <w:bCs/>
         </w:rPr>
-        <w:t>basketmodel</w:t>
-      </w:r>
-      <w:proofErr w:type="spellEnd"/>
-      <w:r>
-        <w:rPr>
-          <w:b/>
-          <w:bCs/>
-        </w:rPr>
         <w:t>)</w:t>
       </w:r>
       <w:r>
-        <w:t xml:space="preserve"> output. They look like this: </w:t>
+        <w:t xml:space="preserve"> output.</w:t>
+      </w:r>
+      <w:r>
+        <w:t xml:space="preserve"> </w:t>
+      </w:r>
+      <w:r>
+        <w:t xml:space="preserve">They look like this: </w:t>
       </w:r>
     </w:p>
     <w:p>
@@ -11118,16 +12138,16 @@
         <mc:AlternateContent>
           <mc:Choice Requires="wps">
             <w:drawing>
-              <wp:anchor distT="0" distB="0" distL="114300" distR="114300" simplePos="0" relativeHeight="251667456" behindDoc="0" locked="0" layoutInCell="1" allowOverlap="1" wp14:anchorId="5C7E83A2" wp14:editId="70C08E10">
+              <wp:anchor distT="0" distB="0" distL="114300" distR="114300" simplePos="0" relativeHeight="251667456" behindDoc="0" locked="0" layoutInCell="1" allowOverlap="1" wp14:anchorId="5C7E83A2" wp14:editId="1A94E043">
                 <wp:simplePos x="0" y="0"/>
                 <wp:positionH relativeFrom="column">
-                  <wp:posOffset>1440180</wp:posOffset>
+                  <wp:posOffset>1438275</wp:posOffset>
                 </wp:positionH>
                 <wp:positionV relativeFrom="paragraph">
-                  <wp:posOffset>67945</wp:posOffset>
+                  <wp:posOffset>72389</wp:posOffset>
                 </wp:positionV>
-                <wp:extent cx="2933700" cy="929640"/>
-                <wp:effectExtent l="38100" t="57150" r="19050" b="22860"/>
+                <wp:extent cx="2905125" cy="1095375"/>
+                <wp:effectExtent l="38100" t="57150" r="28575" b="28575"/>
                 <wp:wrapNone/>
                 <wp:docPr id="2" name="Straight Arrow Connector 2"/>
                 <wp:cNvGraphicFramePr/>
@@ -11138,7 +12158,7 @@
                       <wps:spPr>
                         <a:xfrm flipH="1" flipV="1">
                           <a:off x="0" y="0"/>
-                          <a:ext cx="2933700" cy="929640"/>
+                          <a:ext cx="2905125" cy="1095375"/>
                         </a:xfrm>
                         <a:prstGeom prst="straightConnector1">
                           <a:avLst/>
@@ -11176,11 +12196,11 @@
           </mc:Choice>
           <mc:Fallback>
             <w:pict>
-              <v:shapetype w14:anchorId="22238980" id="_x0000_t32" coordsize="21600,21600" o:spt="32" o:oned="t" path="m,l21600,21600e" filled="f">
+              <v:shapetype w14:anchorId="5CD40DC1" id="_x0000_t32" coordsize="21600,21600" o:spt="32" o:oned="t" path="m,l21600,21600e" filled="f">
                 <v:path arrowok="t" fillok="f" o:connecttype="none"/>
                 <o:lock v:ext="edit" shapetype="t"/>
               </v:shapetype>
-              <v:shape id="Straight Arrow Connector 2" o:spid="_x0000_s1026" type="#_x0000_t32" style="position:absolute;margin-left:113.4pt;margin-top:5.35pt;width:231pt;height:73.2pt;flip:x y;z-index:251667456;visibility:visible;mso-wrap-style:square;mso-width-percent:0;mso-height-percent:0;mso-wrap-distance-left:9pt;mso-wrap-distance-top:0;mso-wrap-distance-right:9pt;mso-wrap-distance-bottom:0;mso-position-horizontal:absolute;mso-position-horizontal-relative:text;mso-position-vertical:absolute;mso-position-vertical-relative:text;mso-width-percent:0;mso-height-percent:0;mso-width-relative:margin;mso-height-relative:margin" o:gfxdata="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" strokecolor="#4579b8 [3044]">
+              <v:shape id="Straight Arrow Connector 2" o:spid="_x0000_s1026" type="#_x0000_t32" style="position:absolute;margin-left:113.25pt;margin-top:5.7pt;width:228.75pt;height:86.25pt;flip:x y;z-index:251667456;visibility:visible;mso-wrap-style:square;mso-width-percent:0;mso-height-percent:0;mso-wrap-distance-left:9pt;mso-wrap-distance-top:0;mso-wrap-distance-right:9pt;mso-wrap-distance-bottom:0;mso-position-horizontal:absolute;mso-position-horizontal-relative:text;mso-position-vertical:absolute;mso-position-vertical-relative:text;mso-width-percent:0;mso-height-percent:0;mso-width-relative:margin;mso-height-relative:margin" o:gfxdata="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" strokecolor="#4579b8 [3044]">
                 <v:stroke endarrow="open"/>
               </v:shape>
             </w:pict>
@@ -11264,16 +12284,16 @@
         <mc:AlternateContent>
           <mc:Choice Requires="wps">
             <w:drawing>
-              <wp:anchor distT="0" distB="0" distL="114300" distR="114300" simplePos="0" relativeHeight="251666432" behindDoc="0" locked="0" layoutInCell="1" allowOverlap="1" wp14:anchorId="41AB8238" wp14:editId="7BFADF6D">
+              <wp:anchor distT="0" distB="0" distL="114300" distR="114300" simplePos="0" relativeHeight="251666432" behindDoc="0" locked="0" layoutInCell="1" allowOverlap="1" wp14:anchorId="41AB8238" wp14:editId="7C6123CE">
                 <wp:simplePos x="0" y="0"/>
                 <wp:positionH relativeFrom="column">
-                  <wp:posOffset>1684020</wp:posOffset>
+                  <wp:posOffset>1685925</wp:posOffset>
                 </wp:positionH>
                 <wp:positionV relativeFrom="paragraph">
-                  <wp:posOffset>68580</wp:posOffset>
+                  <wp:posOffset>71755</wp:posOffset>
                 </wp:positionV>
-                <wp:extent cx="2796540" cy="1676400"/>
-                <wp:effectExtent l="38100" t="38100" r="22860" b="19050"/>
+                <wp:extent cx="2676525" cy="2190750"/>
+                <wp:effectExtent l="38100" t="38100" r="28575" b="19050"/>
                 <wp:wrapNone/>
                 <wp:docPr id="1" name="Straight Arrow Connector 1"/>
                 <wp:cNvGraphicFramePr/>
@@ -11284,7 +12304,7 @@
                       <wps:spPr>
                         <a:xfrm flipH="1" flipV="1">
                           <a:off x="0" y="0"/>
-                          <a:ext cx="2796540" cy="1676400"/>
+                          <a:ext cx="2676525" cy="2190750"/>
                         </a:xfrm>
                         <a:prstGeom prst="straightConnector1">
                           <a:avLst/>
@@ -11322,7 +12342,7 @@
           </mc:Choice>
           <mc:Fallback>
             <w:pict>
-              <v:shape w14:anchorId="1931DB7F" id="Straight Arrow Connector 1" o:spid="_x0000_s1026" type="#_x0000_t32" style="position:absolute;margin-left:132.6pt;margin-top:5.4pt;width:220.2pt;height:132pt;flip:x y;z-index:251666432;visibility:visible;mso-wrap-style:square;mso-width-percent:0;mso-height-percent:0;mso-wrap-distance-left:9pt;mso-wrap-distance-top:0;mso-wrap-distance-right:9pt;mso-wrap-distance-bottom:0;mso-position-horizontal:absolute;mso-position-horizontal-relative:text;mso-position-vertical:absolute;mso-position-vertical-relative:text;mso-width-percent:0;mso-height-percent:0;mso-width-relative:margin;mso-height-relative:margin" o:gfxdata="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" strokecolor="#4579b8 [3044]">
+              <v:shape w14:anchorId="71306E33" id="Straight Arrow Connector 1" o:spid="_x0000_s1026" type="#_x0000_t32" style="position:absolute;margin-left:132.75pt;margin-top:5.65pt;width:210.75pt;height:172.5pt;flip:x y;z-index:251666432;visibility:visible;mso-wrap-style:square;mso-width-percent:0;mso-height-percent:0;mso-wrap-distance-left:9pt;mso-wrap-distance-top:0;mso-wrap-distance-right:9pt;mso-wrap-distance-bottom:0;mso-position-horizontal:absolute;mso-position-horizontal-relative:text;mso-position-vertical:absolute;mso-position-vertical-relative:text;mso-width-percent:0;mso-height-percent:0;mso-width-relative:margin;mso-height-relative:margin" o:gfxdata="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" strokecolor="#4579b8 [3044]">
                 <v:stroke endarrow="open"/>
               </v:shape>
             </w:pict>
@@ -11455,6 +12475,28 @@
       <w:r>
         <w:t xml:space="preserve">ed. </w:t>
       </w:r>
+      <w:r>
+        <w:t xml:space="preserve">The percent that was correctly predicted by the model is known as the </w:t>
+      </w:r>
+      <w:r>
+        <w:rPr>
+          <w:i/>
+        </w:rPr>
+        <w:t>Count R</w:t>
+      </w:r>
+      <w:r>
+        <w:rPr>
+          <w:i/>
+          <w:vertAlign w:val="superscript"/>
+        </w:rPr>
+        <w:t>2</w:t>
+      </w:r>
+      <w:r>
+        <w:rPr>
+          <w:i/>
+        </w:rPr>
+        <w:t>.</w:t>
+      </w:r>
     </w:p>
     <w:p>
       <w:pPr>
@@ -11621,6 +12663,28 @@
           <w:szCs w:val="24"/>
         </w:rPr>
       </w:pPr>
+    </w:p>
+    <w:p>
+      <w:pPr>
+        <w:spacing w:after="0" w:line="240" w:lineRule="auto"/>
+        <w:rPr>
+          <w:rFonts w:ascii="Times New Roman" w:hAnsi="Times New Roman" w:cs="Times New Roman"/>
+          <w:color w:val="E36C0A" w:themeColor="accent6" w:themeShade="BF"/>
+          <w:sz w:val="24"/>
+          <w:szCs w:val="24"/>
+        </w:rPr>
+      </w:pPr>
+    </w:p>
+    <w:p>
+      <w:pPr>
+        <w:spacing w:after="0" w:line="240" w:lineRule="auto"/>
+        <w:rPr>
+          <w:rFonts w:ascii="Times New Roman" w:hAnsi="Times New Roman" w:cs="Times New Roman"/>
+          <w:color w:val="E36C0A" w:themeColor="accent6" w:themeShade="BF"/>
+          <w:sz w:val="24"/>
+          <w:szCs w:val="24"/>
+        </w:rPr>
+      </w:pPr>
       <w:r>
         <w:rPr>
           <w:rFonts w:ascii="Times New Roman" w:hAnsi="Times New Roman" w:cs="Times New Roman"/>
@@ -11726,6 +12790,127 @@
           <w:szCs w:val="24"/>
         </w:rPr>
         <w:t xml:space="preserve"> were correctly predicted?</w:t>
+      </w:r>
+    </w:p>
+    <w:p>
+      <w:pPr>
+        <w:spacing w:after="0" w:line="240" w:lineRule="auto"/>
+        <w:rPr>
+          <w:rFonts w:ascii="Times New Roman" w:hAnsi="Times New Roman" w:cs="Times New Roman"/>
+          <w:color w:val="E36C0A" w:themeColor="accent6" w:themeShade="BF"/>
+          <w:sz w:val="24"/>
+          <w:szCs w:val="24"/>
+        </w:rPr>
+      </w:pPr>
+    </w:p>
+    <w:p>
+      <w:pPr>
+        <w:spacing w:after="0" w:line="240" w:lineRule="auto"/>
+        <w:rPr>
+          <w:rFonts w:ascii="Times New Roman" w:hAnsi="Times New Roman" w:cs="Times New Roman"/>
+          <w:color w:val="E36C0A" w:themeColor="accent6" w:themeShade="BF"/>
+          <w:sz w:val="24"/>
+          <w:szCs w:val="24"/>
+        </w:rPr>
+      </w:pPr>
+    </w:p>
+    <w:p>
+      <w:pPr>
+        <w:spacing w:after="0" w:line="240" w:lineRule="auto"/>
+        <w:rPr>
+          <w:rFonts w:ascii="Times New Roman" w:hAnsi="Times New Roman" w:cs="Times New Roman"/>
+          <w:color w:val="E36C0A" w:themeColor="accent6" w:themeShade="BF"/>
+          <w:sz w:val="24"/>
+          <w:szCs w:val="24"/>
+        </w:rPr>
+      </w:pPr>
+    </w:p>
+    <w:p>
+      <w:pPr>
+        <w:spacing w:after="0" w:line="240" w:lineRule="auto"/>
+        <w:rPr>
+          <w:rFonts w:ascii="Times New Roman" w:hAnsi="Times New Roman" w:cs="Times New Roman"/>
+          <w:color w:val="E36C0A" w:themeColor="accent6" w:themeShade="BF"/>
+          <w:sz w:val="24"/>
+          <w:szCs w:val="24"/>
+        </w:rPr>
+      </w:pPr>
+    </w:p>
+    <w:p>
+      <w:pPr>
+        <w:spacing w:after="0" w:line="240" w:lineRule="auto"/>
+        <w:rPr>
+          <w:rFonts w:ascii="Times New Roman" w:hAnsi="Times New Roman" w:cs="Times New Roman"/>
+          <w:color w:val="E36C0A" w:themeColor="accent6" w:themeShade="BF"/>
+          <w:sz w:val="24"/>
+          <w:szCs w:val="24"/>
+        </w:rPr>
+      </w:pPr>
+    </w:p>
+    <w:p>
+      <w:pPr>
+        <w:spacing w:after="0" w:line="240" w:lineRule="auto"/>
+        <w:rPr>
+          <w:rFonts w:ascii="Times New Roman" w:hAnsi="Times New Roman" w:cs="Times New Roman"/>
+          <w:color w:val="E36C0A" w:themeColor="accent6" w:themeShade="BF"/>
+          <w:sz w:val="24"/>
+          <w:szCs w:val="24"/>
+        </w:rPr>
+      </w:pPr>
+      <w:r>
+        <w:rPr>
+          <w:rFonts w:ascii="Times New Roman" w:hAnsi="Times New Roman" w:cs="Times New Roman"/>
+          <w:color w:val="E36C0A" w:themeColor="accent6" w:themeShade="BF"/>
+          <w:sz w:val="24"/>
+          <w:szCs w:val="24"/>
+        </w:rPr>
+        <w:t>What percent</w:t>
+      </w:r>
+      <w:r>
+        <w:rPr>
+          <w:rFonts w:ascii="Times New Roman" w:hAnsi="Times New Roman" w:cs="Times New Roman"/>
+          <w:color w:val="E36C0A" w:themeColor="accent6" w:themeShade="BF"/>
+          <w:sz w:val="24"/>
+          <w:szCs w:val="24"/>
+        </w:rPr>
+        <w:t xml:space="preserve"> of the </w:t>
+      </w:r>
+      <w:r>
+        <w:rPr>
+          <w:rFonts w:ascii="Times New Roman" w:hAnsi="Times New Roman" w:cs="Times New Roman"/>
+          <w:color w:val="E36C0A" w:themeColor="accent6" w:themeShade="BF"/>
+          <w:sz w:val="24"/>
+          <w:szCs w:val="24"/>
+        </w:rPr>
+        <w:t>people</w:t>
+      </w:r>
+      <w:r>
+        <w:rPr>
+          <w:rFonts w:ascii="Times New Roman" w:hAnsi="Times New Roman" w:cs="Times New Roman"/>
+          <w:color w:val="E36C0A" w:themeColor="accent6" w:themeShade="BF"/>
+          <w:sz w:val="24"/>
+          <w:szCs w:val="24"/>
+        </w:rPr>
+        <w:t xml:space="preserve"> in your data set did your model correctly predict overall? This is the Count R</w:t>
+      </w:r>
+      <w:r>
+        <w:rPr>
+          <w:rFonts w:ascii="Times New Roman" w:hAnsi="Times New Roman" w:cs="Times New Roman"/>
+          <w:color w:val="E36C0A" w:themeColor="accent6" w:themeShade="BF"/>
+          <w:sz w:val="24"/>
+          <w:szCs w:val="24"/>
+          <w:vertAlign w:val="superscript"/>
+        </w:rPr>
+        <w:t>2</w:t>
+      </w:r>
+      <w:r>
+        <w:rPr>
+          <w:rFonts w:ascii="Times New Roman" w:hAnsi="Times New Roman" w:cs="Times New Roman"/>
+          <w:color w:val="E36C0A" w:themeColor="accent6" w:themeShade="BF"/>
+          <w:sz w:val="24"/>
+          <w:szCs w:val="24"/>
+        </w:rPr>
+        <w:t>, one of the model fit options available for logistic regression.</w:t>
       </w:r>
     </w:p>
     <w:p>
@@ -11764,35 +12949,6 @@
         <w:spacing w:after="0" w:line="240" w:lineRule="auto"/>
         <w:rPr>
           <w:rFonts w:ascii="Times New Roman" w:hAnsi="Times New Roman" w:cs="Times New Roman"/>
-          <w:color w:val="E36C0A" w:themeColor="accent6" w:themeShade="BF"/>
-          <w:sz w:val="24"/>
-          <w:szCs w:val="24"/>
-        </w:rPr>
-      </w:pPr>
-      <w:r>
-        <w:rPr>
-          <w:rFonts w:ascii="Times New Roman" w:hAnsi="Times New Roman" w:cs="Times New Roman"/>
-          <w:color w:val="E36C0A" w:themeColor="accent6" w:themeShade="BF"/>
-          <w:sz w:val="24"/>
-          <w:szCs w:val="24"/>
-        </w:rPr>
-        <w:t xml:space="preserve">Is your model better at identifying the people who made a basket? Or is it better at identifying the people who </w:t>
-      </w:r>
-      <w:r>
-        <w:rPr>
-          <w:rFonts w:ascii="Times New Roman" w:hAnsi="Times New Roman" w:cs="Times New Roman"/>
-          <w:color w:val="E36C0A" w:themeColor="accent6" w:themeShade="BF"/>
-          <w:sz w:val="24"/>
-          <w:szCs w:val="24"/>
-        </w:rPr>
-        <w:t>did not make a basket?</w:t>
-      </w:r>
-    </w:p>
-    <w:p>
-      <w:pPr>
-        <w:spacing w:after="0" w:line="240" w:lineRule="auto"/>
-        <w:rPr>
-          <w:rFonts w:ascii="Times New Roman" w:hAnsi="Times New Roman" w:cs="Times New Roman"/>
           <w:sz w:val="24"/>
           <w:szCs w:val="24"/>
         </w:rPr>
@@ -11928,7 +13084,7 @@
           <w:sz w:val="24"/>
           <w:szCs w:val="24"/>
         </w:rPr>
-        <w:t xml:space="preserve"> in public health or social work? (e.g., if your model were predicting likelihood of Ebola given certain symptoms, what would you want it to be better at, the 0s or the 1s</w:t>
+        <w:t xml:space="preserve"> in </w:t>
       </w:r>
       <w:r>
         <w:rPr>
@@ -11937,7 +13093,7 @@
           <w:sz w:val="24"/>
           <w:szCs w:val="24"/>
         </w:rPr>
-        <w:t>?</w:t>
+        <w:t>your field</w:t>
       </w:r>
       <w:r>
         <w:rPr>
@@ -11946,10 +13102,62 @@
           <w:sz w:val="24"/>
           <w:szCs w:val="24"/>
         </w:rPr>
+        <w:t xml:space="preserve">? (e.g., if your model were predicting likelihood of Ebola given certain symptoms, what would you want </w:t>
+      </w:r>
+      <w:r>
+        <w:rPr>
+          <w:rFonts w:ascii="Times New Roman" w:hAnsi="Times New Roman" w:cs="Times New Roman"/>
+          <w:color w:val="E36C0A" w:themeColor="accent6" w:themeShade="BF"/>
+          <w:sz w:val="24"/>
+          <w:szCs w:val="24"/>
+        </w:rPr>
+        <w:t>your logistic model</w:t>
+      </w:r>
+      <w:r>
+        <w:rPr>
+          <w:rFonts w:ascii="Times New Roman" w:hAnsi="Times New Roman" w:cs="Times New Roman"/>
+          <w:color w:val="E36C0A" w:themeColor="accent6" w:themeShade="BF"/>
+          <w:sz w:val="24"/>
+          <w:szCs w:val="24"/>
+        </w:rPr>
+        <w:t xml:space="preserve"> to be better at</w:t>
+      </w:r>
+      <w:r>
+        <w:rPr>
+          <w:rFonts w:ascii="Times New Roman" w:hAnsi="Times New Roman" w:cs="Times New Roman"/>
+          <w:color w:val="E36C0A" w:themeColor="accent6" w:themeShade="BF"/>
+          <w:sz w:val="24"/>
+          <w:szCs w:val="24"/>
+        </w:rPr>
+        <w:t xml:space="preserve"> predicting</w:t>
+      </w:r>
+      <w:r>
+        <w:rPr>
+          <w:rFonts w:ascii="Times New Roman" w:hAnsi="Times New Roman" w:cs="Times New Roman"/>
+          <w:color w:val="E36C0A" w:themeColor="accent6" w:themeShade="BF"/>
+          <w:sz w:val="24"/>
+          <w:szCs w:val="24"/>
+        </w:rPr>
+        <w:t>, the 0s or the 1s</w:t>
+      </w:r>
+      <w:r>
+        <w:rPr>
+          <w:rFonts w:ascii="Times New Roman" w:hAnsi="Times New Roman" w:cs="Times New Roman"/>
+          <w:color w:val="E36C0A" w:themeColor="accent6" w:themeShade="BF"/>
+          <w:sz w:val="24"/>
+          <w:szCs w:val="24"/>
+        </w:rPr>
+        <w:t>?</w:t>
+      </w:r>
+      <w:r>
+        <w:rPr>
+          <w:rFonts w:ascii="Times New Roman" w:hAnsi="Times New Roman" w:cs="Times New Roman"/>
+          <w:color w:val="E36C0A" w:themeColor="accent6" w:themeShade="BF"/>
+          <w:sz w:val="24"/>
+          <w:szCs w:val="24"/>
+        </w:rPr>
         <w:t>)</w:t>
       </w:r>
-      <w:bookmarkStart w:id="0" w:name="_GoBack"/>
-      <w:bookmarkEnd w:id="0"/>
     </w:p>
     <w:p>
       <w:pPr>
@@ -12075,7 +13283,47 @@
           <w:sz w:val="24"/>
           <w:szCs w:val="24"/>
         </w:rPr>
-        <w:t>Make sure you save your R commands so you can use them again!</w:t>
+        <w:t xml:space="preserve">Make sure you save your R </w:t>
+      </w:r>
+      <w:r>
+        <w:rPr>
+          <w:rFonts w:ascii="Times New Roman" w:hAnsi="Times New Roman" w:cs="Times New Roman"/>
+          <w:sz w:val="24"/>
+          <w:szCs w:val="24"/>
+        </w:rPr>
+        <w:t>cod</w:t>
+      </w:r>
+      <w:r>
+        <w:rPr>
+          <w:rFonts w:ascii="Times New Roman" w:hAnsi="Times New Roman" w:cs="Times New Roman"/>
+          <w:sz w:val="24"/>
+          <w:szCs w:val="24"/>
+        </w:rPr>
+        <w:t>e</w:t>
+      </w:r>
+      <w:r>
+        <w:rPr>
+          <w:rFonts w:ascii="Times New Roman" w:hAnsi="Times New Roman" w:cs="Times New Roman"/>
+          <w:sz w:val="24"/>
+          <w:szCs w:val="24"/>
+        </w:rPr>
+        <w:t xml:space="preserve"> so you can use </w:t>
+      </w:r>
+      <w:r>
+        <w:rPr>
+          <w:rFonts w:ascii="Times New Roman" w:hAnsi="Times New Roman" w:cs="Times New Roman"/>
+          <w:sz w:val="24"/>
+          <w:szCs w:val="24"/>
+        </w:rPr>
+        <w:t>it</w:t>
+      </w:r>
+      <w:r>
+        <w:rPr>
+          <w:rFonts w:ascii="Times New Roman" w:hAnsi="Times New Roman" w:cs="Times New Roman"/>
+          <w:sz w:val="24"/>
+          <w:szCs w:val="24"/>
+        </w:rPr>
+        <w:t xml:space="preserve"> again!</w:t>
       </w:r>
     </w:p>
     <w:p>
@@ -12128,7 +13376,7 @@
       <w:footerReference w:type="default" r:id="rId10"/>
       <w:headerReference w:type="first" r:id="rId11"/>
       <w:pgSz w:w="12240" w:h="15840"/>
-      <w:pgMar w:top="1440" w:right="1440" w:bottom="1440" w:left="1440" w:header="720" w:footer="720" w:gutter="0"/>
+      <w:pgMar w:top="720" w:right="720" w:bottom="720" w:left="720" w:header="720" w:footer="720" w:gutter="0"/>
       <w:cols w:space="720"/>
       <w:titlePg/>
       <w:docGrid w:linePitch="360"/>
@@ -12138,7 +13386,7 @@
 </file>
 
 <file path=word/endnotes.xml><?xml version="1.0" encoding="utf-8"?>
-<w:endnotes xmlns:wpc="http://schemas.microsoft.com/office/word/2010/wordprocessingCanvas" xmlns:cx="http://schemas.microsoft.com/office/drawing/2014/chartex" xmlns:cx1="http://schemas.microsoft.com/office/drawing/2015/9/8/chartex" xmlns:cx2="http://schemas.microsoft.com/office/drawing/2015/10/21/chartex" xmlns:cx3="http://schemas.microsoft.com/office/drawing/2016/5/9/chartex" xmlns:cx4="http://schemas.microsoft.com/office/drawing/2016/5/10/chartex" xmlns:cx5="http://schemas.microsoft.com/office/drawing/2016/5/11/chartex" xmlns:cx6="http://schemas.microsoft.com/office/drawing/2016/5/12/chartex" xmlns:cx7="http://schemas.microsoft.com/office/drawing/2016/5/13/chartex" xmlns:cx8="http://schemas.microsoft.com/office/drawing/2016/5/14/chartex" xmlns:mc="http://schemas.openxmlformats.org/markup-compatibility/2006" xmlns:aink="http://schemas.microsoft.com/office/drawing/2016/ink" xmlns:am3d="http://schemas.microsoft.com/office/drawing/2017/model3d" xmlns:o="urn:schemas-microsoft-com:office:office" xmlns:r="http://schemas.openxmlformats.org/officeDocument/2006/relationships" xmlns:m="http://schemas.openxmlformats.org/officeDocument/2006/math" xmlns:v="urn:schemas-microsoft-com:vml" xmlns:wp14="http://schemas.microsoft.com/office/word/2010/wordprocessingDrawing" xmlns:wp="http://schemas.openxmlformats.org/drawingml/2006/wordprocessingDrawing" xmlns:w10="urn:schemas-microsoft-com:office:word" xmlns:w="http://schemas.openxmlformats.org/wordprocessingml/2006/main" xmlns:w14="http://schemas.microsoft.com/office/word/2010/wordml" xmlns:w15="http://schemas.microsoft.com/office/word/2012/wordml" xmlns:w16cid="http://schemas.microsoft.com/office/word/2016/wordml/cid" xmlns:w16se="http://schemas.microsoft.com/office/word/2015/wordml/symex" xmlns:wpg="http://schemas.microsoft.com/office/word/2010/wordprocessingGroup" xmlns:wpi="http://schemas.microsoft.com/office/word/2010/wordprocessingInk" xmlns:wne="http://schemas.microsoft.com/office/word/2006/wordml" xmlns:wps="http://schemas.microsoft.com/office/word/2010/wordprocessingShape" mc:Ignorable="w14 w15 w16se w16cid wp14">
+<w:endnotes xmlns:wpc="http://schemas.microsoft.com/office/word/2010/wordprocessingCanvas" xmlns:cx="http://schemas.microsoft.com/office/drawing/2014/chartex" xmlns:cx1="http://schemas.microsoft.com/office/drawing/2015/9/8/chartex" xmlns:mc="http://schemas.openxmlformats.org/markup-compatibility/2006" xmlns:o="urn:schemas-microsoft-com:office:office" xmlns:r="http://schemas.openxmlformats.org/officeDocument/2006/relationships" xmlns:m="http://schemas.openxmlformats.org/officeDocument/2006/math" xmlns:v="urn:schemas-microsoft-com:vml" xmlns:wp14="http://schemas.microsoft.com/office/word/2010/wordprocessingDrawing" xmlns:wp="http://schemas.openxmlformats.org/drawingml/2006/wordprocessingDrawing" xmlns:w10="urn:schemas-microsoft-com:office:word" xmlns:w="http://schemas.openxmlformats.org/wordprocessingml/2006/main" xmlns:w14="http://schemas.microsoft.com/office/word/2010/wordml" xmlns:w15="http://schemas.microsoft.com/office/word/2012/wordml" xmlns:w16se="http://schemas.microsoft.com/office/word/2015/wordml/symex" xmlns:wpg="http://schemas.microsoft.com/office/word/2010/wordprocessingGroup" xmlns:wpi="http://schemas.microsoft.com/office/word/2010/wordprocessingInk" xmlns:wne="http://schemas.microsoft.com/office/word/2006/wordml" xmlns:wps="http://schemas.microsoft.com/office/word/2010/wordprocessingShape" mc:Ignorable="w14 w15 w16se wp14">
   <w:endnote w:type="separator" w:id="-1">
     <w:p>
       <w:pPr>
@@ -12163,7 +13411,7 @@
 </file>
 
 <file path=word/footer1.xml><?xml version="1.0" encoding="utf-8"?>
-<w:ftr xmlns:wpc="http://schemas.microsoft.com/office/word/2010/wordprocessingCanvas" xmlns:cx="http://schemas.microsoft.com/office/drawing/2014/chartex" xmlns:cx1="http://schemas.microsoft.com/office/drawing/2015/9/8/chartex" xmlns:cx2="http://schemas.microsoft.com/office/drawing/2015/10/21/chartex" xmlns:cx3="http://schemas.microsoft.com/office/drawing/2016/5/9/chartex" xmlns:cx4="http://schemas.microsoft.com/office/drawing/2016/5/10/chartex" xmlns:cx5="http://schemas.microsoft.com/office/drawing/2016/5/11/chartex" xmlns:cx6="http://schemas.microsoft.com/office/drawing/2016/5/12/chartex" xmlns:cx7="http://schemas.microsoft.com/office/drawing/2016/5/13/chartex" xmlns:cx8="http://schemas.microsoft.com/office/drawing/2016/5/14/chartex" xmlns:mc="http://schemas.openxmlformats.org/markup-compatibility/2006" xmlns:aink="http://schemas.microsoft.com/office/drawing/2016/ink" xmlns:am3d="http://schemas.microsoft.com/office/drawing/2017/model3d" xmlns:o="urn:schemas-microsoft-com:office:office" xmlns:r="http://schemas.openxmlformats.org/officeDocument/2006/relationships" xmlns:m="http://schemas.openxmlformats.org/officeDocument/2006/math" xmlns:v="urn:schemas-microsoft-com:vml" xmlns:wp14="http://schemas.microsoft.com/office/word/2010/wordprocessingDrawing" xmlns:wp="http://schemas.openxmlformats.org/drawingml/2006/wordprocessingDrawing" xmlns:w10="urn:schemas-microsoft-com:office:word" xmlns:w="http://schemas.openxmlformats.org/wordprocessingml/2006/main" xmlns:w14="http://schemas.microsoft.com/office/word/2010/wordml" xmlns:w15="http://schemas.microsoft.com/office/word/2012/wordml" xmlns:w16cid="http://schemas.microsoft.com/office/word/2016/wordml/cid" xmlns:w16se="http://schemas.microsoft.com/office/word/2015/wordml/symex" xmlns:wpg="http://schemas.microsoft.com/office/word/2010/wordprocessingGroup" xmlns:wpi="http://schemas.microsoft.com/office/word/2010/wordprocessingInk" xmlns:wne="http://schemas.microsoft.com/office/word/2006/wordml" xmlns:wps="http://schemas.microsoft.com/office/word/2010/wordprocessingShape" mc:Ignorable="w14 w15 w16se w16cid wp14">
+<w:ftr xmlns:wpc="http://schemas.microsoft.com/office/word/2010/wordprocessingCanvas" xmlns:cx="http://schemas.microsoft.com/office/drawing/2014/chartex" xmlns:cx1="http://schemas.microsoft.com/office/drawing/2015/9/8/chartex" xmlns:mc="http://schemas.openxmlformats.org/markup-compatibility/2006" xmlns:o="urn:schemas-microsoft-com:office:office" xmlns:r="http://schemas.openxmlformats.org/officeDocument/2006/relationships" xmlns:m="http://schemas.openxmlformats.org/officeDocument/2006/math" xmlns:v="urn:schemas-microsoft-com:vml" xmlns:wp14="http://schemas.microsoft.com/office/word/2010/wordprocessingDrawing" xmlns:wp="http://schemas.openxmlformats.org/drawingml/2006/wordprocessingDrawing" xmlns:w10="urn:schemas-microsoft-com:office:word" xmlns:w="http://schemas.openxmlformats.org/wordprocessingml/2006/main" xmlns:w14="http://schemas.microsoft.com/office/word/2010/wordml" xmlns:w15="http://schemas.microsoft.com/office/word/2012/wordml" xmlns:w16se="http://schemas.microsoft.com/office/word/2015/wordml/symex" xmlns:wpg="http://schemas.microsoft.com/office/word/2010/wordprocessingGroup" xmlns:wpi="http://schemas.microsoft.com/office/word/2010/wordprocessingInk" xmlns:wne="http://schemas.microsoft.com/office/word/2006/wordml" xmlns:wps="http://schemas.microsoft.com/office/word/2010/wordprocessingShape" mc:Ignorable="w14 w15 w16se wp14">
   <w:sdt>
     <w:sdtPr>
       <w:id w:val="-982545719"/>
@@ -12196,7 +13444,7 @@
           <w:rPr>
             <w:noProof/>
           </w:rPr>
-          <w:t>13</w:t>
+          <w:t>12</w:t>
         </w:r>
         <w:r>
           <w:rPr>
@@ -12216,7 +13464,7 @@
 </file>
 
 <file path=word/footnotes.xml><?xml version="1.0" encoding="utf-8"?>
-<w:footnotes xmlns:wpc="http://schemas.microsoft.com/office/word/2010/wordprocessingCanvas" xmlns:cx="http://schemas.microsoft.com/office/drawing/2014/chartex" xmlns:cx1="http://schemas.microsoft.com/office/drawing/2015/9/8/chartex" xmlns:cx2="http://schemas.microsoft.com/office/drawing/2015/10/21/chartex" xmlns:cx3="http://schemas.microsoft.com/office/drawing/2016/5/9/chartex" xmlns:cx4="http://schemas.microsoft.com/office/drawing/2016/5/10/chartex" xmlns:cx5="http://schemas.microsoft.com/office/drawing/2016/5/11/chartex" xmlns:cx6="http://schemas.microsoft.com/office/drawing/2016/5/12/chartex" xmlns:cx7="http://schemas.microsoft.com/office/drawing/2016/5/13/chartex" xmlns:cx8="http://schemas.microsoft.com/office/drawing/2016/5/14/chartex" xmlns:mc="http://schemas.openxmlformats.org/markup-compatibility/2006" xmlns:aink="http://schemas.microsoft.com/office/drawing/2016/ink" xmlns:am3d="http://schemas.microsoft.com/office/drawing/2017/model3d" xmlns:o="urn:schemas-microsoft-com:office:office" xmlns:r="http://schemas.openxmlformats.org/officeDocument/2006/relationships" xmlns:m="http://schemas.openxmlformats.org/officeDocument/2006/math" xmlns:v="urn:schemas-microsoft-com:vml" xmlns:wp14="http://schemas.microsoft.com/office/word/2010/wordprocessingDrawing" xmlns:wp="http://schemas.openxmlformats.org/drawingml/2006/wordprocessingDrawing" xmlns:w10="urn:schemas-microsoft-com:office:word" xmlns:w="http://schemas.openxmlformats.org/wordprocessingml/2006/main" xmlns:w14="http://schemas.microsoft.com/office/word/2010/wordml" xmlns:w15="http://schemas.microsoft.com/office/word/2012/wordml" xmlns:w16cid="http://schemas.microsoft.com/office/word/2016/wordml/cid" xmlns:w16se="http://schemas.microsoft.com/office/word/2015/wordml/symex" xmlns:wpg="http://schemas.microsoft.com/office/word/2010/wordprocessingGroup" xmlns:wpi="http://schemas.microsoft.com/office/word/2010/wordprocessingInk" xmlns:wne="http://schemas.microsoft.com/office/word/2006/wordml" xmlns:wps="http://schemas.microsoft.com/office/word/2010/wordprocessingShape" mc:Ignorable="w14 w15 w16se w16cid wp14">
+<w:footnotes xmlns:wpc="http://schemas.microsoft.com/office/word/2010/wordprocessingCanvas" xmlns:cx="http://schemas.microsoft.com/office/drawing/2014/chartex" xmlns:cx1="http://schemas.microsoft.com/office/drawing/2015/9/8/chartex" xmlns:mc="http://schemas.openxmlformats.org/markup-compatibility/2006" xmlns:o="urn:schemas-microsoft-com:office:office" xmlns:r="http://schemas.openxmlformats.org/officeDocument/2006/relationships" xmlns:m="http://schemas.openxmlformats.org/officeDocument/2006/math" xmlns:v="urn:schemas-microsoft-com:vml" xmlns:wp14="http://schemas.microsoft.com/office/word/2010/wordprocessingDrawing" xmlns:wp="http://schemas.openxmlformats.org/drawingml/2006/wordprocessingDrawing" xmlns:w10="urn:schemas-microsoft-com:office:word" xmlns:w="http://schemas.openxmlformats.org/wordprocessingml/2006/main" xmlns:w14="http://schemas.microsoft.com/office/word/2010/wordml" xmlns:w15="http://schemas.microsoft.com/office/word/2012/wordml" xmlns:w16se="http://schemas.microsoft.com/office/word/2015/wordml/symex" xmlns:wpg="http://schemas.microsoft.com/office/word/2010/wordprocessingGroup" xmlns:wpi="http://schemas.microsoft.com/office/word/2010/wordprocessingInk" xmlns:wne="http://schemas.microsoft.com/office/word/2006/wordml" xmlns:wps="http://schemas.microsoft.com/office/word/2010/wordprocessingShape" mc:Ignorable="w14 w15 w16se wp14">
   <w:footnote w:type="separator" w:id="-1">
     <w:p>
       <w:pPr>
@@ -12241,7 +13489,7 @@
 </file>
 
 <file path=word/header1.xml><?xml version="1.0" encoding="utf-8"?>
-<w:hdr xmlns:wpc="http://schemas.microsoft.com/office/word/2010/wordprocessingCanvas" xmlns:cx="http://schemas.microsoft.com/office/drawing/2014/chartex" xmlns:cx1="http://schemas.microsoft.com/office/drawing/2015/9/8/chartex" xmlns:cx2="http://schemas.microsoft.com/office/drawing/2015/10/21/chartex" xmlns:cx3="http://schemas.microsoft.com/office/drawing/2016/5/9/chartex" xmlns:cx4="http://schemas.microsoft.com/office/drawing/2016/5/10/chartex" xmlns:cx5="http://schemas.microsoft.com/office/drawing/2016/5/11/chartex" xmlns:cx6="http://schemas.microsoft.com/office/drawing/2016/5/12/chartex" xmlns:cx7="http://schemas.microsoft.com/office/drawing/2016/5/13/chartex" xmlns:cx8="http://schemas.microsoft.com/office/drawing/2016/5/14/chartex" xmlns:mc="http://schemas.openxmlformats.org/markup-compatibility/2006" xmlns:aink="http://schemas.microsoft.com/office/drawing/2016/ink" xmlns:am3d="http://schemas.microsoft.com/office/drawing/2017/model3d" xmlns:o="urn:schemas-microsoft-com:office:office" xmlns:r="http://schemas.openxmlformats.org/officeDocument/2006/relationships" xmlns:m="http://schemas.openxmlformats.org/officeDocument/2006/math" xmlns:v="urn:schemas-microsoft-com:vml" xmlns:wp14="http://schemas.microsoft.com/office/word/2010/wordprocessingDrawing" xmlns:wp="http://schemas.openxmlformats.org/drawingml/2006/wordprocessingDrawing" xmlns:w10="urn:schemas-microsoft-com:office:word" xmlns:w="http://schemas.openxmlformats.org/wordprocessingml/2006/main" xmlns:w14="http://schemas.microsoft.com/office/word/2010/wordml" xmlns:w15="http://schemas.microsoft.com/office/word/2012/wordml" xmlns:w16cid="http://schemas.microsoft.com/office/word/2016/wordml/cid" xmlns:w16se="http://schemas.microsoft.com/office/word/2015/wordml/symex" xmlns:wpg="http://schemas.microsoft.com/office/word/2010/wordprocessingGroup" xmlns:wpi="http://schemas.microsoft.com/office/word/2010/wordprocessingInk" xmlns:wne="http://schemas.microsoft.com/office/word/2006/wordml" xmlns:wps="http://schemas.microsoft.com/office/word/2010/wordprocessingShape" mc:Ignorable="w14 w15 w16se w16cid wp14">
+<w:hdr xmlns:wpc="http://schemas.microsoft.com/office/word/2010/wordprocessingCanvas" xmlns:cx="http://schemas.microsoft.com/office/drawing/2014/chartex" xmlns:cx1="http://schemas.microsoft.com/office/drawing/2015/9/8/chartex" xmlns:mc="http://schemas.openxmlformats.org/markup-compatibility/2006" xmlns:o="urn:schemas-microsoft-com:office:office" xmlns:r="http://schemas.openxmlformats.org/officeDocument/2006/relationships" xmlns:m="http://schemas.openxmlformats.org/officeDocument/2006/math" xmlns:v="urn:schemas-microsoft-com:vml" xmlns:wp14="http://schemas.microsoft.com/office/word/2010/wordprocessingDrawing" xmlns:wp="http://schemas.openxmlformats.org/drawingml/2006/wordprocessingDrawing" xmlns:w10="urn:schemas-microsoft-com:office:word" xmlns:w="http://schemas.openxmlformats.org/wordprocessingml/2006/main" xmlns:w14="http://schemas.microsoft.com/office/word/2010/wordml" xmlns:w15="http://schemas.microsoft.com/office/word/2012/wordml" xmlns:w16se="http://schemas.microsoft.com/office/word/2015/wordml/symex" xmlns:wpg="http://schemas.microsoft.com/office/word/2010/wordprocessingGroup" xmlns:wpi="http://schemas.microsoft.com/office/word/2010/wordprocessingInk" xmlns:wne="http://schemas.microsoft.com/office/word/2006/wordml" xmlns:wps="http://schemas.microsoft.com/office/word/2010/wordprocessingShape" mc:Ignorable="w14 w15 w16se wp14">
   <w:p>
     <w:pPr>
       <w:pStyle w:val="Header"/>
@@ -12256,7 +13504,7 @@
 </file>
 
 <file path=word/header2.xml><?xml version="1.0" encoding="utf-8"?>
-<w:hdr xmlns:wpc="http://schemas.microsoft.com/office/word/2010/wordprocessingCanvas" xmlns:cx="http://schemas.microsoft.com/office/drawing/2014/chartex" xmlns:cx1="http://schemas.microsoft.com/office/drawing/2015/9/8/chartex" xmlns:cx2="http://schemas.microsoft.com/office/drawing/2015/10/21/chartex" xmlns:cx3="http://schemas.microsoft.com/office/drawing/2016/5/9/chartex" xmlns:cx4="http://schemas.microsoft.com/office/drawing/2016/5/10/chartex" xmlns:cx5="http://schemas.microsoft.com/office/drawing/2016/5/11/chartex" xmlns:cx6="http://schemas.microsoft.com/office/drawing/2016/5/12/chartex" xmlns:cx7="http://schemas.microsoft.com/office/drawing/2016/5/13/chartex" xmlns:cx8="http://schemas.microsoft.com/office/drawing/2016/5/14/chartex" xmlns:mc="http://schemas.openxmlformats.org/markup-compatibility/2006" xmlns:aink="http://schemas.microsoft.com/office/drawing/2016/ink" xmlns:am3d="http://schemas.microsoft.com/office/drawing/2017/model3d" xmlns:o="urn:schemas-microsoft-com:office:office" xmlns:r="http://schemas.openxmlformats.org/officeDocument/2006/relationships" xmlns:m="http://schemas.openxmlformats.org/officeDocument/2006/math" xmlns:v="urn:schemas-microsoft-com:vml" xmlns:wp14="http://schemas.microsoft.com/office/word/2010/wordprocessingDrawing" xmlns:wp="http://schemas.openxmlformats.org/drawingml/2006/wordprocessingDrawing" xmlns:w10="urn:schemas-microsoft-com:office:word" xmlns:w="http://schemas.openxmlformats.org/wordprocessingml/2006/main" xmlns:w14="http://schemas.microsoft.com/office/word/2010/wordml" xmlns:w15="http://schemas.microsoft.com/office/word/2012/wordml" xmlns:w16cid="http://schemas.microsoft.com/office/word/2016/wordml/cid" xmlns:w16se="http://schemas.microsoft.com/office/word/2015/wordml/symex" xmlns:wpg="http://schemas.microsoft.com/office/word/2010/wordprocessingGroup" xmlns:wpi="http://schemas.microsoft.com/office/word/2010/wordprocessingInk" xmlns:wne="http://schemas.microsoft.com/office/word/2006/wordml" xmlns:wps="http://schemas.microsoft.com/office/word/2010/wordprocessingShape" mc:Ignorable="w14 w15 w16se w16cid wp14">
+<w:hdr xmlns:wpc="http://schemas.microsoft.com/office/word/2010/wordprocessingCanvas" xmlns:cx="http://schemas.microsoft.com/office/drawing/2014/chartex" xmlns:cx1="http://schemas.microsoft.com/office/drawing/2015/9/8/chartex" xmlns:mc="http://schemas.openxmlformats.org/markup-compatibility/2006" xmlns:o="urn:schemas-microsoft-com:office:office" xmlns:r="http://schemas.openxmlformats.org/officeDocument/2006/relationships" xmlns:m="http://schemas.openxmlformats.org/officeDocument/2006/math" xmlns:v="urn:schemas-microsoft-com:vml" xmlns:wp14="http://schemas.microsoft.com/office/word/2010/wordprocessingDrawing" xmlns:wp="http://schemas.openxmlformats.org/drawingml/2006/wordprocessingDrawing" xmlns:w10="urn:schemas-microsoft-com:office:word" xmlns:w="http://schemas.openxmlformats.org/wordprocessingml/2006/main" xmlns:w14="http://schemas.microsoft.com/office/word/2010/wordml" xmlns:w15="http://schemas.microsoft.com/office/word/2012/wordml" xmlns:w16se="http://schemas.microsoft.com/office/word/2015/wordml/symex" xmlns:wpg="http://schemas.microsoft.com/office/word/2010/wordprocessingGroup" xmlns:wpi="http://schemas.microsoft.com/office/word/2010/wordprocessingInk" xmlns:wne="http://schemas.microsoft.com/office/word/2006/wordml" xmlns:wps="http://schemas.microsoft.com/office/word/2010/wordprocessingShape" mc:Ignorable="w14 w15 w16se wp14">
   <w:p>
     <w:pPr>
       <w:spacing w:after="0" w:line="240" w:lineRule="auto"/>
@@ -12267,13 +13515,13 @@
         <w:noProof/>
       </w:rPr>
       <w:drawing>
-        <wp:anchor distT="0" distB="0" distL="114300" distR="114300" simplePos="0" relativeHeight="251659264" behindDoc="0" locked="0" layoutInCell="1" allowOverlap="1" wp14:anchorId="78229B31" wp14:editId="62A8A2A8">
+        <wp:anchor distT="0" distB="0" distL="114300" distR="114300" simplePos="0" relativeHeight="251659264" behindDoc="0" locked="0" layoutInCell="1" allowOverlap="1" wp14:anchorId="78229B31" wp14:editId="6283FDE7">
           <wp:simplePos x="0" y="0"/>
-          <wp:positionH relativeFrom="column">
-            <wp:posOffset>-594360</wp:posOffset>
+          <wp:positionH relativeFrom="margin">
+            <wp:align>left</wp:align>
           </wp:positionH>
           <wp:positionV relativeFrom="paragraph">
-            <wp:posOffset>-76200</wp:posOffset>
+            <wp:posOffset>-95250</wp:posOffset>
           </wp:positionV>
           <wp:extent cx="952500" cy="723900"/>
           <wp:effectExtent l="0" t="0" r="0" b="0"/>
@@ -12369,7 +13617,7 @@
 </file>
 
 <file path=word/numbering.xml><?xml version="1.0" encoding="utf-8"?>
-<w:numbering xmlns:wpc="http://schemas.microsoft.com/office/word/2010/wordprocessingCanvas" xmlns:cx="http://schemas.microsoft.com/office/drawing/2014/chartex" xmlns:cx1="http://schemas.microsoft.com/office/drawing/2015/9/8/chartex" xmlns:cx2="http://schemas.microsoft.com/office/drawing/2015/10/21/chartex" xmlns:cx3="http://schemas.microsoft.com/office/drawing/2016/5/9/chartex" xmlns:cx4="http://schemas.microsoft.com/office/drawing/2016/5/10/chartex" xmlns:cx5="http://schemas.microsoft.com/office/drawing/2016/5/11/chartex" xmlns:cx6="http://schemas.microsoft.com/office/drawing/2016/5/12/chartex" xmlns:cx7="http://schemas.microsoft.com/office/drawing/2016/5/13/chartex" xmlns:cx8="http://schemas.microsoft.com/office/drawing/2016/5/14/chartex" xmlns:mc="http://schemas.openxmlformats.org/markup-compatibility/2006" xmlns:aink="http://schemas.microsoft.com/office/drawing/2016/ink" xmlns:am3d="http://schemas.microsoft.com/office/drawing/2017/model3d" xmlns:o="urn:schemas-microsoft-com:office:office" xmlns:r="http://schemas.openxmlformats.org/officeDocument/2006/relationships" xmlns:m="http://schemas.openxmlformats.org/officeDocument/2006/math" xmlns:v="urn:schemas-microsoft-com:vml" xmlns:wp14="http://schemas.microsoft.com/office/word/2010/wordprocessingDrawing" xmlns:wp="http://schemas.openxmlformats.org/drawingml/2006/wordprocessingDrawing" xmlns:w10="urn:schemas-microsoft-com:office:word" xmlns:w="http://schemas.openxmlformats.org/wordprocessingml/2006/main" xmlns:w14="http://schemas.microsoft.com/office/word/2010/wordml" xmlns:w15="http://schemas.microsoft.com/office/word/2012/wordml" xmlns:w16cid="http://schemas.microsoft.com/office/word/2016/wordml/cid" xmlns:w16se="http://schemas.microsoft.com/office/word/2015/wordml/symex" xmlns:wpg="http://schemas.microsoft.com/office/word/2010/wordprocessingGroup" xmlns:wpi="http://schemas.microsoft.com/office/word/2010/wordprocessingInk" xmlns:wne="http://schemas.microsoft.com/office/word/2006/wordml" xmlns:wps="http://schemas.microsoft.com/office/word/2010/wordprocessingShape" mc:Ignorable="w14 w15 w16se w16cid wp14">
+<w:numbering xmlns:wpc="http://schemas.microsoft.com/office/word/2010/wordprocessingCanvas" xmlns:cx="http://schemas.microsoft.com/office/drawing/2014/chartex" xmlns:cx1="http://schemas.microsoft.com/office/drawing/2015/9/8/chartex" xmlns:mc="http://schemas.openxmlformats.org/markup-compatibility/2006" xmlns:o="urn:schemas-microsoft-com:office:office" xmlns:r="http://schemas.openxmlformats.org/officeDocument/2006/relationships" xmlns:m="http://schemas.openxmlformats.org/officeDocument/2006/math" xmlns:v="urn:schemas-microsoft-com:vml" xmlns:wp14="http://schemas.microsoft.com/office/word/2010/wordprocessingDrawing" xmlns:wp="http://schemas.openxmlformats.org/drawingml/2006/wordprocessingDrawing" xmlns:w10="urn:schemas-microsoft-com:office:word" xmlns:w="http://schemas.openxmlformats.org/wordprocessingml/2006/main" xmlns:w14="http://schemas.microsoft.com/office/word/2010/wordml" xmlns:w15="http://schemas.microsoft.com/office/word/2012/wordml" xmlns:w16se="http://schemas.microsoft.com/office/word/2015/wordml/symex" xmlns:wpg="http://schemas.microsoft.com/office/word/2010/wordprocessingGroup" xmlns:wpi="http://schemas.microsoft.com/office/word/2010/wordprocessingInk" xmlns:wne="http://schemas.microsoft.com/office/word/2006/wordml" xmlns:wps="http://schemas.microsoft.com/office/word/2010/wordprocessingShape" mc:Ignorable="w14 w15 w16se wp14">
   <w:abstractNum w:abstractNumId="0" w15:restartNumberingAfterBreak="0">
     <w:nsid w:val="00CA7842"/>
     <w:multiLevelType w:val="hybridMultilevel"/>
@@ -14038,7 +15286,7 @@
 </file>
 
 <file path=word/styles.xml><?xml version="1.0" encoding="utf-8"?>
-<w:styles xmlns:mc="http://schemas.openxmlformats.org/markup-compatibility/2006" xmlns:r="http://schemas.openxmlformats.org/officeDocument/2006/relationships" xmlns:w="http://schemas.openxmlformats.org/wordprocessingml/2006/main" xmlns:w14="http://schemas.microsoft.com/office/word/2010/wordml" xmlns:w15="http://schemas.microsoft.com/office/word/2012/wordml" xmlns:w16cid="http://schemas.microsoft.com/office/word/2016/wordml/cid" xmlns:w16se="http://schemas.microsoft.com/office/word/2015/wordml/symex" mc:Ignorable="w14 w15 w16se w16cid">
+<w:styles xmlns:mc="http://schemas.openxmlformats.org/markup-compatibility/2006" xmlns:r="http://schemas.openxmlformats.org/officeDocument/2006/relationships" xmlns:w="http://schemas.openxmlformats.org/wordprocessingml/2006/main" xmlns:w14="http://schemas.microsoft.com/office/word/2010/wordml" xmlns:w15="http://schemas.microsoft.com/office/word/2012/wordml" xmlns:w16se="http://schemas.microsoft.com/office/word/2015/wordml/symex" mc:Ignorable="w14 w15 w16se">
   <w:docDefaults>
     <w:rPrDefault>
       <w:rPr>
@@ -14054,7 +15302,7 @@
       </w:pPr>
     </w:pPrDefault>
   </w:docDefaults>
-  <w:latentStyles w:defLockedState="0" w:defUIPriority="99" w:defSemiHidden="0" w:defUnhideWhenUsed="0" w:defQFormat="0" w:count="377">
+  <w:latentStyles w:defLockedState="0" w:defUIPriority="99" w:defSemiHidden="0" w:defUnhideWhenUsed="0" w:defQFormat="0" w:count="371">
     <w:lsdException w:name="Normal" w:uiPriority="0" w:qFormat="1"/>
     <w:lsdException w:name="heading 1" w:uiPriority="9" w:qFormat="1"/>
     <w:lsdException w:name="heading 2" w:semiHidden="1" w:uiPriority="9" w:unhideWhenUsed="1" w:qFormat="1"/>
@@ -14426,12 +15674,6 @@
     <w:lsdException w:name="List Table 5 Dark Accent 6" w:uiPriority="50"/>
     <w:lsdException w:name="List Table 6 Colorful Accent 6" w:uiPriority="51"/>
     <w:lsdException w:name="List Table 7 Colorful Accent 6" w:uiPriority="52"/>
-    <w:lsdException w:name="Mention" w:semiHidden="1" w:unhideWhenUsed="1"/>
-    <w:lsdException w:name="Smart Hyperlink" w:semiHidden="1" w:unhideWhenUsed="1"/>
-    <w:lsdException w:name="Hashtag" w:semiHidden="1" w:unhideWhenUsed="1"/>
-    <w:lsdException w:name="Unresolved Mention" w:semiHidden="1" w:unhideWhenUsed="1"/>
-    <w:lsdException w:name="Smart Link" w:semiHidden="1" w:unhideWhenUsed="1"/>
-    <w:lsdException w:name="Smart Link Error" w:semiHidden="1" w:unhideWhenUsed="1"/>
   </w:latentStyles>
   <w:style w:type="paragraph" w:default="1" w:styleId="Normal">
     <w:name w:val="Normal"/>

</xml_diff>

<commit_message>
added numbering to questions
</commit_message>
<xml_diff>
--- a/week-8/basketball lab - R.docx
+++ b/week-8/basketball lab - R.docx
@@ -1,6 +1,6 @@
 
 <file path=word/document.xml><?xml version="1.0" encoding="utf-8"?>
-<w:document xmlns:wpc="http://schemas.microsoft.com/office/word/2010/wordprocessingCanvas" xmlns:cx="http://schemas.microsoft.com/office/drawing/2014/chartex" xmlns:cx1="http://schemas.microsoft.com/office/drawing/2015/9/8/chartex" xmlns:mc="http://schemas.openxmlformats.org/markup-compatibility/2006" xmlns:o="urn:schemas-microsoft-com:office:office" xmlns:r="http://schemas.openxmlformats.org/officeDocument/2006/relationships" xmlns:m="http://schemas.openxmlformats.org/officeDocument/2006/math" xmlns:v="urn:schemas-microsoft-com:vml" xmlns:wp14="http://schemas.microsoft.com/office/word/2010/wordprocessingDrawing" xmlns:wp="http://schemas.openxmlformats.org/drawingml/2006/wordprocessingDrawing" xmlns:w10="urn:schemas-microsoft-com:office:word" xmlns:w="http://schemas.openxmlformats.org/wordprocessingml/2006/main" xmlns:w14="http://schemas.microsoft.com/office/word/2010/wordml" xmlns:w15="http://schemas.microsoft.com/office/word/2012/wordml" xmlns:w16se="http://schemas.microsoft.com/office/word/2015/wordml/symex" xmlns:wpg="http://schemas.microsoft.com/office/word/2010/wordprocessingGroup" xmlns:wpi="http://schemas.microsoft.com/office/word/2010/wordprocessingInk" xmlns:wne="http://schemas.microsoft.com/office/word/2006/wordml" xmlns:wps="http://schemas.microsoft.com/office/word/2010/wordprocessingShape" mc:Ignorable="w14 w15 w16se wp14">
+<w:document xmlns:wpc="http://schemas.microsoft.com/office/word/2010/wordprocessingCanvas" xmlns:cx="http://schemas.microsoft.com/office/drawing/2014/chartex" xmlns:cx1="http://schemas.microsoft.com/office/drawing/2015/9/8/chartex" xmlns:cx2="http://schemas.microsoft.com/office/drawing/2015/10/21/chartex" xmlns:cx3="http://schemas.microsoft.com/office/drawing/2016/5/9/chartex" xmlns:cx4="http://schemas.microsoft.com/office/drawing/2016/5/10/chartex" xmlns:cx5="http://schemas.microsoft.com/office/drawing/2016/5/11/chartex" xmlns:cx6="http://schemas.microsoft.com/office/drawing/2016/5/12/chartex" xmlns:cx7="http://schemas.microsoft.com/office/drawing/2016/5/13/chartex" xmlns:cx8="http://schemas.microsoft.com/office/drawing/2016/5/14/chartex" xmlns:mc="http://schemas.openxmlformats.org/markup-compatibility/2006" xmlns:aink="http://schemas.microsoft.com/office/drawing/2016/ink" xmlns:am3d="http://schemas.microsoft.com/office/drawing/2017/model3d" xmlns:o="urn:schemas-microsoft-com:office:office" xmlns:r="http://schemas.openxmlformats.org/officeDocument/2006/relationships" xmlns:m="http://schemas.openxmlformats.org/officeDocument/2006/math" xmlns:v="urn:schemas-microsoft-com:vml" xmlns:wp14="http://schemas.microsoft.com/office/word/2010/wordprocessingDrawing" xmlns:wp="http://schemas.openxmlformats.org/drawingml/2006/wordprocessingDrawing" xmlns:w10="urn:schemas-microsoft-com:office:word" xmlns:w="http://schemas.openxmlformats.org/wordprocessingml/2006/main" xmlns:w14="http://schemas.microsoft.com/office/word/2010/wordml" xmlns:w15="http://schemas.microsoft.com/office/word/2012/wordml" xmlns:w16cid="http://schemas.microsoft.com/office/word/2016/wordml/cid" xmlns:w16se="http://schemas.microsoft.com/office/word/2015/wordml/symex" xmlns:wpg="http://schemas.microsoft.com/office/word/2010/wordprocessingGroup" xmlns:wpi="http://schemas.microsoft.com/office/word/2010/wordprocessingInk" xmlns:wne="http://schemas.microsoft.com/office/word/2006/wordml" xmlns:wps="http://schemas.microsoft.com/office/word/2010/wordprocessingShape" mc:Ignorable="w14 w15 w16se w16cid wp14">
   <w:body>
     <w:p>
       <w:pPr>
@@ -1518,253 +1518,302 @@
         </w:rPr>
       </w:pPr>
       <w:proofErr w:type="spellStart"/>
+      <w:r>
+        <w:rPr>
+          <w:rFonts w:ascii="Courier New" w:hAnsi="Courier New" w:cs="Courier New"/>
+          <w:bCs/>
+        </w:rPr>
+        <w:t>studentid</w:t>
+      </w:r>
+      <w:proofErr w:type="spellEnd"/>
+      <w:r>
+        <w:rPr>
+          <w:rFonts w:ascii="Courier New" w:hAnsi="Courier New" w:cs="Courier New"/>
+          <w:bCs/>
+        </w:rPr>
+        <w:t xml:space="preserve"> &lt;- </w:t>
+      </w:r>
       <w:proofErr w:type="gramStart"/>
       <w:r>
         <w:rPr>
           <w:rFonts w:ascii="Courier New" w:hAnsi="Courier New" w:cs="Courier New"/>
           <w:bCs/>
         </w:rPr>
-        <w:t>studentid</w:t>
+        <w:t>c(</w:t>
+      </w:r>
+      <w:proofErr w:type="gramEnd"/>
+      <w:r>
+        <w:rPr>
+          <w:rFonts w:ascii="Courier New" w:hAnsi="Courier New" w:cs="Courier New"/>
+          <w:bCs/>
+        </w:rPr>
+        <w:t>1, 2, 3, 4, ....)</w:t>
+      </w:r>
+    </w:p>
+    <w:p>
+      <w:pPr>
+        <w:spacing w:after="0" w:line="240" w:lineRule="auto"/>
+        <w:ind w:left="720"/>
+        <w:rPr>
+          <w:rFonts w:ascii="Courier New" w:hAnsi="Courier New" w:cs="Courier New"/>
+          <w:bCs/>
+        </w:rPr>
+      </w:pPr>
+      <w:proofErr w:type="spellStart"/>
+      <w:r>
+        <w:rPr>
+          <w:rFonts w:ascii="Courier New" w:hAnsi="Courier New" w:cs="Courier New"/>
+          <w:bCs/>
+        </w:rPr>
+        <w:t>basketMade</w:t>
+      </w:r>
+      <w:proofErr w:type="spellEnd"/>
+      <w:r>
+        <w:rPr>
+          <w:rFonts w:ascii="Courier New" w:hAnsi="Courier New" w:cs="Courier New"/>
+          <w:bCs/>
+        </w:rPr>
+        <w:t xml:space="preserve"> &lt;- </w:t>
+      </w:r>
+      <w:proofErr w:type="gramStart"/>
+      <w:r>
+        <w:rPr>
+          <w:rFonts w:ascii="Courier New" w:hAnsi="Courier New" w:cs="Courier New"/>
+          <w:bCs/>
+        </w:rPr>
+        <w:t>c(</w:t>
+      </w:r>
+      <w:proofErr w:type="gramEnd"/>
+      <w:r>
+        <w:rPr>
+          <w:rFonts w:ascii="Courier New" w:hAnsi="Courier New" w:cs="Courier New"/>
+          <w:bCs/>
+        </w:rPr>
+        <w:t>"No", "No", "No", "Yes", ....)</w:t>
+      </w:r>
+    </w:p>
+    <w:p>
+      <w:pPr>
+        <w:spacing w:after="0" w:line="240" w:lineRule="auto"/>
+        <w:ind w:left="720"/>
+        <w:rPr>
+          <w:rFonts w:ascii="Courier New" w:hAnsi="Courier New" w:cs="Courier New"/>
+          <w:bCs/>
+        </w:rPr>
+      </w:pPr>
+      <w:r>
+        <w:rPr>
+          <w:rFonts w:ascii="Courier New" w:hAnsi="Courier New" w:cs="Courier New"/>
+          <w:bCs/>
+        </w:rPr>
+        <w:t xml:space="preserve">distance &lt;- </w:t>
+      </w:r>
+      <w:proofErr w:type="gramStart"/>
+      <w:r>
+        <w:rPr>
+          <w:rFonts w:ascii="Courier New" w:hAnsi="Courier New" w:cs="Courier New"/>
+          <w:bCs/>
+        </w:rPr>
+        <w:t>c(</w:t>
+      </w:r>
+      <w:proofErr w:type="gramEnd"/>
+      <w:r>
+        <w:rPr>
+          <w:rFonts w:ascii="Courier New" w:hAnsi="Courier New" w:cs="Courier New"/>
+          <w:bCs/>
+        </w:rPr>
+        <w:t xml:space="preserve">12, 11, 12, 3, ....) </w:t>
+      </w:r>
+    </w:p>
+    <w:p>
+      <w:pPr>
+        <w:spacing w:after="0" w:line="240" w:lineRule="auto"/>
+        <w:ind w:left="720"/>
+        <w:rPr>
+          <w:rFonts w:ascii="Courier New" w:hAnsi="Courier New" w:cs="Courier New"/>
+          <w:bCs/>
+        </w:rPr>
+      </w:pPr>
+      <w:proofErr w:type="spellStart"/>
+      <w:r>
+        <w:rPr>
+          <w:rFonts w:ascii="Courier New" w:hAnsi="Courier New" w:cs="Courier New"/>
+          <w:bCs/>
+        </w:rPr>
+        <w:t>wideBasket</w:t>
+      </w:r>
+      <w:proofErr w:type="spellEnd"/>
+      <w:r>
+        <w:rPr>
+          <w:rFonts w:ascii="Courier New" w:hAnsi="Courier New" w:cs="Courier New"/>
+          <w:bCs/>
+        </w:rPr>
+        <w:t xml:space="preserve"> &lt;- </w:t>
+      </w:r>
+      <w:proofErr w:type="gramStart"/>
+      <w:r>
+        <w:rPr>
+          <w:rFonts w:ascii="Courier New" w:hAnsi="Courier New" w:cs="Courier New"/>
+          <w:bCs/>
+        </w:rPr>
+        <w:t>c(</w:t>
+      </w:r>
+      <w:proofErr w:type="gramEnd"/>
+      <w:r>
+        <w:rPr>
+          <w:rFonts w:ascii="Courier New" w:hAnsi="Courier New" w:cs="Courier New"/>
+          <w:bCs/>
+        </w:rPr>
+        <w:t>"Yes", "No", "Yes", "No", ....)</w:t>
+      </w:r>
+    </w:p>
+    <w:p>
+      <w:pPr>
+        <w:spacing w:after="0" w:line="240" w:lineRule="auto"/>
+        <w:ind w:left="720"/>
+        <w:rPr>
+          <w:rFonts w:ascii="Courier New" w:hAnsi="Courier New" w:cs="Courier New"/>
+          <w:bCs/>
+        </w:rPr>
+      </w:pPr>
+      <w:r>
+        <w:rPr>
+          <w:rFonts w:ascii="Courier New" w:hAnsi="Courier New" w:cs="Courier New"/>
+          <w:bCs/>
+        </w:rPr>
+        <w:t xml:space="preserve">height &lt;- </w:t>
+      </w:r>
+      <w:proofErr w:type="gramStart"/>
+      <w:r>
+        <w:rPr>
+          <w:rFonts w:ascii="Courier New" w:hAnsi="Courier New" w:cs="Courier New"/>
+          <w:bCs/>
+        </w:rPr>
+        <w:t>c(</w:t>
+      </w:r>
+      <w:proofErr w:type="gramEnd"/>
+      <w:r>
+        <w:rPr>
+          <w:rFonts w:ascii="Courier New" w:hAnsi="Courier New" w:cs="Courier New"/>
+          <w:bCs/>
+        </w:rPr>
+        <w:t>63</w:t>
+      </w:r>
+      <w:r>
+        <w:rPr>
+          <w:rFonts w:ascii="Courier New" w:hAnsi="Courier New" w:cs="Courier New"/>
+          <w:bCs/>
+        </w:rPr>
+        <w:t>, 6</w:t>
+      </w:r>
+      <w:r>
+        <w:rPr>
+          <w:rFonts w:ascii="Courier New" w:hAnsi="Courier New" w:cs="Courier New"/>
+          <w:bCs/>
+        </w:rPr>
+        <w:t>7</w:t>
+      </w:r>
+      <w:r>
+        <w:rPr>
+          <w:rFonts w:ascii="Courier New" w:hAnsi="Courier New" w:cs="Courier New"/>
+          <w:bCs/>
+        </w:rPr>
+        <w:t>, 6</w:t>
+      </w:r>
+      <w:r>
+        <w:rPr>
+          <w:rFonts w:ascii="Courier New" w:hAnsi="Courier New" w:cs="Courier New"/>
+          <w:bCs/>
+        </w:rPr>
+        <w:t>6</w:t>
+      </w:r>
+      <w:r>
+        <w:rPr>
+          <w:rFonts w:ascii="Courier New" w:hAnsi="Courier New" w:cs="Courier New"/>
+          <w:bCs/>
+        </w:rPr>
+        <w:t>, 6</w:t>
+      </w:r>
+      <w:r>
+        <w:rPr>
+          <w:rFonts w:ascii="Courier New" w:hAnsi="Courier New" w:cs="Courier New"/>
+          <w:bCs/>
+        </w:rPr>
+        <w:t>5</w:t>
+      </w:r>
+      <w:r>
+        <w:rPr>
+          <w:rFonts w:ascii="Courier New" w:hAnsi="Courier New" w:cs="Courier New"/>
+          <w:bCs/>
+        </w:rPr>
+        <w:t>, ....)</w:t>
+      </w:r>
+    </w:p>
+    <w:p>
+      <w:pPr>
+        <w:spacing w:after="0" w:line="240" w:lineRule="auto"/>
+        <w:ind w:left="720"/>
+        <w:rPr>
+          <w:rFonts w:ascii="Courier New" w:hAnsi="Courier New" w:cs="Courier New"/>
+          <w:bCs/>
+        </w:rPr>
+      </w:pPr>
+    </w:p>
+    <w:p>
+      <w:pPr>
+        <w:spacing w:after="0" w:line="240" w:lineRule="auto"/>
+        <w:ind w:left="720"/>
+        <w:rPr>
+          <w:rFonts w:ascii="Courier New" w:hAnsi="Courier New" w:cs="Courier New"/>
+          <w:bCs/>
+          <w:color w:val="76923C" w:themeColor="accent3" w:themeShade="BF"/>
+        </w:rPr>
+      </w:pPr>
+      <w:r>
+        <w:rPr>
+          <w:rFonts w:ascii="Courier New" w:hAnsi="Courier New" w:cs="Courier New"/>
+          <w:bCs/>
+          <w:color w:val="76923C" w:themeColor="accent3" w:themeShade="BF"/>
+        </w:rPr>
+        <w:t xml:space="preserve"># combine into data frame </w:t>
+      </w:r>
+    </w:p>
+    <w:p>
+      <w:pPr>
+        <w:spacing w:after="0" w:line="240" w:lineRule="auto"/>
+        <w:ind w:left="720"/>
+        <w:rPr>
+          <w:rFonts w:ascii="Courier New" w:hAnsi="Courier New" w:cs="Courier New"/>
+          <w:bCs/>
+        </w:rPr>
+      </w:pPr>
+      <w:proofErr w:type="spellStart"/>
+      <w:r>
+        <w:rPr>
+          <w:rFonts w:ascii="Courier New" w:hAnsi="Courier New" w:cs="Courier New"/>
+          <w:bCs/>
+        </w:rPr>
+        <w:t>basketData</w:t>
+      </w:r>
+      <w:proofErr w:type="spellEnd"/>
+      <w:r>
+        <w:rPr>
+          <w:rFonts w:ascii="Courier New" w:hAnsi="Courier New" w:cs="Courier New"/>
+          <w:bCs/>
+        </w:rPr>
+        <w:t xml:space="preserve"> &lt;- </w:t>
+      </w:r>
+      <w:proofErr w:type="spellStart"/>
+      <w:proofErr w:type="gramStart"/>
+      <w:r>
+        <w:rPr>
+          <w:rFonts w:ascii="Courier New" w:hAnsi="Courier New" w:cs="Courier New"/>
+          <w:bCs/>
+        </w:rPr>
+        <w:t>data.frame</w:t>
       </w:r>
       <w:proofErr w:type="spellEnd"/>
       <w:proofErr w:type="gramEnd"/>
-      <w:r>
-        <w:rPr>
-          <w:rFonts w:ascii="Courier New" w:hAnsi="Courier New" w:cs="Courier New"/>
-          <w:bCs/>
-        </w:rPr>
-        <w:t xml:space="preserve"> &lt;- c(1, 2, 3, 4, ....)</w:t>
-      </w:r>
-    </w:p>
-    <w:p>
-      <w:pPr>
-        <w:spacing w:after="0" w:line="240" w:lineRule="auto"/>
-        <w:ind w:left="720"/>
-        <w:rPr>
-          <w:rFonts w:ascii="Courier New" w:hAnsi="Courier New" w:cs="Courier New"/>
-          <w:bCs/>
-        </w:rPr>
-      </w:pPr>
-      <w:proofErr w:type="spellStart"/>
-      <w:proofErr w:type="gramStart"/>
-      <w:r>
-        <w:rPr>
-          <w:rFonts w:ascii="Courier New" w:hAnsi="Courier New" w:cs="Courier New"/>
-          <w:bCs/>
-        </w:rPr>
-        <w:t>basketMade</w:t>
-      </w:r>
-      <w:proofErr w:type="spellEnd"/>
-      <w:proofErr w:type="gramEnd"/>
-      <w:r>
-        <w:rPr>
-          <w:rFonts w:ascii="Courier New" w:hAnsi="Courier New" w:cs="Courier New"/>
-          <w:bCs/>
-        </w:rPr>
-        <w:t xml:space="preserve"> &lt;- c("No", "No", "No", "Yes", ....)</w:t>
-      </w:r>
-    </w:p>
-    <w:p>
-      <w:pPr>
-        <w:spacing w:after="0" w:line="240" w:lineRule="auto"/>
-        <w:ind w:left="720"/>
-        <w:rPr>
-          <w:rFonts w:ascii="Courier New" w:hAnsi="Courier New" w:cs="Courier New"/>
-          <w:bCs/>
-        </w:rPr>
-      </w:pPr>
-      <w:proofErr w:type="gramStart"/>
-      <w:r>
-        <w:rPr>
-          <w:rFonts w:ascii="Courier New" w:hAnsi="Courier New" w:cs="Courier New"/>
-          <w:bCs/>
-        </w:rPr>
-        <w:t>distance</w:t>
-      </w:r>
-      <w:proofErr w:type="gramEnd"/>
-      <w:r>
-        <w:rPr>
-          <w:rFonts w:ascii="Courier New" w:hAnsi="Courier New" w:cs="Courier New"/>
-          <w:bCs/>
-        </w:rPr>
-        <w:t xml:space="preserve"> &lt;- c(12, 11, 12, 3, ....) </w:t>
-      </w:r>
-    </w:p>
-    <w:p>
-      <w:pPr>
-        <w:spacing w:after="0" w:line="240" w:lineRule="auto"/>
-        <w:ind w:left="720"/>
-        <w:rPr>
-          <w:rFonts w:ascii="Courier New" w:hAnsi="Courier New" w:cs="Courier New"/>
-          <w:bCs/>
-        </w:rPr>
-      </w:pPr>
-      <w:proofErr w:type="spellStart"/>
-      <w:proofErr w:type="gramStart"/>
-      <w:r>
-        <w:rPr>
-          <w:rFonts w:ascii="Courier New" w:hAnsi="Courier New" w:cs="Courier New"/>
-          <w:bCs/>
-        </w:rPr>
-        <w:t>wideBasket</w:t>
-      </w:r>
-      <w:proofErr w:type="spellEnd"/>
-      <w:proofErr w:type="gramEnd"/>
-      <w:r>
-        <w:rPr>
-          <w:rFonts w:ascii="Courier New" w:hAnsi="Courier New" w:cs="Courier New"/>
-          <w:bCs/>
-        </w:rPr>
-        <w:t xml:space="preserve"> &lt;- c("Yes", "No", "Yes", "No", ....)</w:t>
-      </w:r>
-    </w:p>
-    <w:p>
-      <w:pPr>
-        <w:spacing w:after="0" w:line="240" w:lineRule="auto"/>
-        <w:ind w:left="720"/>
-        <w:rPr>
-          <w:rFonts w:ascii="Courier New" w:hAnsi="Courier New" w:cs="Courier New"/>
-          <w:bCs/>
-        </w:rPr>
-      </w:pPr>
-      <w:proofErr w:type="gramStart"/>
-      <w:r>
-        <w:rPr>
-          <w:rFonts w:ascii="Courier New" w:hAnsi="Courier New" w:cs="Courier New"/>
-          <w:bCs/>
-        </w:rPr>
-        <w:t>height</w:t>
-      </w:r>
-      <w:proofErr w:type="gramEnd"/>
-      <w:r>
-        <w:rPr>
-          <w:rFonts w:ascii="Courier New" w:hAnsi="Courier New" w:cs="Courier New"/>
-          <w:bCs/>
-        </w:rPr>
-        <w:t xml:space="preserve"> &lt;- c(</w:t>
-      </w:r>
-      <w:r>
-        <w:rPr>
-          <w:rFonts w:ascii="Courier New" w:hAnsi="Courier New" w:cs="Courier New"/>
-          <w:bCs/>
-        </w:rPr>
-        <w:t>63</w:t>
-      </w:r>
-      <w:r>
-        <w:rPr>
-          <w:rFonts w:ascii="Courier New" w:hAnsi="Courier New" w:cs="Courier New"/>
-          <w:bCs/>
-        </w:rPr>
-        <w:t>, 6</w:t>
-      </w:r>
-      <w:r>
-        <w:rPr>
-          <w:rFonts w:ascii="Courier New" w:hAnsi="Courier New" w:cs="Courier New"/>
-          <w:bCs/>
-        </w:rPr>
-        <w:t>7</w:t>
-      </w:r>
-      <w:r>
-        <w:rPr>
-          <w:rFonts w:ascii="Courier New" w:hAnsi="Courier New" w:cs="Courier New"/>
-          <w:bCs/>
-        </w:rPr>
-        <w:t>, 6</w:t>
-      </w:r>
-      <w:r>
-        <w:rPr>
-          <w:rFonts w:ascii="Courier New" w:hAnsi="Courier New" w:cs="Courier New"/>
-          <w:bCs/>
-        </w:rPr>
-        <w:t>6</w:t>
-      </w:r>
-      <w:r>
-        <w:rPr>
-          <w:rFonts w:ascii="Courier New" w:hAnsi="Courier New" w:cs="Courier New"/>
-          <w:bCs/>
-        </w:rPr>
-        <w:t>, 6</w:t>
-      </w:r>
-      <w:r>
-        <w:rPr>
-          <w:rFonts w:ascii="Courier New" w:hAnsi="Courier New" w:cs="Courier New"/>
-          <w:bCs/>
-        </w:rPr>
-        <w:t>5</w:t>
-      </w:r>
-      <w:r>
-        <w:rPr>
-          <w:rFonts w:ascii="Courier New" w:hAnsi="Courier New" w:cs="Courier New"/>
-          <w:bCs/>
-        </w:rPr>
-        <w:t>, ....)</w:t>
-      </w:r>
-    </w:p>
-    <w:p>
-      <w:pPr>
-        <w:spacing w:after="0" w:line="240" w:lineRule="auto"/>
-        <w:ind w:left="720"/>
-        <w:rPr>
-          <w:rFonts w:ascii="Courier New" w:hAnsi="Courier New" w:cs="Courier New"/>
-          <w:bCs/>
-        </w:rPr>
-      </w:pPr>
-    </w:p>
-    <w:p>
-      <w:pPr>
-        <w:spacing w:after="0" w:line="240" w:lineRule="auto"/>
-        <w:ind w:left="720"/>
-        <w:rPr>
-          <w:rFonts w:ascii="Courier New" w:hAnsi="Courier New" w:cs="Courier New"/>
-          <w:bCs/>
-          <w:color w:val="76923C" w:themeColor="accent3" w:themeShade="BF"/>
-        </w:rPr>
-      </w:pPr>
-      <w:r>
-        <w:rPr>
-          <w:rFonts w:ascii="Courier New" w:hAnsi="Courier New" w:cs="Courier New"/>
-          <w:bCs/>
-          <w:color w:val="76923C" w:themeColor="accent3" w:themeShade="BF"/>
-        </w:rPr>
-        <w:t xml:space="preserve"># combine into data frame </w:t>
-      </w:r>
-    </w:p>
-    <w:p>
-      <w:pPr>
-        <w:spacing w:after="0" w:line="240" w:lineRule="auto"/>
-        <w:ind w:left="720"/>
-        <w:rPr>
-          <w:rFonts w:ascii="Courier New" w:hAnsi="Courier New" w:cs="Courier New"/>
-          <w:bCs/>
-        </w:rPr>
-      </w:pPr>
-      <w:proofErr w:type="spellStart"/>
-      <w:proofErr w:type="gramStart"/>
-      <w:r>
-        <w:rPr>
-          <w:rFonts w:ascii="Courier New" w:hAnsi="Courier New" w:cs="Courier New"/>
-          <w:bCs/>
-        </w:rPr>
-        <w:t>basketData</w:t>
-      </w:r>
-      <w:proofErr w:type="spellEnd"/>
-      <w:proofErr w:type="gramEnd"/>
-      <w:r>
-        <w:rPr>
-          <w:rFonts w:ascii="Courier New" w:hAnsi="Courier New" w:cs="Courier New"/>
-          <w:bCs/>
-        </w:rPr>
-        <w:t xml:space="preserve"> &lt;- </w:t>
-      </w:r>
-      <w:proofErr w:type="spellStart"/>
-      <w:r>
-        <w:rPr>
-          <w:rFonts w:ascii="Courier New" w:hAnsi="Courier New" w:cs="Courier New"/>
-          <w:bCs/>
-        </w:rPr>
-        <w:t>data.frame</w:t>
-      </w:r>
-      <w:proofErr w:type="spellEnd"/>
       <w:r>
         <w:rPr>
           <w:rFonts w:ascii="Courier New" w:hAnsi="Courier New" w:cs="Courier New"/>
@@ -2414,9 +2463,15 @@
         <w:rPr>
           <w:rFonts w:ascii="Courier New" w:hAnsi="Courier New" w:cs="Courier New"/>
         </w:rPr>
-        <w:t>()</w:t>
+        <w:t>(</w:t>
       </w:r>
       <w:proofErr w:type="gramEnd"/>
+      <w:r>
+        <w:rPr>
+          <w:rFonts w:ascii="Courier New" w:hAnsi="Courier New" w:cs="Courier New"/>
+        </w:rPr>
+        <w:t>)</w:t>
+      </w:r>
     </w:p>
     <w:p>
       <w:pPr>
@@ -2593,6 +2648,11 @@
     </w:p>
     <w:p>
       <w:pPr>
+        <w:pStyle w:val="ListParagraph"/>
+        <w:numPr>
+          <w:ilvl w:val="0"/>
+          <w:numId w:val="17"/>
+        </w:numPr>
         <w:rPr>
           <w:color w:val="E36C0A" w:themeColor="accent6" w:themeShade="BF"/>
         </w:rPr>
@@ -2829,6 +2889,294 @@
           <w:sz w:val="20"/>
         </w:rPr>
       </w:pPr>
+      <w:proofErr w:type="spellStart"/>
+      <w:r>
+        <w:rPr>
+          <w:rFonts w:ascii="Courier New" w:hAnsi="Courier New" w:cs="Courier New"/>
+          <w:sz w:val="20"/>
+        </w:rPr>
+        <w:t>basketData</w:t>
+      </w:r>
+      <w:proofErr w:type="spellEnd"/>
+      <w:r>
+        <w:rPr>
+          <w:rFonts w:ascii="Courier New" w:hAnsi="Courier New" w:cs="Courier New"/>
+          <w:sz w:val="20"/>
+        </w:rPr>
+        <w:t xml:space="preserve"> %&gt;% </w:t>
+      </w:r>
+    </w:p>
+    <w:p>
+      <w:pPr>
+        <w:spacing w:after="0" w:line="240" w:lineRule="auto"/>
+        <w:ind w:left="720"/>
+        <w:rPr>
+          <w:rFonts w:ascii="Courier New" w:hAnsi="Courier New" w:cs="Courier New"/>
+          <w:sz w:val="20"/>
+        </w:rPr>
+      </w:pPr>
+      <w:r>
+        <w:rPr>
+          <w:rFonts w:ascii="Courier New" w:hAnsi="Courier New" w:cs="Courier New"/>
+          <w:sz w:val="20"/>
+        </w:rPr>
+        <w:t xml:space="preserve">  </w:t>
+      </w:r>
+      <w:proofErr w:type="spellStart"/>
+      <w:r>
+        <w:rPr>
+          <w:rFonts w:ascii="Courier New" w:hAnsi="Courier New" w:cs="Courier New"/>
+          <w:sz w:val="20"/>
+        </w:rPr>
+        <w:t>group_</w:t>
+      </w:r>
+      <w:proofErr w:type="gramStart"/>
+      <w:r>
+        <w:rPr>
+          <w:rFonts w:ascii="Courier New" w:hAnsi="Courier New" w:cs="Courier New"/>
+          <w:sz w:val="20"/>
+        </w:rPr>
+        <w:t>by</w:t>
+      </w:r>
+      <w:proofErr w:type="spellEnd"/>
+      <w:r>
+        <w:rPr>
+          <w:rFonts w:ascii="Courier New" w:hAnsi="Courier New" w:cs="Courier New"/>
+          <w:sz w:val="20"/>
+        </w:rPr>
+        <w:t>(</w:t>
+      </w:r>
+      <w:proofErr w:type="spellStart"/>
+      <w:proofErr w:type="gramEnd"/>
+      <w:r>
+        <w:rPr>
+          <w:rFonts w:ascii="Courier New" w:hAnsi="Courier New" w:cs="Courier New"/>
+          <w:sz w:val="20"/>
+        </w:rPr>
+        <w:t>basketMade</w:t>
+      </w:r>
+      <w:proofErr w:type="spellEnd"/>
+      <w:r>
+        <w:rPr>
+          <w:rFonts w:ascii="Courier New" w:hAnsi="Courier New" w:cs="Courier New"/>
+          <w:sz w:val="20"/>
+        </w:rPr>
+        <w:t xml:space="preserve">, </w:t>
+      </w:r>
+      <w:proofErr w:type="spellStart"/>
+      <w:r>
+        <w:rPr>
+          <w:rFonts w:ascii="Courier New" w:hAnsi="Courier New" w:cs="Courier New"/>
+          <w:sz w:val="20"/>
+        </w:rPr>
+        <w:t>wideBasket</w:t>
+      </w:r>
+      <w:proofErr w:type="spellEnd"/>
+      <w:r>
+        <w:rPr>
+          <w:rFonts w:ascii="Courier New" w:hAnsi="Courier New" w:cs="Courier New"/>
+          <w:sz w:val="20"/>
+        </w:rPr>
+        <w:t xml:space="preserve">) %&gt;%      </w:t>
+      </w:r>
+      <w:r>
+        <w:rPr>
+          <w:rFonts w:ascii="Courier New" w:hAnsi="Courier New" w:cs="Courier New"/>
+          <w:color w:val="76923C" w:themeColor="accent3" w:themeShade="BF"/>
+          <w:sz w:val="20"/>
+        </w:rPr>
+        <w:t># make groups of basket by wide</w:t>
+      </w:r>
+    </w:p>
+    <w:p>
+      <w:pPr>
+        <w:spacing w:after="0" w:line="240" w:lineRule="auto"/>
+        <w:ind w:left="720"/>
+        <w:rPr>
+          <w:rFonts w:ascii="Courier New" w:hAnsi="Courier New" w:cs="Courier New"/>
+          <w:sz w:val="20"/>
+        </w:rPr>
+      </w:pPr>
+      <w:r>
+        <w:rPr>
+          <w:rFonts w:ascii="Courier New" w:hAnsi="Courier New" w:cs="Courier New"/>
+          <w:sz w:val="20"/>
+        </w:rPr>
+        <w:t xml:space="preserve">  </w:t>
+      </w:r>
+      <w:proofErr w:type="gramStart"/>
+      <w:r>
+        <w:rPr>
+          <w:rFonts w:ascii="Courier New" w:hAnsi="Courier New" w:cs="Courier New"/>
+          <w:sz w:val="20"/>
+        </w:rPr>
+        <w:t>count(</w:t>
+      </w:r>
+      <w:proofErr w:type="gramEnd"/>
+      <w:r>
+        <w:rPr>
+          <w:rFonts w:ascii="Courier New" w:hAnsi="Courier New" w:cs="Courier New"/>
+          <w:sz w:val="20"/>
+        </w:rPr>
+        <w:t xml:space="preserve">) %&gt;%                               </w:t>
+      </w:r>
+      <w:r>
+        <w:rPr>
+          <w:rFonts w:ascii="Courier New" w:hAnsi="Courier New" w:cs="Courier New"/>
+          <w:color w:val="76923C" w:themeColor="accent3" w:themeShade="BF"/>
+          <w:sz w:val="20"/>
+        </w:rPr>
+        <w:t># count how many in each group</w:t>
+      </w:r>
+    </w:p>
+    <w:p>
+      <w:pPr>
+        <w:spacing w:after="0" w:line="240" w:lineRule="auto"/>
+        <w:ind w:left="720"/>
+        <w:rPr>
+          <w:rFonts w:ascii="Courier New" w:hAnsi="Courier New" w:cs="Courier New"/>
+          <w:sz w:val="20"/>
+        </w:rPr>
+      </w:pPr>
+      <w:r>
+        <w:rPr>
+          <w:rFonts w:ascii="Courier New" w:hAnsi="Courier New" w:cs="Courier New"/>
+          <w:sz w:val="20"/>
+        </w:rPr>
+        <w:t xml:space="preserve">  </w:t>
+      </w:r>
+      <w:proofErr w:type="spellStart"/>
+      <w:r>
+        <w:rPr>
+          <w:rFonts w:ascii="Courier New" w:hAnsi="Courier New" w:cs="Courier New"/>
+          <w:sz w:val="20"/>
+        </w:rPr>
+        <w:t>group_by</w:t>
+      </w:r>
+      <w:proofErr w:type="spellEnd"/>
+      <w:r>
+        <w:rPr>
+          <w:rFonts w:ascii="Courier New" w:hAnsi="Courier New" w:cs="Courier New"/>
+          <w:sz w:val="20"/>
+        </w:rPr>
+        <w:t>(</w:t>
+      </w:r>
+      <w:proofErr w:type="spellStart"/>
+      <w:r>
+        <w:rPr>
+          <w:rFonts w:ascii="Courier New" w:hAnsi="Courier New" w:cs="Courier New"/>
+          <w:sz w:val="20"/>
+        </w:rPr>
+        <w:t>wideBasket</w:t>
+      </w:r>
+      <w:proofErr w:type="spellEnd"/>
+      <w:r>
+        <w:rPr>
+          <w:rFonts w:ascii="Courier New" w:hAnsi="Courier New" w:cs="Courier New"/>
+          <w:sz w:val="20"/>
+        </w:rPr>
+        <w:t xml:space="preserve">) %&gt;%                  </w:t>
+      </w:r>
+      <w:r>
+        <w:rPr>
+          <w:rFonts w:ascii="Courier New" w:hAnsi="Courier New" w:cs="Courier New"/>
+          <w:color w:val="76923C" w:themeColor="accent3" w:themeShade="BF"/>
+          <w:sz w:val="20"/>
+        </w:rPr>
+        <w:t># choose group to add to 100% in graph</w:t>
+      </w:r>
+    </w:p>
+    <w:p>
+      <w:pPr>
+        <w:spacing w:after="0" w:line="240" w:lineRule="auto"/>
+        <w:ind w:left="720"/>
+        <w:rPr>
+          <w:rFonts w:ascii="Courier New" w:hAnsi="Courier New" w:cs="Courier New"/>
+          <w:sz w:val="20"/>
+        </w:rPr>
+      </w:pPr>
+      <w:r>
+        <w:rPr>
+          <w:rFonts w:ascii="Courier New" w:hAnsi="Courier New" w:cs="Courier New"/>
+          <w:sz w:val="20"/>
+        </w:rPr>
+        <w:t xml:space="preserve">  </w:t>
+      </w:r>
+      <w:proofErr w:type="gramStart"/>
+      <w:r>
+        <w:rPr>
+          <w:rFonts w:ascii="Courier New" w:hAnsi="Courier New" w:cs="Courier New"/>
+          <w:sz w:val="20"/>
+        </w:rPr>
+        <w:t>mutate(</w:t>
+      </w:r>
+      <w:proofErr w:type="spellStart"/>
+      <w:proofErr w:type="gramEnd"/>
+      <w:r>
+        <w:rPr>
+          <w:rFonts w:ascii="Courier New" w:hAnsi="Courier New" w:cs="Courier New"/>
+          <w:sz w:val="20"/>
+        </w:rPr>
+        <w:t>group</w:t>
+      </w:r>
+      <w:r>
+        <w:rPr>
+          <w:rFonts w:ascii="Courier New" w:hAnsi="Courier New" w:cs="Courier New"/>
+          <w:sz w:val="20"/>
+        </w:rPr>
+        <w:t>.perc</w:t>
+      </w:r>
+      <w:proofErr w:type="spellEnd"/>
+      <w:r>
+        <w:rPr>
+          <w:rFonts w:ascii="Courier New" w:hAnsi="Courier New" w:cs="Courier New"/>
+          <w:sz w:val="20"/>
+        </w:rPr>
+        <w:t xml:space="preserve"> = 100*(n/sum(n))) %&gt;%    </w:t>
+      </w:r>
+      <w:r>
+        <w:rPr>
+          <w:rFonts w:ascii="Courier New" w:hAnsi="Courier New" w:cs="Courier New"/>
+          <w:color w:val="76923C" w:themeColor="accent3" w:themeShade="BF"/>
+          <w:sz w:val="20"/>
+        </w:rPr>
+        <w:t xml:space="preserve"># compute </w:t>
+      </w:r>
+      <w:proofErr w:type="spellStart"/>
+      <w:r>
+        <w:rPr>
+          <w:rFonts w:ascii="Courier New" w:hAnsi="Courier New" w:cs="Courier New"/>
+          <w:color w:val="76923C" w:themeColor="accent3" w:themeShade="BF"/>
+          <w:sz w:val="20"/>
+        </w:rPr>
+        <w:t>percents</w:t>
+      </w:r>
+      <w:proofErr w:type="spellEnd"/>
+      <w:r>
+        <w:rPr>
+          <w:rFonts w:ascii="Courier New" w:hAnsi="Courier New" w:cs="Courier New"/>
+          <w:color w:val="76923C" w:themeColor="accent3" w:themeShade="BF"/>
+          <w:sz w:val="20"/>
+        </w:rPr>
+        <w:t xml:space="preserve"> for chosen variable</w:t>
+      </w:r>
+    </w:p>
+    <w:p>
+      <w:pPr>
+        <w:spacing w:after="0" w:line="240" w:lineRule="auto"/>
+        <w:ind w:left="720"/>
+        <w:rPr>
+          <w:rFonts w:ascii="Courier New" w:hAnsi="Courier New" w:cs="Courier New"/>
+          <w:sz w:val="20"/>
+        </w:rPr>
+      </w:pPr>
+      <w:r>
+        <w:rPr>
+          <w:rFonts w:ascii="Courier New" w:hAnsi="Courier New" w:cs="Courier New"/>
+          <w:sz w:val="20"/>
+        </w:rPr>
+        <w:t xml:space="preserve">  </w:t>
+      </w:r>
       <w:proofErr w:type="spellStart"/>
       <w:proofErr w:type="gramStart"/>
       <w:r>
@@ -2836,49 +3184,7 @@
           <w:rFonts w:ascii="Courier New" w:hAnsi="Courier New" w:cs="Courier New"/>
           <w:sz w:val="20"/>
         </w:rPr>
-        <w:t>basketData</w:t>
-      </w:r>
-      <w:proofErr w:type="spellEnd"/>
-      <w:proofErr w:type="gramEnd"/>
-      <w:r>
-        <w:rPr>
-          <w:rFonts w:ascii="Courier New" w:hAnsi="Courier New" w:cs="Courier New"/>
-          <w:sz w:val="20"/>
-        </w:rPr>
-        <w:t xml:space="preserve"> %&gt;% </w:t>
-      </w:r>
-    </w:p>
-    <w:p>
-      <w:pPr>
-        <w:spacing w:after="0" w:line="240" w:lineRule="auto"/>
-        <w:ind w:left="720"/>
-        <w:rPr>
-          <w:rFonts w:ascii="Courier New" w:hAnsi="Courier New" w:cs="Courier New"/>
-          <w:sz w:val="20"/>
-        </w:rPr>
-      </w:pPr>
-      <w:r>
-        <w:rPr>
-          <w:rFonts w:ascii="Courier New" w:hAnsi="Courier New" w:cs="Courier New"/>
-          <w:sz w:val="20"/>
-        </w:rPr>
-        <w:t xml:space="preserve">  </w:t>
-      </w:r>
-      <w:proofErr w:type="spellStart"/>
-      <w:r>
-        <w:rPr>
-          <w:rFonts w:ascii="Courier New" w:hAnsi="Courier New" w:cs="Courier New"/>
-          <w:sz w:val="20"/>
-        </w:rPr>
-        <w:t>group_</w:t>
-      </w:r>
-      <w:proofErr w:type="gramStart"/>
-      <w:r>
-        <w:rPr>
-          <w:rFonts w:ascii="Courier New" w:hAnsi="Courier New" w:cs="Courier New"/>
-          <w:sz w:val="20"/>
-        </w:rPr>
-        <w:t>by</w:t>
+        <w:t>ggplot</w:t>
       </w:r>
       <w:proofErr w:type="spellEnd"/>
       <w:r>
@@ -2895,7 +3201,7 @@
           <w:rFonts w:ascii="Courier New" w:hAnsi="Courier New" w:cs="Courier New"/>
           <w:sz w:val="20"/>
         </w:rPr>
-        <w:t>basketMade</w:t>
+        <w:t>aes</w:t>
       </w:r>
       <w:proofErr w:type="spellEnd"/>
       <w:r>
@@ -2903,32 +3209,47 @@
           <w:rFonts w:ascii="Courier New" w:hAnsi="Courier New" w:cs="Courier New"/>
           <w:sz w:val="20"/>
         </w:rPr>
+        <w:t xml:space="preserve">(x = </w:t>
+      </w:r>
+      <w:proofErr w:type="spellStart"/>
+      <w:r>
+        <w:rPr>
+          <w:rFonts w:ascii="Courier New" w:hAnsi="Courier New" w:cs="Courier New"/>
+          <w:sz w:val="20"/>
+        </w:rPr>
+        <w:t>wideBasket</w:t>
+      </w:r>
+      <w:proofErr w:type="spellEnd"/>
+      <w:r>
+        <w:rPr>
+          <w:rFonts w:ascii="Courier New" w:hAnsi="Courier New" w:cs="Courier New"/>
+          <w:sz w:val="20"/>
+        </w:rPr>
+        <w:t xml:space="preserve">, y = </w:t>
+      </w:r>
+      <w:proofErr w:type="spellStart"/>
+      <w:r>
+        <w:rPr>
+          <w:rFonts w:ascii="Courier New" w:hAnsi="Courier New" w:cs="Courier New"/>
+          <w:sz w:val="20"/>
+        </w:rPr>
+        <w:t>group</w:t>
+      </w:r>
+      <w:r>
+        <w:rPr>
+          <w:rFonts w:ascii="Courier New" w:hAnsi="Courier New" w:cs="Courier New"/>
+          <w:sz w:val="20"/>
+        </w:rPr>
+        <w:t>.perc</w:t>
+      </w:r>
+      <w:proofErr w:type="spellEnd"/>
+      <w:r>
+        <w:rPr>
+          <w:rFonts w:ascii="Courier New" w:hAnsi="Courier New" w:cs="Courier New"/>
+          <w:sz w:val="20"/>
+        </w:rPr>
         <w:t xml:space="preserve">, </w:t>
       </w:r>
-      <w:proofErr w:type="spellStart"/>
-      <w:r>
-        <w:rPr>
-          <w:rFonts w:ascii="Courier New" w:hAnsi="Courier New" w:cs="Courier New"/>
-          <w:sz w:val="20"/>
-        </w:rPr>
-        <w:t>wideBasket</w:t>
-      </w:r>
-      <w:proofErr w:type="spellEnd"/>
-      <w:r>
-        <w:rPr>
-          <w:rFonts w:ascii="Courier New" w:hAnsi="Courier New" w:cs="Courier New"/>
-          <w:sz w:val="20"/>
-        </w:rPr>
-        <w:t xml:space="preserve">) %&gt;%      </w:t>
-      </w:r>
-      <w:r>
-        <w:rPr>
-          <w:rFonts w:ascii="Courier New" w:hAnsi="Courier New" w:cs="Courier New"/>
-          <w:color w:val="76923C" w:themeColor="accent3" w:themeShade="BF"/>
-          <w:sz w:val="20"/>
-        </w:rPr>
-        <w:t># make groups of basket by wide</w:t>
-      </w:r>
     </w:p>
     <w:p>
       <w:pPr>
@@ -2944,286 +3265,7 @@
           <w:rFonts w:ascii="Courier New" w:hAnsi="Courier New" w:cs="Courier New"/>
           <w:sz w:val="20"/>
         </w:rPr>
-        <w:t xml:space="preserve">  </w:t>
-      </w:r>
-      <w:proofErr w:type="gramStart"/>
-      <w:r>
-        <w:rPr>
-          <w:rFonts w:ascii="Courier New" w:hAnsi="Courier New" w:cs="Courier New"/>
-          <w:sz w:val="20"/>
-        </w:rPr>
-        <w:t>count(</w:t>
-      </w:r>
-      <w:proofErr w:type="gramEnd"/>
-      <w:r>
-        <w:rPr>
-          <w:rFonts w:ascii="Courier New" w:hAnsi="Courier New" w:cs="Courier New"/>
-          <w:sz w:val="20"/>
-        </w:rPr>
-        <w:t xml:space="preserve">) %&gt;%                               </w:t>
-      </w:r>
-      <w:r>
-        <w:rPr>
-          <w:rFonts w:ascii="Courier New" w:hAnsi="Courier New" w:cs="Courier New"/>
-          <w:color w:val="76923C" w:themeColor="accent3" w:themeShade="BF"/>
-          <w:sz w:val="20"/>
-        </w:rPr>
-        <w:t># count how many in each group</w:t>
-      </w:r>
-    </w:p>
-    <w:p>
-      <w:pPr>
-        <w:spacing w:after="0" w:line="240" w:lineRule="auto"/>
-        <w:ind w:left="720"/>
-        <w:rPr>
-          <w:rFonts w:ascii="Courier New" w:hAnsi="Courier New" w:cs="Courier New"/>
-          <w:sz w:val="20"/>
-        </w:rPr>
-      </w:pPr>
-      <w:r>
-        <w:rPr>
-          <w:rFonts w:ascii="Courier New" w:hAnsi="Courier New" w:cs="Courier New"/>
-          <w:sz w:val="20"/>
-        </w:rPr>
-        <w:t xml:space="preserve">  </w:t>
-      </w:r>
-      <w:proofErr w:type="spellStart"/>
-      <w:r>
-        <w:rPr>
-          <w:rFonts w:ascii="Courier New" w:hAnsi="Courier New" w:cs="Courier New"/>
-          <w:sz w:val="20"/>
-        </w:rPr>
-        <w:t>group_</w:t>
-      </w:r>
-      <w:proofErr w:type="gramStart"/>
-      <w:r>
-        <w:rPr>
-          <w:rFonts w:ascii="Courier New" w:hAnsi="Courier New" w:cs="Courier New"/>
-          <w:sz w:val="20"/>
-        </w:rPr>
-        <w:t>by</w:t>
-      </w:r>
-      <w:proofErr w:type="spellEnd"/>
-      <w:r>
-        <w:rPr>
-          <w:rFonts w:ascii="Courier New" w:hAnsi="Courier New" w:cs="Courier New"/>
-          <w:sz w:val="20"/>
-        </w:rPr>
-        <w:t>(</w:t>
-      </w:r>
-      <w:proofErr w:type="spellStart"/>
-      <w:proofErr w:type="gramEnd"/>
-      <w:r>
-        <w:rPr>
-          <w:rFonts w:ascii="Courier New" w:hAnsi="Courier New" w:cs="Courier New"/>
-          <w:sz w:val="20"/>
-        </w:rPr>
-        <w:t>wideBasket</w:t>
-      </w:r>
-      <w:proofErr w:type="spellEnd"/>
-      <w:r>
-        <w:rPr>
-          <w:rFonts w:ascii="Courier New" w:hAnsi="Courier New" w:cs="Courier New"/>
-          <w:sz w:val="20"/>
-        </w:rPr>
-        <w:t xml:space="preserve">) %&gt;%                  </w:t>
-      </w:r>
-      <w:r>
-        <w:rPr>
-          <w:rFonts w:ascii="Courier New" w:hAnsi="Courier New" w:cs="Courier New"/>
-          <w:color w:val="76923C" w:themeColor="accent3" w:themeShade="BF"/>
-          <w:sz w:val="20"/>
-        </w:rPr>
-        <w:t># choose group to add to 100% in graph</w:t>
-      </w:r>
-    </w:p>
-    <w:p>
-      <w:pPr>
-        <w:spacing w:after="0" w:line="240" w:lineRule="auto"/>
-        <w:ind w:left="720"/>
-        <w:rPr>
-          <w:rFonts w:ascii="Courier New" w:hAnsi="Courier New" w:cs="Courier New"/>
-          <w:sz w:val="20"/>
-        </w:rPr>
-      </w:pPr>
-      <w:r>
-        <w:rPr>
-          <w:rFonts w:ascii="Courier New" w:hAnsi="Courier New" w:cs="Courier New"/>
-          <w:sz w:val="20"/>
-        </w:rPr>
-        <w:t xml:space="preserve">  </w:t>
-      </w:r>
-      <w:proofErr w:type="gramStart"/>
-      <w:r>
-        <w:rPr>
-          <w:rFonts w:ascii="Courier New" w:hAnsi="Courier New" w:cs="Courier New"/>
-          <w:sz w:val="20"/>
-        </w:rPr>
-        <w:t>mutate(</w:t>
-      </w:r>
-      <w:proofErr w:type="spellStart"/>
-      <w:proofErr w:type="gramEnd"/>
-      <w:r>
-        <w:rPr>
-          <w:rFonts w:ascii="Courier New" w:hAnsi="Courier New" w:cs="Courier New"/>
-          <w:sz w:val="20"/>
-        </w:rPr>
-        <w:t>group</w:t>
-      </w:r>
-      <w:r>
-        <w:rPr>
-          <w:rFonts w:ascii="Courier New" w:hAnsi="Courier New" w:cs="Courier New"/>
-          <w:sz w:val="20"/>
-        </w:rPr>
-        <w:t>.perc</w:t>
-      </w:r>
-      <w:proofErr w:type="spellEnd"/>
-      <w:r>
-        <w:rPr>
-          <w:rFonts w:ascii="Courier New" w:hAnsi="Courier New" w:cs="Courier New"/>
-          <w:sz w:val="20"/>
-        </w:rPr>
-        <w:t xml:space="preserve"> = 100*(n/sum(n))) %&gt;%    </w:t>
-      </w:r>
-      <w:r>
-        <w:rPr>
-          <w:rFonts w:ascii="Courier New" w:hAnsi="Courier New" w:cs="Courier New"/>
-          <w:color w:val="76923C" w:themeColor="accent3" w:themeShade="BF"/>
-          <w:sz w:val="20"/>
-        </w:rPr>
-        <w:t xml:space="preserve"># compute </w:t>
-      </w:r>
-      <w:proofErr w:type="spellStart"/>
-      <w:r>
-        <w:rPr>
-          <w:rFonts w:ascii="Courier New" w:hAnsi="Courier New" w:cs="Courier New"/>
-          <w:color w:val="76923C" w:themeColor="accent3" w:themeShade="BF"/>
-          <w:sz w:val="20"/>
-        </w:rPr>
-        <w:t>percents</w:t>
-      </w:r>
-      <w:proofErr w:type="spellEnd"/>
-      <w:r>
-        <w:rPr>
-          <w:rFonts w:ascii="Courier New" w:hAnsi="Courier New" w:cs="Courier New"/>
-          <w:color w:val="76923C" w:themeColor="accent3" w:themeShade="BF"/>
-          <w:sz w:val="20"/>
-        </w:rPr>
-        <w:t xml:space="preserve"> for chosen variable</w:t>
-      </w:r>
-    </w:p>
-    <w:p>
-      <w:pPr>
-        <w:spacing w:after="0" w:line="240" w:lineRule="auto"/>
-        <w:ind w:left="720"/>
-        <w:rPr>
-          <w:rFonts w:ascii="Courier New" w:hAnsi="Courier New" w:cs="Courier New"/>
-          <w:sz w:val="20"/>
-        </w:rPr>
-      </w:pPr>
-      <w:r>
-        <w:rPr>
-          <w:rFonts w:ascii="Courier New" w:hAnsi="Courier New" w:cs="Courier New"/>
-          <w:sz w:val="20"/>
-        </w:rPr>
-        <w:t xml:space="preserve">  </w:t>
-      </w:r>
-      <w:proofErr w:type="spellStart"/>
-      <w:proofErr w:type="gramStart"/>
-      <w:r>
-        <w:rPr>
-          <w:rFonts w:ascii="Courier New" w:hAnsi="Courier New" w:cs="Courier New"/>
-          <w:sz w:val="20"/>
-        </w:rPr>
-        <w:t>ggplot</w:t>
-      </w:r>
-      <w:proofErr w:type="spellEnd"/>
-      <w:r>
-        <w:rPr>
-          <w:rFonts w:ascii="Courier New" w:hAnsi="Courier New" w:cs="Courier New"/>
-          <w:sz w:val="20"/>
-        </w:rPr>
-        <w:t>(</w:t>
-      </w:r>
-      <w:proofErr w:type="spellStart"/>
-      <w:proofErr w:type="gramEnd"/>
-      <w:r>
-        <w:rPr>
-          <w:rFonts w:ascii="Courier New" w:hAnsi="Courier New" w:cs="Courier New"/>
-          <w:sz w:val="20"/>
-        </w:rPr>
-        <w:t>aes</w:t>
-      </w:r>
-      <w:proofErr w:type="spellEnd"/>
-      <w:r>
-        <w:rPr>
-          <w:rFonts w:ascii="Courier New" w:hAnsi="Courier New" w:cs="Courier New"/>
-          <w:sz w:val="20"/>
-        </w:rPr>
-        <w:t xml:space="preserve">(x = </w:t>
-      </w:r>
-      <w:proofErr w:type="spellStart"/>
-      <w:r>
-        <w:rPr>
-          <w:rFonts w:ascii="Courier New" w:hAnsi="Courier New" w:cs="Courier New"/>
-          <w:sz w:val="20"/>
-        </w:rPr>
-        <w:t>wideBasket</w:t>
-      </w:r>
-      <w:proofErr w:type="spellEnd"/>
-      <w:r>
-        <w:rPr>
-          <w:rFonts w:ascii="Courier New" w:hAnsi="Courier New" w:cs="Courier New"/>
-          <w:sz w:val="20"/>
-        </w:rPr>
-        <w:t xml:space="preserve">, y = </w:t>
-      </w:r>
-      <w:proofErr w:type="spellStart"/>
-      <w:r>
-        <w:rPr>
-          <w:rFonts w:ascii="Courier New" w:hAnsi="Courier New" w:cs="Courier New"/>
-          <w:sz w:val="20"/>
-        </w:rPr>
-        <w:t>group</w:t>
-      </w:r>
-      <w:r>
-        <w:rPr>
-          <w:rFonts w:ascii="Courier New" w:hAnsi="Courier New" w:cs="Courier New"/>
-          <w:sz w:val="20"/>
-        </w:rPr>
-        <w:t>.perc</w:t>
-      </w:r>
-      <w:proofErr w:type="spellEnd"/>
-      <w:r>
-        <w:rPr>
-          <w:rFonts w:ascii="Courier New" w:hAnsi="Courier New" w:cs="Courier New"/>
-          <w:sz w:val="20"/>
-        </w:rPr>
-        <w:t xml:space="preserve">, </w:t>
-      </w:r>
-    </w:p>
-    <w:p>
-      <w:pPr>
-        <w:spacing w:after="0" w:line="240" w:lineRule="auto"/>
-        <w:ind w:left="720"/>
-        <w:rPr>
-          <w:rFonts w:ascii="Courier New" w:hAnsi="Courier New" w:cs="Courier New"/>
-          <w:sz w:val="20"/>
-        </w:rPr>
-      </w:pPr>
-      <w:r>
-        <w:rPr>
-          <w:rFonts w:ascii="Courier New" w:hAnsi="Courier New" w:cs="Courier New"/>
-          <w:sz w:val="20"/>
-        </w:rPr>
-        <w:t xml:space="preserve">                 </w:t>
-      </w:r>
-      <w:r>
-        <w:rPr>
-          <w:rFonts w:ascii="Courier New" w:hAnsi="Courier New" w:cs="Courier New"/>
-          <w:sz w:val="20"/>
-        </w:rPr>
-        <w:t xml:space="preserve">fill = </w:t>
+        <w:t xml:space="preserve">                 fill = </w:t>
       </w:r>
       <w:proofErr w:type="spellStart"/>
       <w:r>
@@ -3947,9 +3989,15 @@
         <w:rPr>
           <w:rFonts w:ascii="Courier New" w:hAnsi="Courier New" w:cs="Courier New"/>
         </w:rPr>
-        <w:t>()</w:t>
+        <w:t>(</w:t>
       </w:r>
       <w:proofErr w:type="gramEnd"/>
+      <w:r>
+        <w:rPr>
+          <w:rFonts w:ascii="Courier New" w:hAnsi="Courier New" w:cs="Courier New"/>
+        </w:rPr>
+        <w:t>)</w:t>
+      </w:r>
     </w:p>
     <w:p>
       <w:pPr>
@@ -4033,6 +4081,11 @@
     </w:p>
     <w:p>
       <w:pPr>
+        <w:pStyle w:val="ListParagraph"/>
+        <w:numPr>
+          <w:ilvl w:val="0"/>
+          <w:numId w:val="18"/>
+        </w:numPr>
         <w:spacing w:after="0" w:line="240" w:lineRule="auto"/>
         <w:rPr>
           <w:color w:val="E36C0A" w:themeColor="accent6" w:themeShade="BF"/>
@@ -4290,6 +4343,7 @@
         </w:rPr>
       </w:pPr>
       <w:proofErr w:type="spellStart"/>
+      <w:proofErr w:type="gramStart"/>
       <w:r>
         <w:rPr>
           <w:rFonts w:ascii="Courier New" w:hAnsi="Courier New" w:cs="Courier New"/>
@@ -4297,6 +4351,7 @@
         <w:t>basket.table</w:t>
       </w:r>
       <w:proofErr w:type="spellEnd"/>
+      <w:proofErr w:type="gramEnd"/>
       <w:r>
         <w:rPr>
           <w:rFonts w:ascii="Courier New" w:hAnsi="Courier New" w:cs="Courier New"/>
@@ -4304,69 +4359,61 @@
         <w:t xml:space="preserve"> &lt;- </w:t>
       </w:r>
       <w:proofErr w:type="spellStart"/>
+      <w:r>
+        <w:rPr>
+          <w:rFonts w:ascii="Courier New" w:hAnsi="Courier New" w:cs="Courier New"/>
+        </w:rPr>
+        <w:t>CreateTableOne</w:t>
+      </w:r>
+      <w:proofErr w:type="spellEnd"/>
+      <w:r>
+        <w:rPr>
+          <w:rFonts w:ascii="Courier New" w:hAnsi="Courier New" w:cs="Courier New"/>
+        </w:rPr>
+        <w:t xml:space="preserve">(data = </w:t>
+      </w:r>
+      <w:proofErr w:type="spellStart"/>
+      <w:r>
+        <w:rPr>
+          <w:rFonts w:ascii="Courier New" w:hAnsi="Courier New" w:cs="Courier New"/>
+        </w:rPr>
+        <w:t>basketData</w:t>
+      </w:r>
+      <w:proofErr w:type="spellEnd"/>
+      <w:r>
+        <w:rPr>
+          <w:rFonts w:ascii="Courier New" w:hAnsi="Courier New" w:cs="Courier New"/>
+        </w:rPr>
+        <w:t xml:space="preserve">, </w:t>
+      </w:r>
+    </w:p>
+    <w:p>
+      <w:pPr>
+        <w:spacing w:after="0" w:line="240" w:lineRule="auto"/>
+        <w:ind w:left="720"/>
+        <w:rPr>
+          <w:rFonts w:ascii="Courier New" w:hAnsi="Courier New" w:cs="Courier New"/>
+        </w:rPr>
+      </w:pPr>
+      <w:r>
+        <w:rPr>
+          <w:rFonts w:ascii="Courier New" w:hAnsi="Courier New" w:cs="Courier New"/>
+        </w:rPr>
+        <w:t xml:space="preserve">                               vars = </w:t>
+      </w:r>
       <w:proofErr w:type="gramStart"/>
       <w:r>
         <w:rPr>
           <w:rFonts w:ascii="Courier New" w:hAnsi="Courier New" w:cs="Courier New"/>
         </w:rPr>
-        <w:t>CreateTableOne</w:t>
-      </w:r>
-      <w:proofErr w:type="spellEnd"/>
-      <w:r>
-        <w:rPr>
-          <w:rFonts w:ascii="Courier New" w:hAnsi="Courier New" w:cs="Courier New"/>
-        </w:rPr>
-        <w:t>(</w:t>
+        <w:t>c(</w:t>
       </w:r>
       <w:proofErr w:type="gramEnd"/>
       <w:r>
         <w:rPr>
           <w:rFonts w:ascii="Courier New" w:hAnsi="Courier New" w:cs="Courier New"/>
         </w:rPr>
-        <w:t xml:space="preserve">data = </w:t>
-      </w:r>
-      <w:proofErr w:type="spellStart"/>
-      <w:r>
-        <w:rPr>
-          <w:rFonts w:ascii="Courier New" w:hAnsi="Courier New" w:cs="Courier New"/>
-        </w:rPr>
-        <w:t>basketData</w:t>
-      </w:r>
-      <w:proofErr w:type="spellEnd"/>
-      <w:r>
-        <w:rPr>
-          <w:rFonts w:ascii="Courier New" w:hAnsi="Courier New" w:cs="Courier New"/>
-        </w:rPr>
-        <w:t xml:space="preserve">, </w:t>
-      </w:r>
-    </w:p>
-    <w:p>
-      <w:pPr>
-        <w:spacing w:after="0" w:line="240" w:lineRule="auto"/>
-        <w:ind w:left="720"/>
-        <w:rPr>
-          <w:rFonts w:ascii="Courier New" w:hAnsi="Courier New" w:cs="Courier New"/>
-        </w:rPr>
-      </w:pPr>
-      <w:r>
-        <w:rPr>
-          <w:rFonts w:ascii="Courier New" w:hAnsi="Courier New" w:cs="Courier New"/>
-        </w:rPr>
-        <w:t xml:space="preserve">                               </w:t>
-      </w:r>
-      <w:proofErr w:type="gramStart"/>
-      <w:r>
-        <w:rPr>
-          <w:rFonts w:ascii="Courier New" w:hAnsi="Courier New" w:cs="Courier New"/>
-        </w:rPr>
-        <w:t>vars</w:t>
-      </w:r>
-      <w:proofErr w:type="gramEnd"/>
-      <w:r>
-        <w:rPr>
-          <w:rFonts w:ascii="Courier New" w:hAnsi="Courier New" w:cs="Courier New"/>
-        </w:rPr>
-        <w:t xml:space="preserve"> = c('height', 'distance',</w:t>
+        <w:t>'height', 'distance',</w:t>
       </w:r>
     </w:p>
     <w:p>
@@ -4553,6 +4600,11 @@
     </w:p>
     <w:p>
       <w:pPr>
+        <w:pStyle w:val="ListParagraph"/>
+        <w:numPr>
+          <w:ilvl w:val="0"/>
+          <w:numId w:val="18"/>
+        </w:numPr>
         <w:spacing w:after="0" w:line="240" w:lineRule="auto"/>
         <w:rPr>
           <w:color w:val="E36C0A" w:themeColor="accent6" w:themeShade="BF"/>
@@ -5302,6 +5354,11 @@
     </w:p>
     <w:p>
       <w:pPr>
+        <w:pStyle w:val="ListParagraph"/>
+        <w:numPr>
+          <w:ilvl w:val="0"/>
+          <w:numId w:val="18"/>
+        </w:numPr>
         <w:spacing w:after="0" w:line="240" w:lineRule="auto"/>
         <w:rPr>
           <w:color w:val="E36C0A" w:themeColor="accent6" w:themeShade="BF"/>
@@ -5535,6 +5592,11 @@
     </w:p>
     <w:p>
       <w:pPr>
+        <w:pStyle w:val="ListParagraph"/>
+        <w:numPr>
+          <w:ilvl w:val="0"/>
+          <w:numId w:val="18"/>
+        </w:numPr>
         <w:spacing w:after="0" w:line="240" w:lineRule="auto"/>
         <w:rPr>
           <w:color w:val="E36C0A" w:themeColor="accent6" w:themeShade="BF"/>
@@ -5628,6 +5690,11 @@
     </w:p>
     <w:p>
       <w:pPr>
+        <w:pStyle w:val="ListParagraph"/>
+        <w:numPr>
+          <w:ilvl w:val="0"/>
+          <w:numId w:val="18"/>
+        </w:numPr>
         <w:spacing w:after="0" w:line="240" w:lineRule="auto"/>
         <w:rPr>
           <w:color w:val="E36C0A" w:themeColor="accent6" w:themeShade="BF"/>
@@ -5715,6 +5782,11 @@
     </w:p>
     <w:p>
       <w:pPr>
+        <w:pStyle w:val="ListParagraph"/>
+        <w:numPr>
+          <w:ilvl w:val="0"/>
+          <w:numId w:val="18"/>
+        </w:numPr>
         <w:spacing w:after="0" w:line="240" w:lineRule="auto"/>
         <w:rPr>
           <w:color w:val="E36C0A" w:themeColor="accent6" w:themeShade="BF"/>
@@ -6399,23 +6471,7 @@
           <w:rFonts w:ascii="Courier New" w:hAnsi="Courier New" w:cs="Courier New"/>
           <w:color w:val="76923C" w:themeColor="accent3" w:themeShade="BF"/>
         </w:rPr>
-        <w:t xml:space="preserve"># </w:t>
-      </w:r>
-      <w:proofErr w:type="gramStart"/>
-      <w:r>
-        <w:rPr>
-          <w:rFonts w:ascii="Courier New" w:hAnsi="Courier New" w:cs="Courier New"/>
-          <w:color w:val="76923C" w:themeColor="accent3" w:themeShade="BF"/>
-        </w:rPr>
-        <w:t>recode</w:t>
-      </w:r>
-      <w:proofErr w:type="gramEnd"/>
-      <w:r>
-        <w:rPr>
-          <w:rFonts w:ascii="Courier New" w:hAnsi="Courier New" w:cs="Courier New"/>
-          <w:color w:val="76923C" w:themeColor="accent3" w:themeShade="BF"/>
-        </w:rPr>
-        <w:t xml:space="preserve"> to ensure outcome coded correctly</w:t>
+        <w:t># recode to ensure outcome coded correctly</w:t>
       </w:r>
     </w:p>
     <w:p>
@@ -6452,16 +6508,8 @@
         <w:rPr>
           <w:rFonts w:ascii="Courier New" w:hAnsi="Courier New" w:cs="Courier New"/>
         </w:rPr>
-        <w:t xml:space="preserve"> %</w:t>
-      </w:r>
-      <w:proofErr w:type="gramStart"/>
-      <w:r>
-        <w:rPr>
-          <w:rFonts w:ascii="Courier New" w:hAnsi="Courier New" w:cs="Courier New"/>
-        </w:rPr>
-        <w:t>&gt;%</w:t>
-      </w:r>
-      <w:proofErr w:type="gramEnd"/>
+        <w:t xml:space="preserve"> %&gt;%</w:t>
+      </w:r>
     </w:p>
     <w:p>
       <w:pPr>
@@ -6689,8 +6737,6 @@
       <w:pPr>
         <w:spacing w:after="0" w:line="240" w:lineRule="auto"/>
       </w:pPr>
-      <w:bookmarkStart w:id="0" w:name="_GoBack"/>
-      <w:bookmarkEnd w:id="0"/>
     </w:p>
     <w:p>
       <w:pPr>
@@ -6752,171 +6798,139 @@
           <w:rFonts w:ascii="Courier New" w:hAnsi="Courier New" w:cs="Courier New"/>
         </w:rPr>
       </w:pPr>
+      <w:proofErr w:type="spellStart"/>
+      <w:r>
+        <w:rPr>
+          <w:rFonts w:ascii="Courier New" w:hAnsi="Courier New" w:cs="Courier New"/>
+        </w:rPr>
+        <w:t>basketmodel</w:t>
+      </w:r>
+      <w:proofErr w:type="spellEnd"/>
+      <w:r>
+        <w:rPr>
+          <w:rFonts w:ascii="Courier New" w:hAnsi="Courier New" w:cs="Courier New"/>
+        </w:rPr>
+        <w:t xml:space="preserve"> &lt;- </w:t>
+      </w:r>
       <w:proofErr w:type="spellStart"/>
       <w:proofErr w:type="gramStart"/>
       <w:r>
         <w:rPr>
           <w:rFonts w:ascii="Courier New" w:hAnsi="Courier New" w:cs="Courier New"/>
         </w:rPr>
-        <w:t>basketmodel</w:t>
+        <w:t>glm</w:t>
       </w:r>
       <w:proofErr w:type="spellEnd"/>
-      <w:proofErr w:type="gramEnd"/>
-      <w:r>
-        <w:rPr>
-          <w:rFonts w:ascii="Courier New" w:hAnsi="Courier New" w:cs="Courier New"/>
-        </w:rPr>
-        <w:t xml:space="preserve"> &lt;- </w:t>
-      </w:r>
-      <w:proofErr w:type="spellStart"/>
-      <w:r>
-        <w:rPr>
-          <w:rFonts w:ascii="Courier New" w:hAnsi="Courier New" w:cs="Courier New"/>
-        </w:rPr>
-        <w:t>glm</w:t>
-      </w:r>
-      <w:proofErr w:type="spellEnd"/>
       <w:r>
         <w:rPr>
           <w:rFonts w:ascii="Courier New" w:hAnsi="Courier New" w:cs="Courier New"/>
         </w:rPr>
         <w:t>(</w:t>
-      </w:r>
-      <w:proofErr w:type="spellStart"/>
-      <w:r>
-        <w:rPr>
-          <w:rFonts w:ascii="Courier New" w:hAnsi="Courier New" w:cs="Courier New"/>
-        </w:rPr>
-        <w:t>basketMadeNum</w:t>
-      </w:r>
-      <w:proofErr w:type="spellEnd"/>
-      <w:r>
-        <w:rPr>
-          <w:rFonts w:ascii="Courier New" w:hAnsi="Courier New" w:cs="Courier New"/>
-        </w:rPr>
-        <w:t xml:space="preserve"> ~ height + distance + </w:t>
-      </w:r>
-    </w:p>
-    <w:p>
-      <w:pPr>
-        <w:spacing w:after="0" w:line="240" w:lineRule="auto"/>
-        <w:ind w:left="720"/>
-        <w:rPr>
-          <w:rFonts w:ascii="Courier New" w:hAnsi="Courier New" w:cs="Courier New"/>
-        </w:rPr>
-      </w:pPr>
-      <w:r>
-        <w:rPr>
-          <w:rFonts w:ascii="Courier New" w:hAnsi="Courier New" w:cs="Courier New"/>
-        </w:rPr>
-        <w:t xml:space="preserve">                     </w:t>
-      </w:r>
-      <w:proofErr w:type="spellStart"/>
-      <w:proofErr w:type="gramStart"/>
-      <w:r>
-        <w:rPr>
-          <w:rFonts w:ascii="Courier New" w:hAnsi="Courier New" w:cs="Courier New"/>
-        </w:rPr>
-        <w:t>wideBasket</w:t>
-      </w:r>
-      <w:proofErr w:type="spellEnd"/>
-      <w:proofErr w:type="gramEnd"/>
-      <w:r>
-        <w:rPr>
-          <w:rFonts w:ascii="Courier New" w:hAnsi="Courier New" w:cs="Courier New"/>
-        </w:rPr>
-        <w:t xml:space="preserve">, </w:t>
-      </w:r>
-    </w:p>
-    <w:p>
-      <w:pPr>
-        <w:spacing w:after="0" w:line="240" w:lineRule="auto"/>
-        <w:ind w:left="720"/>
-        <w:rPr>
-          <w:rFonts w:ascii="Courier New" w:hAnsi="Courier New" w:cs="Courier New"/>
-        </w:rPr>
-      </w:pPr>
-      <w:r>
-        <w:rPr>
-          <w:rFonts w:ascii="Courier New" w:hAnsi="Courier New" w:cs="Courier New"/>
-        </w:rPr>
-        <w:t xml:space="preserve">                   </w:t>
-      </w:r>
-      <w:proofErr w:type="gramStart"/>
-      <w:r>
-        <w:rPr>
-          <w:rFonts w:ascii="Courier New" w:hAnsi="Courier New" w:cs="Courier New"/>
-        </w:rPr>
-        <w:t>data</w:t>
-      </w:r>
-      <w:proofErr w:type="gramEnd"/>
-      <w:r>
-        <w:rPr>
-          <w:rFonts w:ascii="Courier New" w:hAnsi="Courier New" w:cs="Courier New"/>
-        </w:rPr>
-        <w:t xml:space="preserve"> = </w:t>
-      </w:r>
-      <w:proofErr w:type="spellStart"/>
-      <w:r>
-        <w:rPr>
-          <w:rFonts w:ascii="Courier New" w:hAnsi="Courier New" w:cs="Courier New"/>
-        </w:rPr>
-        <w:t>basketData.clean</w:t>
-      </w:r>
-      <w:proofErr w:type="spellEnd"/>
-      <w:r>
-        <w:rPr>
-          <w:rFonts w:ascii="Courier New" w:hAnsi="Courier New" w:cs="Courier New"/>
-        </w:rPr>
-        <w:t xml:space="preserve">, </w:t>
-      </w:r>
-    </w:p>
-    <w:p>
-      <w:pPr>
-        <w:spacing w:after="0" w:line="240" w:lineRule="auto"/>
-        <w:ind w:left="720"/>
-        <w:rPr>
-          <w:rFonts w:ascii="Courier New" w:hAnsi="Courier New" w:cs="Courier New"/>
-        </w:rPr>
-      </w:pPr>
-      <w:r>
-        <w:rPr>
-          <w:rFonts w:ascii="Courier New" w:hAnsi="Courier New" w:cs="Courier New"/>
-        </w:rPr>
-        <w:t xml:space="preserve">                   </w:t>
-      </w:r>
-      <w:proofErr w:type="gramStart"/>
-      <w:r>
-        <w:rPr>
-          <w:rFonts w:ascii="Courier New" w:hAnsi="Courier New" w:cs="Courier New"/>
-        </w:rPr>
-        <w:t>family</w:t>
-      </w:r>
-      <w:proofErr w:type="gramEnd"/>
-      <w:r>
-        <w:rPr>
-          <w:rFonts w:ascii="Courier New" w:hAnsi="Courier New" w:cs="Courier New"/>
-        </w:rPr>
-        <w:t>="binomial")</w:t>
-      </w:r>
-    </w:p>
-    <w:p>
-      <w:pPr>
-        <w:spacing w:after="0" w:line="240" w:lineRule="auto"/>
-        <w:ind w:left="720"/>
-        <w:rPr>
-          <w:rFonts w:ascii="Courier New" w:hAnsi="Courier New" w:cs="Courier New"/>
-        </w:rPr>
-      </w:pPr>
-      <w:proofErr w:type="gramStart"/>
-      <w:r>
-        <w:rPr>
-          <w:rFonts w:ascii="Courier New" w:hAnsi="Courier New" w:cs="Courier New"/>
-        </w:rPr>
-        <w:t>summary(</w:t>
       </w:r>
       <w:proofErr w:type="spellStart"/>
       <w:proofErr w:type="gramEnd"/>
+      <w:r>
+        <w:rPr>
+          <w:rFonts w:ascii="Courier New" w:hAnsi="Courier New" w:cs="Courier New"/>
+        </w:rPr>
+        <w:t>basketMadeNum</w:t>
+      </w:r>
+      <w:proofErr w:type="spellEnd"/>
+      <w:r>
+        <w:rPr>
+          <w:rFonts w:ascii="Courier New" w:hAnsi="Courier New" w:cs="Courier New"/>
+        </w:rPr>
+        <w:t xml:space="preserve"> ~ height + distance + </w:t>
+      </w:r>
+    </w:p>
+    <w:p>
+      <w:pPr>
+        <w:spacing w:after="0" w:line="240" w:lineRule="auto"/>
+        <w:ind w:left="720"/>
+        <w:rPr>
+          <w:rFonts w:ascii="Courier New" w:hAnsi="Courier New" w:cs="Courier New"/>
+        </w:rPr>
+      </w:pPr>
+      <w:r>
+        <w:rPr>
+          <w:rFonts w:ascii="Courier New" w:hAnsi="Courier New" w:cs="Courier New"/>
+        </w:rPr>
+        <w:t xml:space="preserve">                     </w:t>
+      </w:r>
+      <w:proofErr w:type="spellStart"/>
+      <w:r>
+        <w:rPr>
+          <w:rFonts w:ascii="Courier New" w:hAnsi="Courier New" w:cs="Courier New"/>
+        </w:rPr>
+        <w:t>wideBasket</w:t>
+      </w:r>
+      <w:proofErr w:type="spellEnd"/>
+      <w:r>
+        <w:rPr>
+          <w:rFonts w:ascii="Courier New" w:hAnsi="Courier New" w:cs="Courier New"/>
+        </w:rPr>
+        <w:t xml:space="preserve">, </w:t>
+      </w:r>
+    </w:p>
+    <w:p>
+      <w:pPr>
+        <w:spacing w:after="0" w:line="240" w:lineRule="auto"/>
+        <w:ind w:left="720"/>
+        <w:rPr>
+          <w:rFonts w:ascii="Courier New" w:hAnsi="Courier New" w:cs="Courier New"/>
+        </w:rPr>
+      </w:pPr>
+      <w:r>
+        <w:rPr>
+          <w:rFonts w:ascii="Courier New" w:hAnsi="Courier New" w:cs="Courier New"/>
+        </w:rPr>
+        <w:t xml:space="preserve">                   data = </w:t>
+      </w:r>
+      <w:proofErr w:type="spellStart"/>
+      <w:r>
+        <w:rPr>
+          <w:rFonts w:ascii="Courier New" w:hAnsi="Courier New" w:cs="Courier New"/>
+        </w:rPr>
+        <w:t>basketData.clean</w:t>
+      </w:r>
+      <w:proofErr w:type="spellEnd"/>
+      <w:r>
+        <w:rPr>
+          <w:rFonts w:ascii="Courier New" w:hAnsi="Courier New" w:cs="Courier New"/>
+        </w:rPr>
+        <w:t xml:space="preserve">, </w:t>
+      </w:r>
+    </w:p>
+    <w:p>
+      <w:pPr>
+        <w:spacing w:after="0" w:line="240" w:lineRule="auto"/>
+        <w:ind w:left="720"/>
+        <w:rPr>
+          <w:rFonts w:ascii="Courier New" w:hAnsi="Courier New" w:cs="Courier New"/>
+        </w:rPr>
+      </w:pPr>
+      <w:r>
+        <w:rPr>
+          <w:rFonts w:ascii="Courier New" w:hAnsi="Courier New" w:cs="Courier New"/>
+        </w:rPr>
+        <w:t xml:space="preserve">                   family="binomial")</w:t>
+      </w:r>
+    </w:p>
+    <w:p>
+      <w:pPr>
+        <w:spacing w:after="0" w:line="240" w:lineRule="auto"/>
+        <w:ind w:left="720"/>
+        <w:rPr>
+          <w:rFonts w:ascii="Courier New" w:hAnsi="Courier New" w:cs="Courier New"/>
+        </w:rPr>
+      </w:pPr>
+      <w:r>
+        <w:rPr>
+          <w:rFonts w:ascii="Courier New" w:hAnsi="Courier New" w:cs="Courier New"/>
+        </w:rPr>
+        <w:t>summary(</w:t>
+      </w:r>
+      <w:proofErr w:type="spellStart"/>
       <w:r>
         <w:rPr>
           <w:rFonts w:ascii="Courier New" w:hAnsi="Courier New" w:cs="Courier New"/>
@@ -7143,27 +7157,7 @@
           <w:sz w:val="20"/>
           <w:szCs w:val="20"/>
         </w:rPr>
-        <w:t xml:space="preserve">    </w:t>
-      </w:r>
-      <w:proofErr w:type="gramStart"/>
-      <w:r>
-        <w:rPr>
-          <w:rFonts w:ascii="Lucida Console" w:eastAsia="Times New Roman" w:hAnsi="Lucida Console" w:cs="Courier New"/>
-          <w:color w:val="000000"/>
-          <w:sz w:val="20"/>
-          <w:szCs w:val="20"/>
-        </w:rPr>
-        <w:t>family</w:t>
-      </w:r>
-      <w:proofErr w:type="gramEnd"/>
-      <w:r>
-        <w:rPr>
-          <w:rFonts w:ascii="Lucida Console" w:eastAsia="Times New Roman" w:hAnsi="Lucida Console" w:cs="Courier New"/>
-          <w:color w:val="000000"/>
-          <w:sz w:val="20"/>
-          <w:szCs w:val="20"/>
-        </w:rPr>
-        <w:t xml:space="preserve"> = "binomial", data = </w:t>
+        <w:t xml:space="preserve">    family = "binomial", data = </w:t>
       </w:r>
       <w:proofErr w:type="spellStart"/>
       <w:r>
@@ -7330,7 +7324,7 @@
           <w:sz w:val="20"/>
           <w:szCs w:val="20"/>
         </w:rPr>
-        <w:t>-</w:t>
+        <w:t>-1.</w:t>
       </w:r>
       <w:proofErr w:type="gramStart"/>
       <w:r>
@@ -7340,7 +7334,7 @@
           <w:sz w:val="20"/>
           <w:szCs w:val="20"/>
         </w:rPr>
-        <w:t>1.56707  -</w:t>
+        <w:t>56707  -</w:t>
       </w:r>
       <w:proofErr w:type="gramEnd"/>
       <w:r>
@@ -7517,7 +7511,7 @@
           <w:sz w:val="20"/>
           <w:szCs w:val="20"/>
         </w:rPr>
-        <w:t xml:space="preserve">(Intercept)    </w:t>
+        <w:t>(</w:t>
       </w:r>
       <w:proofErr w:type="gramStart"/>
       <w:r>
@@ -7527,7 +7521,7 @@
           <w:sz w:val="20"/>
           <w:szCs w:val="20"/>
         </w:rPr>
-        <w:t>9.890230  14.552121</w:t>
+        <w:t xml:space="preserve">Intercept)   </w:t>
       </w:r>
       <w:proofErr w:type="gramEnd"/>
       <w:r>
@@ -7537,7 +7531,7 @@
           <w:sz w:val="20"/>
           <w:szCs w:val="20"/>
         </w:rPr>
-        <w:t xml:space="preserve">   0.680    0.497  </w:t>
+        <w:t xml:space="preserve"> 9.890230  14.552121   0.680    0.497  </w:t>
       </w:r>
     </w:p>
     <w:p>
@@ -7569,7 +7563,6 @@
           <w:szCs w:val="20"/>
         </w:rPr>
       </w:pPr>
-      <w:proofErr w:type="gramStart"/>
       <w:r>
         <w:rPr>
           <w:rFonts w:ascii="Courier New" w:eastAsia="Times New Roman" w:hAnsi="Courier New" w:cs="Courier New"/>
@@ -7577,9 +7570,9 @@
           <w:sz w:val="20"/>
           <w:szCs w:val="20"/>
         </w:rPr>
-        <w:t>height</w:t>
-      </w:r>
-      <w:proofErr w:type="gramEnd"/>
+        <w:t xml:space="preserve">height        -0.004696   </w:t>
+      </w:r>
+      <w:proofErr w:type="gramStart"/>
       <w:r>
         <w:rPr>
           <w:rFonts w:ascii="Courier New" w:eastAsia="Times New Roman" w:hAnsi="Courier New" w:cs="Courier New"/>
@@ -7587,7 +7580,17 @@
           <w:sz w:val="20"/>
           <w:szCs w:val="20"/>
         </w:rPr>
-        <w:t xml:space="preserve">        -0.004696   0.202246  -0.023    0.981  </w:t>
+        <w:t>0.202246  -</w:t>
+      </w:r>
+      <w:proofErr w:type="gramEnd"/>
+      <w:r>
+        <w:rPr>
+          <w:rFonts w:ascii="Courier New" w:eastAsia="Times New Roman" w:hAnsi="Courier New" w:cs="Courier New"/>
+          <w:color w:val="000000"/>
+          <w:sz w:val="20"/>
+          <w:szCs w:val="20"/>
+        </w:rPr>
+        <w:t xml:space="preserve">0.023    0.981  </w:t>
       </w:r>
     </w:p>
     <w:p>
@@ -7619,7 +7622,6 @@
           <w:szCs w:val="20"/>
         </w:rPr>
       </w:pPr>
-      <w:proofErr w:type="gramStart"/>
       <w:r>
         <w:rPr>
           <w:rFonts w:ascii="Courier New" w:eastAsia="Times New Roman" w:hAnsi="Courier New" w:cs="Courier New"/>
@@ -7627,9 +7629,9 @@
           <w:sz w:val="20"/>
           <w:szCs w:val="20"/>
         </w:rPr>
-        <w:t>distance</w:t>
-      </w:r>
-      <w:proofErr w:type="gramEnd"/>
+        <w:t xml:space="preserve">distance      -0.911541   </w:t>
+      </w:r>
+      <w:proofErr w:type="gramStart"/>
       <w:r>
         <w:rPr>
           <w:rFonts w:ascii="Courier New" w:eastAsia="Times New Roman" w:hAnsi="Courier New" w:cs="Courier New"/>
@@ -7637,7 +7639,17 @@
           <w:sz w:val="20"/>
           <w:szCs w:val="20"/>
         </w:rPr>
-        <w:t xml:space="preserve">      -0.911541   0.450391  -2.024    0.043 *</w:t>
+        <w:t>0.450391  -</w:t>
+      </w:r>
+      <w:proofErr w:type="gramEnd"/>
+      <w:r>
+        <w:rPr>
+          <w:rFonts w:ascii="Courier New" w:eastAsia="Times New Roman" w:hAnsi="Courier New" w:cs="Courier New"/>
+          <w:color w:val="000000"/>
+          <w:sz w:val="20"/>
+          <w:szCs w:val="20"/>
+        </w:rPr>
+        <w:t>2.024    0.043 *</w:t>
       </w:r>
     </w:p>
     <w:p>
@@ -7670,7 +7682,6 @@
         </w:rPr>
       </w:pPr>
       <w:proofErr w:type="spellStart"/>
-      <w:proofErr w:type="gramStart"/>
       <w:r>
         <w:rPr>
           <w:rFonts w:ascii="Courier New" w:eastAsia="Times New Roman" w:hAnsi="Courier New" w:cs="Courier New"/>
@@ -7681,7 +7692,6 @@
         <w:t>wideBasketyes</w:t>
       </w:r>
       <w:proofErr w:type="spellEnd"/>
-      <w:proofErr w:type="gramEnd"/>
       <w:r>
         <w:rPr>
           <w:rFonts w:ascii="Courier New" w:eastAsia="Times New Roman" w:hAnsi="Courier New" w:cs="Courier New"/>
@@ -7689,7 +7699,27 @@
           <w:sz w:val="20"/>
           <w:szCs w:val="20"/>
         </w:rPr>
-        <w:t xml:space="preserve"> -3.225124   2.218003  -1.454    0.146  </w:t>
+        <w:t xml:space="preserve"> -3.225124   </w:t>
+      </w:r>
+      <w:proofErr w:type="gramStart"/>
+      <w:r>
+        <w:rPr>
+          <w:rFonts w:ascii="Courier New" w:eastAsia="Times New Roman" w:hAnsi="Courier New" w:cs="Courier New"/>
+          <w:color w:val="000000"/>
+          <w:sz w:val="20"/>
+          <w:szCs w:val="20"/>
+        </w:rPr>
+        <w:t>2.218003  -</w:t>
+      </w:r>
+      <w:proofErr w:type="gramEnd"/>
+      <w:r>
+        <w:rPr>
+          <w:rFonts w:ascii="Courier New" w:eastAsia="Times New Roman" w:hAnsi="Courier New" w:cs="Courier New"/>
+          <w:color w:val="000000"/>
+          <w:sz w:val="20"/>
+          <w:szCs w:val="20"/>
+        </w:rPr>
+        <w:t xml:space="preserve">1.454    0.146  </w:t>
       </w:r>
     </w:p>
     <w:p>
@@ -7778,27 +7808,7 @@
           <w:sz w:val="20"/>
           <w:szCs w:val="20"/>
         </w:rPr>
-        <w:t xml:space="preserve">. </w:t>
-      </w:r>
-      <w:proofErr w:type="gramStart"/>
-      <w:r>
-        <w:rPr>
-          <w:rFonts w:ascii="Courier New" w:eastAsia="Times New Roman" w:hAnsi="Courier New" w:cs="Courier New"/>
-          <w:color w:val="000000"/>
-          <w:sz w:val="20"/>
-          <w:szCs w:val="20"/>
-        </w:rPr>
-        <w:t>codes</w:t>
-      </w:r>
-      <w:proofErr w:type="gramEnd"/>
-      <w:r>
-        <w:rPr>
-          <w:rFonts w:ascii="Courier New" w:eastAsia="Times New Roman" w:hAnsi="Courier New" w:cs="Courier New"/>
-          <w:color w:val="000000"/>
-          <w:sz w:val="20"/>
-          <w:szCs w:val="20"/>
-        </w:rPr>
-        <w:t xml:space="preserve">:  0 ‘***’ 0.001 ‘**’ 0.01 ‘*’ 0.05 ‘.’ 0.1 </w:t>
+        <w:t xml:space="preserve">. codes:  0 ‘***’ 0.001 ‘**’ 0.01 ‘*’ 0.05 ‘.’ 0.1 </w:t>
       </w:r>
       <w:proofErr w:type="gramStart"/>
       <w:r>
@@ -8288,14 +8298,7 @@
                   <w:rFonts w:ascii="Cambria Math" w:hAnsi="Cambria Math"/>
                   <w:sz w:val="32"/>
                 </w:rPr>
-                <m:t>basket</m:t>
-              </m:r>
-              <m:r>
-                <w:rPr>
-                  <w:rFonts w:ascii="Cambria Math" w:hAnsi="Cambria Math"/>
-                  <w:sz w:val="32"/>
-                </w:rPr>
-                <m:t>Made</m:t>
+                <m:t>basketMade</m:t>
               </m:r>
             </m:e>
           </m:d>
@@ -8614,12 +8617,9 @@
         <w:spacing w:after="0" w:line="240" w:lineRule="auto"/>
       </w:pPr>
       <w:r>
-        <w:t xml:space="preserve">Where </w:t>
+        <w:t>Where x</w:t>
       </w:r>
       <w:proofErr w:type="gramStart"/>
-      <w:r>
-        <w:t>x</w:t>
-      </w:r>
       <w:r>
         <w:rPr>
           <w:vertAlign w:val="subscript"/>
@@ -8753,7 +8753,7 @@
               </wp:anchor>
             </w:drawing>
           </mc:Choice>
-          <mc:Fallback xmlns:w16cid="http://schemas.microsoft.com/office/word/2016/wordml/cid" xmlns:am3d="http://schemas.microsoft.com/office/drawing/2017/model3d" xmlns:aink="http://schemas.microsoft.com/office/drawing/2016/ink" xmlns:cx8="http://schemas.microsoft.com/office/drawing/2016/5/14/chartex" xmlns:cx7="http://schemas.microsoft.com/office/drawing/2016/5/13/chartex" xmlns:cx6="http://schemas.microsoft.com/office/drawing/2016/5/12/chartex" xmlns:cx5="http://schemas.microsoft.com/office/drawing/2016/5/11/chartex" xmlns:cx4="http://schemas.microsoft.com/office/drawing/2016/5/10/chartex" xmlns:cx3="http://schemas.microsoft.com/office/drawing/2016/5/9/chartex" xmlns:cx2="http://schemas.microsoft.com/office/drawing/2015/10/21/chartex">
+          <mc:Fallback>
             <w:pict>
               <v:rect w14:anchorId="1C5F9C6F" id="Rectangle 10" o:spid="_x0000_s1026" style="position:absolute;margin-left:148.8pt;margin-top:10.4pt;width:73.8pt;height:68.4pt;z-index:251664384;visibility:visible;mso-wrap-style:square;mso-wrap-distance-left:9pt;mso-wrap-distance-top:0;mso-wrap-distance-right:9pt;mso-wrap-distance-bottom:0;mso-position-horizontal:absolute;mso-position-horizontal-relative:text;mso-position-vertical:absolute;mso-position-vertical-relative:text;v-text-anchor:middle" o:gfxdata="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" filled="f" strokecolor="#c0504d [3205]" strokeweight="2pt"/>
             </w:pict>
@@ -8861,7 +8861,7 @@
           <w:sz w:val="20"/>
           <w:szCs w:val="20"/>
         </w:rPr>
-        <w:t xml:space="preserve">(Intercept)    </w:t>
+        <w:t>(</w:t>
       </w:r>
       <w:proofErr w:type="gramStart"/>
       <w:r>
@@ -8871,7 +8871,7 @@
           <w:sz w:val="20"/>
           <w:szCs w:val="20"/>
         </w:rPr>
-        <w:t>9.890230  14.552121</w:t>
+        <w:t xml:space="preserve">Intercept)   </w:t>
       </w:r>
       <w:proofErr w:type="gramEnd"/>
       <w:r>
@@ -8881,7 +8881,7 @@
           <w:sz w:val="20"/>
           <w:szCs w:val="20"/>
         </w:rPr>
-        <w:t xml:space="preserve">   0.680    0.497  </w:t>
+        <w:t xml:space="preserve"> 9.890230  14.552121   0.680    0.497  </w:t>
       </w:r>
     </w:p>
     <w:p>
@@ -8914,7 +8914,6 @@
           <w:szCs w:val="20"/>
         </w:rPr>
       </w:pPr>
-      <w:proofErr w:type="gramStart"/>
       <w:r>
         <w:rPr>
           <w:rFonts w:ascii="Courier New" w:eastAsia="Times New Roman" w:hAnsi="Courier New" w:cs="Courier New"/>
@@ -8922,9 +8921,9 @@
           <w:sz w:val="20"/>
           <w:szCs w:val="20"/>
         </w:rPr>
-        <w:t>height</w:t>
-      </w:r>
-      <w:proofErr w:type="gramEnd"/>
+        <w:t xml:space="preserve">height        -0.004696   </w:t>
+      </w:r>
+      <w:proofErr w:type="gramStart"/>
       <w:r>
         <w:rPr>
           <w:rFonts w:ascii="Courier New" w:eastAsia="Times New Roman" w:hAnsi="Courier New" w:cs="Courier New"/>
@@ -8932,7 +8931,17 @@
           <w:sz w:val="20"/>
           <w:szCs w:val="20"/>
         </w:rPr>
-        <w:t xml:space="preserve">        -0.004696   0.202246  -0.023    0.981  </w:t>
+        <w:t>0.202246  -</w:t>
+      </w:r>
+      <w:proofErr w:type="gramEnd"/>
+      <w:r>
+        <w:rPr>
+          <w:rFonts w:ascii="Courier New" w:eastAsia="Times New Roman" w:hAnsi="Courier New" w:cs="Courier New"/>
+          <w:color w:val="000000"/>
+          <w:sz w:val="20"/>
+          <w:szCs w:val="20"/>
+        </w:rPr>
+        <w:t xml:space="preserve">0.023    0.981  </w:t>
       </w:r>
     </w:p>
     <w:p>
@@ -8965,7 +8974,6 @@
           <w:szCs w:val="20"/>
         </w:rPr>
       </w:pPr>
-      <w:proofErr w:type="gramStart"/>
       <w:r>
         <w:rPr>
           <w:rFonts w:ascii="Courier New" w:eastAsia="Times New Roman" w:hAnsi="Courier New" w:cs="Courier New"/>
@@ -8973,9 +8981,9 @@
           <w:sz w:val="20"/>
           <w:szCs w:val="20"/>
         </w:rPr>
-        <w:t>distance</w:t>
-      </w:r>
-      <w:proofErr w:type="gramEnd"/>
+        <w:t xml:space="preserve">distance      -0.911541   </w:t>
+      </w:r>
+      <w:proofErr w:type="gramStart"/>
       <w:r>
         <w:rPr>
           <w:rFonts w:ascii="Courier New" w:eastAsia="Times New Roman" w:hAnsi="Courier New" w:cs="Courier New"/>
@@ -8983,7 +8991,17 @@
           <w:sz w:val="20"/>
           <w:szCs w:val="20"/>
         </w:rPr>
-        <w:t xml:space="preserve">      -0.911541   0.450391  -2.024    0.043 *</w:t>
+        <w:t>0.450391  -</w:t>
+      </w:r>
+      <w:proofErr w:type="gramEnd"/>
+      <w:r>
+        <w:rPr>
+          <w:rFonts w:ascii="Courier New" w:eastAsia="Times New Roman" w:hAnsi="Courier New" w:cs="Courier New"/>
+          <w:color w:val="000000"/>
+          <w:sz w:val="20"/>
+          <w:szCs w:val="20"/>
+        </w:rPr>
+        <w:t>2.024    0.043 *</w:t>
       </w:r>
     </w:p>
     <w:p>
@@ -9017,7 +9035,6 @@
         </w:rPr>
       </w:pPr>
       <w:proofErr w:type="spellStart"/>
-      <w:proofErr w:type="gramStart"/>
       <w:r>
         <w:rPr>
           <w:rFonts w:ascii="Courier New" w:eastAsia="Times New Roman" w:hAnsi="Courier New" w:cs="Courier New"/>
@@ -9028,7 +9045,6 @@
         <w:t>wideBasketyes</w:t>
       </w:r>
       <w:proofErr w:type="spellEnd"/>
-      <w:proofErr w:type="gramEnd"/>
       <w:r>
         <w:rPr>
           <w:rFonts w:ascii="Courier New" w:eastAsia="Times New Roman" w:hAnsi="Courier New" w:cs="Courier New"/>
@@ -9036,7 +9052,27 @@
           <w:sz w:val="20"/>
           <w:szCs w:val="20"/>
         </w:rPr>
-        <w:t xml:space="preserve"> -3.225124   2.218003  -1.454    0.146</w:t>
+        <w:t xml:space="preserve"> -3.225124   </w:t>
+      </w:r>
+      <w:proofErr w:type="gramStart"/>
+      <w:r>
+        <w:rPr>
+          <w:rFonts w:ascii="Courier New" w:eastAsia="Times New Roman" w:hAnsi="Courier New" w:cs="Courier New"/>
+          <w:color w:val="000000"/>
+          <w:sz w:val="20"/>
+          <w:szCs w:val="20"/>
+        </w:rPr>
+        <w:t>2.218003  -</w:t>
+      </w:r>
+      <w:proofErr w:type="gramEnd"/>
+      <w:r>
+        <w:rPr>
+          <w:rFonts w:ascii="Courier New" w:eastAsia="Times New Roman" w:hAnsi="Courier New" w:cs="Courier New"/>
+          <w:color w:val="000000"/>
+          <w:sz w:val="20"/>
+          <w:szCs w:val="20"/>
+        </w:rPr>
+        <w:t>1.454    0.146</w:t>
       </w:r>
     </w:p>
     <w:p>
@@ -9100,7 +9136,7 @@
               </wp:anchor>
             </w:drawing>
           </mc:Choice>
-          <mc:Fallback xmlns:w16cid="http://schemas.microsoft.com/office/word/2016/wordml/cid" xmlns:am3d="http://schemas.microsoft.com/office/drawing/2017/model3d" xmlns:aink="http://schemas.microsoft.com/office/drawing/2016/ink" xmlns:cx8="http://schemas.microsoft.com/office/drawing/2016/5/14/chartex" xmlns:cx7="http://schemas.microsoft.com/office/drawing/2016/5/13/chartex" xmlns:cx6="http://schemas.microsoft.com/office/drawing/2016/5/12/chartex" xmlns:cx5="http://schemas.microsoft.com/office/drawing/2016/5/11/chartex" xmlns:cx4="http://schemas.microsoft.com/office/drawing/2016/5/10/chartex" xmlns:cx3="http://schemas.microsoft.com/office/drawing/2016/5/9/chartex" xmlns:cx2="http://schemas.microsoft.com/office/drawing/2015/10/21/chartex">
+          <mc:Fallback>
             <w:pict>
               <v:shape w14:anchorId="5C212207" id="Straight Arrow Connector 11" o:spid="_x0000_s1026" type="#_x0000_t32" style="position:absolute;margin-left:194.4pt;margin-top:3.05pt;width:58.8pt;height:148.2pt;z-index:251665408;visibility:visible;mso-wrap-style:square;mso-wrap-distance-left:9pt;mso-wrap-distance-top:0;mso-wrap-distance-right:9pt;mso-wrap-distance-bottom:0;mso-position-horizontal:absolute;mso-position-horizontal-relative:text;mso-position-vertical:absolute;mso-position-vertical-relative:text" o:gfxdata="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" strokecolor="#4579b8 [3044]">
                 <v:stroke endarrow="open"/>
@@ -9344,14 +9380,7 @@
                           <w:rFonts w:ascii="Cambria Math" w:hAnsi="Cambria Math"/>
                           <w:sz w:val="28"/>
                         </w:rPr>
-                        <m:t>height-.91*distance-3.23*wideBasket</m:t>
-                      </m:r>
-                      <m:r>
-                        <w:rPr>
-                          <w:rFonts w:ascii="Cambria Math" w:hAnsi="Cambria Math"/>
-                          <w:sz w:val="28"/>
-                        </w:rPr>
-                        <m:t>yes</m:t>
+                        <m:t>height-.91*distance-3.23*wideBasketyes</m:t>
                       </m:r>
                     </m:e>
                   </m:d>
@@ -9832,20 +9861,12 @@
         </w:rPr>
         <w:t>se “</w:t>
       </w:r>
-      <w:proofErr w:type="spellStart"/>
       <w:proofErr w:type="gramStart"/>
       <w:r>
         <w:rPr>
           <w:color w:val="E36C0A" w:themeColor="accent6" w:themeShade="BF"/>
         </w:rPr>
-        <w:t>exp</w:t>
-      </w:r>
-      <w:proofErr w:type="spellEnd"/>
-      <w:r>
-        <w:rPr>
-          <w:color w:val="E36C0A" w:themeColor="accent6" w:themeShade="BF"/>
-        </w:rPr>
-        <w:t>(</w:t>
+        <w:t>exp(</w:t>
       </w:r>
       <w:proofErr w:type="gramEnd"/>
       <w:r>
@@ -9919,6 +9940,11 @@
     </w:p>
     <w:p>
       <w:pPr>
+        <w:pStyle w:val="ListParagraph"/>
+        <w:numPr>
+          <w:ilvl w:val="0"/>
+          <w:numId w:val="18"/>
+        </w:numPr>
         <w:spacing w:after="0" w:line="240" w:lineRule="auto"/>
         <w:rPr>
           <w:color w:val="E36C0A" w:themeColor="accent6" w:themeShade="BF"/>
@@ -9963,6 +9989,11 @@
     </w:p>
     <w:p>
       <w:pPr>
+        <w:pStyle w:val="ListParagraph"/>
+        <w:numPr>
+          <w:ilvl w:val="0"/>
+          <w:numId w:val="18"/>
+        </w:numPr>
         <w:spacing w:after="0" w:line="240" w:lineRule="auto"/>
         <w:rPr>
           <w:color w:val="E36C0A" w:themeColor="accent6" w:themeShade="BF"/>
@@ -10005,6 +10036,11 @@
     </w:p>
     <w:p>
       <w:pPr>
+        <w:pStyle w:val="ListParagraph"/>
+        <w:numPr>
+          <w:ilvl w:val="0"/>
+          <w:numId w:val="18"/>
+        </w:numPr>
         <w:spacing w:after="0" w:line="240" w:lineRule="auto"/>
         <w:rPr>
           <w:color w:val="E36C0A" w:themeColor="accent6" w:themeShade="BF"/>
@@ -10036,6 +10072,11 @@
     </w:p>
     <w:p>
       <w:pPr>
+        <w:pStyle w:val="ListParagraph"/>
+        <w:numPr>
+          <w:ilvl w:val="0"/>
+          <w:numId w:val="18"/>
+        </w:numPr>
         <w:spacing w:after="0" w:line="240" w:lineRule="auto"/>
         <w:rPr>
           <w:color w:val="E36C0A" w:themeColor="accent6" w:themeShade="BF"/>
@@ -10071,6 +10112,11 @@
     </w:p>
     <w:p>
       <w:pPr>
+        <w:pStyle w:val="ListParagraph"/>
+        <w:numPr>
+          <w:ilvl w:val="0"/>
+          <w:numId w:val="18"/>
+        </w:numPr>
         <w:spacing w:after="0" w:line="240" w:lineRule="auto"/>
         <w:rPr>
           <w:color w:val="E36C0A" w:themeColor="accent6" w:themeShade="BF"/>
@@ -10181,6 +10227,11 @@
     </w:p>
     <w:p>
       <w:pPr>
+        <w:pStyle w:val="ListParagraph"/>
+        <w:numPr>
+          <w:ilvl w:val="0"/>
+          <w:numId w:val="18"/>
+        </w:numPr>
         <w:spacing w:after="0" w:line="240" w:lineRule="auto"/>
         <w:rPr>
           <w:color w:val="E36C0A" w:themeColor="accent6" w:themeShade="BF"/>
@@ -10875,6 +10926,31 @@
         <w:rPr>
           <w:b/>
         </w:rPr>
+        <w:t>odds.</w:t>
+      </w:r>
+      <w:proofErr w:type="gramStart"/>
+      <w:r>
+        <w:rPr>
+          <w:b/>
+        </w:rPr>
+        <w:t>n.ends</w:t>
+      </w:r>
+      <w:proofErr w:type="spellEnd"/>
+      <w:proofErr w:type="gramEnd"/>
+      <w:r>
+        <w:rPr>
+          <w:b/>
+        </w:rPr>
+        <w:t xml:space="preserve"> </w:t>
+      </w:r>
+      <w:r>
+        <w:t xml:space="preserve">package to get all the information you need by entering the name of your logistic model into the </w:t>
+      </w:r>
+      <w:proofErr w:type="spellStart"/>
+      <w:r>
+        <w:rPr>
+          <w:b/>
+        </w:rPr>
         <w:t>odds.n.ends</w:t>
       </w:r>
       <w:proofErr w:type="spellEnd"/>
@@ -10882,41 +10958,77 @@
         <w:rPr>
           <w:b/>
         </w:rPr>
-        <w:t xml:space="preserve"> </w:t>
-      </w:r>
-      <w:r>
-        <w:t xml:space="preserve">package to get all the information you need by entering the name of your logistic model into the </w:t>
+        <w:t xml:space="preserve">() </w:t>
+      </w:r>
+      <w:r>
+        <w:t>function.</w:t>
+      </w:r>
+    </w:p>
+    <w:p>
+      <w:pPr>
+        <w:spacing w:after="0" w:line="240" w:lineRule="auto"/>
+      </w:pPr>
+    </w:p>
+    <w:p>
+      <w:pPr>
+        <w:spacing w:after="0" w:line="240" w:lineRule="auto"/>
+        <w:ind w:left="720"/>
+        <w:rPr>
+          <w:rFonts w:ascii="Courier New" w:hAnsi="Courier New" w:cs="Courier New"/>
+          <w:color w:val="76923C" w:themeColor="accent3" w:themeShade="BF"/>
+        </w:rPr>
+      </w:pPr>
+      <w:r>
+        <w:rPr>
+          <w:rFonts w:ascii="Courier New" w:hAnsi="Courier New" w:cs="Courier New"/>
+          <w:color w:val="76923C" w:themeColor="accent3" w:themeShade="BF"/>
+        </w:rPr>
+        <w:t>#</w:t>
+      </w:r>
+      <w:r>
+        <w:rPr>
+          <w:rFonts w:ascii="Courier New" w:hAnsi="Courier New" w:cs="Courier New"/>
+          <w:color w:val="76923C" w:themeColor="accent3" w:themeShade="BF"/>
+        </w:rPr>
+        <w:t xml:space="preserve"> compute odds ratios, model significance, model fit</w:t>
+      </w:r>
+    </w:p>
+    <w:p>
+      <w:pPr>
+        <w:spacing w:after="0" w:line="240" w:lineRule="auto"/>
+        <w:ind w:left="720"/>
+        <w:rPr>
+          <w:rFonts w:ascii="Courier New" w:hAnsi="Courier New" w:cs="Courier New"/>
+        </w:rPr>
+      </w:pPr>
+      <w:proofErr w:type="gramStart"/>
+      <w:r>
+        <w:rPr>
+          <w:rFonts w:ascii="Courier New" w:hAnsi="Courier New" w:cs="Courier New"/>
+        </w:rPr>
+        <w:t>library(</w:t>
+      </w:r>
+      <w:proofErr w:type="gramEnd"/>
+      <w:r>
+        <w:rPr>
+          <w:rFonts w:ascii="Courier New" w:hAnsi="Courier New" w:cs="Courier New"/>
+        </w:rPr>
+        <w:t>package = "</w:t>
       </w:r>
       <w:proofErr w:type="spellStart"/>
-      <w:proofErr w:type="gramStart"/>
-      <w:r>
-        <w:rPr>
-          <w:b/>
+      <w:r>
+        <w:rPr>
+          <w:rFonts w:ascii="Courier New" w:hAnsi="Courier New" w:cs="Courier New"/>
         </w:rPr>
         <w:t>odds.n.ends</w:t>
       </w:r>
       <w:proofErr w:type="spellEnd"/>
       <w:r>
         <w:rPr>
-          <w:b/>
-        </w:rPr>
-        <w:t>(</w:t>
-      </w:r>
-      <w:proofErr w:type="gramEnd"/>
-      <w:r>
-        <w:rPr>
-          <w:b/>
-        </w:rPr>
-        <w:t xml:space="preserve">) </w:t>
-      </w:r>
-      <w:r>
-        <w:t>function.</w:t>
-      </w:r>
-    </w:p>
-    <w:p>
-      <w:pPr>
-        <w:spacing w:after="0" w:line="240" w:lineRule="auto"/>
-      </w:pPr>
+          <w:rFonts w:ascii="Courier New" w:hAnsi="Courier New" w:cs="Courier New"/>
+        </w:rPr>
+        <w:t>")</w:t>
+      </w:r>
     </w:p>
     <w:p>
       <w:pPr>
@@ -10924,46 +11036,8 @@
         <w:ind w:left="720"/>
         <w:rPr>
           <w:rFonts w:ascii="Courier New" w:hAnsi="Courier New" w:cs="Courier New"/>
-          <w:color w:val="76923C" w:themeColor="accent3" w:themeShade="BF"/>
-        </w:rPr>
-      </w:pPr>
-      <w:r>
-        <w:rPr>
-          <w:rFonts w:ascii="Courier New" w:hAnsi="Courier New" w:cs="Courier New"/>
-          <w:color w:val="76923C" w:themeColor="accent3" w:themeShade="BF"/>
-        </w:rPr>
-        <w:t>#</w:t>
-      </w:r>
-      <w:r>
-        <w:rPr>
-          <w:rFonts w:ascii="Courier New" w:hAnsi="Courier New" w:cs="Courier New"/>
-          <w:color w:val="76923C" w:themeColor="accent3" w:themeShade="BF"/>
-        </w:rPr>
-        <w:t xml:space="preserve"> compute odds ratios, model significance, model fit</w:t>
-      </w:r>
-    </w:p>
-    <w:p>
-      <w:pPr>
-        <w:spacing w:after="0" w:line="240" w:lineRule="auto"/>
-        <w:ind w:left="720"/>
-        <w:rPr>
-          <w:rFonts w:ascii="Courier New" w:hAnsi="Courier New" w:cs="Courier New"/>
-        </w:rPr>
-      </w:pPr>
-      <w:proofErr w:type="gramStart"/>
-      <w:r>
-        <w:rPr>
-          <w:rFonts w:ascii="Courier New" w:hAnsi="Courier New" w:cs="Courier New"/>
-        </w:rPr>
-        <w:t>library(</w:t>
-      </w:r>
-      <w:proofErr w:type="gramEnd"/>
-      <w:r>
-        <w:rPr>
-          <w:rFonts w:ascii="Courier New" w:hAnsi="Courier New" w:cs="Courier New"/>
-        </w:rPr>
-        <w:t>package = "</w:t>
-      </w:r>
+        </w:rPr>
+      </w:pPr>
       <w:proofErr w:type="spellStart"/>
       <w:r>
         <w:rPr>
@@ -10976,44 +11050,21 @@
         <w:rPr>
           <w:rFonts w:ascii="Courier New" w:hAnsi="Courier New" w:cs="Courier New"/>
         </w:rPr>
-        <w:t>")</w:t>
-      </w:r>
-    </w:p>
-    <w:p>
-      <w:pPr>
-        <w:spacing w:after="0" w:line="240" w:lineRule="auto"/>
-        <w:ind w:left="720"/>
-        <w:rPr>
-          <w:rFonts w:ascii="Courier New" w:hAnsi="Courier New" w:cs="Courier New"/>
-        </w:rPr>
-      </w:pPr>
+        <w:t xml:space="preserve">(x = </w:t>
+      </w:r>
       <w:proofErr w:type="spellStart"/>
       <w:r>
         <w:rPr>
           <w:rFonts w:ascii="Courier New" w:hAnsi="Courier New" w:cs="Courier New"/>
-        </w:rPr>
-        <w:t>odds.n.ends</w:t>
+          <w:highlight w:val="yellow"/>
+        </w:rPr>
+        <w:t>basketmodel</w:t>
       </w:r>
       <w:proofErr w:type="spellEnd"/>
       <w:r>
         <w:rPr>
           <w:rFonts w:ascii="Courier New" w:hAnsi="Courier New" w:cs="Courier New"/>
         </w:rPr>
-        <w:t xml:space="preserve">(x = </w:t>
-      </w:r>
-      <w:proofErr w:type="spellStart"/>
-      <w:r>
-        <w:rPr>
-          <w:rFonts w:ascii="Courier New" w:hAnsi="Courier New" w:cs="Courier New"/>
-          <w:highlight w:val="yellow"/>
-        </w:rPr>
-        <w:t>basketmodel</w:t>
-      </w:r>
-      <w:proofErr w:type="spellEnd"/>
-      <w:r>
-        <w:rPr>
-          <w:rFonts w:ascii="Courier New" w:hAnsi="Courier New" w:cs="Courier New"/>
-        </w:rPr>
         <w:t>)</w:t>
       </w:r>
     </w:p>
@@ -11025,8 +11076,12 @@
     </w:p>
     <w:p>
       <w:pPr>
-        <w:spacing w:after="0" w:line="240" w:lineRule="auto"/>
-        <w:ind w:left="720" w:hanging="720"/>
+        <w:pStyle w:val="ListParagraph"/>
+        <w:numPr>
+          <w:ilvl w:val="0"/>
+          <w:numId w:val="18"/>
+        </w:numPr>
+        <w:spacing w:after="0" w:line="240" w:lineRule="auto"/>
         <w:rPr>
           <w:color w:val="E36C0A" w:themeColor="accent6" w:themeShade="BF"/>
         </w:rPr>
@@ -11369,8 +11424,12 @@
     </w:p>
     <w:p>
       <w:pPr>
-        <w:spacing w:after="0" w:line="240" w:lineRule="auto"/>
-        <w:ind w:left="720"/>
+        <w:pStyle w:val="ListParagraph"/>
+        <w:numPr>
+          <w:ilvl w:val="0"/>
+          <w:numId w:val="18"/>
+        </w:numPr>
+        <w:spacing w:after="0" w:line="240" w:lineRule="auto"/>
         <w:rPr>
           <w:color w:val="E36C0A" w:themeColor="accent6" w:themeShade="BF"/>
         </w:rPr>
@@ -11416,18 +11475,12 @@
         <w:rPr>
           <w:color w:val="E36C0A" w:themeColor="accent6" w:themeShade="BF"/>
         </w:rPr>
-        <w:t>at explaining the likelihood of making a basket (</w:t>
+        <w:t>at explaining the likelihood of making a basket (χ</w:t>
       </w:r>
       <w:proofErr w:type="gramStart"/>
       <w:r>
         <w:rPr>
           <w:color w:val="E36C0A" w:themeColor="accent6" w:themeShade="BF"/>
-        </w:rPr>
-        <w:t>χ</w:t>
-      </w:r>
-      <w:r>
-        <w:rPr>
-          <w:color w:val="E36C0A" w:themeColor="accent6" w:themeShade="BF"/>
           <w:vertAlign w:val="superscript"/>
         </w:rPr>
         <w:t>2</w:t>
@@ -11436,21 +11489,15 @@
         <w:rPr>
           <w:color w:val="E36C0A" w:themeColor="accent6" w:themeShade="BF"/>
         </w:rPr>
-        <w:t>(</w:t>
+        <w:t xml:space="preserve">( </w:t>
+      </w:r>
+      <w:r>
+        <w:rPr>
+          <w:color w:val="E36C0A" w:themeColor="accent6" w:themeShade="BF"/>
+        </w:rPr>
+        <w:t xml:space="preserve"> </w:t>
       </w:r>
       <w:proofErr w:type="gramEnd"/>
-      <w:r>
-        <w:rPr>
-          <w:color w:val="E36C0A" w:themeColor="accent6" w:themeShade="BF"/>
-        </w:rPr>
-        <w:t xml:space="preserve"> </w:t>
-      </w:r>
-      <w:r>
-        <w:rPr>
-          <w:color w:val="E36C0A" w:themeColor="accent6" w:themeShade="BF"/>
-        </w:rPr>
-        <w:t xml:space="preserve"> </w:t>
-      </w:r>
       <w:r>
         <w:rPr>
           <w:color w:val="E36C0A" w:themeColor="accent6" w:themeShade="BF"/>
@@ -12138,16 +12185,16 @@
         <mc:AlternateContent>
           <mc:Choice Requires="wps">
             <w:drawing>
-              <wp:anchor distT="0" distB="0" distL="114300" distR="114300" simplePos="0" relativeHeight="251667456" behindDoc="0" locked="0" layoutInCell="1" allowOverlap="1" wp14:anchorId="5C7E83A2" wp14:editId="1A94E043">
+              <wp:anchor distT="0" distB="0" distL="114300" distR="114300" simplePos="0" relativeHeight="251667456" behindDoc="0" locked="0" layoutInCell="1" allowOverlap="1" wp14:anchorId="5C7E83A2" wp14:editId="5D28B298">
                 <wp:simplePos x="0" y="0"/>
                 <wp:positionH relativeFrom="column">
-                  <wp:posOffset>1438275</wp:posOffset>
+                  <wp:posOffset>1440180</wp:posOffset>
                 </wp:positionH>
                 <wp:positionV relativeFrom="paragraph">
-                  <wp:posOffset>72389</wp:posOffset>
+                  <wp:posOffset>68580</wp:posOffset>
                 </wp:positionV>
-                <wp:extent cx="2905125" cy="1095375"/>
-                <wp:effectExtent l="38100" t="57150" r="28575" b="28575"/>
+                <wp:extent cx="4206240" cy="1093470"/>
+                <wp:effectExtent l="38100" t="57150" r="22860" b="30480"/>
                 <wp:wrapNone/>
                 <wp:docPr id="2" name="Straight Arrow Connector 2"/>
                 <wp:cNvGraphicFramePr/>
@@ -12158,7 +12205,7 @@
                       <wps:spPr>
                         <a:xfrm flipH="1" flipV="1">
                           <a:off x="0" y="0"/>
-                          <a:ext cx="2905125" cy="1095375"/>
+                          <a:ext cx="4206240" cy="1093470"/>
                         </a:xfrm>
                         <a:prstGeom prst="straightConnector1">
                           <a:avLst/>
@@ -12196,11 +12243,11 @@
           </mc:Choice>
           <mc:Fallback>
             <w:pict>
-              <v:shapetype w14:anchorId="5CD40DC1" id="_x0000_t32" coordsize="21600,21600" o:spt="32" o:oned="t" path="m,l21600,21600e" filled="f">
+              <v:shapetype w14:anchorId="569EE25B" id="_x0000_t32" coordsize="21600,21600" o:spt="32" o:oned="t" path="m,l21600,21600e" filled="f">
                 <v:path arrowok="t" fillok="f" o:connecttype="none"/>
                 <o:lock v:ext="edit" shapetype="t"/>
               </v:shapetype>
-              <v:shape id="Straight Arrow Connector 2" o:spid="_x0000_s1026" type="#_x0000_t32" style="position:absolute;margin-left:113.25pt;margin-top:5.7pt;width:228.75pt;height:86.25pt;flip:x y;z-index:251667456;visibility:visible;mso-wrap-style:square;mso-width-percent:0;mso-height-percent:0;mso-wrap-distance-left:9pt;mso-wrap-distance-top:0;mso-wrap-distance-right:9pt;mso-wrap-distance-bottom:0;mso-position-horizontal:absolute;mso-position-horizontal-relative:text;mso-position-vertical:absolute;mso-position-vertical-relative:text;mso-width-percent:0;mso-height-percent:0;mso-width-relative:margin;mso-height-relative:margin" o:gfxdata="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" strokecolor="#4579b8 [3044]">
+              <v:shape id="Straight Arrow Connector 2" o:spid="_x0000_s1026" type="#_x0000_t32" style="position:absolute;margin-left:113.4pt;margin-top:5.4pt;width:331.2pt;height:86.1pt;flip:x y;z-index:251667456;visibility:visible;mso-wrap-style:square;mso-width-percent:0;mso-height-percent:0;mso-wrap-distance-left:9pt;mso-wrap-distance-top:0;mso-wrap-distance-right:9pt;mso-wrap-distance-bottom:0;mso-position-horizontal:absolute;mso-position-horizontal-relative:text;mso-position-vertical:absolute;mso-position-vertical-relative:text;mso-width-percent:0;mso-height-percent:0;mso-width-relative:margin;mso-height-relative:margin" o:gfxdata="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" strokecolor="#4579b8 [3044]">
                 <v:stroke endarrow="open"/>
               </v:shape>
             </w:pict>
@@ -12284,16 +12331,16 @@
         <mc:AlternateContent>
           <mc:Choice Requires="wps">
             <w:drawing>
-              <wp:anchor distT="0" distB="0" distL="114300" distR="114300" simplePos="0" relativeHeight="251666432" behindDoc="0" locked="0" layoutInCell="1" allowOverlap="1" wp14:anchorId="41AB8238" wp14:editId="7C6123CE">
+              <wp:anchor distT="0" distB="0" distL="114300" distR="114300" simplePos="0" relativeHeight="251666432" behindDoc="0" locked="0" layoutInCell="1" allowOverlap="1" wp14:anchorId="41AB8238" wp14:editId="0D35E6F6">
                 <wp:simplePos x="0" y="0"/>
                 <wp:positionH relativeFrom="column">
-                  <wp:posOffset>1685925</wp:posOffset>
+                  <wp:posOffset>1684019</wp:posOffset>
                 </wp:positionH>
                 <wp:positionV relativeFrom="paragraph">
-                  <wp:posOffset>71755</wp:posOffset>
+                  <wp:posOffset>73660</wp:posOffset>
                 </wp:positionV>
-                <wp:extent cx="2676525" cy="2190750"/>
-                <wp:effectExtent l="38100" t="38100" r="28575" b="19050"/>
+                <wp:extent cx="3855720" cy="2141220"/>
+                <wp:effectExtent l="38100" t="38100" r="30480" b="30480"/>
                 <wp:wrapNone/>
                 <wp:docPr id="1" name="Straight Arrow Connector 1"/>
                 <wp:cNvGraphicFramePr/>
@@ -12304,7 +12351,7 @@
                       <wps:spPr>
                         <a:xfrm flipH="1" flipV="1">
                           <a:off x="0" y="0"/>
-                          <a:ext cx="2676525" cy="2190750"/>
+                          <a:ext cx="3855720" cy="2141220"/>
                         </a:xfrm>
                         <a:prstGeom prst="straightConnector1">
                           <a:avLst/>
@@ -12342,7 +12389,7 @@
           </mc:Choice>
           <mc:Fallback>
             <w:pict>
-              <v:shape w14:anchorId="71306E33" id="Straight Arrow Connector 1" o:spid="_x0000_s1026" type="#_x0000_t32" style="position:absolute;margin-left:132.75pt;margin-top:5.65pt;width:210.75pt;height:172.5pt;flip:x y;z-index:251666432;visibility:visible;mso-wrap-style:square;mso-width-percent:0;mso-height-percent:0;mso-wrap-distance-left:9pt;mso-wrap-distance-top:0;mso-wrap-distance-right:9pt;mso-wrap-distance-bottom:0;mso-position-horizontal:absolute;mso-position-horizontal-relative:text;mso-position-vertical:absolute;mso-position-vertical-relative:text;mso-width-percent:0;mso-height-percent:0;mso-width-relative:margin;mso-height-relative:margin" o:gfxdata="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" strokecolor="#4579b8 [3044]">
+              <v:shape w14:anchorId="4FBE134A" id="Straight Arrow Connector 1" o:spid="_x0000_s1026" type="#_x0000_t32" style="position:absolute;margin-left:132.6pt;margin-top:5.8pt;width:303.6pt;height:168.6pt;flip:x y;z-index:251666432;visibility:visible;mso-wrap-style:square;mso-width-percent:0;mso-height-percent:0;mso-wrap-distance-left:9pt;mso-wrap-distance-top:0;mso-wrap-distance-right:9pt;mso-wrap-distance-bottom:0;mso-position-horizontal:absolute;mso-position-horizontal-relative:text;mso-position-vertical:absolute;mso-position-vertical-relative:text;mso-width-percent:0;mso-height-percent:0;mso-width-relative:margin;mso-height-relative:margin" o:gfxdata="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" strokecolor="#4579b8 [3044]">
                 <v:stroke endarrow="open"/>
               </v:shape>
             </w:pict>
@@ -12505,6 +12552,11 @@
     </w:p>
     <w:p>
       <w:pPr>
+        <w:pStyle w:val="ListParagraph"/>
+        <w:numPr>
+          <w:ilvl w:val="0"/>
+          <w:numId w:val="18"/>
+        </w:numPr>
         <w:spacing w:after="0" w:line="240" w:lineRule="auto"/>
         <w:rPr>
           <w:rFonts w:ascii="Times New Roman" w:hAnsi="Times New Roman" w:cs="Times New Roman"/>
@@ -12652,6 +12704,8 @@
           <w:szCs w:val="24"/>
         </w:rPr>
       </w:pPr>
+      <w:bookmarkStart w:id="0" w:name="_GoBack"/>
+      <w:bookmarkEnd w:id="0"/>
     </w:p>
     <w:p>
       <w:pPr>
@@ -12677,6 +12731,11 @@
     </w:p>
     <w:p>
       <w:pPr>
+        <w:pStyle w:val="ListParagraph"/>
+        <w:numPr>
+          <w:ilvl w:val="0"/>
+          <w:numId w:val="18"/>
+        </w:numPr>
         <w:spacing w:after="0" w:line="240" w:lineRule="auto"/>
         <w:rPr>
           <w:rFonts w:ascii="Times New Roman" w:hAnsi="Times New Roman" w:cs="Times New Roman"/>
@@ -12849,6 +12908,11 @@
     </w:p>
     <w:p>
       <w:pPr>
+        <w:pStyle w:val="ListParagraph"/>
+        <w:numPr>
+          <w:ilvl w:val="0"/>
+          <w:numId w:val="18"/>
+        </w:numPr>
         <w:spacing w:after="0" w:line="240" w:lineRule="auto"/>
         <w:rPr>
           <w:rFonts w:ascii="Times New Roman" w:hAnsi="Times New Roman" w:cs="Times New Roman"/>
@@ -12994,6 +13058,11 @@
     </w:p>
     <w:p>
       <w:pPr>
+        <w:pStyle w:val="ListParagraph"/>
+        <w:numPr>
+          <w:ilvl w:val="0"/>
+          <w:numId w:val="18"/>
+        </w:numPr>
         <w:spacing w:after="0" w:line="240" w:lineRule="auto"/>
         <w:rPr>
           <w:rFonts w:ascii="Times New Roman" w:hAnsi="Times New Roman" w:cs="Times New Roman"/>
@@ -13386,7 +13455,7 @@
 </file>
 
 <file path=word/endnotes.xml><?xml version="1.0" encoding="utf-8"?>
-<w:endnotes xmlns:wpc="http://schemas.microsoft.com/office/word/2010/wordprocessingCanvas" xmlns:cx="http://schemas.microsoft.com/office/drawing/2014/chartex" xmlns:cx1="http://schemas.microsoft.com/office/drawing/2015/9/8/chartex" xmlns:mc="http://schemas.openxmlformats.org/markup-compatibility/2006" xmlns:o="urn:schemas-microsoft-com:office:office" xmlns:r="http://schemas.openxmlformats.org/officeDocument/2006/relationships" xmlns:m="http://schemas.openxmlformats.org/officeDocument/2006/math" xmlns:v="urn:schemas-microsoft-com:vml" xmlns:wp14="http://schemas.microsoft.com/office/word/2010/wordprocessingDrawing" xmlns:wp="http://schemas.openxmlformats.org/drawingml/2006/wordprocessingDrawing" xmlns:w10="urn:schemas-microsoft-com:office:word" xmlns:w="http://schemas.openxmlformats.org/wordprocessingml/2006/main" xmlns:w14="http://schemas.microsoft.com/office/word/2010/wordml" xmlns:w15="http://schemas.microsoft.com/office/word/2012/wordml" xmlns:w16se="http://schemas.microsoft.com/office/word/2015/wordml/symex" xmlns:wpg="http://schemas.microsoft.com/office/word/2010/wordprocessingGroup" xmlns:wpi="http://schemas.microsoft.com/office/word/2010/wordprocessingInk" xmlns:wne="http://schemas.microsoft.com/office/word/2006/wordml" xmlns:wps="http://schemas.microsoft.com/office/word/2010/wordprocessingShape" mc:Ignorable="w14 w15 w16se wp14">
+<w:endnotes xmlns:wpc="http://schemas.microsoft.com/office/word/2010/wordprocessingCanvas" xmlns:cx="http://schemas.microsoft.com/office/drawing/2014/chartex" xmlns:cx1="http://schemas.microsoft.com/office/drawing/2015/9/8/chartex" xmlns:cx2="http://schemas.microsoft.com/office/drawing/2015/10/21/chartex" xmlns:cx3="http://schemas.microsoft.com/office/drawing/2016/5/9/chartex" xmlns:cx4="http://schemas.microsoft.com/office/drawing/2016/5/10/chartex" xmlns:cx5="http://schemas.microsoft.com/office/drawing/2016/5/11/chartex" xmlns:cx6="http://schemas.microsoft.com/office/drawing/2016/5/12/chartex" xmlns:cx7="http://schemas.microsoft.com/office/drawing/2016/5/13/chartex" xmlns:cx8="http://schemas.microsoft.com/office/drawing/2016/5/14/chartex" xmlns:mc="http://schemas.openxmlformats.org/markup-compatibility/2006" xmlns:aink="http://schemas.microsoft.com/office/drawing/2016/ink" xmlns:am3d="http://schemas.microsoft.com/office/drawing/2017/model3d" xmlns:o="urn:schemas-microsoft-com:office:office" xmlns:r="http://schemas.openxmlformats.org/officeDocument/2006/relationships" xmlns:m="http://schemas.openxmlformats.org/officeDocument/2006/math" xmlns:v="urn:schemas-microsoft-com:vml" xmlns:wp14="http://schemas.microsoft.com/office/word/2010/wordprocessingDrawing" xmlns:wp="http://schemas.openxmlformats.org/drawingml/2006/wordprocessingDrawing" xmlns:w10="urn:schemas-microsoft-com:office:word" xmlns:w="http://schemas.openxmlformats.org/wordprocessingml/2006/main" xmlns:w14="http://schemas.microsoft.com/office/word/2010/wordml" xmlns:w15="http://schemas.microsoft.com/office/word/2012/wordml" xmlns:w16cid="http://schemas.microsoft.com/office/word/2016/wordml/cid" xmlns:w16se="http://schemas.microsoft.com/office/word/2015/wordml/symex" xmlns:wpg="http://schemas.microsoft.com/office/word/2010/wordprocessingGroup" xmlns:wpi="http://schemas.microsoft.com/office/word/2010/wordprocessingInk" xmlns:wne="http://schemas.microsoft.com/office/word/2006/wordml" xmlns:wps="http://schemas.microsoft.com/office/word/2010/wordprocessingShape" mc:Ignorable="w14 w15 w16se w16cid wp14">
   <w:endnote w:type="separator" w:id="-1">
     <w:p>
       <w:pPr>
@@ -13411,7 +13480,7 @@
 </file>
 
 <file path=word/footer1.xml><?xml version="1.0" encoding="utf-8"?>
-<w:ftr xmlns:wpc="http://schemas.microsoft.com/office/word/2010/wordprocessingCanvas" xmlns:cx="http://schemas.microsoft.com/office/drawing/2014/chartex" xmlns:cx1="http://schemas.microsoft.com/office/drawing/2015/9/8/chartex" xmlns:mc="http://schemas.openxmlformats.org/markup-compatibility/2006" xmlns:o="urn:schemas-microsoft-com:office:office" xmlns:r="http://schemas.openxmlformats.org/officeDocument/2006/relationships" xmlns:m="http://schemas.openxmlformats.org/officeDocument/2006/math" xmlns:v="urn:schemas-microsoft-com:vml" xmlns:wp14="http://schemas.microsoft.com/office/word/2010/wordprocessingDrawing" xmlns:wp="http://schemas.openxmlformats.org/drawingml/2006/wordprocessingDrawing" xmlns:w10="urn:schemas-microsoft-com:office:word" xmlns:w="http://schemas.openxmlformats.org/wordprocessingml/2006/main" xmlns:w14="http://schemas.microsoft.com/office/word/2010/wordml" xmlns:w15="http://schemas.microsoft.com/office/word/2012/wordml" xmlns:w16se="http://schemas.microsoft.com/office/word/2015/wordml/symex" xmlns:wpg="http://schemas.microsoft.com/office/word/2010/wordprocessingGroup" xmlns:wpi="http://schemas.microsoft.com/office/word/2010/wordprocessingInk" xmlns:wne="http://schemas.microsoft.com/office/word/2006/wordml" xmlns:wps="http://schemas.microsoft.com/office/word/2010/wordprocessingShape" mc:Ignorable="w14 w15 w16se wp14">
+<w:ftr xmlns:wpc="http://schemas.microsoft.com/office/word/2010/wordprocessingCanvas" xmlns:cx="http://schemas.microsoft.com/office/drawing/2014/chartex" xmlns:cx1="http://schemas.microsoft.com/office/drawing/2015/9/8/chartex" xmlns:cx2="http://schemas.microsoft.com/office/drawing/2015/10/21/chartex" xmlns:cx3="http://schemas.microsoft.com/office/drawing/2016/5/9/chartex" xmlns:cx4="http://schemas.microsoft.com/office/drawing/2016/5/10/chartex" xmlns:cx5="http://schemas.microsoft.com/office/drawing/2016/5/11/chartex" xmlns:cx6="http://schemas.microsoft.com/office/drawing/2016/5/12/chartex" xmlns:cx7="http://schemas.microsoft.com/office/drawing/2016/5/13/chartex" xmlns:cx8="http://schemas.microsoft.com/office/drawing/2016/5/14/chartex" xmlns:mc="http://schemas.openxmlformats.org/markup-compatibility/2006" xmlns:aink="http://schemas.microsoft.com/office/drawing/2016/ink" xmlns:am3d="http://schemas.microsoft.com/office/drawing/2017/model3d" xmlns:o="urn:schemas-microsoft-com:office:office" xmlns:r="http://schemas.openxmlformats.org/officeDocument/2006/relationships" xmlns:m="http://schemas.openxmlformats.org/officeDocument/2006/math" xmlns:v="urn:schemas-microsoft-com:vml" xmlns:wp14="http://schemas.microsoft.com/office/word/2010/wordprocessingDrawing" xmlns:wp="http://schemas.openxmlformats.org/drawingml/2006/wordprocessingDrawing" xmlns:w10="urn:schemas-microsoft-com:office:word" xmlns:w="http://schemas.openxmlformats.org/wordprocessingml/2006/main" xmlns:w14="http://schemas.microsoft.com/office/word/2010/wordml" xmlns:w15="http://schemas.microsoft.com/office/word/2012/wordml" xmlns:w16cid="http://schemas.microsoft.com/office/word/2016/wordml/cid" xmlns:w16se="http://schemas.microsoft.com/office/word/2015/wordml/symex" xmlns:wpg="http://schemas.microsoft.com/office/word/2010/wordprocessingGroup" xmlns:wpi="http://schemas.microsoft.com/office/word/2010/wordprocessingInk" xmlns:wne="http://schemas.microsoft.com/office/word/2006/wordml" xmlns:wps="http://schemas.microsoft.com/office/word/2010/wordprocessingShape" mc:Ignorable="w14 w15 w16se w16cid wp14">
   <w:sdt>
     <w:sdtPr>
       <w:id w:val="-982545719"/>
@@ -13464,7 +13533,7 @@
 </file>
 
 <file path=word/footnotes.xml><?xml version="1.0" encoding="utf-8"?>
-<w:footnotes xmlns:wpc="http://schemas.microsoft.com/office/word/2010/wordprocessingCanvas" xmlns:cx="http://schemas.microsoft.com/office/drawing/2014/chartex" xmlns:cx1="http://schemas.microsoft.com/office/drawing/2015/9/8/chartex" xmlns:mc="http://schemas.openxmlformats.org/markup-compatibility/2006" xmlns:o="urn:schemas-microsoft-com:office:office" xmlns:r="http://schemas.openxmlformats.org/officeDocument/2006/relationships" xmlns:m="http://schemas.openxmlformats.org/officeDocument/2006/math" xmlns:v="urn:schemas-microsoft-com:vml" xmlns:wp14="http://schemas.microsoft.com/office/word/2010/wordprocessingDrawing" xmlns:wp="http://schemas.openxmlformats.org/drawingml/2006/wordprocessingDrawing" xmlns:w10="urn:schemas-microsoft-com:office:word" xmlns:w="http://schemas.openxmlformats.org/wordprocessingml/2006/main" xmlns:w14="http://schemas.microsoft.com/office/word/2010/wordml" xmlns:w15="http://schemas.microsoft.com/office/word/2012/wordml" xmlns:w16se="http://schemas.microsoft.com/office/word/2015/wordml/symex" xmlns:wpg="http://schemas.microsoft.com/office/word/2010/wordprocessingGroup" xmlns:wpi="http://schemas.microsoft.com/office/word/2010/wordprocessingInk" xmlns:wne="http://schemas.microsoft.com/office/word/2006/wordml" xmlns:wps="http://schemas.microsoft.com/office/word/2010/wordprocessingShape" mc:Ignorable="w14 w15 w16se wp14">
+<w:footnotes xmlns:wpc="http://schemas.microsoft.com/office/word/2010/wordprocessingCanvas" xmlns:cx="http://schemas.microsoft.com/office/drawing/2014/chartex" xmlns:cx1="http://schemas.microsoft.com/office/drawing/2015/9/8/chartex" xmlns:cx2="http://schemas.microsoft.com/office/drawing/2015/10/21/chartex" xmlns:cx3="http://schemas.microsoft.com/office/drawing/2016/5/9/chartex" xmlns:cx4="http://schemas.microsoft.com/office/drawing/2016/5/10/chartex" xmlns:cx5="http://schemas.microsoft.com/office/drawing/2016/5/11/chartex" xmlns:cx6="http://schemas.microsoft.com/office/drawing/2016/5/12/chartex" xmlns:cx7="http://schemas.microsoft.com/office/drawing/2016/5/13/chartex" xmlns:cx8="http://schemas.microsoft.com/office/drawing/2016/5/14/chartex" xmlns:mc="http://schemas.openxmlformats.org/markup-compatibility/2006" xmlns:aink="http://schemas.microsoft.com/office/drawing/2016/ink" xmlns:am3d="http://schemas.microsoft.com/office/drawing/2017/model3d" xmlns:o="urn:schemas-microsoft-com:office:office" xmlns:r="http://schemas.openxmlformats.org/officeDocument/2006/relationships" xmlns:m="http://schemas.openxmlformats.org/officeDocument/2006/math" xmlns:v="urn:schemas-microsoft-com:vml" xmlns:wp14="http://schemas.microsoft.com/office/word/2010/wordprocessingDrawing" xmlns:wp="http://schemas.openxmlformats.org/drawingml/2006/wordprocessingDrawing" xmlns:w10="urn:schemas-microsoft-com:office:word" xmlns:w="http://schemas.openxmlformats.org/wordprocessingml/2006/main" xmlns:w14="http://schemas.microsoft.com/office/word/2010/wordml" xmlns:w15="http://schemas.microsoft.com/office/word/2012/wordml" xmlns:w16cid="http://schemas.microsoft.com/office/word/2016/wordml/cid" xmlns:w16se="http://schemas.microsoft.com/office/word/2015/wordml/symex" xmlns:wpg="http://schemas.microsoft.com/office/word/2010/wordprocessingGroup" xmlns:wpi="http://schemas.microsoft.com/office/word/2010/wordprocessingInk" xmlns:wne="http://schemas.microsoft.com/office/word/2006/wordml" xmlns:wps="http://schemas.microsoft.com/office/word/2010/wordprocessingShape" mc:Ignorable="w14 w15 w16se w16cid wp14">
   <w:footnote w:type="separator" w:id="-1">
     <w:p>
       <w:pPr>
@@ -13489,7 +13558,7 @@
 </file>
 
 <file path=word/header1.xml><?xml version="1.0" encoding="utf-8"?>
-<w:hdr xmlns:wpc="http://schemas.microsoft.com/office/word/2010/wordprocessingCanvas" xmlns:cx="http://schemas.microsoft.com/office/drawing/2014/chartex" xmlns:cx1="http://schemas.microsoft.com/office/drawing/2015/9/8/chartex" xmlns:mc="http://schemas.openxmlformats.org/markup-compatibility/2006" xmlns:o="urn:schemas-microsoft-com:office:office" xmlns:r="http://schemas.openxmlformats.org/officeDocument/2006/relationships" xmlns:m="http://schemas.openxmlformats.org/officeDocument/2006/math" xmlns:v="urn:schemas-microsoft-com:vml" xmlns:wp14="http://schemas.microsoft.com/office/word/2010/wordprocessingDrawing" xmlns:wp="http://schemas.openxmlformats.org/drawingml/2006/wordprocessingDrawing" xmlns:w10="urn:schemas-microsoft-com:office:word" xmlns:w="http://schemas.openxmlformats.org/wordprocessingml/2006/main" xmlns:w14="http://schemas.microsoft.com/office/word/2010/wordml" xmlns:w15="http://schemas.microsoft.com/office/word/2012/wordml" xmlns:w16se="http://schemas.microsoft.com/office/word/2015/wordml/symex" xmlns:wpg="http://schemas.microsoft.com/office/word/2010/wordprocessingGroup" xmlns:wpi="http://schemas.microsoft.com/office/word/2010/wordprocessingInk" xmlns:wne="http://schemas.microsoft.com/office/word/2006/wordml" xmlns:wps="http://schemas.microsoft.com/office/word/2010/wordprocessingShape" mc:Ignorable="w14 w15 w16se wp14">
+<w:hdr xmlns:wpc="http://schemas.microsoft.com/office/word/2010/wordprocessingCanvas" xmlns:cx="http://schemas.microsoft.com/office/drawing/2014/chartex" xmlns:cx1="http://schemas.microsoft.com/office/drawing/2015/9/8/chartex" xmlns:cx2="http://schemas.microsoft.com/office/drawing/2015/10/21/chartex" xmlns:cx3="http://schemas.microsoft.com/office/drawing/2016/5/9/chartex" xmlns:cx4="http://schemas.microsoft.com/office/drawing/2016/5/10/chartex" xmlns:cx5="http://schemas.microsoft.com/office/drawing/2016/5/11/chartex" xmlns:cx6="http://schemas.microsoft.com/office/drawing/2016/5/12/chartex" xmlns:cx7="http://schemas.microsoft.com/office/drawing/2016/5/13/chartex" xmlns:cx8="http://schemas.microsoft.com/office/drawing/2016/5/14/chartex" xmlns:mc="http://schemas.openxmlformats.org/markup-compatibility/2006" xmlns:aink="http://schemas.microsoft.com/office/drawing/2016/ink" xmlns:am3d="http://schemas.microsoft.com/office/drawing/2017/model3d" xmlns:o="urn:schemas-microsoft-com:office:office" xmlns:r="http://schemas.openxmlformats.org/officeDocument/2006/relationships" xmlns:m="http://schemas.openxmlformats.org/officeDocument/2006/math" xmlns:v="urn:schemas-microsoft-com:vml" xmlns:wp14="http://schemas.microsoft.com/office/word/2010/wordprocessingDrawing" xmlns:wp="http://schemas.openxmlformats.org/drawingml/2006/wordprocessingDrawing" xmlns:w10="urn:schemas-microsoft-com:office:word" xmlns:w="http://schemas.openxmlformats.org/wordprocessingml/2006/main" xmlns:w14="http://schemas.microsoft.com/office/word/2010/wordml" xmlns:w15="http://schemas.microsoft.com/office/word/2012/wordml" xmlns:w16cid="http://schemas.microsoft.com/office/word/2016/wordml/cid" xmlns:w16se="http://schemas.microsoft.com/office/word/2015/wordml/symex" xmlns:wpg="http://schemas.microsoft.com/office/word/2010/wordprocessingGroup" xmlns:wpi="http://schemas.microsoft.com/office/word/2010/wordprocessingInk" xmlns:wne="http://schemas.microsoft.com/office/word/2006/wordml" xmlns:wps="http://schemas.microsoft.com/office/word/2010/wordprocessingShape" mc:Ignorable="w14 w15 w16se w16cid wp14">
   <w:p>
     <w:pPr>
       <w:pStyle w:val="Header"/>
@@ -13504,7 +13573,7 @@
 </file>
 
 <file path=word/header2.xml><?xml version="1.0" encoding="utf-8"?>
-<w:hdr xmlns:wpc="http://schemas.microsoft.com/office/word/2010/wordprocessingCanvas" xmlns:cx="http://schemas.microsoft.com/office/drawing/2014/chartex" xmlns:cx1="http://schemas.microsoft.com/office/drawing/2015/9/8/chartex" xmlns:mc="http://schemas.openxmlformats.org/markup-compatibility/2006" xmlns:o="urn:schemas-microsoft-com:office:office" xmlns:r="http://schemas.openxmlformats.org/officeDocument/2006/relationships" xmlns:m="http://schemas.openxmlformats.org/officeDocument/2006/math" xmlns:v="urn:schemas-microsoft-com:vml" xmlns:wp14="http://schemas.microsoft.com/office/word/2010/wordprocessingDrawing" xmlns:wp="http://schemas.openxmlformats.org/drawingml/2006/wordprocessingDrawing" xmlns:w10="urn:schemas-microsoft-com:office:word" xmlns:w="http://schemas.openxmlformats.org/wordprocessingml/2006/main" xmlns:w14="http://schemas.microsoft.com/office/word/2010/wordml" xmlns:w15="http://schemas.microsoft.com/office/word/2012/wordml" xmlns:w16se="http://schemas.microsoft.com/office/word/2015/wordml/symex" xmlns:wpg="http://schemas.microsoft.com/office/word/2010/wordprocessingGroup" xmlns:wpi="http://schemas.microsoft.com/office/word/2010/wordprocessingInk" xmlns:wne="http://schemas.microsoft.com/office/word/2006/wordml" xmlns:wps="http://schemas.microsoft.com/office/word/2010/wordprocessingShape" mc:Ignorable="w14 w15 w16se wp14">
+<w:hdr xmlns:wpc="http://schemas.microsoft.com/office/word/2010/wordprocessingCanvas" xmlns:cx="http://schemas.microsoft.com/office/drawing/2014/chartex" xmlns:cx1="http://schemas.microsoft.com/office/drawing/2015/9/8/chartex" xmlns:cx2="http://schemas.microsoft.com/office/drawing/2015/10/21/chartex" xmlns:cx3="http://schemas.microsoft.com/office/drawing/2016/5/9/chartex" xmlns:cx4="http://schemas.microsoft.com/office/drawing/2016/5/10/chartex" xmlns:cx5="http://schemas.microsoft.com/office/drawing/2016/5/11/chartex" xmlns:cx6="http://schemas.microsoft.com/office/drawing/2016/5/12/chartex" xmlns:cx7="http://schemas.microsoft.com/office/drawing/2016/5/13/chartex" xmlns:cx8="http://schemas.microsoft.com/office/drawing/2016/5/14/chartex" xmlns:mc="http://schemas.openxmlformats.org/markup-compatibility/2006" xmlns:aink="http://schemas.microsoft.com/office/drawing/2016/ink" xmlns:am3d="http://schemas.microsoft.com/office/drawing/2017/model3d" xmlns:o="urn:schemas-microsoft-com:office:office" xmlns:r="http://schemas.openxmlformats.org/officeDocument/2006/relationships" xmlns:m="http://schemas.openxmlformats.org/officeDocument/2006/math" xmlns:v="urn:schemas-microsoft-com:vml" xmlns:wp14="http://schemas.microsoft.com/office/word/2010/wordprocessingDrawing" xmlns:wp="http://schemas.openxmlformats.org/drawingml/2006/wordprocessingDrawing" xmlns:w10="urn:schemas-microsoft-com:office:word" xmlns:w="http://schemas.openxmlformats.org/wordprocessingml/2006/main" xmlns:w14="http://schemas.microsoft.com/office/word/2010/wordml" xmlns:w15="http://schemas.microsoft.com/office/word/2012/wordml" xmlns:w16cid="http://schemas.microsoft.com/office/word/2016/wordml/cid" xmlns:w16se="http://schemas.microsoft.com/office/word/2015/wordml/symex" xmlns:wpg="http://schemas.microsoft.com/office/word/2010/wordprocessingGroup" xmlns:wpi="http://schemas.microsoft.com/office/word/2010/wordprocessingInk" xmlns:wne="http://schemas.microsoft.com/office/word/2006/wordml" xmlns:wps="http://schemas.microsoft.com/office/word/2010/wordprocessingShape" mc:Ignorable="w14 w15 w16se w16cid wp14">
   <w:p>
     <w:pPr>
       <w:spacing w:after="0" w:line="240" w:lineRule="auto"/>
@@ -13617,7 +13686,7 @@
 </file>
 
 <file path=word/numbering.xml><?xml version="1.0" encoding="utf-8"?>
-<w:numbering xmlns:wpc="http://schemas.microsoft.com/office/word/2010/wordprocessingCanvas" xmlns:cx="http://schemas.microsoft.com/office/drawing/2014/chartex" xmlns:cx1="http://schemas.microsoft.com/office/drawing/2015/9/8/chartex" xmlns:mc="http://schemas.openxmlformats.org/markup-compatibility/2006" xmlns:o="urn:schemas-microsoft-com:office:office" xmlns:r="http://schemas.openxmlformats.org/officeDocument/2006/relationships" xmlns:m="http://schemas.openxmlformats.org/officeDocument/2006/math" xmlns:v="urn:schemas-microsoft-com:vml" xmlns:wp14="http://schemas.microsoft.com/office/word/2010/wordprocessingDrawing" xmlns:wp="http://schemas.openxmlformats.org/drawingml/2006/wordprocessingDrawing" xmlns:w10="urn:schemas-microsoft-com:office:word" xmlns:w="http://schemas.openxmlformats.org/wordprocessingml/2006/main" xmlns:w14="http://schemas.microsoft.com/office/word/2010/wordml" xmlns:w15="http://schemas.microsoft.com/office/word/2012/wordml" xmlns:w16se="http://schemas.microsoft.com/office/word/2015/wordml/symex" xmlns:wpg="http://schemas.microsoft.com/office/word/2010/wordprocessingGroup" xmlns:wpi="http://schemas.microsoft.com/office/word/2010/wordprocessingInk" xmlns:wne="http://schemas.microsoft.com/office/word/2006/wordml" xmlns:wps="http://schemas.microsoft.com/office/word/2010/wordprocessingShape" mc:Ignorable="w14 w15 w16se wp14">
+<w:numbering xmlns:wpc="http://schemas.microsoft.com/office/word/2010/wordprocessingCanvas" xmlns:cx="http://schemas.microsoft.com/office/drawing/2014/chartex" xmlns:cx1="http://schemas.microsoft.com/office/drawing/2015/9/8/chartex" xmlns:cx2="http://schemas.microsoft.com/office/drawing/2015/10/21/chartex" xmlns:cx3="http://schemas.microsoft.com/office/drawing/2016/5/9/chartex" xmlns:cx4="http://schemas.microsoft.com/office/drawing/2016/5/10/chartex" xmlns:cx5="http://schemas.microsoft.com/office/drawing/2016/5/11/chartex" xmlns:cx6="http://schemas.microsoft.com/office/drawing/2016/5/12/chartex" xmlns:cx7="http://schemas.microsoft.com/office/drawing/2016/5/13/chartex" xmlns:cx8="http://schemas.microsoft.com/office/drawing/2016/5/14/chartex" xmlns:mc="http://schemas.openxmlformats.org/markup-compatibility/2006" xmlns:aink="http://schemas.microsoft.com/office/drawing/2016/ink" xmlns:am3d="http://schemas.microsoft.com/office/drawing/2017/model3d" xmlns:o="urn:schemas-microsoft-com:office:office" xmlns:r="http://schemas.openxmlformats.org/officeDocument/2006/relationships" xmlns:m="http://schemas.openxmlformats.org/officeDocument/2006/math" xmlns:v="urn:schemas-microsoft-com:vml" xmlns:wp14="http://schemas.microsoft.com/office/word/2010/wordprocessingDrawing" xmlns:wp="http://schemas.openxmlformats.org/drawingml/2006/wordprocessingDrawing" xmlns:w10="urn:schemas-microsoft-com:office:word" xmlns:w="http://schemas.openxmlformats.org/wordprocessingml/2006/main" xmlns:w14="http://schemas.microsoft.com/office/word/2010/wordml" xmlns:w15="http://schemas.microsoft.com/office/word/2012/wordml" xmlns:w16cid="http://schemas.microsoft.com/office/word/2016/wordml/cid" xmlns:w16se="http://schemas.microsoft.com/office/word/2015/wordml/symex" xmlns:wpg="http://schemas.microsoft.com/office/word/2010/wordprocessingGroup" xmlns:wpi="http://schemas.microsoft.com/office/word/2010/wordprocessingInk" xmlns:wne="http://schemas.microsoft.com/office/word/2006/wordml" xmlns:wps="http://schemas.microsoft.com/office/word/2010/wordprocessingShape" mc:Ignorable="w14 w15 w16se w16cid wp14">
   <w:abstractNum w:abstractNumId="0" w15:restartNumberingAfterBreak="0">
     <w:nsid w:val="00CA7842"/>
     <w:multiLevelType w:val="hybridMultilevel"/>
@@ -13934,16 +14003,16 @@
     </w:lvl>
   </w:abstractNum>
   <w:abstractNum w:abstractNumId="3" w15:restartNumberingAfterBreak="0">
-    <w:nsid w:val="326C28BD"/>
+    <w:nsid w:val="21933D6D"/>
     <w:multiLevelType w:val="hybridMultilevel"/>
-    <w:tmpl w:val="A9C67D0A"/>
-    <w:lvl w:ilvl="0" w:tplc="D87A4D22">
+    <w:tmpl w:val="23EA1338"/>
+    <w:lvl w:ilvl="0" w:tplc="98D83BDE">
       <w:start w:val="1"/>
       <w:numFmt w:val="decimal"/>
       <w:lvlText w:val="(%1)"/>
       <w:lvlJc w:val="left"/>
       <w:pPr>
-        <w:ind w:left="720" w:hanging="360"/>
+        <w:ind w:left="360" w:hanging="360"/>
       </w:pPr>
       <w:rPr>
         <w:rFonts w:hint="default"/>
@@ -13955,7 +14024,7 @@
       <w:lvlText w:val="%2."/>
       <w:lvlJc w:val="left"/>
       <w:pPr>
-        <w:ind w:left="1440" w:hanging="360"/>
+        <w:ind w:left="1080" w:hanging="360"/>
       </w:pPr>
     </w:lvl>
     <w:lvl w:ilvl="2" w:tplc="0409001B" w:tentative="1">
@@ -13964,7 +14033,7 @@
       <w:lvlText w:val="%3."/>
       <w:lvlJc w:val="right"/>
       <w:pPr>
-        <w:ind w:left="2160" w:hanging="180"/>
+        <w:ind w:left="1800" w:hanging="180"/>
       </w:pPr>
     </w:lvl>
     <w:lvl w:ilvl="3" w:tplc="0409000F" w:tentative="1">
@@ -13973,7 +14042,7 @@
       <w:lvlText w:val="%4."/>
       <w:lvlJc w:val="left"/>
       <w:pPr>
-        <w:ind w:left="2880" w:hanging="360"/>
+        <w:ind w:left="2520" w:hanging="360"/>
       </w:pPr>
     </w:lvl>
     <w:lvl w:ilvl="4" w:tplc="04090019" w:tentative="1">
@@ -13982,7 +14051,7 @@
       <w:lvlText w:val="%5."/>
       <w:lvlJc w:val="left"/>
       <w:pPr>
-        <w:ind w:left="3600" w:hanging="360"/>
+        <w:ind w:left="3240" w:hanging="360"/>
       </w:pPr>
     </w:lvl>
     <w:lvl w:ilvl="5" w:tplc="0409001B" w:tentative="1">
@@ -13991,7 +14060,7 @@
       <w:lvlText w:val="%6."/>
       <w:lvlJc w:val="right"/>
       <w:pPr>
-        <w:ind w:left="4320" w:hanging="180"/>
+        <w:ind w:left="3960" w:hanging="180"/>
       </w:pPr>
     </w:lvl>
     <w:lvl w:ilvl="6" w:tplc="0409000F" w:tentative="1">
@@ -14000,7 +14069,7 @@
       <w:lvlText w:val="%7."/>
       <w:lvlJc w:val="left"/>
       <w:pPr>
-        <w:ind w:left="5040" w:hanging="360"/>
+        <w:ind w:left="4680" w:hanging="360"/>
       </w:pPr>
     </w:lvl>
     <w:lvl w:ilvl="7" w:tplc="04090019" w:tentative="1">
@@ -14009,7 +14078,7 @@
       <w:lvlText w:val="%8."/>
       <w:lvlJc w:val="left"/>
       <w:pPr>
-        <w:ind w:left="5760" w:hanging="360"/>
+        <w:ind w:left="5400" w:hanging="360"/>
       </w:pPr>
     </w:lvl>
     <w:lvl w:ilvl="8" w:tplc="0409001B" w:tentative="1">
@@ -14018,11 +14087,100 @@
       <w:lvlText w:val="%9."/>
       <w:lvlJc w:val="right"/>
       <w:pPr>
-        <w:ind w:left="6480" w:hanging="180"/>
+        <w:ind w:left="6120" w:hanging="180"/>
       </w:pPr>
     </w:lvl>
   </w:abstractNum>
   <w:abstractNum w:abstractNumId="4" w15:restartNumberingAfterBreak="0">
+    <w:nsid w:val="326C28BD"/>
+    <w:multiLevelType w:val="hybridMultilevel"/>
+    <w:tmpl w:val="A9C67D0A"/>
+    <w:lvl w:ilvl="0" w:tplc="D87A4D22">
+      <w:start w:val="1"/>
+      <w:numFmt w:val="decimal"/>
+      <w:lvlText w:val="(%1)"/>
+      <w:lvlJc w:val="left"/>
+      <w:pPr>
+        <w:ind w:left="720" w:hanging="360"/>
+      </w:pPr>
+      <w:rPr>
+        <w:rFonts w:hint="default"/>
+      </w:rPr>
+    </w:lvl>
+    <w:lvl w:ilvl="1" w:tplc="04090019" w:tentative="1">
+      <w:start w:val="1"/>
+      <w:numFmt w:val="lowerLetter"/>
+      <w:lvlText w:val="%2."/>
+      <w:lvlJc w:val="left"/>
+      <w:pPr>
+        <w:ind w:left="1440" w:hanging="360"/>
+      </w:pPr>
+    </w:lvl>
+    <w:lvl w:ilvl="2" w:tplc="0409001B" w:tentative="1">
+      <w:start w:val="1"/>
+      <w:numFmt w:val="lowerRoman"/>
+      <w:lvlText w:val="%3."/>
+      <w:lvlJc w:val="right"/>
+      <w:pPr>
+        <w:ind w:left="2160" w:hanging="180"/>
+      </w:pPr>
+    </w:lvl>
+    <w:lvl w:ilvl="3" w:tplc="0409000F" w:tentative="1">
+      <w:start w:val="1"/>
+      <w:numFmt w:val="decimal"/>
+      <w:lvlText w:val="%4."/>
+      <w:lvlJc w:val="left"/>
+      <w:pPr>
+        <w:ind w:left="2880" w:hanging="360"/>
+      </w:pPr>
+    </w:lvl>
+    <w:lvl w:ilvl="4" w:tplc="04090019" w:tentative="1">
+      <w:start w:val="1"/>
+      <w:numFmt w:val="lowerLetter"/>
+      <w:lvlText w:val="%5."/>
+      <w:lvlJc w:val="left"/>
+      <w:pPr>
+        <w:ind w:left="3600" w:hanging="360"/>
+      </w:pPr>
+    </w:lvl>
+    <w:lvl w:ilvl="5" w:tplc="0409001B" w:tentative="1">
+      <w:start w:val="1"/>
+      <w:numFmt w:val="lowerRoman"/>
+      <w:lvlText w:val="%6."/>
+      <w:lvlJc w:val="right"/>
+      <w:pPr>
+        <w:ind w:left="4320" w:hanging="180"/>
+      </w:pPr>
+    </w:lvl>
+    <w:lvl w:ilvl="6" w:tplc="0409000F" w:tentative="1">
+      <w:start w:val="1"/>
+      <w:numFmt w:val="decimal"/>
+      <w:lvlText w:val="%7."/>
+      <w:lvlJc w:val="left"/>
+      <w:pPr>
+        <w:ind w:left="5040" w:hanging="360"/>
+      </w:pPr>
+    </w:lvl>
+    <w:lvl w:ilvl="7" w:tplc="04090019" w:tentative="1">
+      <w:start w:val="1"/>
+      <w:numFmt w:val="lowerLetter"/>
+      <w:lvlText w:val="%8."/>
+      <w:lvlJc w:val="left"/>
+      <w:pPr>
+        <w:ind w:left="5760" w:hanging="360"/>
+      </w:pPr>
+    </w:lvl>
+    <w:lvl w:ilvl="8" w:tplc="0409001B" w:tentative="1">
+      <w:start w:val="1"/>
+      <w:numFmt w:val="lowerRoman"/>
+      <w:lvlText w:val="%9."/>
+      <w:lvlJc w:val="right"/>
+      <w:pPr>
+        <w:ind w:left="6480" w:hanging="180"/>
+      </w:pPr>
+    </w:lvl>
+  </w:abstractNum>
+  <w:abstractNum w:abstractNumId="5" w15:restartNumberingAfterBreak="0">
     <w:nsid w:val="3C5140BE"/>
     <w:multiLevelType w:val="hybridMultilevel"/>
     <w:tmpl w:val="059A49BC"/>
@@ -14135,7 +14293,7 @@
       </w:rPr>
     </w:lvl>
   </w:abstractNum>
-  <w:abstractNum w:abstractNumId="5" w15:restartNumberingAfterBreak="0">
+  <w:abstractNum w:abstractNumId="6" w15:restartNumberingAfterBreak="0">
     <w:nsid w:val="42B67948"/>
     <w:multiLevelType w:val="hybridMultilevel"/>
     <w:tmpl w:val="2904047C"/>
@@ -14248,7 +14406,7 @@
       </w:rPr>
     </w:lvl>
   </w:abstractNum>
-  <w:abstractNum w:abstractNumId="6" w15:restartNumberingAfterBreak="0">
+  <w:abstractNum w:abstractNumId="7" w15:restartNumberingAfterBreak="0">
     <w:nsid w:val="46765785"/>
     <w:multiLevelType w:val="hybridMultilevel"/>
     <w:tmpl w:val="9B5217FE"/>
@@ -14361,7 +14519,7 @@
       </w:rPr>
     </w:lvl>
   </w:abstractNum>
-  <w:abstractNum w:abstractNumId="7" w15:restartNumberingAfterBreak="0">
+  <w:abstractNum w:abstractNumId="8" w15:restartNumberingAfterBreak="0">
     <w:nsid w:val="478037D8"/>
     <w:multiLevelType w:val="hybridMultilevel"/>
     <w:tmpl w:val="484E62FC"/>
@@ -14474,7 +14632,7 @@
       </w:rPr>
     </w:lvl>
   </w:abstractNum>
-  <w:abstractNum w:abstractNumId="8" w15:restartNumberingAfterBreak="0">
+  <w:abstractNum w:abstractNumId="9" w15:restartNumberingAfterBreak="0">
     <w:nsid w:val="4CD01BDD"/>
     <w:multiLevelType w:val="hybridMultilevel"/>
     <w:tmpl w:val="A7D66C46"/>
@@ -14563,7 +14721,7 @@
       </w:pPr>
     </w:lvl>
   </w:abstractNum>
-  <w:abstractNum w:abstractNumId="9" w15:restartNumberingAfterBreak="0">
+  <w:abstractNum w:abstractNumId="10" w15:restartNumberingAfterBreak="0">
     <w:nsid w:val="51EA4FCF"/>
     <w:multiLevelType w:val="hybridMultilevel"/>
     <w:tmpl w:val="7C1CE118"/>
@@ -14652,7 +14810,7 @@
       </w:pPr>
     </w:lvl>
   </w:abstractNum>
-  <w:abstractNum w:abstractNumId="10" w15:restartNumberingAfterBreak="0">
+  <w:abstractNum w:abstractNumId="11" w15:restartNumberingAfterBreak="0">
     <w:nsid w:val="52FA770D"/>
     <w:multiLevelType w:val="hybridMultilevel"/>
     <w:tmpl w:val="0ED6958A"/>
@@ -14741,7 +14899,7 @@
       </w:pPr>
     </w:lvl>
   </w:abstractNum>
-  <w:abstractNum w:abstractNumId="11" w15:restartNumberingAfterBreak="0">
+  <w:abstractNum w:abstractNumId="12" w15:restartNumberingAfterBreak="0">
     <w:nsid w:val="57D95E47"/>
     <w:multiLevelType w:val="hybridMultilevel"/>
     <w:tmpl w:val="17403B7E"/>
@@ -14854,7 +15012,7 @@
       </w:rPr>
     </w:lvl>
   </w:abstractNum>
-  <w:abstractNum w:abstractNumId="12" w15:restartNumberingAfterBreak="0">
+  <w:abstractNum w:abstractNumId="13" w15:restartNumberingAfterBreak="0">
     <w:nsid w:val="6E7A00D6"/>
     <w:multiLevelType w:val="hybridMultilevel"/>
     <w:tmpl w:val="6BD2E194"/>
@@ -14943,7 +15101,96 @@
       </w:pPr>
     </w:lvl>
   </w:abstractNum>
-  <w:abstractNum w:abstractNumId="13" w15:restartNumberingAfterBreak="0">
+  <w:abstractNum w:abstractNumId="14" w15:restartNumberingAfterBreak="0">
+    <w:nsid w:val="7094339E"/>
+    <w:multiLevelType w:val="hybridMultilevel"/>
+    <w:tmpl w:val="D2BC05C2"/>
+    <w:lvl w:ilvl="0" w:tplc="BFD0372C">
+      <w:start w:val="2"/>
+      <w:numFmt w:val="decimal"/>
+      <w:lvlText w:val="(%1)"/>
+      <w:lvlJc w:val="left"/>
+      <w:pPr>
+        <w:ind w:left="720" w:hanging="360"/>
+      </w:pPr>
+      <w:rPr>
+        <w:rFonts w:hint="default"/>
+      </w:rPr>
+    </w:lvl>
+    <w:lvl w:ilvl="1" w:tplc="04090019" w:tentative="1">
+      <w:start w:val="1"/>
+      <w:numFmt w:val="lowerLetter"/>
+      <w:lvlText w:val="%2."/>
+      <w:lvlJc w:val="left"/>
+      <w:pPr>
+        <w:ind w:left="1440" w:hanging="360"/>
+      </w:pPr>
+    </w:lvl>
+    <w:lvl w:ilvl="2" w:tplc="0409001B" w:tentative="1">
+      <w:start w:val="1"/>
+      <w:numFmt w:val="lowerRoman"/>
+      <w:lvlText w:val="%3."/>
+      <w:lvlJc w:val="right"/>
+      <w:pPr>
+        <w:ind w:left="2160" w:hanging="180"/>
+      </w:pPr>
+    </w:lvl>
+    <w:lvl w:ilvl="3" w:tplc="0409000F" w:tentative="1">
+      <w:start w:val="1"/>
+      <w:numFmt w:val="decimal"/>
+      <w:lvlText w:val="%4."/>
+      <w:lvlJc w:val="left"/>
+      <w:pPr>
+        <w:ind w:left="2880" w:hanging="360"/>
+      </w:pPr>
+    </w:lvl>
+    <w:lvl w:ilvl="4" w:tplc="04090019" w:tentative="1">
+      <w:start w:val="1"/>
+      <w:numFmt w:val="lowerLetter"/>
+      <w:lvlText w:val="%5."/>
+      <w:lvlJc w:val="left"/>
+      <w:pPr>
+        <w:ind w:left="3600" w:hanging="360"/>
+      </w:pPr>
+    </w:lvl>
+    <w:lvl w:ilvl="5" w:tplc="0409001B" w:tentative="1">
+      <w:start w:val="1"/>
+      <w:numFmt w:val="lowerRoman"/>
+      <w:lvlText w:val="%6."/>
+      <w:lvlJc w:val="right"/>
+      <w:pPr>
+        <w:ind w:left="4320" w:hanging="180"/>
+      </w:pPr>
+    </w:lvl>
+    <w:lvl w:ilvl="6" w:tplc="0409000F" w:tentative="1">
+      <w:start w:val="1"/>
+      <w:numFmt w:val="decimal"/>
+      <w:lvlText w:val="%7."/>
+      <w:lvlJc w:val="left"/>
+      <w:pPr>
+        <w:ind w:left="5040" w:hanging="360"/>
+      </w:pPr>
+    </w:lvl>
+    <w:lvl w:ilvl="7" w:tplc="04090019" w:tentative="1">
+      <w:start w:val="1"/>
+      <w:numFmt w:val="lowerLetter"/>
+      <w:lvlText w:val="%8."/>
+      <w:lvlJc w:val="left"/>
+      <w:pPr>
+        <w:ind w:left="5760" w:hanging="360"/>
+      </w:pPr>
+    </w:lvl>
+    <w:lvl w:ilvl="8" w:tplc="0409001B" w:tentative="1">
+      <w:start w:val="1"/>
+      <w:numFmt w:val="lowerRoman"/>
+      <w:lvlText w:val="%9."/>
+      <w:lvlJc w:val="right"/>
+      <w:pPr>
+        <w:ind w:left="6480" w:hanging="180"/>
+      </w:pPr>
+    </w:lvl>
+  </w:abstractNum>
+  <w:abstractNum w:abstractNumId="15" w15:restartNumberingAfterBreak="0">
     <w:nsid w:val="726F6C54"/>
     <w:multiLevelType w:val="hybridMultilevel"/>
     <w:tmpl w:val="5746A8C8"/>
@@ -15056,7 +15303,7 @@
       </w:rPr>
     </w:lvl>
   </w:abstractNum>
-  <w:abstractNum w:abstractNumId="14" w15:restartNumberingAfterBreak="0">
+  <w:abstractNum w:abstractNumId="16" w15:restartNumberingAfterBreak="0">
     <w:nsid w:val="7C6F71D0"/>
     <w:multiLevelType w:val="hybridMultilevel"/>
     <w:tmpl w:val="7F88E68E"/>
@@ -15145,7 +15392,7 @@
       </w:pPr>
     </w:lvl>
   </w:abstractNum>
-  <w:abstractNum w:abstractNumId="15" w15:restartNumberingAfterBreak="0">
+  <w:abstractNum w:abstractNumId="17" w15:restartNumberingAfterBreak="0">
     <w:nsid w:val="7CA92786"/>
     <w:multiLevelType w:val="hybridMultilevel"/>
     <w:tmpl w:val="475273E4"/>
@@ -15235,19 +15482,19 @@
     </w:lvl>
   </w:abstractNum>
   <w:num w:numId="1">
+    <w:abstractNumId w:val="9"/>
+  </w:num>
+  <w:num w:numId="2">
     <w:abstractNumId w:val="8"/>
   </w:num>
-  <w:num w:numId="2">
+  <w:num w:numId="3">
     <w:abstractNumId w:val="7"/>
   </w:num>
-  <w:num w:numId="3">
-    <w:abstractNumId w:val="6"/>
-  </w:num>
   <w:num w:numId="4">
-    <w:abstractNumId w:val="4"/>
+    <w:abstractNumId w:val="5"/>
   </w:num>
   <w:num w:numId="5">
-    <w:abstractNumId w:val="3"/>
+    <w:abstractNumId w:val="4"/>
   </w:num>
   <w:num w:numId="6">
     <w:abstractNumId w:val="2"/>
@@ -15256,37 +15503,43 @@
     <w:abstractNumId w:val="1"/>
   </w:num>
   <w:num w:numId="8">
-    <w:abstractNumId w:val="11"/>
+    <w:abstractNumId w:val="12"/>
   </w:num>
   <w:num w:numId="9">
     <w:abstractNumId w:val="0"/>
   </w:num>
   <w:num w:numId="10">
+    <w:abstractNumId w:val="15"/>
+  </w:num>
+  <w:num w:numId="11">
+    <w:abstractNumId w:val="10"/>
+  </w:num>
+  <w:num w:numId="12">
+    <w:abstractNumId w:val="17"/>
+  </w:num>
+  <w:num w:numId="13">
+    <w:abstractNumId w:val="11"/>
+  </w:num>
+  <w:num w:numId="14">
+    <w:abstractNumId w:val="6"/>
+  </w:num>
+  <w:num w:numId="15">
     <w:abstractNumId w:val="13"/>
   </w:num>
-  <w:num w:numId="11">
-    <w:abstractNumId w:val="9"/>
+  <w:num w:numId="16">
+    <w:abstractNumId w:val="16"/>
   </w:num>
-  <w:num w:numId="12">
-    <w:abstractNumId w:val="15"/>
+  <w:num w:numId="17">
+    <w:abstractNumId w:val="3"/>
   </w:num>
-  <w:num w:numId="13">
-    <w:abstractNumId w:val="10"/>
-  </w:num>
-  <w:num w:numId="14">
-    <w:abstractNumId w:val="5"/>
-  </w:num>
-  <w:num w:numId="15">
-    <w:abstractNumId w:val="12"/>
-  </w:num>
-  <w:num w:numId="16">
+  <w:num w:numId="18">
     <w:abstractNumId w:val="14"/>
   </w:num>
 </w:numbering>
 </file>
 
 <file path=word/styles.xml><?xml version="1.0" encoding="utf-8"?>
-<w:styles xmlns:mc="http://schemas.openxmlformats.org/markup-compatibility/2006" xmlns:r="http://schemas.openxmlformats.org/officeDocument/2006/relationships" xmlns:w="http://schemas.openxmlformats.org/wordprocessingml/2006/main" xmlns:w14="http://schemas.microsoft.com/office/word/2010/wordml" xmlns:w15="http://schemas.microsoft.com/office/word/2012/wordml" xmlns:w16se="http://schemas.microsoft.com/office/word/2015/wordml/symex" mc:Ignorable="w14 w15 w16se">
+<w:styles xmlns:mc="http://schemas.openxmlformats.org/markup-compatibility/2006" xmlns:r="http://schemas.openxmlformats.org/officeDocument/2006/relationships" xmlns:w="http://schemas.openxmlformats.org/wordprocessingml/2006/main" xmlns:w14="http://schemas.microsoft.com/office/word/2010/wordml" xmlns:w15="http://schemas.microsoft.com/office/word/2012/wordml" xmlns:w16cid="http://schemas.microsoft.com/office/word/2016/wordml/cid" xmlns:w16se="http://schemas.microsoft.com/office/word/2015/wordml/symex" mc:Ignorable="w14 w15 w16se w16cid">
   <w:docDefaults>
     <w:rPrDefault>
       <w:rPr>
@@ -15302,7 +15555,7 @@
       </w:pPr>
     </w:pPrDefault>
   </w:docDefaults>
-  <w:latentStyles w:defLockedState="0" w:defUIPriority="99" w:defSemiHidden="0" w:defUnhideWhenUsed="0" w:defQFormat="0" w:count="371">
+  <w:latentStyles w:defLockedState="0" w:defUIPriority="99" w:defSemiHidden="0" w:defUnhideWhenUsed="0" w:defQFormat="0" w:count="377">
     <w:lsdException w:name="Normal" w:uiPriority="0" w:qFormat="1"/>
     <w:lsdException w:name="heading 1" w:uiPriority="9" w:qFormat="1"/>
     <w:lsdException w:name="heading 2" w:semiHidden="1" w:uiPriority="9" w:unhideWhenUsed="1" w:qFormat="1"/>
@@ -15450,11 +15703,8 @@
     <w:lsdException w:name="Table 3D effects 3" w:semiHidden="1" w:unhideWhenUsed="1"/>
     <w:lsdException w:name="Table Contemporary" w:semiHidden="1" w:unhideWhenUsed="1"/>
     <w:lsdException w:name="Table Elegant" w:semiHidden="1" w:unhideWhenUsed="1"/>
-    <w:lsdException w:name="Table Professional" w:semiHidden="1" w:unhideWhenUsed="1"/>
     <w:lsdException w:name="Table Subtle 1" w:semiHidden="1" w:unhideWhenUsed="1"/>
     <w:lsdException w:name="Table Subtle 2" w:semiHidden="1" w:unhideWhenUsed="1"/>
-    <w:lsdException w:name="Table Web 1" w:semiHidden="1" w:unhideWhenUsed="1"/>
-    <w:lsdException w:name="Table Web 2" w:semiHidden="1" w:unhideWhenUsed="1"/>
     <w:lsdException w:name="Table Web 3" w:semiHidden="1" w:unhideWhenUsed="1"/>
     <w:lsdException w:name="Balloon Text" w:semiHidden="1" w:unhideWhenUsed="1"/>
     <w:lsdException w:name="Table Grid" w:uiPriority="59"/>
@@ -15674,6 +15924,12 @@
     <w:lsdException w:name="List Table 5 Dark Accent 6" w:uiPriority="50"/>
     <w:lsdException w:name="List Table 6 Colorful Accent 6" w:uiPriority="51"/>
     <w:lsdException w:name="List Table 7 Colorful Accent 6" w:uiPriority="52"/>
+    <w:lsdException w:name="Mention" w:semiHidden="1" w:unhideWhenUsed="1"/>
+    <w:lsdException w:name="Smart Hyperlink" w:semiHidden="1" w:unhideWhenUsed="1"/>
+    <w:lsdException w:name="Hashtag" w:semiHidden="1" w:unhideWhenUsed="1"/>
+    <w:lsdException w:name="Unresolved Mention" w:semiHidden="1" w:unhideWhenUsed="1"/>
+    <w:lsdException w:name="Smart Link" w:semiHidden="1" w:unhideWhenUsed="1"/>
+    <w:lsdException w:name="Smart Link Error" w:semiHidden="1" w:unhideWhenUsed="1"/>
   </w:latentStyles>
   <w:style w:type="paragraph" w:default="1" w:styleId="Normal">
     <w:name w:val="Normal"/>

</xml_diff>

<commit_message>
added screenshots to basketball lab
</commit_message>
<xml_diff>
--- a/week-8/basketball lab - R.docx
+++ b/week-8/basketball lab - R.docx
@@ -1,6 +1,6 @@
 
 <file path=word/document.xml><?xml version="1.0" encoding="utf-8"?>
-<w:document xmlns:wpc="http://schemas.microsoft.com/office/word/2010/wordprocessingCanvas" xmlns:cx="http://schemas.microsoft.com/office/drawing/2014/chartex" xmlns:cx1="http://schemas.microsoft.com/office/drawing/2015/9/8/chartex" xmlns:cx2="http://schemas.microsoft.com/office/drawing/2015/10/21/chartex" xmlns:cx3="http://schemas.microsoft.com/office/drawing/2016/5/9/chartex" xmlns:cx4="http://schemas.microsoft.com/office/drawing/2016/5/10/chartex" xmlns:cx5="http://schemas.microsoft.com/office/drawing/2016/5/11/chartex" xmlns:cx6="http://schemas.microsoft.com/office/drawing/2016/5/12/chartex" xmlns:cx7="http://schemas.microsoft.com/office/drawing/2016/5/13/chartex" xmlns:cx8="http://schemas.microsoft.com/office/drawing/2016/5/14/chartex" xmlns:mc="http://schemas.openxmlformats.org/markup-compatibility/2006" xmlns:aink="http://schemas.microsoft.com/office/drawing/2016/ink" xmlns:am3d="http://schemas.microsoft.com/office/drawing/2017/model3d" xmlns:o="urn:schemas-microsoft-com:office:office" xmlns:r="http://schemas.openxmlformats.org/officeDocument/2006/relationships" xmlns:m="http://schemas.openxmlformats.org/officeDocument/2006/math" xmlns:v="urn:schemas-microsoft-com:vml" xmlns:wp14="http://schemas.microsoft.com/office/word/2010/wordprocessingDrawing" xmlns:wp="http://schemas.openxmlformats.org/drawingml/2006/wordprocessingDrawing" xmlns:w10="urn:schemas-microsoft-com:office:word" xmlns:w="http://schemas.openxmlformats.org/wordprocessingml/2006/main" xmlns:w14="http://schemas.microsoft.com/office/word/2010/wordml" xmlns:w15="http://schemas.microsoft.com/office/word/2012/wordml" xmlns:w16cid="http://schemas.microsoft.com/office/word/2016/wordml/cid" xmlns:w16se="http://schemas.microsoft.com/office/word/2015/wordml/symex" xmlns:wpg="http://schemas.microsoft.com/office/word/2010/wordprocessingGroup" xmlns:wpi="http://schemas.microsoft.com/office/word/2010/wordprocessingInk" xmlns:wne="http://schemas.microsoft.com/office/word/2006/wordml" xmlns:wps="http://schemas.microsoft.com/office/word/2010/wordprocessingShape" mc:Ignorable="w14 w15 w16se w16cid wp14">
+<w:document xmlns:wpc="http://schemas.microsoft.com/office/word/2010/wordprocessingCanvas" xmlns:cx="http://schemas.microsoft.com/office/drawing/2014/chartex" xmlns:cx1="http://schemas.microsoft.com/office/drawing/2015/9/8/chartex" xmlns:mc="http://schemas.openxmlformats.org/markup-compatibility/2006" xmlns:o="urn:schemas-microsoft-com:office:office" xmlns:r="http://schemas.openxmlformats.org/officeDocument/2006/relationships" xmlns:m="http://schemas.openxmlformats.org/officeDocument/2006/math" xmlns:v="urn:schemas-microsoft-com:vml" xmlns:wp14="http://schemas.microsoft.com/office/word/2010/wordprocessingDrawing" xmlns:wp="http://schemas.openxmlformats.org/drawingml/2006/wordprocessingDrawing" xmlns:w10="urn:schemas-microsoft-com:office:word" xmlns:w="http://schemas.openxmlformats.org/wordprocessingml/2006/main" xmlns:w14="http://schemas.microsoft.com/office/word/2010/wordml" xmlns:w15="http://schemas.microsoft.com/office/word/2012/wordml" xmlns:w16se="http://schemas.microsoft.com/office/word/2015/wordml/symex" xmlns:wpg="http://schemas.microsoft.com/office/word/2010/wordprocessingGroup" xmlns:wpi="http://schemas.microsoft.com/office/word/2010/wordprocessingInk" xmlns:wne="http://schemas.microsoft.com/office/word/2006/wordml" xmlns:wps="http://schemas.microsoft.com/office/word/2010/wordprocessingShape" mc:Ignorable="w14 w15 w16se wp14">
   <w:body>
     <w:p>
       <w:pPr>
@@ -1518,6 +1518,7 @@
         </w:rPr>
       </w:pPr>
       <w:proofErr w:type="spellStart"/>
+      <w:proofErr w:type="gramStart"/>
       <w:r>
         <w:rPr>
           <w:rFonts w:ascii="Courier New" w:hAnsi="Courier New" w:cs="Courier New"/>
@@ -1526,28 +1527,41 @@
         <w:t>studentid</w:t>
       </w:r>
       <w:proofErr w:type="spellEnd"/>
+      <w:proofErr w:type="gramEnd"/>
       <w:r>
         <w:rPr>
           <w:rFonts w:ascii="Courier New" w:hAnsi="Courier New" w:cs="Courier New"/>
           <w:bCs/>
         </w:rPr>
-        <w:t xml:space="preserve"> &lt;- </w:t>
-      </w:r>
+        <w:t xml:space="preserve"> &lt;- c(1, 2, 3, 4, ....)</w:t>
+      </w:r>
+    </w:p>
+    <w:p>
+      <w:pPr>
+        <w:spacing w:after="0" w:line="240" w:lineRule="auto"/>
+        <w:ind w:left="720"/>
+        <w:rPr>
+          <w:rFonts w:ascii="Courier New" w:hAnsi="Courier New" w:cs="Courier New"/>
+          <w:bCs/>
+        </w:rPr>
+      </w:pPr>
+      <w:proofErr w:type="spellStart"/>
       <w:proofErr w:type="gramStart"/>
       <w:r>
         <w:rPr>
           <w:rFonts w:ascii="Courier New" w:hAnsi="Courier New" w:cs="Courier New"/>
           <w:bCs/>
         </w:rPr>
-        <w:t>c(</w:t>
-      </w:r>
+        <w:t>basketMade</w:t>
+      </w:r>
+      <w:proofErr w:type="spellEnd"/>
       <w:proofErr w:type="gramEnd"/>
       <w:r>
         <w:rPr>
           <w:rFonts w:ascii="Courier New" w:hAnsi="Courier New" w:cs="Courier New"/>
           <w:bCs/>
         </w:rPr>
-        <w:t>1, 2, 3, 4, ....)</w:t>
+        <w:t xml:space="preserve"> &lt;- c("No", "No", "No", "Yes", ....)</w:t>
       </w:r>
     </w:p>
     <w:p>
@@ -1559,29 +1573,67 @@
           <w:bCs/>
         </w:rPr>
       </w:pPr>
+      <w:proofErr w:type="gramStart"/>
+      <w:r>
+        <w:rPr>
+          <w:rFonts w:ascii="Courier New" w:hAnsi="Courier New" w:cs="Courier New"/>
+          <w:bCs/>
+        </w:rPr>
+        <w:t>distance</w:t>
+      </w:r>
+      <w:proofErr w:type="gramEnd"/>
+      <w:r>
+        <w:rPr>
+          <w:rFonts w:ascii="Courier New" w:hAnsi="Courier New" w:cs="Courier New"/>
+          <w:bCs/>
+        </w:rPr>
+        <w:t xml:space="preserve"> &lt;- c(12, 11, 12, 3, ....) </w:t>
+      </w:r>
+    </w:p>
+    <w:p>
+      <w:pPr>
+        <w:spacing w:after="0" w:line="240" w:lineRule="auto"/>
+        <w:ind w:left="720"/>
+        <w:rPr>
+          <w:rFonts w:ascii="Courier New" w:hAnsi="Courier New" w:cs="Courier New"/>
+          <w:bCs/>
+        </w:rPr>
+      </w:pPr>
       <w:proofErr w:type="spellStart"/>
+      <w:proofErr w:type="gramStart"/>
       <w:r>
         <w:rPr>
           <w:rFonts w:ascii="Courier New" w:hAnsi="Courier New" w:cs="Courier New"/>
           <w:bCs/>
         </w:rPr>
-        <w:t>basketMade</w:t>
+        <w:t>wideBasket</w:t>
       </w:r>
       <w:proofErr w:type="spellEnd"/>
+      <w:proofErr w:type="gramEnd"/>
       <w:r>
         <w:rPr>
           <w:rFonts w:ascii="Courier New" w:hAnsi="Courier New" w:cs="Courier New"/>
           <w:bCs/>
         </w:rPr>
-        <w:t xml:space="preserve"> &lt;- </w:t>
-      </w:r>
+        <w:t xml:space="preserve"> &lt;- c("Yes", "No", "Yes", "No", ....)</w:t>
+      </w:r>
+    </w:p>
+    <w:p>
+      <w:pPr>
+        <w:spacing w:after="0" w:line="240" w:lineRule="auto"/>
+        <w:ind w:left="720"/>
+        <w:rPr>
+          <w:rFonts w:ascii="Courier New" w:hAnsi="Courier New" w:cs="Courier New"/>
+          <w:bCs/>
+        </w:rPr>
+      </w:pPr>
       <w:proofErr w:type="gramStart"/>
       <w:r>
         <w:rPr>
           <w:rFonts w:ascii="Courier New" w:hAnsi="Courier New" w:cs="Courier New"/>
           <w:bCs/>
         </w:rPr>
-        <w:t>c(</w:t>
+        <w:t>height</w:t>
       </w:r>
       <w:proofErr w:type="gramEnd"/>
       <w:r>
@@ -1589,109 +1641,8 @@
           <w:rFonts w:ascii="Courier New" w:hAnsi="Courier New" w:cs="Courier New"/>
           <w:bCs/>
         </w:rPr>
-        <w:t>"No", "No", "No", "Yes", ....)</w:t>
-      </w:r>
-    </w:p>
-    <w:p>
-      <w:pPr>
-        <w:spacing w:after="0" w:line="240" w:lineRule="auto"/>
-        <w:ind w:left="720"/>
-        <w:rPr>
-          <w:rFonts w:ascii="Courier New" w:hAnsi="Courier New" w:cs="Courier New"/>
-          <w:bCs/>
-        </w:rPr>
-      </w:pPr>
-      <w:r>
-        <w:rPr>
-          <w:rFonts w:ascii="Courier New" w:hAnsi="Courier New" w:cs="Courier New"/>
-          <w:bCs/>
-        </w:rPr>
-        <w:t xml:space="preserve">distance &lt;- </w:t>
-      </w:r>
-      <w:proofErr w:type="gramStart"/>
-      <w:r>
-        <w:rPr>
-          <w:rFonts w:ascii="Courier New" w:hAnsi="Courier New" w:cs="Courier New"/>
-          <w:bCs/>
-        </w:rPr>
-        <w:t>c(</w:t>
-      </w:r>
-      <w:proofErr w:type="gramEnd"/>
-      <w:r>
-        <w:rPr>
-          <w:rFonts w:ascii="Courier New" w:hAnsi="Courier New" w:cs="Courier New"/>
-          <w:bCs/>
-        </w:rPr>
-        <w:t xml:space="preserve">12, 11, 12, 3, ....) </w:t>
-      </w:r>
-    </w:p>
-    <w:p>
-      <w:pPr>
-        <w:spacing w:after="0" w:line="240" w:lineRule="auto"/>
-        <w:ind w:left="720"/>
-        <w:rPr>
-          <w:rFonts w:ascii="Courier New" w:hAnsi="Courier New" w:cs="Courier New"/>
-          <w:bCs/>
-        </w:rPr>
-      </w:pPr>
-      <w:proofErr w:type="spellStart"/>
-      <w:r>
-        <w:rPr>
-          <w:rFonts w:ascii="Courier New" w:hAnsi="Courier New" w:cs="Courier New"/>
-          <w:bCs/>
-        </w:rPr>
-        <w:t>wideBasket</w:t>
-      </w:r>
-      <w:proofErr w:type="spellEnd"/>
-      <w:r>
-        <w:rPr>
-          <w:rFonts w:ascii="Courier New" w:hAnsi="Courier New" w:cs="Courier New"/>
-          <w:bCs/>
-        </w:rPr>
-        <w:t xml:space="preserve"> &lt;- </w:t>
-      </w:r>
-      <w:proofErr w:type="gramStart"/>
-      <w:r>
-        <w:rPr>
-          <w:rFonts w:ascii="Courier New" w:hAnsi="Courier New" w:cs="Courier New"/>
-          <w:bCs/>
-        </w:rPr>
-        <w:t>c(</w:t>
-      </w:r>
-      <w:proofErr w:type="gramEnd"/>
-      <w:r>
-        <w:rPr>
-          <w:rFonts w:ascii="Courier New" w:hAnsi="Courier New" w:cs="Courier New"/>
-          <w:bCs/>
-        </w:rPr>
-        <w:t>"Yes", "No", "Yes", "No", ....)</w:t>
-      </w:r>
-    </w:p>
-    <w:p>
-      <w:pPr>
-        <w:spacing w:after="0" w:line="240" w:lineRule="auto"/>
-        <w:ind w:left="720"/>
-        <w:rPr>
-          <w:rFonts w:ascii="Courier New" w:hAnsi="Courier New" w:cs="Courier New"/>
-          <w:bCs/>
-        </w:rPr>
-      </w:pPr>
-      <w:r>
-        <w:rPr>
-          <w:rFonts w:ascii="Courier New" w:hAnsi="Courier New" w:cs="Courier New"/>
-          <w:bCs/>
-        </w:rPr>
-        <w:t xml:space="preserve">height &lt;- </w:t>
-      </w:r>
-      <w:proofErr w:type="gramStart"/>
-      <w:r>
-        <w:rPr>
-          <w:rFonts w:ascii="Courier New" w:hAnsi="Courier New" w:cs="Courier New"/>
-          <w:bCs/>
-        </w:rPr>
-        <w:t>c(</w:t>
-      </w:r>
-      <w:proofErr w:type="gramEnd"/>
+        <w:t xml:space="preserve"> &lt;- c(</w:t>
+      </w:r>
       <w:r>
         <w:rPr>
           <w:rFonts w:ascii="Courier New" w:hAnsi="Courier New" w:cs="Courier New"/>
@@ -1788,29 +1739,13 @@
         </w:rPr>
       </w:pPr>
       <w:proofErr w:type="spellStart"/>
+      <w:proofErr w:type="gramStart"/>
       <w:r>
         <w:rPr>
           <w:rFonts w:ascii="Courier New" w:hAnsi="Courier New" w:cs="Courier New"/>
           <w:bCs/>
         </w:rPr>
         <w:t>basketData</w:t>
-      </w:r>
-      <w:proofErr w:type="spellEnd"/>
-      <w:r>
-        <w:rPr>
-          <w:rFonts w:ascii="Courier New" w:hAnsi="Courier New" w:cs="Courier New"/>
-          <w:bCs/>
-        </w:rPr>
-        <w:t xml:space="preserve"> &lt;- </w:t>
-      </w:r>
-      <w:proofErr w:type="spellStart"/>
-      <w:proofErr w:type="gramStart"/>
-      <w:r>
-        <w:rPr>
-          <w:rFonts w:ascii="Courier New" w:hAnsi="Courier New" w:cs="Courier New"/>
-          <w:bCs/>
-        </w:rPr>
-        <w:t>data.frame</w:t>
       </w:r>
       <w:proofErr w:type="spellEnd"/>
       <w:proofErr w:type="gramEnd"/>
@@ -1819,6 +1754,22 @@
           <w:rFonts w:ascii="Courier New" w:hAnsi="Courier New" w:cs="Courier New"/>
           <w:bCs/>
         </w:rPr>
+        <w:t xml:space="preserve"> &lt;- </w:t>
+      </w:r>
+      <w:proofErr w:type="spellStart"/>
+      <w:r>
+        <w:rPr>
+          <w:rFonts w:ascii="Courier New" w:hAnsi="Courier New" w:cs="Courier New"/>
+          <w:bCs/>
+        </w:rPr>
+        <w:t>data.frame</w:t>
+      </w:r>
+      <w:proofErr w:type="spellEnd"/>
+      <w:r>
+        <w:rPr>
+          <w:rFonts w:ascii="Courier New" w:hAnsi="Courier New" w:cs="Courier New"/>
+          <w:bCs/>
+        </w:rPr>
         <w:t>(</w:t>
       </w:r>
       <w:proofErr w:type="spellStart"/>
@@ -1868,7 +1819,23 @@
           <w:rFonts w:ascii="Courier New" w:hAnsi="Courier New" w:cs="Courier New"/>
           <w:bCs/>
         </w:rPr>
-        <w:t xml:space="preserve">                         distance, </w:t>
+        <w:t xml:space="preserve">                         </w:t>
+      </w:r>
+      <w:proofErr w:type="gramStart"/>
+      <w:r>
+        <w:rPr>
+          <w:rFonts w:ascii="Courier New" w:hAnsi="Courier New" w:cs="Courier New"/>
+          <w:bCs/>
+        </w:rPr>
+        <w:t>distance</w:t>
+      </w:r>
+      <w:proofErr w:type="gramEnd"/>
+      <w:r>
+        <w:rPr>
+          <w:rFonts w:ascii="Courier New" w:hAnsi="Courier New" w:cs="Courier New"/>
+          <w:bCs/>
+        </w:rPr>
+        <w:t xml:space="preserve">, </w:t>
       </w:r>
       <w:proofErr w:type="spellStart"/>
       <w:r>
@@ -2343,6 +2310,7 @@
         </w:rPr>
       </w:pPr>
       <w:proofErr w:type="spellStart"/>
+      <w:proofErr w:type="gramStart"/>
       <w:r>
         <w:rPr>
           <w:rFonts w:ascii="Courier New" w:hAnsi="Courier New" w:cs="Courier New"/>
@@ -2350,6 +2318,7 @@
         <w:t>basketData</w:t>
       </w:r>
       <w:proofErr w:type="spellEnd"/>
+      <w:proofErr w:type="gramEnd"/>
       <w:r>
         <w:rPr>
           <w:rFonts w:ascii="Courier New" w:hAnsi="Courier New" w:cs="Courier New"/>
@@ -2463,15 +2432,9 @@
         <w:rPr>
           <w:rFonts w:ascii="Courier New" w:hAnsi="Courier New" w:cs="Courier New"/>
         </w:rPr>
-        <w:t>(</w:t>
+        <w:t>()</w:t>
       </w:r>
       <w:proofErr w:type="gramEnd"/>
-      <w:r>
-        <w:rPr>
-          <w:rFonts w:ascii="Courier New" w:hAnsi="Courier New" w:cs="Courier New"/>
-        </w:rPr>
-        <w:t>)</w:t>
-      </w:r>
     </w:p>
     <w:p>
       <w:pPr>
@@ -2508,6 +2471,7 @@
         </w:rPr>
       </w:pPr>
       <w:proofErr w:type="spellStart"/>
+      <w:proofErr w:type="gramStart"/>
       <w:r>
         <w:rPr>
           <w:rFonts w:ascii="Courier New" w:hAnsi="Courier New" w:cs="Courier New"/>
@@ -2515,6 +2479,7 @@
         <w:t>basketData</w:t>
       </w:r>
       <w:proofErr w:type="spellEnd"/>
+      <w:proofErr w:type="gramEnd"/>
       <w:r>
         <w:rPr>
           <w:rFonts w:ascii="Courier New" w:hAnsi="Courier New" w:cs="Courier New"/>
@@ -2890,6 +2855,7 @@
         </w:rPr>
       </w:pPr>
       <w:proofErr w:type="spellStart"/>
+      <w:proofErr w:type="gramStart"/>
       <w:r>
         <w:rPr>
           <w:rFonts w:ascii="Courier New" w:hAnsi="Courier New" w:cs="Courier New"/>
@@ -2898,6 +2864,7 @@
         <w:t>basketData</w:t>
       </w:r>
       <w:proofErr w:type="spellEnd"/>
+      <w:proofErr w:type="gramEnd"/>
       <w:r>
         <w:rPr>
           <w:rFonts w:ascii="Courier New" w:hAnsi="Courier New" w:cs="Courier New"/>
@@ -3051,7 +3018,15 @@
           <w:rFonts w:ascii="Courier New" w:hAnsi="Courier New" w:cs="Courier New"/>
           <w:sz w:val="20"/>
         </w:rPr>
-        <w:t>group_by</w:t>
+        <w:t>group_</w:t>
+      </w:r>
+      <w:proofErr w:type="gramStart"/>
+      <w:r>
+        <w:rPr>
+          <w:rFonts w:ascii="Courier New" w:hAnsi="Courier New" w:cs="Courier New"/>
+          <w:sz w:val="20"/>
+        </w:rPr>
+        <w:t>by</w:t>
       </w:r>
       <w:proofErr w:type="spellEnd"/>
       <w:r>
@@ -3060,55 +3035,6 @@
           <w:sz w:val="20"/>
         </w:rPr>
         <w:t>(</w:t>
-      </w:r>
-      <w:proofErr w:type="spellStart"/>
-      <w:r>
-        <w:rPr>
-          <w:rFonts w:ascii="Courier New" w:hAnsi="Courier New" w:cs="Courier New"/>
-          <w:sz w:val="20"/>
-        </w:rPr>
-        <w:t>wideBasket</w:t>
-      </w:r>
-      <w:proofErr w:type="spellEnd"/>
-      <w:r>
-        <w:rPr>
-          <w:rFonts w:ascii="Courier New" w:hAnsi="Courier New" w:cs="Courier New"/>
-          <w:sz w:val="20"/>
-        </w:rPr>
-        <w:t xml:space="preserve">) %&gt;%                  </w:t>
-      </w:r>
-      <w:r>
-        <w:rPr>
-          <w:rFonts w:ascii="Courier New" w:hAnsi="Courier New" w:cs="Courier New"/>
-          <w:color w:val="76923C" w:themeColor="accent3" w:themeShade="BF"/>
-          <w:sz w:val="20"/>
-        </w:rPr>
-        <w:t># choose group to add to 100% in graph</w:t>
-      </w:r>
-    </w:p>
-    <w:p>
-      <w:pPr>
-        <w:spacing w:after="0" w:line="240" w:lineRule="auto"/>
-        <w:ind w:left="720"/>
-        <w:rPr>
-          <w:rFonts w:ascii="Courier New" w:hAnsi="Courier New" w:cs="Courier New"/>
-          <w:sz w:val="20"/>
-        </w:rPr>
-      </w:pPr>
-      <w:r>
-        <w:rPr>
-          <w:rFonts w:ascii="Courier New" w:hAnsi="Courier New" w:cs="Courier New"/>
-          <w:sz w:val="20"/>
-        </w:rPr>
-        <w:t xml:space="preserve">  </w:t>
-      </w:r>
-      <w:proofErr w:type="gramStart"/>
-      <w:r>
-        <w:rPr>
-          <w:rFonts w:ascii="Courier New" w:hAnsi="Courier New" w:cs="Courier New"/>
-          <w:sz w:val="20"/>
-        </w:rPr>
-        <w:t>mutate(</w:t>
       </w:r>
       <w:proofErr w:type="spellStart"/>
       <w:proofErr w:type="gramEnd"/>
@@ -3117,6 +3043,56 @@
           <w:rFonts w:ascii="Courier New" w:hAnsi="Courier New" w:cs="Courier New"/>
           <w:sz w:val="20"/>
         </w:rPr>
+        <w:t>wideBasket</w:t>
+      </w:r>
+      <w:proofErr w:type="spellEnd"/>
+      <w:r>
+        <w:rPr>
+          <w:rFonts w:ascii="Courier New" w:hAnsi="Courier New" w:cs="Courier New"/>
+          <w:sz w:val="20"/>
+        </w:rPr>
+        <w:t xml:space="preserve">) %&gt;%                  </w:t>
+      </w:r>
+      <w:r>
+        <w:rPr>
+          <w:rFonts w:ascii="Courier New" w:hAnsi="Courier New" w:cs="Courier New"/>
+          <w:color w:val="76923C" w:themeColor="accent3" w:themeShade="BF"/>
+          <w:sz w:val="20"/>
+        </w:rPr>
+        <w:t># choose group to add to 100% in graph</w:t>
+      </w:r>
+    </w:p>
+    <w:p>
+      <w:pPr>
+        <w:spacing w:after="0" w:line="240" w:lineRule="auto"/>
+        <w:ind w:left="720"/>
+        <w:rPr>
+          <w:rFonts w:ascii="Courier New" w:hAnsi="Courier New" w:cs="Courier New"/>
+          <w:sz w:val="20"/>
+        </w:rPr>
+      </w:pPr>
+      <w:r>
+        <w:rPr>
+          <w:rFonts w:ascii="Courier New" w:hAnsi="Courier New" w:cs="Courier New"/>
+          <w:sz w:val="20"/>
+        </w:rPr>
+        <w:t xml:space="preserve">  </w:t>
+      </w:r>
+      <w:proofErr w:type="gramStart"/>
+      <w:r>
+        <w:rPr>
+          <w:rFonts w:ascii="Courier New" w:hAnsi="Courier New" w:cs="Courier New"/>
+          <w:sz w:val="20"/>
+        </w:rPr>
+        <w:t>mutate(</w:t>
+      </w:r>
+      <w:proofErr w:type="spellStart"/>
+      <w:proofErr w:type="gramEnd"/>
+      <w:r>
+        <w:rPr>
+          <w:rFonts w:ascii="Courier New" w:hAnsi="Courier New" w:cs="Courier New"/>
+          <w:sz w:val="20"/>
+        </w:rPr>
         <w:t>group</w:t>
       </w:r>
       <w:r>
@@ -3409,22 +3385,29 @@
     <w:p>
       <w:pPr>
         <w:pStyle w:val="ListParagraph"/>
-        <w:numPr>
-          <w:ilvl w:val="0"/>
-          <w:numId w:val="16"/>
-        </w:numPr>
-        <w:spacing w:after="0" w:line="240" w:lineRule="auto"/>
-      </w:pPr>
+        <w:spacing w:after="0" w:line="240" w:lineRule="auto"/>
+      </w:pPr>
+      <w:r>
+        <w:t xml:space="preserve">Option 1: </w:t>
+      </w:r>
       <w:r>
         <w:t xml:space="preserve">Compute the mean within the </w:t>
       </w:r>
       <w:proofErr w:type="spellStart"/>
       <w:r>
-        <w:t>geom_bar</w:t>
+        <w:t>geom_</w:t>
+      </w:r>
+      <w:proofErr w:type="gramStart"/>
+      <w:r>
+        <w:t>bar</w:t>
       </w:r>
       <w:proofErr w:type="spellEnd"/>
       <w:r>
-        <w:t>() layer of the plot</w:t>
+        <w:t>(</w:t>
+      </w:r>
+      <w:proofErr w:type="gramEnd"/>
+      <w:r>
+        <w:t>) layer of the plot</w:t>
       </w:r>
       <w:r>
         <w:t xml:space="preserve"> using the mean function for the variable on the y-axis</w:t>
@@ -3467,73 +3450,77 @@
           <w:color w:val="76923C" w:themeColor="accent3" w:themeShade="BF"/>
         </w:rPr>
         <w:t xml:space="preserve"> </w:t>
-      </w:r>
-      <w:proofErr w:type="spellStart"/>
-      <w:r>
-        <w:rPr>
-          <w:rFonts w:ascii="Courier New" w:hAnsi="Courier New" w:cs="Courier New"/>
-          <w:color w:val="76923C" w:themeColor="accent3" w:themeShade="BF"/>
-        </w:rPr>
-        <w:t>barplot</w:t>
-      </w:r>
-      <w:proofErr w:type="spellEnd"/>
-      <w:r>
-        <w:rPr>
-          <w:rFonts w:ascii="Courier New" w:hAnsi="Courier New" w:cs="Courier New"/>
-          <w:color w:val="76923C" w:themeColor="accent3" w:themeShade="BF"/>
-        </w:rPr>
-        <w:t xml:space="preserve"> of average distance for baskets</w:t>
-      </w:r>
-      <w:r>
-        <w:rPr>
-          <w:rFonts w:ascii="Courier New" w:hAnsi="Courier New" w:cs="Courier New"/>
-          <w:color w:val="76923C" w:themeColor="accent3" w:themeShade="BF"/>
-        </w:rPr>
-        <w:t xml:space="preserve"> </w:t>
-      </w:r>
-    </w:p>
-    <w:p>
-      <w:pPr>
-        <w:spacing w:after="0" w:line="240" w:lineRule="auto"/>
-        <w:ind w:left="1440"/>
-        <w:rPr>
-          <w:rFonts w:ascii="Courier New" w:hAnsi="Courier New" w:cs="Courier New"/>
-        </w:rPr>
-      </w:pPr>
-      <w:proofErr w:type="spellStart"/>
-      <w:r>
-        <w:rPr>
-          <w:rFonts w:ascii="Courier New" w:hAnsi="Courier New" w:cs="Courier New"/>
-        </w:rPr>
-        <w:t>basketData</w:t>
-      </w:r>
-      <w:proofErr w:type="spellEnd"/>
-      <w:r>
-        <w:rPr>
-          <w:rFonts w:ascii="Courier New" w:hAnsi="Courier New" w:cs="Courier New"/>
-        </w:rPr>
-        <w:t xml:space="preserve"> %&gt;%</w:t>
-      </w:r>
-    </w:p>
-    <w:p>
-      <w:pPr>
-        <w:spacing w:after="0" w:line="240" w:lineRule="auto"/>
-        <w:ind w:left="1440"/>
-        <w:rPr>
-          <w:rFonts w:ascii="Courier New" w:hAnsi="Courier New" w:cs="Courier New"/>
-        </w:rPr>
-      </w:pPr>
-      <w:r>
-        <w:rPr>
-          <w:rFonts w:ascii="Courier New" w:hAnsi="Courier New" w:cs="Courier New"/>
-        </w:rPr>
-        <w:t xml:space="preserve">  </w:t>
       </w:r>
       <w:proofErr w:type="spellStart"/>
       <w:proofErr w:type="gramStart"/>
       <w:r>
         <w:rPr>
           <w:rFonts w:ascii="Courier New" w:hAnsi="Courier New" w:cs="Courier New"/>
+          <w:color w:val="76923C" w:themeColor="accent3" w:themeShade="BF"/>
+        </w:rPr>
+        <w:t>barplot</w:t>
+      </w:r>
+      <w:proofErr w:type="spellEnd"/>
+      <w:proofErr w:type="gramEnd"/>
+      <w:r>
+        <w:rPr>
+          <w:rFonts w:ascii="Courier New" w:hAnsi="Courier New" w:cs="Courier New"/>
+          <w:color w:val="76923C" w:themeColor="accent3" w:themeShade="BF"/>
+        </w:rPr>
+        <w:t xml:space="preserve"> of average distance for baskets</w:t>
+      </w:r>
+      <w:r>
+        <w:rPr>
+          <w:rFonts w:ascii="Courier New" w:hAnsi="Courier New" w:cs="Courier New"/>
+          <w:color w:val="76923C" w:themeColor="accent3" w:themeShade="BF"/>
+        </w:rPr>
+        <w:t xml:space="preserve"> </w:t>
+      </w:r>
+    </w:p>
+    <w:p>
+      <w:pPr>
+        <w:spacing w:after="0" w:line="240" w:lineRule="auto"/>
+        <w:ind w:left="1440"/>
+        <w:rPr>
+          <w:rFonts w:ascii="Courier New" w:hAnsi="Courier New" w:cs="Courier New"/>
+        </w:rPr>
+      </w:pPr>
+      <w:proofErr w:type="spellStart"/>
+      <w:proofErr w:type="gramStart"/>
+      <w:r>
+        <w:rPr>
+          <w:rFonts w:ascii="Courier New" w:hAnsi="Courier New" w:cs="Courier New"/>
+        </w:rPr>
+        <w:t>basketData</w:t>
+      </w:r>
+      <w:proofErr w:type="spellEnd"/>
+      <w:proofErr w:type="gramEnd"/>
+      <w:r>
+        <w:rPr>
+          <w:rFonts w:ascii="Courier New" w:hAnsi="Courier New" w:cs="Courier New"/>
+        </w:rPr>
+        <w:t xml:space="preserve"> %&gt;%</w:t>
+      </w:r>
+    </w:p>
+    <w:p>
+      <w:pPr>
+        <w:spacing w:after="0" w:line="240" w:lineRule="auto"/>
+        <w:ind w:left="1440"/>
+        <w:rPr>
+          <w:rFonts w:ascii="Courier New" w:hAnsi="Courier New" w:cs="Courier New"/>
+        </w:rPr>
+      </w:pPr>
+      <w:r>
+        <w:rPr>
+          <w:rFonts w:ascii="Courier New" w:hAnsi="Courier New" w:cs="Courier New"/>
+        </w:rPr>
+        <w:t xml:space="preserve">  </w:t>
+      </w:r>
+      <w:proofErr w:type="spellStart"/>
+      <w:proofErr w:type="gramStart"/>
+      <w:r>
+        <w:rPr>
+          <w:rFonts w:ascii="Courier New" w:hAnsi="Courier New" w:cs="Courier New"/>
         </w:rPr>
         <w:t>ggplot</w:t>
       </w:r>
@@ -3662,10 +3649,6 @@
     <w:p>
       <w:pPr>
         <w:pStyle w:val="ListParagraph"/>
-        <w:numPr>
-          <w:ilvl w:val="0"/>
-          <w:numId w:val="16"/>
-        </w:numPr>
         <w:spacing w:after="0" w:line="240" w:lineRule="auto"/>
         <w:rPr>
           <w:rFonts w:cstheme="minorHAnsi"/>
@@ -3675,6 +3658,12 @@
         <w:rPr>
           <w:rFonts w:cstheme="minorHAnsi"/>
         </w:rPr>
+        <w:t xml:space="preserve">Option 2: </w:t>
+      </w:r>
+      <w:r>
+        <w:rPr>
+          <w:rFonts w:cstheme="minorHAnsi"/>
+        </w:rPr>
         <w:t>Compute the mean first</w:t>
       </w:r>
       <w:r>
@@ -3694,6 +3683,48 @@
         <w:rPr>
           <w:rFonts w:cstheme="minorHAnsi"/>
         </w:rPr>
+        <w:t>geom_</w:t>
+      </w:r>
+      <w:proofErr w:type="gramStart"/>
+      <w:r>
+        <w:rPr>
+          <w:rFonts w:cstheme="minorHAnsi"/>
+        </w:rPr>
+        <w:t>col</w:t>
+      </w:r>
+      <w:proofErr w:type="spellEnd"/>
+      <w:r>
+        <w:rPr>
+          <w:rFonts w:cstheme="minorHAnsi"/>
+        </w:rPr>
+        <w:t>(</w:t>
+      </w:r>
+      <w:proofErr w:type="gramEnd"/>
+      <w:r>
+        <w:rPr>
+          <w:rFonts w:cstheme="minorHAnsi"/>
+        </w:rPr>
+        <w:t xml:space="preserve">) instead of </w:t>
+      </w:r>
+      <w:proofErr w:type="spellStart"/>
+      <w:r>
+        <w:rPr>
+          <w:rFonts w:cstheme="minorHAnsi"/>
+        </w:rPr>
+        <w:t>geom_bar</w:t>
+      </w:r>
+      <w:proofErr w:type="spellEnd"/>
+      <w:r>
+        <w:rPr>
+          <w:rFonts w:cstheme="minorHAnsi"/>
+        </w:rPr>
+        <w:t xml:space="preserve">(); </w:t>
+      </w:r>
+      <w:proofErr w:type="spellStart"/>
+      <w:r>
+        <w:rPr>
+          <w:rFonts w:cstheme="minorHAnsi"/>
+        </w:rPr>
         <w:t>geom_col</w:t>
       </w:r>
       <w:proofErr w:type="spellEnd"/>
@@ -3701,51 +3732,83 @@
         <w:rPr>
           <w:rFonts w:cstheme="minorHAnsi"/>
         </w:rPr>
-        <w:t xml:space="preserve">() instead of </w:t>
+        <w:t>() makes columns/bars based on summary data like percentages and means instead of raw data</w:t>
+      </w:r>
+      <w:r>
+        <w:rPr>
+          <w:rFonts w:cstheme="minorHAnsi"/>
+        </w:rPr>
+        <w:t>, like this:</w:t>
+      </w:r>
+    </w:p>
+    <w:p>
+      <w:pPr>
+        <w:spacing w:after="0" w:line="240" w:lineRule="auto"/>
+        <w:rPr>
+          <w:rFonts w:ascii="Courier New" w:hAnsi="Courier New" w:cs="Courier New"/>
+          <w:color w:val="76923C" w:themeColor="accent3" w:themeShade="BF"/>
+        </w:rPr>
+      </w:pPr>
+    </w:p>
+    <w:p>
+      <w:pPr>
+        <w:spacing w:after="0" w:line="240" w:lineRule="auto"/>
+        <w:ind w:left="1440"/>
+        <w:rPr>
+          <w:rFonts w:ascii="Courier New" w:hAnsi="Courier New" w:cs="Courier New"/>
+          <w:color w:val="76923C" w:themeColor="accent3" w:themeShade="BF"/>
+        </w:rPr>
+      </w:pPr>
+      <w:r>
+        <w:rPr>
+          <w:rFonts w:ascii="Courier New" w:hAnsi="Courier New" w:cs="Courier New"/>
+          <w:color w:val="76923C" w:themeColor="accent3" w:themeShade="BF"/>
+        </w:rPr>
+        <w:t xml:space="preserve"># </w:t>
       </w:r>
       <w:proofErr w:type="spellStart"/>
-      <w:r>
-        <w:rPr>
-          <w:rFonts w:cstheme="minorHAnsi"/>
-        </w:rPr>
-        <w:t>geom_bar</w:t>
+      <w:proofErr w:type="gramStart"/>
+      <w:r>
+        <w:rPr>
+          <w:rFonts w:ascii="Courier New" w:hAnsi="Courier New" w:cs="Courier New"/>
+          <w:color w:val="76923C" w:themeColor="accent3" w:themeShade="BF"/>
+        </w:rPr>
+        <w:t>barplot</w:t>
       </w:r>
       <w:proofErr w:type="spellEnd"/>
-      <w:r>
-        <w:rPr>
-          <w:rFonts w:cstheme="minorHAnsi"/>
-        </w:rPr>
-        <w:t xml:space="preserve">(); </w:t>
-      </w:r>
+      <w:proofErr w:type="gramEnd"/>
+      <w:r>
+        <w:rPr>
+          <w:rFonts w:ascii="Courier New" w:hAnsi="Courier New" w:cs="Courier New"/>
+          <w:color w:val="76923C" w:themeColor="accent3" w:themeShade="BF"/>
+        </w:rPr>
+        <w:t xml:space="preserve"> of average distance for baskets </w:t>
+      </w:r>
+    </w:p>
+    <w:p>
+      <w:pPr>
+        <w:spacing w:after="0" w:line="240" w:lineRule="auto"/>
+        <w:ind w:left="1440"/>
+        <w:rPr>
+          <w:rFonts w:ascii="Courier New" w:hAnsi="Courier New" w:cs="Courier New"/>
+        </w:rPr>
+      </w:pPr>
       <w:proofErr w:type="spellStart"/>
-      <w:r>
-        <w:rPr>
-          <w:rFonts w:cstheme="minorHAnsi"/>
-        </w:rPr>
-        <w:t>geom_col</w:t>
+      <w:proofErr w:type="gramStart"/>
+      <w:r>
+        <w:rPr>
+          <w:rFonts w:ascii="Courier New" w:hAnsi="Courier New" w:cs="Courier New"/>
+        </w:rPr>
+        <w:t>basketData</w:t>
       </w:r>
       <w:proofErr w:type="spellEnd"/>
-      <w:r>
-        <w:rPr>
-          <w:rFonts w:cstheme="minorHAnsi"/>
-        </w:rPr>
-        <w:t>() makes columns/bars based on summary data like percentages and means instead of raw data</w:t>
-      </w:r>
-      <w:r>
-        <w:rPr>
-          <w:rFonts w:cstheme="minorHAnsi"/>
-        </w:rPr>
-        <w:t>, like this:</w:t>
-      </w:r>
-    </w:p>
-    <w:p>
-      <w:pPr>
-        <w:spacing w:after="0" w:line="240" w:lineRule="auto"/>
-        <w:rPr>
-          <w:rFonts w:ascii="Courier New" w:hAnsi="Courier New" w:cs="Courier New"/>
-          <w:color w:val="76923C" w:themeColor="accent3" w:themeShade="BF"/>
-        </w:rPr>
-      </w:pPr>
+      <w:proofErr w:type="gramEnd"/>
+      <w:r>
+        <w:rPr>
+          <w:rFonts w:ascii="Courier New" w:hAnsi="Courier New" w:cs="Courier New"/>
+        </w:rPr>
+        <w:t xml:space="preserve"> %&gt;%</w:t>
+      </w:r>
     </w:p>
     <w:p>
       <w:pPr>
@@ -3753,119 +3816,34 @@
         <w:ind w:left="1440"/>
         <w:rPr>
           <w:rFonts w:ascii="Courier New" w:hAnsi="Courier New" w:cs="Courier New"/>
-          <w:color w:val="76923C" w:themeColor="accent3" w:themeShade="BF"/>
-        </w:rPr>
-      </w:pPr>
-      <w:r>
-        <w:rPr>
-          <w:rFonts w:ascii="Courier New" w:hAnsi="Courier New" w:cs="Courier New"/>
-          <w:color w:val="76923C" w:themeColor="accent3" w:themeShade="BF"/>
-        </w:rPr>
-        <w:t xml:space="preserve"># </w:t>
+        </w:rPr>
+      </w:pPr>
+      <w:r>
+        <w:rPr>
+          <w:rFonts w:ascii="Courier New" w:hAnsi="Courier New" w:cs="Courier New"/>
+        </w:rPr>
+        <w:t xml:space="preserve">  </w:t>
       </w:r>
       <w:proofErr w:type="spellStart"/>
       <w:r>
         <w:rPr>
           <w:rFonts w:ascii="Courier New" w:hAnsi="Courier New" w:cs="Courier New"/>
-          <w:color w:val="76923C" w:themeColor="accent3" w:themeShade="BF"/>
-        </w:rPr>
-        <w:t>barplot</w:t>
+        </w:rPr>
+        <w:t>group_</w:t>
+      </w:r>
+      <w:proofErr w:type="gramStart"/>
+      <w:r>
+        <w:rPr>
+          <w:rFonts w:ascii="Courier New" w:hAnsi="Courier New" w:cs="Courier New"/>
+        </w:rPr>
+        <w:t>by</w:t>
       </w:r>
       <w:proofErr w:type="spellEnd"/>
       <w:r>
         <w:rPr>
           <w:rFonts w:ascii="Courier New" w:hAnsi="Courier New" w:cs="Courier New"/>
-          <w:color w:val="76923C" w:themeColor="accent3" w:themeShade="BF"/>
-        </w:rPr>
-        <w:t xml:space="preserve"> of average distance for baskets </w:t>
-      </w:r>
-    </w:p>
-    <w:p>
-      <w:pPr>
-        <w:spacing w:after="0" w:line="240" w:lineRule="auto"/>
-        <w:ind w:left="1440"/>
-        <w:rPr>
-          <w:rFonts w:ascii="Courier New" w:hAnsi="Courier New" w:cs="Courier New"/>
-        </w:rPr>
-      </w:pPr>
-      <w:proofErr w:type="spellStart"/>
-      <w:r>
-        <w:rPr>
-          <w:rFonts w:ascii="Courier New" w:hAnsi="Courier New" w:cs="Courier New"/>
-        </w:rPr>
-        <w:t>basketData</w:t>
-      </w:r>
-      <w:proofErr w:type="spellEnd"/>
-      <w:r>
-        <w:rPr>
-          <w:rFonts w:ascii="Courier New" w:hAnsi="Courier New" w:cs="Courier New"/>
-        </w:rPr>
-        <w:t xml:space="preserve"> %&gt;%</w:t>
-      </w:r>
-    </w:p>
-    <w:p>
-      <w:pPr>
-        <w:spacing w:after="0" w:line="240" w:lineRule="auto"/>
-        <w:ind w:left="1440"/>
-        <w:rPr>
-          <w:rFonts w:ascii="Courier New" w:hAnsi="Courier New" w:cs="Courier New"/>
-        </w:rPr>
-      </w:pPr>
-      <w:r>
-        <w:rPr>
-          <w:rFonts w:ascii="Courier New" w:hAnsi="Courier New" w:cs="Courier New"/>
-        </w:rPr>
-        <w:t xml:space="preserve">  </w:t>
-      </w:r>
-      <w:proofErr w:type="spellStart"/>
-      <w:r>
-        <w:rPr>
-          <w:rFonts w:ascii="Courier New" w:hAnsi="Courier New" w:cs="Courier New"/>
-        </w:rPr>
-        <w:t>group_by</w:t>
-      </w:r>
-      <w:proofErr w:type="spellEnd"/>
-      <w:r>
-        <w:rPr>
-          <w:rFonts w:ascii="Courier New" w:hAnsi="Courier New" w:cs="Courier New"/>
         </w:rPr>
         <w:t>(</w:t>
-      </w:r>
-      <w:proofErr w:type="spellStart"/>
-      <w:r>
-        <w:rPr>
-          <w:rFonts w:ascii="Courier New" w:hAnsi="Courier New" w:cs="Courier New"/>
-        </w:rPr>
-        <w:t>basketMade</w:t>
-      </w:r>
-      <w:proofErr w:type="spellEnd"/>
-      <w:r>
-        <w:rPr>
-          <w:rFonts w:ascii="Courier New" w:hAnsi="Courier New" w:cs="Courier New"/>
-        </w:rPr>
-        <w:t>) %&gt;%</w:t>
-      </w:r>
-    </w:p>
-    <w:p>
-      <w:pPr>
-        <w:spacing w:after="0" w:line="240" w:lineRule="auto"/>
-        <w:ind w:left="1440"/>
-        <w:rPr>
-          <w:rFonts w:ascii="Courier New" w:hAnsi="Courier New" w:cs="Courier New"/>
-        </w:rPr>
-      </w:pPr>
-      <w:r>
-        <w:rPr>
-          <w:rFonts w:ascii="Courier New" w:hAnsi="Courier New" w:cs="Courier New"/>
-        </w:rPr>
-        <w:t xml:space="preserve">  </w:t>
-      </w:r>
-      <w:proofErr w:type="gramStart"/>
-      <w:r>
-        <w:rPr>
-          <w:rFonts w:ascii="Courier New" w:hAnsi="Courier New" w:cs="Courier New"/>
-        </w:rPr>
-        <w:t>summarize(</w:t>
       </w:r>
       <w:proofErr w:type="spellStart"/>
       <w:proofErr w:type="gramEnd"/>
@@ -3873,6 +3851,43 @@
         <w:rPr>
           <w:rFonts w:ascii="Courier New" w:hAnsi="Courier New" w:cs="Courier New"/>
         </w:rPr>
+        <w:t>basketMade</w:t>
+      </w:r>
+      <w:proofErr w:type="spellEnd"/>
+      <w:r>
+        <w:rPr>
+          <w:rFonts w:ascii="Courier New" w:hAnsi="Courier New" w:cs="Courier New"/>
+        </w:rPr>
+        <w:t>) %&gt;%</w:t>
+      </w:r>
+    </w:p>
+    <w:p>
+      <w:pPr>
+        <w:spacing w:after="0" w:line="240" w:lineRule="auto"/>
+        <w:ind w:left="1440"/>
+        <w:rPr>
+          <w:rFonts w:ascii="Courier New" w:hAnsi="Courier New" w:cs="Courier New"/>
+        </w:rPr>
+      </w:pPr>
+      <w:r>
+        <w:rPr>
+          <w:rFonts w:ascii="Courier New" w:hAnsi="Courier New" w:cs="Courier New"/>
+        </w:rPr>
+        <w:t xml:space="preserve">  </w:t>
+      </w:r>
+      <w:proofErr w:type="gramStart"/>
+      <w:r>
+        <w:rPr>
+          <w:rFonts w:ascii="Courier New" w:hAnsi="Courier New" w:cs="Courier New"/>
+        </w:rPr>
+        <w:t>summarize(</w:t>
+      </w:r>
+      <w:proofErr w:type="spellStart"/>
+      <w:proofErr w:type="gramEnd"/>
+      <w:r>
+        <w:rPr>
+          <w:rFonts w:ascii="Courier New" w:hAnsi="Courier New" w:cs="Courier New"/>
+        </w:rPr>
         <w:t>mean.dist</w:t>
       </w:r>
       <w:proofErr w:type="spellEnd"/>
@@ -3989,15 +4004,9 @@
         <w:rPr>
           <w:rFonts w:ascii="Courier New" w:hAnsi="Courier New" w:cs="Courier New"/>
         </w:rPr>
-        <w:t>(</w:t>
+        <w:t>()</w:t>
       </w:r>
       <w:proofErr w:type="gramEnd"/>
-      <w:r>
-        <w:rPr>
-          <w:rFonts w:ascii="Courier New" w:hAnsi="Courier New" w:cs="Courier New"/>
-        </w:rPr>
-        <w:t>)</w:t>
-      </w:r>
     </w:p>
     <w:p>
       <w:pPr>
@@ -4294,7 +4303,23 @@
           <w:rFonts w:ascii="Courier New" w:hAnsi="Courier New" w:cs="Courier New"/>
           <w:color w:val="76923C" w:themeColor="accent3" w:themeShade="BF"/>
         </w:rPr>
-        <w:t># table of descriptive statistics</w:t>
+        <w:t xml:space="preserve"># </w:t>
+      </w:r>
+      <w:proofErr w:type="gramStart"/>
+      <w:r>
+        <w:rPr>
+          <w:rFonts w:ascii="Courier New" w:hAnsi="Courier New" w:cs="Courier New"/>
+          <w:color w:val="76923C" w:themeColor="accent3" w:themeShade="BF"/>
+        </w:rPr>
+        <w:t>table</w:t>
+      </w:r>
+      <w:proofErr w:type="gramEnd"/>
+      <w:r>
+        <w:rPr>
+          <w:rFonts w:ascii="Courier New" w:hAnsi="Courier New" w:cs="Courier New"/>
+          <w:color w:val="76923C" w:themeColor="accent3" w:themeShade="BF"/>
+        </w:rPr>
+        <w:t xml:space="preserve"> of descriptive statistics</w:t>
       </w:r>
     </w:p>
     <w:p>
@@ -4342,13 +4367,107 @@
           <w:rFonts w:ascii="Courier New" w:hAnsi="Courier New" w:cs="Courier New"/>
         </w:rPr>
       </w:pPr>
+      <w:proofErr w:type="spellStart"/>
+      <w:r>
+        <w:rPr>
+          <w:rFonts w:ascii="Courier New" w:hAnsi="Courier New" w:cs="Courier New"/>
+        </w:rPr>
+        <w:t>basket.table</w:t>
+      </w:r>
+      <w:proofErr w:type="spellEnd"/>
+      <w:r>
+        <w:rPr>
+          <w:rFonts w:ascii="Courier New" w:hAnsi="Courier New" w:cs="Courier New"/>
+        </w:rPr>
+        <w:t xml:space="preserve"> &lt;- </w:t>
+      </w:r>
       <w:proofErr w:type="spellStart"/>
       <w:proofErr w:type="gramStart"/>
       <w:r>
         <w:rPr>
           <w:rFonts w:ascii="Courier New" w:hAnsi="Courier New" w:cs="Courier New"/>
         </w:rPr>
-        <w:t>basket.table</w:t>
+        <w:t>CreateTableOne</w:t>
+      </w:r>
+      <w:proofErr w:type="spellEnd"/>
+      <w:r>
+        <w:rPr>
+          <w:rFonts w:ascii="Courier New" w:hAnsi="Courier New" w:cs="Courier New"/>
+        </w:rPr>
+        <w:t>(</w:t>
+      </w:r>
+      <w:proofErr w:type="gramEnd"/>
+      <w:r>
+        <w:rPr>
+          <w:rFonts w:ascii="Courier New" w:hAnsi="Courier New" w:cs="Courier New"/>
+        </w:rPr>
+        <w:t xml:space="preserve">data = </w:t>
+      </w:r>
+      <w:proofErr w:type="spellStart"/>
+      <w:r>
+        <w:rPr>
+          <w:rFonts w:ascii="Courier New" w:hAnsi="Courier New" w:cs="Courier New"/>
+        </w:rPr>
+        <w:t>basketData</w:t>
+      </w:r>
+      <w:proofErr w:type="spellEnd"/>
+      <w:r>
+        <w:rPr>
+          <w:rFonts w:ascii="Courier New" w:hAnsi="Courier New" w:cs="Courier New"/>
+        </w:rPr>
+        <w:t xml:space="preserve">, </w:t>
+      </w:r>
+    </w:p>
+    <w:p>
+      <w:pPr>
+        <w:spacing w:after="0" w:line="240" w:lineRule="auto"/>
+        <w:ind w:left="720"/>
+        <w:rPr>
+          <w:rFonts w:ascii="Courier New" w:hAnsi="Courier New" w:cs="Courier New"/>
+        </w:rPr>
+      </w:pPr>
+      <w:r>
+        <w:rPr>
+          <w:rFonts w:ascii="Courier New" w:hAnsi="Courier New" w:cs="Courier New"/>
+        </w:rPr>
+        <w:t xml:space="preserve">                               </w:t>
+      </w:r>
+      <w:proofErr w:type="gramStart"/>
+      <w:r>
+        <w:rPr>
+          <w:rFonts w:ascii="Courier New" w:hAnsi="Courier New" w:cs="Courier New"/>
+        </w:rPr>
+        <w:t>vars</w:t>
+      </w:r>
+      <w:proofErr w:type="gramEnd"/>
+      <w:r>
+        <w:rPr>
+          <w:rFonts w:ascii="Courier New" w:hAnsi="Courier New" w:cs="Courier New"/>
+        </w:rPr>
+        <w:t xml:space="preserve"> = c('height', 'distance',</w:t>
+      </w:r>
+    </w:p>
+    <w:p>
+      <w:pPr>
+        <w:spacing w:after="0" w:line="240" w:lineRule="auto"/>
+        <w:ind w:left="720"/>
+        <w:rPr>
+          <w:rFonts w:ascii="Courier New" w:hAnsi="Courier New" w:cs="Courier New"/>
+        </w:rPr>
+      </w:pPr>
+      <w:r>
+        <w:rPr>
+          <w:rFonts w:ascii="Courier New" w:hAnsi="Courier New" w:cs="Courier New"/>
+        </w:rPr>
+        <w:t xml:space="preserve">                                        '</w:t>
+      </w:r>
+      <w:proofErr w:type="spellStart"/>
+      <w:proofErr w:type="gramStart"/>
+      <w:r>
+        <w:rPr>
+          <w:rFonts w:ascii="Courier New" w:hAnsi="Courier New" w:cs="Courier New"/>
+        </w:rPr>
+        <w:t>wideBasket</w:t>
       </w:r>
       <w:proofErr w:type="spellEnd"/>
       <w:proofErr w:type="gramEnd"/>
@@ -4356,35 +4475,7 @@
         <w:rPr>
           <w:rFonts w:ascii="Courier New" w:hAnsi="Courier New" w:cs="Courier New"/>
         </w:rPr>
-        <w:t xml:space="preserve"> &lt;- </w:t>
-      </w:r>
-      <w:proofErr w:type="spellStart"/>
-      <w:r>
-        <w:rPr>
-          <w:rFonts w:ascii="Courier New" w:hAnsi="Courier New" w:cs="Courier New"/>
-        </w:rPr>
-        <w:t>CreateTableOne</w:t>
-      </w:r>
-      <w:proofErr w:type="spellEnd"/>
-      <w:r>
-        <w:rPr>
-          <w:rFonts w:ascii="Courier New" w:hAnsi="Courier New" w:cs="Courier New"/>
-        </w:rPr>
-        <w:t xml:space="preserve">(data = </w:t>
-      </w:r>
-      <w:proofErr w:type="spellStart"/>
-      <w:r>
-        <w:rPr>
-          <w:rFonts w:ascii="Courier New" w:hAnsi="Courier New" w:cs="Courier New"/>
-        </w:rPr>
-        <w:t>basketData</w:t>
-      </w:r>
-      <w:proofErr w:type="spellEnd"/>
-      <w:r>
-        <w:rPr>
-          <w:rFonts w:ascii="Courier New" w:hAnsi="Courier New" w:cs="Courier New"/>
-        </w:rPr>
-        <w:t xml:space="preserve">, </w:t>
+        <w:t>'),</w:t>
       </w:r>
     </w:p>
     <w:p>
@@ -4399,65 +4490,21 @@
         <w:rPr>
           <w:rFonts w:ascii="Courier New" w:hAnsi="Courier New" w:cs="Courier New"/>
         </w:rPr>
-        <w:t xml:space="preserve">                               vars = </w:t>
+        <w:t xml:space="preserve">                               </w:t>
       </w:r>
       <w:proofErr w:type="gramStart"/>
       <w:r>
         <w:rPr>
           <w:rFonts w:ascii="Courier New" w:hAnsi="Courier New" w:cs="Courier New"/>
         </w:rPr>
-        <w:t>c(</w:t>
+        <w:t>strata</w:t>
       </w:r>
       <w:proofErr w:type="gramEnd"/>
       <w:r>
         <w:rPr>
           <w:rFonts w:ascii="Courier New" w:hAnsi="Courier New" w:cs="Courier New"/>
         </w:rPr>
-        <w:t>'height', 'distance',</w:t>
-      </w:r>
-    </w:p>
-    <w:p>
-      <w:pPr>
-        <w:spacing w:after="0" w:line="240" w:lineRule="auto"/>
-        <w:ind w:left="720"/>
-        <w:rPr>
-          <w:rFonts w:ascii="Courier New" w:hAnsi="Courier New" w:cs="Courier New"/>
-        </w:rPr>
-      </w:pPr>
-      <w:r>
-        <w:rPr>
-          <w:rFonts w:ascii="Courier New" w:hAnsi="Courier New" w:cs="Courier New"/>
-        </w:rPr>
-        <w:t xml:space="preserve">                                        '</w:t>
-      </w:r>
-      <w:proofErr w:type="spellStart"/>
-      <w:r>
-        <w:rPr>
-          <w:rFonts w:ascii="Courier New" w:hAnsi="Courier New" w:cs="Courier New"/>
-        </w:rPr>
-        <w:t>wideBasket</w:t>
-      </w:r>
-      <w:proofErr w:type="spellEnd"/>
-      <w:r>
-        <w:rPr>
-          <w:rFonts w:ascii="Courier New" w:hAnsi="Courier New" w:cs="Courier New"/>
-        </w:rPr>
-        <w:t>'),</w:t>
-      </w:r>
-    </w:p>
-    <w:p>
-      <w:pPr>
-        <w:spacing w:after="0" w:line="240" w:lineRule="auto"/>
-        <w:ind w:left="720"/>
-        <w:rPr>
-          <w:rFonts w:ascii="Courier New" w:hAnsi="Courier New" w:cs="Courier New"/>
-        </w:rPr>
-      </w:pPr>
-      <w:r>
-        <w:rPr>
-          <w:rFonts w:ascii="Courier New" w:hAnsi="Courier New" w:cs="Courier New"/>
-        </w:rPr>
-        <w:t xml:space="preserve">                               strata = '</w:t>
+        <w:t xml:space="preserve"> = '</w:t>
       </w:r>
       <w:proofErr w:type="spellStart"/>
       <w:r>
@@ -4774,12 +4821,21 @@
                 <w:color w:val="E36C0A" w:themeColor="accent6" w:themeShade="BF"/>
               </w:rPr>
             </w:pPr>
+            <w:proofErr w:type="gramStart"/>
             <w:r>
               <w:rPr>
                 <w:b/>
                 <w:color w:val="E36C0A" w:themeColor="accent6" w:themeShade="BF"/>
               </w:rPr>
-              <w:t>n (%)</w:t>
+              <w:t>n</w:t>
+            </w:r>
+            <w:proofErr w:type="gramEnd"/>
+            <w:r>
+              <w:rPr>
+                <w:b/>
+                <w:color w:val="E36C0A" w:themeColor="accent6" w:themeShade="BF"/>
+              </w:rPr>
+              <w:t xml:space="preserve"> (%)</w:t>
             </w:r>
           </w:p>
         </w:tc>
@@ -4800,12 +4856,21 @@
                 <w:color w:val="E36C0A" w:themeColor="accent6" w:themeShade="BF"/>
               </w:rPr>
             </w:pPr>
+            <w:proofErr w:type="gramStart"/>
             <w:r>
               <w:rPr>
                 <w:b/>
                 <w:color w:val="E36C0A" w:themeColor="accent6" w:themeShade="BF"/>
               </w:rPr>
-              <w:t>n (%)</w:t>
+              <w:t>n</w:t>
+            </w:r>
+            <w:proofErr w:type="gramEnd"/>
+            <w:r>
+              <w:rPr>
+                <w:b/>
+                <w:color w:val="E36C0A" w:themeColor="accent6" w:themeShade="BF"/>
+              </w:rPr>
+              <w:t xml:space="preserve"> (%)</w:t>
             </w:r>
           </w:p>
         </w:tc>
@@ -6356,7 +6421,13 @@
         <w:spacing w:after="0" w:line="240" w:lineRule="auto"/>
       </w:pPr>
       <w:r>
-        <w:t xml:space="preserve">In linear and logistic regression we often want to predict outcomes using more than one variable. For example, we might want to predict smoking status (yes/no) using education level and gender since we know both of these things might influence smoking. In our study we collected </w:t>
+        <w:t xml:space="preserve">In linear and logistic regression we often want to predict outcomes using more than one variable. For example, we might want to predict smoking status (yes/no) using education level and </w:t>
+      </w:r>
+      <w:r>
+        <w:t>sex</w:t>
+      </w:r>
+      <w:r>
+        <w:t xml:space="preserve"> since we know both of these things might influence smoking. In our study we collected </w:t>
       </w:r>
       <w:r>
         <w:t>three</w:t>
@@ -6471,7 +6542,23 @@
           <w:rFonts w:ascii="Courier New" w:hAnsi="Courier New" w:cs="Courier New"/>
           <w:color w:val="76923C" w:themeColor="accent3" w:themeShade="BF"/>
         </w:rPr>
-        <w:t># recode to ensure outcome coded correctly</w:t>
+        <w:t xml:space="preserve"># </w:t>
+      </w:r>
+      <w:proofErr w:type="gramStart"/>
+      <w:r>
+        <w:rPr>
+          <w:rFonts w:ascii="Courier New" w:hAnsi="Courier New" w:cs="Courier New"/>
+          <w:color w:val="76923C" w:themeColor="accent3" w:themeShade="BF"/>
+        </w:rPr>
+        <w:t>recode</w:t>
+      </w:r>
+      <w:proofErr w:type="gramEnd"/>
+      <w:r>
+        <w:rPr>
+          <w:rFonts w:ascii="Courier New" w:hAnsi="Courier New" w:cs="Courier New"/>
+          <w:color w:val="76923C" w:themeColor="accent3" w:themeShade="BF"/>
+        </w:rPr>
+        <w:t xml:space="preserve"> to ensure outcome coded correctly</w:t>
       </w:r>
     </w:p>
     <w:p>
@@ -6508,8 +6595,16 @@
         <w:rPr>
           <w:rFonts w:ascii="Courier New" w:hAnsi="Courier New" w:cs="Courier New"/>
         </w:rPr>
-        <w:t xml:space="preserve"> %&gt;%</w:t>
-      </w:r>
+        <w:t xml:space="preserve"> %</w:t>
+      </w:r>
+      <w:proofErr w:type="gramStart"/>
+      <w:r>
+        <w:rPr>
+          <w:rFonts w:ascii="Courier New" w:hAnsi="Courier New" w:cs="Courier New"/>
+        </w:rPr>
+        <w:t>&gt;%</w:t>
+      </w:r>
+      <w:proofErr w:type="gramEnd"/>
     </w:p>
     <w:p>
       <w:pPr>
@@ -6787,7 +6882,23 @@
           <w:rFonts w:ascii="Courier New" w:hAnsi="Courier New" w:cs="Courier New"/>
           <w:color w:val="76923C" w:themeColor="accent3" w:themeShade="BF"/>
         </w:rPr>
-        <w:t># logistic regression model</w:t>
+        <w:t xml:space="preserve"># </w:t>
+      </w:r>
+      <w:proofErr w:type="gramStart"/>
+      <w:r>
+        <w:rPr>
+          <w:rFonts w:ascii="Courier New" w:hAnsi="Courier New" w:cs="Courier New"/>
+          <w:color w:val="76923C" w:themeColor="accent3" w:themeShade="BF"/>
+        </w:rPr>
+        <w:t>logistic</w:t>
+      </w:r>
+      <w:proofErr w:type="gramEnd"/>
+      <w:r>
+        <w:rPr>
+          <w:rFonts w:ascii="Courier New" w:hAnsi="Courier New" w:cs="Courier New"/>
+          <w:color w:val="76923C" w:themeColor="accent3" w:themeShade="BF"/>
+        </w:rPr>
+        <w:t xml:space="preserve"> regression model</w:t>
       </w:r>
     </w:p>
     <w:p>
@@ -6798,26 +6909,27 @@
           <w:rFonts w:ascii="Courier New" w:hAnsi="Courier New" w:cs="Courier New"/>
         </w:rPr>
       </w:pPr>
-      <w:proofErr w:type="spellStart"/>
-      <w:r>
-        <w:rPr>
-          <w:rFonts w:ascii="Courier New" w:hAnsi="Courier New" w:cs="Courier New"/>
-        </w:rPr>
-        <w:t>basketmodel</w:t>
-      </w:r>
-      <w:proofErr w:type="spellEnd"/>
-      <w:r>
-        <w:rPr>
-          <w:rFonts w:ascii="Courier New" w:hAnsi="Courier New" w:cs="Courier New"/>
-        </w:rPr>
-        <w:t xml:space="preserve"> &lt;- </w:t>
-      </w:r>
       <w:proofErr w:type="spellStart"/>
       <w:proofErr w:type="gramStart"/>
       <w:r>
         <w:rPr>
           <w:rFonts w:ascii="Courier New" w:hAnsi="Courier New" w:cs="Courier New"/>
         </w:rPr>
+        <w:t>basketmodel</w:t>
+      </w:r>
+      <w:proofErr w:type="spellEnd"/>
+      <w:proofErr w:type="gramEnd"/>
+      <w:r>
+        <w:rPr>
+          <w:rFonts w:ascii="Courier New" w:hAnsi="Courier New" w:cs="Courier New"/>
+        </w:rPr>
+        <w:t xml:space="preserve"> &lt;- </w:t>
+      </w:r>
+      <w:proofErr w:type="spellStart"/>
+      <w:r>
+        <w:rPr>
+          <w:rFonts w:ascii="Courier New" w:hAnsi="Courier New" w:cs="Courier New"/>
+        </w:rPr>
         <w:t>glm</w:t>
       </w:r>
       <w:proofErr w:type="spellEnd"/>
@@ -6828,19 +6940,92 @@
         <w:t>(</w:t>
       </w:r>
       <w:proofErr w:type="spellStart"/>
+      <w:r>
+        <w:rPr>
+          <w:rFonts w:ascii="Courier New" w:hAnsi="Courier New" w:cs="Courier New"/>
+        </w:rPr>
+        <w:t>basketMadeNum</w:t>
+      </w:r>
+      <w:proofErr w:type="spellEnd"/>
+      <w:r>
+        <w:rPr>
+          <w:rFonts w:ascii="Courier New" w:hAnsi="Courier New" w:cs="Courier New"/>
+        </w:rPr>
+        <w:t xml:space="preserve"> ~ height + distance + </w:t>
+      </w:r>
+    </w:p>
+    <w:p>
+      <w:pPr>
+        <w:spacing w:after="0" w:line="240" w:lineRule="auto"/>
+        <w:ind w:left="720"/>
+        <w:rPr>
+          <w:rFonts w:ascii="Courier New" w:hAnsi="Courier New" w:cs="Courier New"/>
+        </w:rPr>
+      </w:pPr>
+      <w:r>
+        <w:rPr>
+          <w:rFonts w:ascii="Courier New" w:hAnsi="Courier New" w:cs="Courier New"/>
+        </w:rPr>
+        <w:t xml:space="preserve">                     </w:t>
+      </w:r>
+      <w:proofErr w:type="spellStart"/>
+      <w:proofErr w:type="gramStart"/>
+      <w:r>
+        <w:rPr>
+          <w:rFonts w:ascii="Courier New" w:hAnsi="Courier New" w:cs="Courier New"/>
+        </w:rPr>
+        <w:t>wideBasket</w:t>
+      </w:r>
+      <w:proofErr w:type="spellEnd"/>
       <w:proofErr w:type="gramEnd"/>
       <w:r>
         <w:rPr>
           <w:rFonts w:ascii="Courier New" w:hAnsi="Courier New" w:cs="Courier New"/>
         </w:rPr>
-        <w:t>basketMadeNum</w:t>
+        <w:t xml:space="preserve">, </w:t>
+      </w:r>
+    </w:p>
+    <w:p>
+      <w:pPr>
+        <w:spacing w:after="0" w:line="240" w:lineRule="auto"/>
+        <w:ind w:left="720"/>
+        <w:rPr>
+          <w:rFonts w:ascii="Courier New" w:hAnsi="Courier New" w:cs="Courier New"/>
+        </w:rPr>
+      </w:pPr>
+      <w:r>
+        <w:rPr>
+          <w:rFonts w:ascii="Courier New" w:hAnsi="Courier New" w:cs="Courier New"/>
+        </w:rPr>
+        <w:t xml:space="preserve">                   </w:t>
+      </w:r>
+      <w:proofErr w:type="gramStart"/>
+      <w:r>
+        <w:rPr>
+          <w:rFonts w:ascii="Courier New" w:hAnsi="Courier New" w:cs="Courier New"/>
+        </w:rPr>
+        <w:t>data</w:t>
+      </w:r>
+      <w:proofErr w:type="gramEnd"/>
+      <w:r>
+        <w:rPr>
+          <w:rFonts w:ascii="Courier New" w:hAnsi="Courier New" w:cs="Courier New"/>
+        </w:rPr>
+        <w:t xml:space="preserve"> = </w:t>
+      </w:r>
+      <w:proofErr w:type="spellStart"/>
+      <w:r>
+        <w:rPr>
+          <w:rFonts w:ascii="Courier New" w:hAnsi="Courier New" w:cs="Courier New"/>
+        </w:rPr>
+        <w:t>basketData.clean</w:t>
       </w:r>
       <w:proofErr w:type="spellEnd"/>
       <w:r>
         <w:rPr>
           <w:rFonts w:ascii="Courier New" w:hAnsi="Courier New" w:cs="Courier New"/>
         </w:rPr>
-        <w:t xml:space="preserve"> ~ height + distance + </w:t>
+        <w:t xml:space="preserve">, </w:t>
       </w:r>
     </w:p>
     <w:p>
@@ -6855,21 +7040,21 @@
         <w:rPr>
           <w:rFonts w:ascii="Courier New" w:hAnsi="Courier New" w:cs="Courier New"/>
         </w:rPr>
-        <w:t xml:space="preserve">                     </w:t>
-      </w:r>
-      <w:proofErr w:type="spellStart"/>
-      <w:r>
-        <w:rPr>
-          <w:rFonts w:ascii="Courier New" w:hAnsi="Courier New" w:cs="Courier New"/>
-        </w:rPr>
-        <w:t>wideBasket</w:t>
-      </w:r>
-      <w:proofErr w:type="spellEnd"/>
-      <w:r>
-        <w:rPr>
-          <w:rFonts w:ascii="Courier New" w:hAnsi="Courier New" w:cs="Courier New"/>
-        </w:rPr>
-        <w:t xml:space="preserve">, </w:t>
+        <w:t xml:space="preserve">                   </w:t>
+      </w:r>
+      <w:proofErr w:type="gramStart"/>
+      <w:r>
+        <w:rPr>
+          <w:rFonts w:ascii="Courier New" w:hAnsi="Courier New" w:cs="Courier New"/>
+        </w:rPr>
+        <w:t>family</w:t>
+      </w:r>
+      <w:proofErr w:type="gramEnd"/>
+      <w:r>
+        <w:rPr>
+          <w:rFonts w:ascii="Courier New" w:hAnsi="Courier New" w:cs="Courier New"/>
+        </w:rPr>
+        <w:t>="binomial")</w:t>
       </w:r>
     </w:p>
     <w:p>
@@ -6880,55 +7065,19 @@
           <w:rFonts w:ascii="Courier New" w:hAnsi="Courier New" w:cs="Courier New"/>
         </w:rPr>
       </w:pPr>
-      <w:r>
-        <w:rPr>
-          <w:rFonts w:ascii="Courier New" w:hAnsi="Courier New" w:cs="Courier New"/>
-        </w:rPr>
-        <w:t xml:space="preserve">                   data = </w:t>
-      </w:r>
-      <w:proofErr w:type="spellStart"/>
-      <w:r>
-        <w:rPr>
-          <w:rFonts w:ascii="Courier New" w:hAnsi="Courier New" w:cs="Courier New"/>
-        </w:rPr>
-        <w:t>basketData.clean</w:t>
-      </w:r>
-      <w:proofErr w:type="spellEnd"/>
-      <w:r>
-        <w:rPr>
-          <w:rFonts w:ascii="Courier New" w:hAnsi="Courier New" w:cs="Courier New"/>
-        </w:rPr>
-        <w:t xml:space="preserve">, </w:t>
-      </w:r>
-    </w:p>
-    <w:p>
-      <w:pPr>
-        <w:spacing w:after="0" w:line="240" w:lineRule="auto"/>
-        <w:ind w:left="720"/>
-        <w:rPr>
-          <w:rFonts w:ascii="Courier New" w:hAnsi="Courier New" w:cs="Courier New"/>
-        </w:rPr>
-      </w:pPr>
-      <w:r>
-        <w:rPr>
-          <w:rFonts w:ascii="Courier New" w:hAnsi="Courier New" w:cs="Courier New"/>
-        </w:rPr>
-        <w:t xml:space="preserve">                   family="binomial")</w:t>
-      </w:r>
-    </w:p>
-    <w:p>
-      <w:pPr>
-        <w:spacing w:after="0" w:line="240" w:lineRule="auto"/>
-        <w:ind w:left="720"/>
-        <w:rPr>
-          <w:rFonts w:ascii="Courier New" w:hAnsi="Courier New" w:cs="Courier New"/>
-        </w:rPr>
-      </w:pPr>
+      <w:proofErr w:type="gramStart"/>
       <w:r>
         <w:rPr>
           <w:rFonts w:ascii="Courier New" w:hAnsi="Courier New" w:cs="Courier New"/>
         </w:rPr>
         <w:t>summary(</w:t>
+      </w:r>
+      <w:proofErr w:type="gramEnd"/>
+      <w:r>
+        <w:rPr>
+          <w:rFonts w:ascii="Courier New" w:hAnsi="Courier New" w:cs="Courier New"/>
+        </w:rPr>
+        <w:t xml:space="preserve">object = </w:t>
       </w:r>
       <w:proofErr w:type="spellStart"/>
       <w:r>
@@ -7157,7 +7306,27 @@
           <w:sz w:val="20"/>
           <w:szCs w:val="20"/>
         </w:rPr>
-        <w:t xml:space="preserve">    family = "binomial", data = </w:t>
+        <w:t xml:space="preserve">    </w:t>
+      </w:r>
+      <w:proofErr w:type="gramStart"/>
+      <w:r>
+        <w:rPr>
+          <w:rFonts w:ascii="Lucida Console" w:eastAsia="Times New Roman" w:hAnsi="Lucida Console" w:cs="Courier New"/>
+          <w:color w:val="000000"/>
+          <w:sz w:val="20"/>
+          <w:szCs w:val="20"/>
+        </w:rPr>
+        <w:t>family</w:t>
+      </w:r>
+      <w:proofErr w:type="gramEnd"/>
+      <w:r>
+        <w:rPr>
+          <w:rFonts w:ascii="Lucida Console" w:eastAsia="Times New Roman" w:hAnsi="Lucida Console" w:cs="Courier New"/>
+          <w:color w:val="000000"/>
+          <w:sz w:val="20"/>
+          <w:szCs w:val="20"/>
+        </w:rPr>
+        <w:t xml:space="preserve"> = "binomial", data = </w:t>
       </w:r>
       <w:proofErr w:type="spellStart"/>
       <w:r>
@@ -7324,7 +7493,7 @@
           <w:sz w:val="20"/>
           <w:szCs w:val="20"/>
         </w:rPr>
-        <w:t>-1.</w:t>
+        <w:t>-</w:t>
       </w:r>
       <w:proofErr w:type="gramStart"/>
       <w:r>
@@ -7334,7 +7503,7 @@
           <w:sz w:val="20"/>
           <w:szCs w:val="20"/>
         </w:rPr>
-        <w:t>56707  -</w:t>
+        <w:t>1.56707  -</w:t>
       </w:r>
       <w:proofErr w:type="gramEnd"/>
       <w:r>
@@ -7455,6 +7624,7 @@
         <w:t xml:space="preserve">               Estimate Std. Error z value </w:t>
       </w:r>
       <w:proofErr w:type="spellStart"/>
+      <w:proofErr w:type="gramStart"/>
       <w:r>
         <w:rPr>
           <w:rFonts w:ascii="Courier New" w:eastAsia="Times New Roman" w:hAnsi="Courier New" w:cs="Courier New"/>
@@ -7472,7 +7642,17 @@
           <w:sz w:val="20"/>
           <w:szCs w:val="20"/>
         </w:rPr>
-        <w:t xml:space="preserve">(&gt;|z|)  </w:t>
+        <w:t>(</w:t>
+      </w:r>
+      <w:proofErr w:type="gramEnd"/>
+      <w:r>
+        <w:rPr>
+          <w:rFonts w:ascii="Courier New" w:eastAsia="Times New Roman" w:hAnsi="Courier New" w:cs="Courier New"/>
+          <w:color w:val="000000"/>
+          <w:sz w:val="20"/>
+          <w:szCs w:val="20"/>
+        </w:rPr>
+        <w:t xml:space="preserve">&gt;|z|)  </w:t>
       </w:r>
     </w:p>
     <w:p>
@@ -7511,7 +7691,7 @@
           <w:sz w:val="20"/>
           <w:szCs w:val="20"/>
         </w:rPr>
-        <w:t>(</w:t>
+        <w:t xml:space="preserve">(Intercept)    </w:t>
       </w:r>
       <w:proofErr w:type="gramStart"/>
       <w:r>
@@ -7521,7 +7701,7 @@
           <w:sz w:val="20"/>
           <w:szCs w:val="20"/>
         </w:rPr>
-        <w:t xml:space="preserve">Intercept)   </w:t>
+        <w:t>9.890230  14.552121</w:t>
       </w:r>
       <w:proofErr w:type="gramEnd"/>
       <w:r>
@@ -7531,7 +7711,7 @@
           <w:sz w:val="20"/>
           <w:szCs w:val="20"/>
         </w:rPr>
-        <w:t xml:space="preserve"> 9.890230  14.552121   0.680    0.497  </w:t>
+        <w:t xml:space="preserve">   0.680    0.497  </w:t>
       </w:r>
     </w:p>
     <w:p>
@@ -7563,6 +7743,7 @@
           <w:szCs w:val="20"/>
         </w:rPr>
       </w:pPr>
+      <w:proofErr w:type="gramStart"/>
       <w:r>
         <w:rPr>
           <w:rFonts w:ascii="Courier New" w:eastAsia="Times New Roman" w:hAnsi="Courier New" w:cs="Courier New"/>
@@ -7570,9 +7751,9 @@
           <w:sz w:val="20"/>
           <w:szCs w:val="20"/>
         </w:rPr>
-        <w:t xml:space="preserve">height        -0.004696   </w:t>
-      </w:r>
-      <w:proofErr w:type="gramStart"/>
+        <w:t>height</w:t>
+      </w:r>
+      <w:proofErr w:type="gramEnd"/>
       <w:r>
         <w:rPr>
           <w:rFonts w:ascii="Courier New" w:eastAsia="Times New Roman" w:hAnsi="Courier New" w:cs="Courier New"/>
@@ -7580,17 +7761,7 @@
           <w:sz w:val="20"/>
           <w:szCs w:val="20"/>
         </w:rPr>
-        <w:t>0.202246  -</w:t>
-      </w:r>
-      <w:proofErr w:type="gramEnd"/>
-      <w:r>
-        <w:rPr>
-          <w:rFonts w:ascii="Courier New" w:eastAsia="Times New Roman" w:hAnsi="Courier New" w:cs="Courier New"/>
-          <w:color w:val="000000"/>
-          <w:sz w:val="20"/>
-          <w:szCs w:val="20"/>
-        </w:rPr>
-        <w:t xml:space="preserve">0.023    0.981  </w:t>
+        <w:t xml:space="preserve">        -0.004696   0.202246  -0.023    0.981  </w:t>
       </w:r>
     </w:p>
     <w:p>
@@ -7622,6 +7793,7 @@
           <w:szCs w:val="20"/>
         </w:rPr>
       </w:pPr>
+      <w:proofErr w:type="gramStart"/>
       <w:r>
         <w:rPr>
           <w:rFonts w:ascii="Courier New" w:eastAsia="Times New Roman" w:hAnsi="Courier New" w:cs="Courier New"/>
@@ -7629,9 +7801,9 @@
           <w:sz w:val="20"/>
           <w:szCs w:val="20"/>
         </w:rPr>
-        <w:t xml:space="preserve">distance      -0.911541   </w:t>
-      </w:r>
-      <w:proofErr w:type="gramStart"/>
+        <w:t>distance</w:t>
+      </w:r>
+      <w:proofErr w:type="gramEnd"/>
       <w:r>
         <w:rPr>
           <w:rFonts w:ascii="Courier New" w:eastAsia="Times New Roman" w:hAnsi="Courier New" w:cs="Courier New"/>
@@ -7639,17 +7811,7 @@
           <w:sz w:val="20"/>
           <w:szCs w:val="20"/>
         </w:rPr>
-        <w:t>0.450391  -</w:t>
-      </w:r>
-      <w:proofErr w:type="gramEnd"/>
-      <w:r>
-        <w:rPr>
-          <w:rFonts w:ascii="Courier New" w:eastAsia="Times New Roman" w:hAnsi="Courier New" w:cs="Courier New"/>
-          <w:color w:val="000000"/>
-          <w:sz w:val="20"/>
-          <w:szCs w:val="20"/>
-        </w:rPr>
-        <w:t>2.024    0.043 *</w:t>
+        <w:t xml:space="preserve">      -0.911541   0.450391  -2.024    0.043 *</w:t>
       </w:r>
     </w:p>
     <w:p>
@@ -7682,6 +7844,7 @@
         </w:rPr>
       </w:pPr>
       <w:proofErr w:type="spellStart"/>
+      <w:proofErr w:type="gramStart"/>
       <w:r>
         <w:rPr>
           <w:rFonts w:ascii="Courier New" w:eastAsia="Times New Roman" w:hAnsi="Courier New" w:cs="Courier New"/>
@@ -7692,6 +7855,7 @@
         <w:t>wideBasketyes</w:t>
       </w:r>
       <w:proofErr w:type="spellEnd"/>
+      <w:proofErr w:type="gramEnd"/>
       <w:r>
         <w:rPr>
           <w:rFonts w:ascii="Courier New" w:eastAsia="Times New Roman" w:hAnsi="Courier New" w:cs="Courier New"/>
@@ -7699,27 +7863,7 @@
           <w:sz w:val="20"/>
           <w:szCs w:val="20"/>
         </w:rPr>
-        <w:t xml:space="preserve"> -3.225124   </w:t>
-      </w:r>
-      <w:proofErr w:type="gramStart"/>
-      <w:r>
-        <w:rPr>
-          <w:rFonts w:ascii="Courier New" w:eastAsia="Times New Roman" w:hAnsi="Courier New" w:cs="Courier New"/>
-          <w:color w:val="000000"/>
-          <w:sz w:val="20"/>
-          <w:szCs w:val="20"/>
-        </w:rPr>
-        <w:t>2.218003  -</w:t>
-      </w:r>
-      <w:proofErr w:type="gramEnd"/>
-      <w:r>
-        <w:rPr>
-          <w:rFonts w:ascii="Courier New" w:eastAsia="Times New Roman" w:hAnsi="Courier New" w:cs="Courier New"/>
-          <w:color w:val="000000"/>
-          <w:sz w:val="20"/>
-          <w:szCs w:val="20"/>
-        </w:rPr>
-        <w:t xml:space="preserve">1.454    0.146  </w:t>
+        <w:t xml:space="preserve"> -3.225124   2.218003  -1.454    0.146  </w:t>
       </w:r>
     </w:p>
     <w:p>
@@ -7808,7 +7952,27 @@
           <w:sz w:val="20"/>
           <w:szCs w:val="20"/>
         </w:rPr>
-        <w:t xml:space="preserve">. codes:  0 ‘***’ 0.001 ‘**’ 0.01 ‘*’ 0.05 ‘.’ 0.1 </w:t>
+        <w:t xml:space="preserve">. </w:t>
+      </w:r>
+      <w:proofErr w:type="gramStart"/>
+      <w:r>
+        <w:rPr>
+          <w:rFonts w:ascii="Courier New" w:eastAsia="Times New Roman" w:hAnsi="Courier New" w:cs="Courier New"/>
+          <w:color w:val="000000"/>
+          <w:sz w:val="20"/>
+          <w:szCs w:val="20"/>
+        </w:rPr>
+        <w:t>codes</w:t>
+      </w:r>
+      <w:proofErr w:type="gramEnd"/>
+      <w:r>
+        <w:rPr>
+          <w:rFonts w:ascii="Courier New" w:eastAsia="Times New Roman" w:hAnsi="Courier New" w:cs="Courier New"/>
+          <w:color w:val="000000"/>
+          <w:sz w:val="20"/>
+          <w:szCs w:val="20"/>
+        </w:rPr>
+        <w:t xml:space="preserve">:  0 ‘***’ 0.001 ‘**’ 0.01 ‘*’ 0.05 ‘.’ 0.1 </w:t>
       </w:r>
       <w:proofErr w:type="gramStart"/>
       <w:r>
@@ -8617,9 +8781,12 @@
         <w:spacing w:after="0" w:line="240" w:lineRule="auto"/>
       </w:pPr>
       <w:r>
-        <w:t>Where x</w:t>
+        <w:t xml:space="preserve">Where </w:t>
       </w:r>
       <w:proofErr w:type="gramStart"/>
+      <w:r>
+        <w:t>x</w:t>
+      </w:r>
       <w:r>
         <w:rPr>
           <w:vertAlign w:val="subscript"/>
@@ -8753,7 +8920,7 @@
               </wp:anchor>
             </w:drawing>
           </mc:Choice>
-          <mc:Fallback>
+          <mc:Fallback xmlns:w16cid="http://schemas.microsoft.com/office/word/2016/wordml/cid" xmlns:am3d="http://schemas.microsoft.com/office/drawing/2017/model3d" xmlns:aink="http://schemas.microsoft.com/office/drawing/2016/ink" xmlns:cx8="http://schemas.microsoft.com/office/drawing/2016/5/14/chartex" xmlns:cx7="http://schemas.microsoft.com/office/drawing/2016/5/13/chartex" xmlns:cx6="http://schemas.microsoft.com/office/drawing/2016/5/12/chartex" xmlns:cx5="http://schemas.microsoft.com/office/drawing/2016/5/11/chartex" xmlns:cx4="http://schemas.microsoft.com/office/drawing/2016/5/10/chartex" xmlns:cx3="http://schemas.microsoft.com/office/drawing/2016/5/9/chartex" xmlns:cx2="http://schemas.microsoft.com/office/drawing/2015/10/21/chartex">
             <w:pict>
               <v:rect w14:anchorId="1C5F9C6F" id="Rectangle 10" o:spid="_x0000_s1026" style="position:absolute;margin-left:148.8pt;margin-top:10.4pt;width:73.8pt;height:68.4pt;z-index:251664384;visibility:visible;mso-wrap-style:square;mso-wrap-distance-left:9pt;mso-wrap-distance-top:0;mso-wrap-distance-right:9pt;mso-wrap-distance-bottom:0;mso-position-horizontal:absolute;mso-position-horizontal-relative:text;mso-position-vertical:absolute;mso-position-vertical-relative:text;v-text-anchor:middle" o:gfxdata="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" filled="f" strokecolor="#c0504d [3205]" strokeweight="2pt"/>
             </w:pict>
@@ -8804,6 +8971,7 @@
         <w:t xml:space="preserve">               Estimate Std. Error z value </w:t>
       </w:r>
       <w:proofErr w:type="spellStart"/>
+      <w:proofErr w:type="gramStart"/>
       <w:r>
         <w:rPr>
           <w:rFonts w:ascii="Courier New" w:eastAsia="Times New Roman" w:hAnsi="Courier New" w:cs="Courier New"/>
@@ -8821,7 +8989,17 @@
           <w:sz w:val="20"/>
           <w:szCs w:val="20"/>
         </w:rPr>
-        <w:t xml:space="preserve">(&gt;|z|)  </w:t>
+        <w:t>(</w:t>
+      </w:r>
+      <w:proofErr w:type="gramEnd"/>
+      <w:r>
+        <w:rPr>
+          <w:rFonts w:ascii="Courier New" w:eastAsia="Times New Roman" w:hAnsi="Courier New" w:cs="Courier New"/>
+          <w:color w:val="000000"/>
+          <w:sz w:val="20"/>
+          <w:szCs w:val="20"/>
+        </w:rPr>
+        <w:t xml:space="preserve">&gt;|z|)  </w:t>
       </w:r>
     </w:p>
     <w:p>
@@ -8861,7 +9039,7 @@
           <w:sz w:val="20"/>
           <w:szCs w:val="20"/>
         </w:rPr>
-        <w:t>(</w:t>
+        <w:t xml:space="preserve">(Intercept)    </w:t>
       </w:r>
       <w:proofErr w:type="gramStart"/>
       <w:r>
@@ -8871,7 +9049,7 @@
           <w:sz w:val="20"/>
           <w:szCs w:val="20"/>
         </w:rPr>
-        <w:t xml:space="preserve">Intercept)   </w:t>
+        <w:t>9.890230  14.552121</w:t>
       </w:r>
       <w:proofErr w:type="gramEnd"/>
       <w:r>
@@ -8881,7 +9059,7 @@
           <w:sz w:val="20"/>
           <w:szCs w:val="20"/>
         </w:rPr>
-        <w:t xml:space="preserve"> 9.890230  14.552121   0.680    0.497  </w:t>
+        <w:t xml:space="preserve">   0.680    0.497  </w:t>
       </w:r>
     </w:p>
     <w:p>
@@ -8914,6 +9092,7 @@
           <w:szCs w:val="20"/>
         </w:rPr>
       </w:pPr>
+      <w:proofErr w:type="gramStart"/>
       <w:r>
         <w:rPr>
           <w:rFonts w:ascii="Courier New" w:eastAsia="Times New Roman" w:hAnsi="Courier New" w:cs="Courier New"/>
@@ -8921,9 +9100,9 @@
           <w:sz w:val="20"/>
           <w:szCs w:val="20"/>
         </w:rPr>
-        <w:t xml:space="preserve">height        -0.004696   </w:t>
-      </w:r>
-      <w:proofErr w:type="gramStart"/>
+        <w:t>height</w:t>
+      </w:r>
+      <w:proofErr w:type="gramEnd"/>
       <w:r>
         <w:rPr>
           <w:rFonts w:ascii="Courier New" w:eastAsia="Times New Roman" w:hAnsi="Courier New" w:cs="Courier New"/>
@@ -8931,17 +9110,7 @@
           <w:sz w:val="20"/>
           <w:szCs w:val="20"/>
         </w:rPr>
-        <w:t>0.202246  -</w:t>
-      </w:r>
-      <w:proofErr w:type="gramEnd"/>
-      <w:r>
-        <w:rPr>
-          <w:rFonts w:ascii="Courier New" w:eastAsia="Times New Roman" w:hAnsi="Courier New" w:cs="Courier New"/>
-          <w:color w:val="000000"/>
-          <w:sz w:val="20"/>
-          <w:szCs w:val="20"/>
-        </w:rPr>
-        <w:t xml:space="preserve">0.023    0.981  </w:t>
+        <w:t xml:space="preserve">        -0.004696   0.202246  -0.023    0.981  </w:t>
       </w:r>
     </w:p>
     <w:p>
@@ -8974,6 +9143,7 @@
           <w:szCs w:val="20"/>
         </w:rPr>
       </w:pPr>
+      <w:proofErr w:type="gramStart"/>
       <w:r>
         <w:rPr>
           <w:rFonts w:ascii="Courier New" w:eastAsia="Times New Roman" w:hAnsi="Courier New" w:cs="Courier New"/>
@@ -8981,9 +9151,9 @@
           <w:sz w:val="20"/>
           <w:szCs w:val="20"/>
         </w:rPr>
-        <w:t xml:space="preserve">distance      -0.911541   </w:t>
-      </w:r>
-      <w:proofErr w:type="gramStart"/>
+        <w:t>distance</w:t>
+      </w:r>
+      <w:proofErr w:type="gramEnd"/>
       <w:r>
         <w:rPr>
           <w:rFonts w:ascii="Courier New" w:eastAsia="Times New Roman" w:hAnsi="Courier New" w:cs="Courier New"/>
@@ -8991,17 +9161,7 @@
           <w:sz w:val="20"/>
           <w:szCs w:val="20"/>
         </w:rPr>
-        <w:t>0.450391  -</w:t>
-      </w:r>
-      <w:proofErr w:type="gramEnd"/>
-      <w:r>
-        <w:rPr>
-          <w:rFonts w:ascii="Courier New" w:eastAsia="Times New Roman" w:hAnsi="Courier New" w:cs="Courier New"/>
-          <w:color w:val="000000"/>
-          <w:sz w:val="20"/>
-          <w:szCs w:val="20"/>
-        </w:rPr>
-        <w:t>2.024    0.043 *</w:t>
+        <w:t xml:space="preserve">      -0.911541   0.450391  -2.024    0.043 *</w:t>
       </w:r>
     </w:p>
     <w:p>
@@ -9035,6 +9195,7 @@
         </w:rPr>
       </w:pPr>
       <w:proofErr w:type="spellStart"/>
+      <w:proofErr w:type="gramStart"/>
       <w:r>
         <w:rPr>
           <w:rFonts w:ascii="Courier New" w:eastAsia="Times New Roman" w:hAnsi="Courier New" w:cs="Courier New"/>
@@ -9045,6 +9206,7 @@
         <w:t>wideBasketyes</w:t>
       </w:r>
       <w:proofErr w:type="spellEnd"/>
+      <w:proofErr w:type="gramEnd"/>
       <w:r>
         <w:rPr>
           <w:rFonts w:ascii="Courier New" w:eastAsia="Times New Roman" w:hAnsi="Courier New" w:cs="Courier New"/>
@@ -9052,27 +9214,7 @@
           <w:sz w:val="20"/>
           <w:szCs w:val="20"/>
         </w:rPr>
-        <w:t xml:space="preserve"> -3.225124   </w:t>
-      </w:r>
-      <w:proofErr w:type="gramStart"/>
-      <w:r>
-        <w:rPr>
-          <w:rFonts w:ascii="Courier New" w:eastAsia="Times New Roman" w:hAnsi="Courier New" w:cs="Courier New"/>
-          <w:color w:val="000000"/>
-          <w:sz w:val="20"/>
-          <w:szCs w:val="20"/>
-        </w:rPr>
-        <w:t>2.218003  -</w:t>
-      </w:r>
-      <w:proofErr w:type="gramEnd"/>
-      <w:r>
-        <w:rPr>
-          <w:rFonts w:ascii="Courier New" w:eastAsia="Times New Roman" w:hAnsi="Courier New" w:cs="Courier New"/>
-          <w:color w:val="000000"/>
-          <w:sz w:val="20"/>
-          <w:szCs w:val="20"/>
-        </w:rPr>
-        <w:t>1.454    0.146</w:t>
+        <w:t xml:space="preserve"> -3.225124   2.218003  -1.454    0.146</w:t>
       </w:r>
     </w:p>
     <w:p>
@@ -9136,7 +9278,7 @@
               </wp:anchor>
             </w:drawing>
           </mc:Choice>
-          <mc:Fallback>
+          <mc:Fallback xmlns:w16cid="http://schemas.microsoft.com/office/word/2016/wordml/cid" xmlns:am3d="http://schemas.microsoft.com/office/drawing/2017/model3d" xmlns:aink="http://schemas.microsoft.com/office/drawing/2016/ink" xmlns:cx8="http://schemas.microsoft.com/office/drawing/2016/5/14/chartex" xmlns:cx7="http://schemas.microsoft.com/office/drawing/2016/5/13/chartex" xmlns:cx6="http://schemas.microsoft.com/office/drawing/2016/5/12/chartex" xmlns:cx5="http://schemas.microsoft.com/office/drawing/2016/5/11/chartex" xmlns:cx4="http://schemas.microsoft.com/office/drawing/2016/5/10/chartex" xmlns:cx3="http://schemas.microsoft.com/office/drawing/2016/5/9/chartex" xmlns:cx2="http://schemas.microsoft.com/office/drawing/2015/10/21/chartex">
             <w:pict>
               <v:shape w14:anchorId="5C212207" id="Straight Arrow Connector 11" o:spid="_x0000_s1026" type="#_x0000_t32" style="position:absolute;margin-left:194.4pt;margin-top:3.05pt;width:58.8pt;height:148.2pt;z-index:251665408;visibility:visible;mso-wrap-style:square;mso-wrap-distance-left:9pt;mso-wrap-distance-top:0;mso-wrap-distance-right:9pt;mso-wrap-distance-bottom:0;mso-position-horizontal:absolute;mso-position-horizontal-relative:text;mso-position-vertical:absolute;mso-position-vertical-relative:text" o:gfxdata="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" strokecolor="#4579b8 [3044]">
                 <v:stroke endarrow="open"/>
@@ -10718,11 +10860,6 @@
     </w:p>
     <w:p>
       <w:pPr>
-        <w:pStyle w:val="ListParagraph"/>
-        <w:numPr>
-          <w:ilvl w:val="0"/>
-          <w:numId w:val="13"/>
-        </w:numPr>
         <w:spacing w:after="0" w:line="240" w:lineRule="auto"/>
         <w:rPr>
           <w:b/>
@@ -10835,40 +10972,73 @@
         <w:spacing w:after="0" w:line="240" w:lineRule="auto"/>
       </w:pPr>
       <w:r>
-        <w:t xml:space="preserve">For binary predictors, odds ratios are very clear to interpret. For example, say that the variable with the 1.5 odds ratio was gender, with </w:t>
+        <w:t xml:space="preserve">For binary predictors, odds ratios are </w:t>
+      </w:r>
+      <w:r>
+        <w:t>clearer</w:t>
+      </w:r>
+      <w:r>
+        <w:t xml:space="preserve"> to interpret. For example, say that the variable with the 1.5 odds ratio was </w:t>
+      </w:r>
+      <w:r>
+        <w:t>marital status</w:t>
+      </w:r>
+      <w:r>
+        <w:t xml:space="preserve">, with </w:t>
+      </w:r>
+      <w:r>
+        <w:t>married</w:t>
+      </w:r>
+      <w:r>
+        <w:t xml:space="preserve"> = </w:t>
+      </w:r>
+      <w:r>
+        <w:t xml:space="preserve">0 and </w:t>
       </w:r>
       <w:r>
         <w:t>single</w:t>
       </w:r>
       <w:r>
-        <w:t xml:space="preserve"> = 0 and </w:t>
+        <w:t xml:space="preserve"> = 1</w:t>
+      </w:r>
+      <w:r>
+        <w:t xml:space="preserve">. A one unit increase in this type of variable is just a shift from </w:t>
       </w:r>
       <w:r>
         <w:t>married</w:t>
       </w:r>
       <w:r>
-        <w:t xml:space="preserve"> = 1. A one unit increase in this type of variable is just a shift from </w:t>
+        <w:t xml:space="preserve"> (0) to </w:t>
       </w:r>
       <w:r>
         <w:t>single</w:t>
       </w:r>
       <w:r>
-        <w:t xml:space="preserve"> (0) to </w:t>
-      </w:r>
-      <w:r>
-        <w:t>married</w:t>
-      </w:r>
-      <w:r>
-        <w:t xml:space="preserve"> (1), so the interpretation becomes more straightforward: The odds of the outcome is 50% higher in </w:t>
-      </w:r>
-      <w:r>
-        <w:t>married people</w:t>
-      </w:r>
-      <w:r>
-        <w:t xml:space="preserve"> than </w:t>
-      </w:r>
-      <w:r>
-        <w:t>single people</w:t>
+        <w:t xml:space="preserve"> (1), so the interpretation becomes more straightforward: The odds of the outcome </w:t>
+      </w:r>
+      <w:r>
+        <w:t>are</w:t>
+      </w:r>
+      <w:r>
+        <w:t xml:space="preserve"> 50% higher in </w:t>
+      </w:r>
+      <w:r>
+        <w:t>single</w:t>
+      </w:r>
+      <w:r>
+        <w:t xml:space="preserve"> people</w:t>
+      </w:r>
+      <w:r>
+        <w:t xml:space="preserve"> </w:t>
+      </w:r>
+      <w:r>
+        <w:t>compared to</w:t>
+      </w:r>
+      <w:r>
+        <w:t xml:space="preserve"> married</w:t>
+      </w:r>
+      <w:r>
+        <w:t xml:space="preserve"> people</w:t>
       </w:r>
       <w:r>
         <w:t>.</w:t>
@@ -10926,48 +11096,125 @@
         <w:rPr>
           <w:b/>
         </w:rPr>
-        <w:t>odds.</w:t>
-      </w:r>
+        <w:t>odds.n.ends</w:t>
+      </w:r>
+      <w:proofErr w:type="spellEnd"/>
+      <w:r>
+        <w:rPr>
+          <w:b/>
+        </w:rPr>
+        <w:t xml:space="preserve"> </w:t>
+      </w:r>
+      <w:r>
+        <w:t xml:space="preserve">package to get all the information you need by entering the name of your logistic model into the </w:t>
+      </w:r>
+      <w:proofErr w:type="spellStart"/>
       <w:proofErr w:type="gramStart"/>
       <w:r>
         <w:rPr>
           <w:b/>
         </w:rPr>
-        <w:t>n.ends</w:t>
+        <w:t>odds.n.ends</w:t>
       </w:r>
       <w:proofErr w:type="spellEnd"/>
+      <w:r>
+        <w:rPr>
+          <w:b/>
+        </w:rPr>
+        <w:t>(</w:t>
+      </w:r>
       <w:proofErr w:type="gramEnd"/>
       <w:r>
         <w:rPr>
           <w:b/>
         </w:rPr>
+        <w:t xml:space="preserve">) </w:t>
+      </w:r>
+      <w:r>
+        <w:t>function.</w:t>
+      </w:r>
+    </w:p>
+    <w:p>
+      <w:pPr>
+        <w:spacing w:after="0" w:line="240" w:lineRule="auto"/>
+      </w:pPr>
+    </w:p>
+    <w:p>
+      <w:pPr>
+        <w:spacing w:after="0" w:line="240" w:lineRule="auto"/>
+        <w:ind w:left="720"/>
+        <w:rPr>
+          <w:rFonts w:ascii="Courier New" w:hAnsi="Courier New" w:cs="Courier New"/>
+          <w:color w:val="76923C" w:themeColor="accent3" w:themeShade="BF"/>
+        </w:rPr>
+      </w:pPr>
+      <w:r>
+        <w:rPr>
+          <w:rFonts w:ascii="Courier New" w:hAnsi="Courier New" w:cs="Courier New"/>
+          <w:color w:val="76923C" w:themeColor="accent3" w:themeShade="BF"/>
+        </w:rPr>
+        <w:t>#</w:t>
+      </w:r>
+      <w:r>
+        <w:rPr>
+          <w:rFonts w:ascii="Courier New" w:hAnsi="Courier New" w:cs="Courier New"/>
+          <w:color w:val="76923C" w:themeColor="accent3" w:themeShade="BF"/>
+        </w:rPr>
         <w:t xml:space="preserve"> </w:t>
       </w:r>
-      <w:r>
-        <w:t xml:space="preserve">package to get all the information you need by entering the name of your logistic model into the </w:t>
+      <w:proofErr w:type="gramStart"/>
+      <w:r>
+        <w:rPr>
+          <w:rFonts w:ascii="Courier New" w:hAnsi="Courier New" w:cs="Courier New"/>
+          <w:color w:val="76923C" w:themeColor="accent3" w:themeShade="BF"/>
+        </w:rPr>
+        <w:t>compute</w:t>
+      </w:r>
+      <w:proofErr w:type="gramEnd"/>
+      <w:r>
+        <w:rPr>
+          <w:rFonts w:ascii="Courier New" w:hAnsi="Courier New" w:cs="Courier New"/>
+          <w:color w:val="76923C" w:themeColor="accent3" w:themeShade="BF"/>
+        </w:rPr>
+        <w:t xml:space="preserve"> odds ratios, model significance, model fit</w:t>
+      </w:r>
+    </w:p>
+    <w:p>
+      <w:pPr>
+        <w:spacing w:after="0" w:line="240" w:lineRule="auto"/>
+        <w:ind w:left="720"/>
+        <w:rPr>
+          <w:rFonts w:ascii="Courier New" w:hAnsi="Courier New" w:cs="Courier New"/>
+        </w:rPr>
+      </w:pPr>
+      <w:proofErr w:type="gramStart"/>
+      <w:r>
+        <w:rPr>
+          <w:rFonts w:ascii="Courier New" w:hAnsi="Courier New" w:cs="Courier New"/>
+        </w:rPr>
+        <w:t>library(</w:t>
+      </w:r>
+      <w:proofErr w:type="gramEnd"/>
+      <w:r>
+        <w:rPr>
+          <w:rFonts w:ascii="Courier New" w:hAnsi="Courier New" w:cs="Courier New"/>
+        </w:rPr>
+        <w:t>package = "</w:t>
       </w:r>
       <w:proofErr w:type="spellStart"/>
       <w:r>
         <w:rPr>
-          <w:b/>
+          <w:rFonts w:ascii="Courier New" w:hAnsi="Courier New" w:cs="Courier New"/>
         </w:rPr>
         <w:t>odds.n.ends</w:t>
       </w:r>
       <w:proofErr w:type="spellEnd"/>
       <w:r>
         <w:rPr>
-          <w:b/>
-        </w:rPr>
-        <w:t xml:space="preserve">() </w:t>
-      </w:r>
-      <w:r>
-        <w:t>function.</w:t>
-      </w:r>
-    </w:p>
-    <w:p>
-      <w:pPr>
-        <w:spacing w:after="0" w:line="240" w:lineRule="auto"/>
-      </w:pPr>
+          <w:rFonts w:ascii="Courier New" w:hAnsi="Courier New" w:cs="Courier New"/>
+        </w:rPr>
+        <w:t>")</w:t>
+      </w:r>
     </w:p>
     <w:p>
       <w:pPr>
@@ -10975,103 +11222,650 @@
         <w:ind w:left="720"/>
         <w:rPr>
           <w:rFonts w:ascii="Courier New" w:hAnsi="Courier New" w:cs="Courier New"/>
-          <w:color w:val="76923C" w:themeColor="accent3" w:themeShade="BF"/>
-        </w:rPr>
-      </w:pPr>
-      <w:r>
-        <w:rPr>
-          <w:rFonts w:ascii="Courier New" w:hAnsi="Courier New" w:cs="Courier New"/>
-          <w:color w:val="76923C" w:themeColor="accent3" w:themeShade="BF"/>
-        </w:rPr>
-        <w:t>#</w:t>
-      </w:r>
-      <w:r>
-        <w:rPr>
-          <w:rFonts w:ascii="Courier New" w:hAnsi="Courier New" w:cs="Courier New"/>
-          <w:color w:val="76923C" w:themeColor="accent3" w:themeShade="BF"/>
-        </w:rPr>
-        <w:t xml:space="preserve"> compute odds ratios, model significance, model fit</w:t>
-      </w:r>
-    </w:p>
-    <w:p>
-      <w:pPr>
-        <w:spacing w:after="0" w:line="240" w:lineRule="auto"/>
-        <w:ind w:left="720"/>
-        <w:rPr>
-          <w:rFonts w:ascii="Courier New" w:hAnsi="Courier New" w:cs="Courier New"/>
-        </w:rPr>
-      </w:pPr>
+        </w:rPr>
+      </w:pPr>
+      <w:proofErr w:type="spellStart"/>
+      <w:r>
+        <w:rPr>
+          <w:rFonts w:ascii="Courier New" w:hAnsi="Courier New" w:cs="Courier New"/>
+        </w:rPr>
+        <w:t>odds.n.ends</w:t>
+      </w:r>
+      <w:proofErr w:type="spellEnd"/>
+      <w:r>
+        <w:rPr>
+          <w:rFonts w:ascii="Courier New" w:hAnsi="Courier New" w:cs="Courier New"/>
+        </w:rPr>
+        <w:t xml:space="preserve">(x = </w:t>
+      </w:r>
+      <w:proofErr w:type="spellStart"/>
+      <w:r>
+        <w:rPr>
+          <w:rFonts w:ascii="Courier New" w:hAnsi="Courier New" w:cs="Courier New"/>
+          <w:highlight w:val="yellow"/>
+        </w:rPr>
+        <w:t>basketmodel</w:t>
+      </w:r>
+      <w:proofErr w:type="spellEnd"/>
+      <w:r>
+        <w:rPr>
+          <w:rFonts w:ascii="Courier New" w:hAnsi="Courier New" w:cs="Courier New"/>
+        </w:rPr>
+        <w:t>)</w:t>
+      </w:r>
+    </w:p>
+    <w:p>
+      <w:pPr>
+        <w:spacing w:after="0" w:line="240" w:lineRule="auto"/>
+        <w:ind w:left="720" w:hanging="720"/>
+      </w:pPr>
+    </w:p>
+    <w:p>
+      <w:pPr>
+        <w:spacing w:after="0" w:line="240" w:lineRule="auto"/>
+        <w:rPr>
+          <w:color w:val="E36C0A" w:themeColor="accent6" w:themeShade="BF"/>
+        </w:rPr>
+      </w:pPr>
+    </w:p>
+    <w:p>
+      <w:pPr>
+        <w:spacing w:after="0" w:line="240" w:lineRule="auto"/>
+        <w:rPr>
+          <w:color w:val="E36C0A" w:themeColor="accent6" w:themeShade="BF"/>
+        </w:rPr>
+      </w:pPr>
+    </w:p>
+    <w:p>
+      <w:pPr>
+        <w:spacing w:after="0" w:line="240" w:lineRule="auto"/>
+        <w:rPr>
+          <w:color w:val="E36C0A" w:themeColor="accent6" w:themeShade="BF"/>
+        </w:rPr>
+      </w:pPr>
+    </w:p>
+    <w:p>
+      <w:pPr>
+        <w:spacing w:after="0" w:line="240" w:lineRule="auto"/>
+        <w:rPr>
+          <w:color w:val="E36C0A" w:themeColor="accent6" w:themeShade="BF"/>
+        </w:rPr>
+      </w:pPr>
+    </w:p>
+    <w:p>
+      <w:pPr>
+        <w:spacing w:after="0" w:line="240" w:lineRule="auto"/>
+        <w:rPr>
+          <w:color w:val="E36C0A" w:themeColor="accent6" w:themeShade="BF"/>
+        </w:rPr>
+      </w:pPr>
+    </w:p>
+    <w:p>
+      <w:pPr>
+        <w:spacing w:after="0" w:line="240" w:lineRule="auto"/>
+        <w:rPr>
+          <w:color w:val="E36C0A" w:themeColor="accent6" w:themeShade="BF"/>
+        </w:rPr>
+      </w:pPr>
+    </w:p>
+    <w:p>
+      <w:pPr>
+        <w:spacing w:after="0" w:line="240" w:lineRule="auto"/>
+        <w:rPr>
+          <w:color w:val="E36C0A" w:themeColor="accent6" w:themeShade="BF"/>
+        </w:rPr>
+      </w:pPr>
+    </w:p>
+    <w:p>
+      <w:pPr>
+        <w:spacing w:after="0" w:line="240" w:lineRule="auto"/>
+        <w:rPr>
+          <w:color w:val="E36C0A" w:themeColor="accent6" w:themeShade="BF"/>
+        </w:rPr>
+      </w:pPr>
+      <w:r>
+        <w:rPr>
+          <w:color w:val="E36C0A" w:themeColor="accent6" w:themeShade="BF"/>
+        </w:rPr>
+        <w:lastRenderedPageBreak/>
+        <w:t xml:space="preserve">For example, this is the odds ratios and confidence intervals output </w:t>
+      </w:r>
+      <w:r>
+        <w:rPr>
+          <w:color w:val="E36C0A" w:themeColor="accent6" w:themeShade="BF"/>
+        </w:rPr>
+        <w:t xml:space="preserve">part from </w:t>
+      </w:r>
+      <w:proofErr w:type="spellStart"/>
       <w:proofErr w:type="gramStart"/>
       <w:r>
         <w:rPr>
-          <w:rFonts w:ascii="Courier New" w:hAnsi="Courier New" w:cs="Courier New"/>
-        </w:rPr>
-        <w:t>library(</w:t>
+          <w:color w:val="E36C0A" w:themeColor="accent6" w:themeShade="BF"/>
+        </w:rPr>
+        <w:t>odds.n.ends</w:t>
+      </w:r>
+      <w:proofErr w:type="spellEnd"/>
+      <w:r>
+        <w:rPr>
+          <w:color w:val="E36C0A" w:themeColor="accent6" w:themeShade="BF"/>
+        </w:rPr>
+        <w:t>(</w:t>
       </w:r>
       <w:proofErr w:type="gramEnd"/>
       <w:r>
         <w:rPr>
-          <w:rFonts w:ascii="Courier New" w:hAnsi="Courier New" w:cs="Courier New"/>
-        </w:rPr>
-        <w:t>package = "</w:t>
+          <w:color w:val="E36C0A" w:themeColor="accent6" w:themeShade="BF"/>
+        </w:rPr>
+        <w:t>) for</w:t>
+      </w:r>
+      <w:r>
+        <w:rPr>
+          <w:color w:val="E36C0A" w:themeColor="accent6" w:themeShade="BF"/>
+        </w:rPr>
+        <w:t xml:space="preserve"> </w:t>
+      </w:r>
+      <w:r>
+        <w:rPr>
+          <w:color w:val="E36C0A" w:themeColor="accent6" w:themeShade="BF"/>
+        </w:rPr>
+        <w:t xml:space="preserve">students in </w:t>
+      </w:r>
+      <w:r>
+        <w:rPr>
+          <w:color w:val="E36C0A" w:themeColor="accent6" w:themeShade="BF"/>
+        </w:rPr>
+        <w:t xml:space="preserve">a prior year: </w:t>
+      </w:r>
+    </w:p>
+    <w:p>
+      <w:pPr>
+        <w:spacing w:after="0" w:line="240" w:lineRule="auto"/>
+        <w:rPr>
+          <w:color w:val="E36C0A" w:themeColor="accent6" w:themeShade="BF"/>
+        </w:rPr>
+      </w:pPr>
+      <w:r>
+        <w:rPr>
+          <w:noProof/>
+          <w:color w:val="E36C0A" w:themeColor="accent6" w:themeShade="BF"/>
+        </w:rPr>
+        <mc:AlternateContent>
+          <mc:Choice Requires="wps">
+            <w:drawing>
+              <wp:anchor distT="0" distB="0" distL="114300" distR="114300" simplePos="0" relativeHeight="251674624" behindDoc="0" locked="0" layoutInCell="1" allowOverlap="1" wp14:anchorId="5ED51D0A" wp14:editId="3ACC9FD6">
+                <wp:simplePos x="0" y="0"/>
+                <wp:positionH relativeFrom="column">
+                  <wp:posOffset>2828924</wp:posOffset>
+                </wp:positionH>
+                <wp:positionV relativeFrom="paragraph">
+                  <wp:posOffset>612140</wp:posOffset>
+                </wp:positionV>
+                <wp:extent cx="409575" cy="971550"/>
+                <wp:effectExtent l="0" t="38100" r="66675" b="19050"/>
+                <wp:wrapNone/>
+                <wp:docPr id="9" name="Straight Arrow Connector 9"/>
+                <wp:cNvGraphicFramePr/>
+                <a:graphic xmlns:a="http://schemas.openxmlformats.org/drawingml/2006/main">
+                  <a:graphicData uri="http://schemas.microsoft.com/office/word/2010/wordprocessingShape">
+                    <wps:wsp>
+                      <wps:cNvCnPr/>
+                      <wps:spPr>
+                        <a:xfrm flipV="1">
+                          <a:off x="0" y="0"/>
+                          <a:ext cx="409575" cy="971550"/>
+                        </a:xfrm>
+                        <a:prstGeom prst="straightConnector1">
+                          <a:avLst/>
+                        </a:prstGeom>
+                        <a:ln>
+                          <a:tailEnd type="triangle"/>
+                        </a:ln>
+                      </wps:spPr>
+                      <wps:style>
+                        <a:lnRef idx="1">
+                          <a:schemeClr val="accent1"/>
+                        </a:lnRef>
+                        <a:fillRef idx="0">
+                          <a:schemeClr val="accent1"/>
+                        </a:fillRef>
+                        <a:effectRef idx="0">
+                          <a:schemeClr val="accent1"/>
+                        </a:effectRef>
+                        <a:fontRef idx="minor">
+                          <a:schemeClr val="tx1"/>
+                        </a:fontRef>
+                      </wps:style>
+                      <wps:bodyPr/>
+                    </wps:wsp>
+                  </a:graphicData>
+                </a:graphic>
+                <wp14:sizeRelH relativeFrom="margin">
+                  <wp14:pctWidth>0</wp14:pctWidth>
+                </wp14:sizeRelH>
+                <wp14:sizeRelV relativeFrom="margin">
+                  <wp14:pctHeight>0</wp14:pctHeight>
+                </wp14:sizeRelV>
+              </wp:anchor>
+            </w:drawing>
+          </mc:Choice>
+          <mc:Fallback>
+            <w:pict>
+              <v:shapetype w14:anchorId="325E1D04" id="_x0000_t32" coordsize="21600,21600" o:spt="32" o:oned="t" path="m,l21600,21600e" filled="f">
+                <v:path arrowok="t" fillok="f" o:connecttype="none"/>
+                <o:lock v:ext="edit" shapetype="t"/>
+              </v:shapetype>
+              <v:shape id="Straight Arrow Connector 9" o:spid="_x0000_s1026" type="#_x0000_t32" style="position:absolute;margin-left:222.75pt;margin-top:48.2pt;width:32.25pt;height:76.5pt;flip:y;z-index:251674624;visibility:visible;mso-wrap-style:square;mso-width-percent:0;mso-height-percent:0;mso-wrap-distance-left:9pt;mso-wrap-distance-top:0;mso-wrap-distance-right:9pt;mso-wrap-distance-bottom:0;mso-position-horizontal:absolute;mso-position-horizontal-relative:text;mso-position-vertical:absolute;mso-position-vertical-relative:text;mso-width-percent:0;mso-height-percent:0;mso-width-relative:margin;mso-height-relative:margin" o:gfxdata="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" strokecolor="#4579b8 [3044]">
+                <v:stroke endarrow="block"/>
+              </v:shape>
+            </w:pict>
+          </mc:Fallback>
+        </mc:AlternateContent>
+      </w:r>
+      <w:r>
+        <w:rPr>
+          <w:noProof/>
+          <w:color w:val="E36C0A" w:themeColor="accent6" w:themeShade="BF"/>
+        </w:rPr>
+        <mc:AlternateContent>
+          <mc:Choice Requires="wps">
+            <w:drawing>
+              <wp:anchor distT="0" distB="0" distL="114300" distR="114300" simplePos="0" relativeHeight="251672576" behindDoc="0" locked="0" layoutInCell="1" allowOverlap="1" wp14:anchorId="40C4E6D9" wp14:editId="1F87DEC0">
+                <wp:simplePos x="0" y="0"/>
+                <wp:positionH relativeFrom="column">
+                  <wp:posOffset>2381250</wp:posOffset>
+                </wp:positionH>
+                <wp:positionV relativeFrom="paragraph">
+                  <wp:posOffset>631190</wp:posOffset>
+                </wp:positionV>
+                <wp:extent cx="59690" cy="962025"/>
+                <wp:effectExtent l="19050" t="38100" r="54610" b="28575"/>
+                <wp:wrapNone/>
+                <wp:docPr id="8" name="Straight Arrow Connector 8"/>
+                <wp:cNvGraphicFramePr/>
+                <a:graphic xmlns:a="http://schemas.openxmlformats.org/drawingml/2006/main">
+                  <a:graphicData uri="http://schemas.microsoft.com/office/word/2010/wordprocessingShape">
+                    <wps:wsp>
+                      <wps:cNvCnPr/>
+                      <wps:spPr>
+                        <a:xfrm flipV="1">
+                          <a:off x="0" y="0"/>
+                          <a:ext cx="59690" cy="962025"/>
+                        </a:xfrm>
+                        <a:prstGeom prst="straightConnector1">
+                          <a:avLst/>
+                        </a:prstGeom>
+                        <a:ln>
+                          <a:tailEnd type="triangle"/>
+                        </a:ln>
+                      </wps:spPr>
+                      <wps:style>
+                        <a:lnRef idx="1">
+                          <a:schemeClr val="accent1"/>
+                        </a:lnRef>
+                        <a:fillRef idx="0">
+                          <a:schemeClr val="accent1"/>
+                        </a:fillRef>
+                        <a:effectRef idx="0">
+                          <a:schemeClr val="accent1"/>
+                        </a:effectRef>
+                        <a:fontRef idx="minor">
+                          <a:schemeClr val="tx1"/>
+                        </a:fontRef>
+                      </wps:style>
+                      <wps:bodyPr/>
+                    </wps:wsp>
+                  </a:graphicData>
+                </a:graphic>
+                <wp14:sizeRelH relativeFrom="margin">
+                  <wp14:pctWidth>0</wp14:pctWidth>
+                </wp14:sizeRelH>
+                <wp14:sizeRelV relativeFrom="margin">
+                  <wp14:pctHeight>0</wp14:pctHeight>
+                </wp14:sizeRelV>
+              </wp:anchor>
+            </w:drawing>
+          </mc:Choice>
+          <mc:Fallback>
+            <w:pict>
+              <v:shape w14:anchorId="13CA59AE" id="Straight Arrow Connector 8" o:spid="_x0000_s1026" type="#_x0000_t32" style="position:absolute;margin-left:187.5pt;margin-top:49.7pt;width:4.7pt;height:75.75pt;flip:y;z-index:251672576;visibility:visible;mso-wrap-style:square;mso-width-percent:0;mso-height-percent:0;mso-wrap-distance-left:9pt;mso-wrap-distance-top:0;mso-wrap-distance-right:9pt;mso-wrap-distance-bottom:0;mso-position-horizontal:absolute;mso-position-horizontal-relative:text;mso-position-vertical:absolute;mso-position-vertical-relative:text;mso-width-percent:0;mso-height-percent:0;mso-width-relative:margin;mso-height-relative:margin" o:gfxdata="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" strokecolor="#4579b8 [3044]">
+                <v:stroke endarrow="block"/>
+              </v:shape>
+            </w:pict>
+          </mc:Fallback>
+        </mc:AlternateContent>
+      </w:r>
+      <w:r>
+        <w:rPr>
+          <w:noProof/>
+          <w:color w:val="E36C0A" w:themeColor="accent6" w:themeShade="BF"/>
+        </w:rPr>
+        <mc:AlternateContent>
+          <mc:Choice Requires="wps">
+            <w:drawing>
+              <wp:anchor distT="0" distB="0" distL="114300" distR="114300" simplePos="0" relativeHeight="251670528" behindDoc="0" locked="0" layoutInCell="1" allowOverlap="1" wp14:anchorId="4F5B8F0F" wp14:editId="183E5C07">
+                <wp:simplePos x="0" y="0"/>
+                <wp:positionH relativeFrom="column">
+                  <wp:posOffset>1054734</wp:posOffset>
+                </wp:positionH>
+                <wp:positionV relativeFrom="paragraph">
+                  <wp:posOffset>621664</wp:posOffset>
+                </wp:positionV>
+                <wp:extent cx="59690" cy="962025"/>
+                <wp:effectExtent l="19050" t="38100" r="54610" b="28575"/>
+                <wp:wrapNone/>
+                <wp:docPr id="7" name="Straight Arrow Connector 7"/>
+                <wp:cNvGraphicFramePr/>
+                <a:graphic xmlns:a="http://schemas.openxmlformats.org/drawingml/2006/main">
+                  <a:graphicData uri="http://schemas.microsoft.com/office/word/2010/wordprocessingShape">
+                    <wps:wsp>
+                      <wps:cNvCnPr/>
+                      <wps:spPr>
+                        <a:xfrm flipV="1">
+                          <a:off x="0" y="0"/>
+                          <a:ext cx="59690" cy="962025"/>
+                        </a:xfrm>
+                        <a:prstGeom prst="straightConnector1">
+                          <a:avLst/>
+                        </a:prstGeom>
+                        <a:ln>
+                          <a:tailEnd type="triangle"/>
+                        </a:ln>
+                      </wps:spPr>
+                      <wps:style>
+                        <a:lnRef idx="1">
+                          <a:schemeClr val="accent1"/>
+                        </a:lnRef>
+                        <a:fillRef idx="0">
+                          <a:schemeClr val="accent1"/>
+                        </a:fillRef>
+                        <a:effectRef idx="0">
+                          <a:schemeClr val="accent1"/>
+                        </a:effectRef>
+                        <a:fontRef idx="minor">
+                          <a:schemeClr val="tx1"/>
+                        </a:fontRef>
+                      </wps:style>
+                      <wps:bodyPr/>
+                    </wps:wsp>
+                  </a:graphicData>
+                </a:graphic>
+                <wp14:sizeRelH relativeFrom="margin">
+                  <wp14:pctWidth>0</wp14:pctWidth>
+                </wp14:sizeRelH>
+                <wp14:sizeRelV relativeFrom="margin">
+                  <wp14:pctHeight>0</wp14:pctHeight>
+                </wp14:sizeRelV>
+              </wp:anchor>
+            </w:drawing>
+          </mc:Choice>
+          <mc:Fallback>
+            <w:pict>
+              <v:shape w14:anchorId="7132319B" id="Straight Arrow Connector 7" o:spid="_x0000_s1026" type="#_x0000_t32" style="position:absolute;margin-left:83.05pt;margin-top:48.95pt;width:4.7pt;height:75.75pt;flip:y;z-index:251670528;visibility:visible;mso-wrap-style:square;mso-width-percent:0;mso-height-percent:0;mso-wrap-distance-left:9pt;mso-wrap-distance-top:0;mso-wrap-distance-right:9pt;mso-wrap-distance-bottom:0;mso-position-horizontal:absolute;mso-position-horizontal-relative:text;mso-position-vertical:absolute;mso-position-vertical-relative:text;mso-width-percent:0;mso-height-percent:0;mso-width-relative:margin;mso-height-relative:margin" o:gfxdata="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" strokecolor="#4579b8 [3044]">
+                <v:stroke endarrow="block"/>
+              </v:shape>
+            </w:pict>
+          </mc:Fallback>
+        </mc:AlternateContent>
+      </w:r>
+      <w:r>
+        <w:rPr>
+          <w:noProof/>
+        </w:rPr>
+        <w:drawing>
+          <wp:inline distT="0" distB="0" distL="0" distR="0" wp14:anchorId="18F32944" wp14:editId="4382CAD4">
+            <wp:extent cx="4076700" cy="1076325"/>
+            <wp:effectExtent l="0" t="0" r="0" b="9525"/>
+            <wp:docPr id="6" name="Picture 6"/>
+            <wp:cNvGraphicFramePr>
+              <a:graphicFrameLocks xmlns:a="http://schemas.openxmlformats.org/drawingml/2006/main" noChangeAspect="1"/>
+            </wp:cNvGraphicFramePr>
+            <a:graphic xmlns:a="http://schemas.openxmlformats.org/drawingml/2006/main">
+              <a:graphicData uri="http://schemas.openxmlformats.org/drawingml/2006/picture">
+                <pic:pic xmlns:pic="http://schemas.openxmlformats.org/drawingml/2006/picture">
+                  <pic:nvPicPr>
+                    <pic:cNvPr id="1" name=""/>
+                    <pic:cNvPicPr/>
+                  </pic:nvPicPr>
+                  <pic:blipFill>
+                    <a:blip r:embed="rId9"/>
+                    <a:stretch>
+                      <a:fillRect/>
+                    </a:stretch>
+                  </pic:blipFill>
+                  <pic:spPr>
+                    <a:xfrm>
+                      <a:off x="0" y="0"/>
+                      <a:ext cx="4076700" cy="1076325"/>
+                    </a:xfrm>
+                    <a:prstGeom prst="rect">
+                      <a:avLst/>
+                    </a:prstGeom>
+                  </pic:spPr>
+                </pic:pic>
+              </a:graphicData>
+            </a:graphic>
+          </wp:inline>
+        </w:drawing>
+      </w:r>
+    </w:p>
+    <w:p>
+      <w:pPr>
+        <w:spacing w:after="0" w:line="240" w:lineRule="auto"/>
+        <w:rPr>
+          <w:color w:val="E36C0A" w:themeColor="accent6" w:themeShade="BF"/>
+        </w:rPr>
+      </w:pPr>
+      <w:r>
+        <w:rPr>
+          <w:color w:val="E36C0A" w:themeColor="accent6" w:themeShade="BF"/>
+        </w:rPr>
+        <w:t>In this output, the odds ratios and CI are shown in scientific notation. Translating them to non-scientific notation, they are:</w:t>
+      </w:r>
+    </w:p>
+    <w:p>
+      <w:pPr>
+        <w:spacing w:after="0" w:line="240" w:lineRule="auto"/>
+        <w:rPr>
+          <w:color w:val="E36C0A" w:themeColor="accent6" w:themeShade="BF"/>
+        </w:rPr>
+      </w:pPr>
+    </w:p>
+    <w:p>
+      <w:pPr>
+        <w:spacing w:after="0" w:line="240" w:lineRule="auto"/>
+        <w:ind w:left="1440"/>
+        <w:rPr>
+          <w:color w:val="E36C0A" w:themeColor="accent6" w:themeShade="BF"/>
+        </w:rPr>
+      </w:pPr>
+      <w:r>
+        <w:rPr>
+          <w:color w:val="E36C0A" w:themeColor="accent6" w:themeShade="BF"/>
+        </w:rPr>
+        <w:t xml:space="preserve">.995 </w:t>
+      </w:r>
+      <w:proofErr w:type="gramStart"/>
+      <w:r>
+        <w:rPr>
+          <w:color w:val="E36C0A" w:themeColor="accent6" w:themeShade="BF"/>
+        </w:rPr>
+        <w:t>for</w:t>
+      </w:r>
+      <w:proofErr w:type="gramEnd"/>
+      <w:r>
+        <w:rPr>
+          <w:color w:val="E36C0A" w:themeColor="accent6" w:themeShade="BF"/>
+        </w:rPr>
+        <w:t xml:space="preserve"> height (95% CI: .628 – 1.52)</w:t>
+      </w:r>
+    </w:p>
+    <w:p>
+      <w:pPr>
+        <w:spacing w:after="0" w:line="240" w:lineRule="auto"/>
+        <w:ind w:left="1440"/>
+        <w:rPr>
+          <w:color w:val="E36C0A" w:themeColor="accent6" w:themeShade="BF"/>
+        </w:rPr>
+      </w:pPr>
+      <w:r>
+        <w:rPr>
+          <w:color w:val="E36C0A" w:themeColor="accent6" w:themeShade="BF"/>
+        </w:rPr>
+        <w:t xml:space="preserve">.402 </w:t>
+      </w:r>
+      <w:proofErr w:type="gramStart"/>
+      <w:r>
+        <w:rPr>
+          <w:color w:val="E36C0A" w:themeColor="accent6" w:themeShade="BF"/>
+        </w:rPr>
+        <w:t>for</w:t>
+      </w:r>
+      <w:proofErr w:type="gramEnd"/>
+      <w:r>
+        <w:rPr>
+          <w:color w:val="E36C0A" w:themeColor="accent6" w:themeShade="BF"/>
+        </w:rPr>
+        <w:t xml:space="preserve"> distance (95% CI: .116 - .759)</w:t>
+      </w:r>
+    </w:p>
+    <w:p>
+      <w:pPr>
+        <w:spacing w:after="0" w:line="240" w:lineRule="auto"/>
+        <w:ind w:left="1440"/>
+        <w:rPr>
+          <w:color w:val="E36C0A" w:themeColor="accent6" w:themeShade="BF"/>
+        </w:rPr>
+      </w:pPr>
+      <w:r>
+        <w:rPr>
+          <w:color w:val="E36C0A" w:themeColor="accent6" w:themeShade="BF"/>
+        </w:rPr>
+        <w:t xml:space="preserve">.040 </w:t>
+      </w:r>
+      <w:proofErr w:type="gramStart"/>
+      <w:r>
+        <w:rPr>
+          <w:color w:val="E36C0A" w:themeColor="accent6" w:themeShade="BF"/>
+        </w:rPr>
+        <w:t>for</w:t>
+      </w:r>
+      <w:proofErr w:type="gramEnd"/>
+      <w:r>
+        <w:rPr>
+          <w:color w:val="E36C0A" w:themeColor="accent6" w:themeShade="BF"/>
+        </w:rPr>
+        <w:t xml:space="preserve"> </w:t>
       </w:r>
       <w:proofErr w:type="spellStart"/>
       <w:r>
         <w:rPr>
-          <w:rFonts w:ascii="Courier New" w:hAnsi="Courier New" w:cs="Courier New"/>
-        </w:rPr>
-        <w:t>odds.n.ends</w:t>
+          <w:color w:val="E36C0A" w:themeColor="accent6" w:themeShade="BF"/>
+        </w:rPr>
+        <w:t>wideBasketyes</w:t>
       </w:r>
       <w:proofErr w:type="spellEnd"/>
       <w:r>
         <w:rPr>
-          <w:rFonts w:ascii="Courier New" w:hAnsi="Courier New" w:cs="Courier New"/>
-        </w:rPr>
-        <w:t>")</w:t>
-      </w:r>
-    </w:p>
-    <w:p>
-      <w:pPr>
-        <w:spacing w:after="0" w:line="240" w:lineRule="auto"/>
-        <w:ind w:left="720"/>
-        <w:rPr>
-          <w:rFonts w:ascii="Courier New" w:hAnsi="Courier New" w:cs="Courier New"/>
-        </w:rPr>
-      </w:pPr>
-      <w:proofErr w:type="spellStart"/>
-      <w:r>
-        <w:rPr>
-          <w:rFonts w:ascii="Courier New" w:hAnsi="Courier New" w:cs="Courier New"/>
-        </w:rPr>
-        <w:t>odds.n.ends</w:t>
-      </w:r>
-      <w:proofErr w:type="spellEnd"/>
-      <w:r>
-        <w:rPr>
-          <w:rFonts w:ascii="Courier New" w:hAnsi="Courier New" w:cs="Courier New"/>
-        </w:rPr>
-        <w:t xml:space="preserve">(x = </w:t>
-      </w:r>
-      <w:proofErr w:type="spellStart"/>
-      <w:r>
-        <w:rPr>
-          <w:rFonts w:ascii="Courier New" w:hAnsi="Courier New" w:cs="Courier New"/>
-          <w:highlight w:val="yellow"/>
-        </w:rPr>
-        <w:t>basketmodel</w:t>
-      </w:r>
-      <w:proofErr w:type="spellEnd"/>
-      <w:r>
-        <w:rPr>
-          <w:rFonts w:ascii="Courier New" w:hAnsi="Courier New" w:cs="Courier New"/>
-        </w:rPr>
-        <w:t>)</w:t>
-      </w:r>
-    </w:p>
-    <w:p>
-      <w:pPr>
-        <w:spacing w:after="0" w:line="240" w:lineRule="auto"/>
-        <w:ind w:left="720" w:hanging="720"/>
+          <w:color w:val="E36C0A" w:themeColor="accent6" w:themeShade="BF"/>
+        </w:rPr>
+        <w:t xml:space="preserve"> (95% CI: .000086 - 1.649)</w:t>
+      </w:r>
+    </w:p>
+    <w:p>
+      <w:pPr>
+        <w:spacing w:after="0" w:line="240" w:lineRule="auto"/>
+        <w:rPr>
+          <w:color w:val="E36C0A" w:themeColor="accent6" w:themeShade="BF"/>
+        </w:rPr>
+      </w:pPr>
+    </w:p>
+    <w:p>
+      <w:pPr>
+        <w:spacing w:after="0" w:line="240" w:lineRule="auto"/>
+        <w:rPr>
+          <w:color w:val="E36C0A" w:themeColor="accent6" w:themeShade="BF"/>
+        </w:rPr>
+      </w:pPr>
+      <w:r>
+        <w:rPr>
+          <w:color w:val="E36C0A" w:themeColor="accent6" w:themeShade="BF"/>
+        </w:rPr>
+        <w:t xml:space="preserve">The only statistically significant odds ratio (that does not have a </w:t>
+      </w:r>
+      <w:r>
+        <w:rPr>
+          <w:color w:val="E36C0A" w:themeColor="accent6" w:themeShade="BF"/>
+        </w:rPr>
+        <w:t xml:space="preserve">95% </w:t>
+      </w:r>
+      <w:r>
+        <w:rPr>
+          <w:color w:val="E36C0A" w:themeColor="accent6" w:themeShade="BF"/>
+        </w:rPr>
+        <w:t>CI crossing over 1) is distance.</w:t>
+      </w:r>
+      <w:r>
+        <w:rPr>
+          <w:color w:val="E36C0A" w:themeColor="accent6" w:themeShade="BF"/>
+        </w:rPr>
+        <w:t xml:space="preserve"> The interpretation for this odds ratio would be: </w:t>
+      </w:r>
+      <w:r>
+        <w:rPr>
+          <w:i/>
+          <w:color w:val="E36C0A" w:themeColor="accent6" w:themeShade="BF"/>
+        </w:rPr>
+        <w:t>For every one foot further from the baske</w:t>
+      </w:r>
+      <w:r>
+        <w:rPr>
+          <w:i/>
+          <w:color w:val="E36C0A" w:themeColor="accent6" w:themeShade="BF"/>
+        </w:rPr>
+        <w:t>t</w:t>
+      </w:r>
+      <w:r>
+        <w:rPr>
+          <w:i/>
+          <w:color w:val="E36C0A" w:themeColor="accent6" w:themeShade="BF"/>
+        </w:rPr>
+        <w:t xml:space="preserve">, the odds of making a basket decrease by 59.8% </w:t>
+      </w:r>
+      <w:r>
+        <w:rPr>
+          <w:i/>
+          <w:color w:val="E36C0A" w:themeColor="accent6" w:themeShade="BF"/>
+        </w:rPr>
+        <w:t>(</w:t>
+      </w:r>
+      <w:r>
+        <w:rPr>
+          <w:i/>
+          <w:color w:val="E36C0A" w:themeColor="accent6" w:themeShade="BF"/>
+        </w:rPr>
+        <w:t xml:space="preserve">OR = .402; </w:t>
+      </w:r>
+      <w:r>
+        <w:rPr>
+          <w:i/>
+          <w:color w:val="E36C0A" w:themeColor="accent6" w:themeShade="BF"/>
+        </w:rPr>
+        <w:t>95% CI: .116 - .759)</w:t>
+      </w:r>
+      <w:r>
+        <w:rPr>
+          <w:i/>
+          <w:color w:val="E36C0A" w:themeColor="accent6" w:themeShade="BF"/>
+        </w:rPr>
+        <w:t>.</w:t>
+      </w:r>
+    </w:p>
+    <w:p>
+      <w:pPr>
+        <w:spacing w:after="0" w:line="240" w:lineRule="auto"/>
+        <w:rPr>
+          <w:color w:val="E36C0A" w:themeColor="accent6" w:themeShade="BF"/>
+        </w:rPr>
       </w:pPr>
     </w:p>
     <w:p>
@@ -11090,13 +11884,7 @@
         <w:rPr>
           <w:color w:val="E36C0A" w:themeColor="accent6" w:themeShade="BF"/>
         </w:rPr>
-        <w:t xml:space="preserve">Interpret </w:t>
-      </w:r>
-      <w:r>
-        <w:rPr>
-          <w:color w:val="E36C0A" w:themeColor="accent6" w:themeShade="BF"/>
-        </w:rPr>
-        <w:t xml:space="preserve">any </w:t>
+        <w:t xml:space="preserve">Interpret any </w:t>
       </w:r>
       <w:r>
         <w:rPr>
@@ -11116,48 +11904,28 @@
           <w:b/>
           <w:color w:val="E36C0A" w:themeColor="accent6" w:themeShade="BF"/>
         </w:rPr>
-        <w:t>distance</w:t>
-      </w:r>
+        <w:t>distance, height,</w:t>
+      </w:r>
+      <w:r>
+        <w:rPr>
+          <w:color w:val="E36C0A" w:themeColor="accent6" w:themeShade="BF"/>
+        </w:rPr>
+        <w:t xml:space="preserve"> and </w:t>
+      </w:r>
+      <w:proofErr w:type="spellStart"/>
       <w:r>
         <w:rPr>
           <w:b/>
           <w:color w:val="E36C0A" w:themeColor="accent6" w:themeShade="BF"/>
         </w:rPr>
-        <w:t>, height,</w:t>
-      </w:r>
-      <w:r>
-        <w:rPr>
-          <w:color w:val="E36C0A" w:themeColor="accent6" w:themeShade="BF"/>
-        </w:rPr>
-        <w:t xml:space="preserve"> and </w:t>
-      </w:r>
-      <w:proofErr w:type="spellStart"/>
-      <w:r>
-        <w:rPr>
-          <w:b/>
-          <w:color w:val="E36C0A" w:themeColor="accent6" w:themeShade="BF"/>
-        </w:rPr>
-        <w:t>wide</w:t>
-      </w:r>
-      <w:r>
-        <w:rPr>
-          <w:b/>
-          <w:color w:val="E36C0A" w:themeColor="accent6" w:themeShade="BF"/>
-        </w:rPr>
-        <w:t>Basket</w:t>
+        <w:t>wideBasket</w:t>
       </w:r>
       <w:proofErr w:type="spellEnd"/>
       <w:r>
         <w:rPr>
           <w:color w:val="E36C0A" w:themeColor="accent6" w:themeShade="BF"/>
         </w:rPr>
-        <w:t>.</w:t>
-      </w:r>
-      <w:r>
-        <w:rPr>
-          <w:color w:val="E36C0A" w:themeColor="accent6" w:themeShade="BF"/>
-        </w:rPr>
-        <w:t xml:space="preserve"> </w:t>
+        <w:t xml:space="preserve">. </w:t>
       </w:r>
     </w:p>
     <w:p>
@@ -11227,11 +11995,34 @@
           <w:color w:val="E36C0A" w:themeColor="accent6" w:themeShade="BF"/>
         </w:rPr>
       </w:pPr>
-      <w:r>
-        <w:rPr>
-          <w:color w:val="E36C0A" w:themeColor="accent6" w:themeShade="BF"/>
-        </w:rPr>
-        <w:lastRenderedPageBreak/>
+    </w:p>
+    <w:p>
+      <w:pPr>
+        <w:spacing w:after="0" w:line="240" w:lineRule="auto"/>
+        <w:rPr>
+          <w:color w:val="E36C0A" w:themeColor="accent6" w:themeShade="BF"/>
+        </w:rPr>
+      </w:pPr>
+    </w:p>
+    <w:p>
+      <w:pPr>
+        <w:spacing w:after="0" w:line="240" w:lineRule="auto"/>
+        <w:rPr>
+          <w:color w:val="E36C0A" w:themeColor="accent6" w:themeShade="BF"/>
+        </w:rPr>
+      </w:pPr>
+    </w:p>
+    <w:p>
+      <w:pPr>
+        <w:spacing w:after="0" w:line="240" w:lineRule="auto"/>
+        <w:rPr>
+          <w:color w:val="E36C0A" w:themeColor="accent6" w:themeShade="BF"/>
+        </w:rPr>
+      </w:pPr>
+      <w:r>
+        <w:rPr>
+          <w:color w:val="E36C0A" w:themeColor="accent6" w:themeShade="BF"/>
+        </w:rPr>
         <w:t>Wide</w:t>
       </w:r>
       <w:r>
@@ -11259,11 +12050,6 @@
     </w:p>
     <w:p>
       <w:pPr>
-        <w:pStyle w:val="ListParagraph"/>
-        <w:numPr>
-          <w:ilvl w:val="0"/>
-          <w:numId w:val="13"/>
-        </w:numPr>
         <w:rPr>
           <w:b/>
         </w:rPr>
@@ -11413,7 +12199,274 @@
         <w:rPr>
           <w:color w:val="E36C0A" w:themeColor="accent6" w:themeShade="BF"/>
         </w:rPr>
-        <w:t>Circle “was” or “was not” and fill in the appropriate numbers in the statement of model significance:</w:t>
+        <w:t xml:space="preserve">Circle “was” or “was not” and fill in the appropriate numbers in the </w:t>
+      </w:r>
+      <w:r>
+        <w:rPr>
+          <w:color w:val="E36C0A" w:themeColor="accent6" w:themeShade="BF"/>
+        </w:rPr>
+        <w:t xml:space="preserve">statement of model significance, which are shown in the </w:t>
+      </w:r>
+      <w:proofErr w:type="spellStart"/>
+      <w:r>
+        <w:rPr>
+          <w:color w:val="E36C0A" w:themeColor="accent6" w:themeShade="BF"/>
+        </w:rPr>
+        <w:t>odds.n.ends</w:t>
+      </w:r>
+      <w:proofErr w:type="spellEnd"/>
+      <w:r>
+        <w:rPr>
+          <w:color w:val="E36C0A" w:themeColor="accent6" w:themeShade="BF"/>
+        </w:rPr>
+        <w:t xml:space="preserve"> output like this (but with different numbers): </w:t>
+      </w:r>
+    </w:p>
+    <w:p>
+      <w:pPr>
+        <w:spacing w:after="0" w:line="240" w:lineRule="auto"/>
+        <w:rPr>
+          <w:b/>
+          <w:color w:val="E36C0A" w:themeColor="accent6" w:themeShade="BF"/>
+        </w:rPr>
+      </w:pPr>
+      <w:r>
+        <w:rPr>
+          <w:noProof/>
+        </w:rPr>
+        <mc:AlternateContent>
+          <mc:Choice Requires="wps">
+            <w:drawing>
+              <wp:anchor distT="0" distB="0" distL="114300" distR="114300" simplePos="0" relativeHeight="251677696" behindDoc="0" locked="0" layoutInCell="1" allowOverlap="1" wp14:anchorId="6BDB39B7" wp14:editId="39B49714">
+                <wp:simplePos x="0" y="0"/>
+                <wp:positionH relativeFrom="column">
+                  <wp:posOffset>2743200</wp:posOffset>
+                </wp:positionH>
+                <wp:positionV relativeFrom="paragraph">
+                  <wp:posOffset>483235</wp:posOffset>
+                </wp:positionV>
+                <wp:extent cx="1447800" cy="542925"/>
+                <wp:effectExtent l="38100" t="38100" r="19050" b="28575"/>
+                <wp:wrapNone/>
+                <wp:docPr id="17" name="Straight Arrow Connector 17"/>
+                <wp:cNvGraphicFramePr/>
+                <a:graphic xmlns:a="http://schemas.openxmlformats.org/drawingml/2006/main">
+                  <a:graphicData uri="http://schemas.microsoft.com/office/word/2010/wordprocessingShape">
+                    <wps:wsp>
+                      <wps:cNvCnPr/>
+                      <wps:spPr>
+                        <a:xfrm flipH="1" flipV="1">
+                          <a:off x="0" y="0"/>
+                          <a:ext cx="1447800" cy="542925"/>
+                        </a:xfrm>
+                        <a:prstGeom prst="straightConnector1">
+                          <a:avLst/>
+                        </a:prstGeom>
+                        <a:ln>
+                          <a:tailEnd type="triangle"/>
+                        </a:ln>
+                      </wps:spPr>
+                      <wps:style>
+                        <a:lnRef idx="1">
+                          <a:schemeClr val="accent1"/>
+                        </a:lnRef>
+                        <a:fillRef idx="0">
+                          <a:schemeClr val="accent1"/>
+                        </a:fillRef>
+                        <a:effectRef idx="0">
+                          <a:schemeClr val="accent1"/>
+                        </a:effectRef>
+                        <a:fontRef idx="minor">
+                          <a:schemeClr val="tx1"/>
+                        </a:fontRef>
+                      </wps:style>
+                      <wps:bodyPr/>
+                    </wps:wsp>
+                  </a:graphicData>
+                </a:graphic>
+              </wp:anchor>
+            </w:drawing>
+          </mc:Choice>
+          <mc:Fallback>
+            <w:pict>
+              <v:shape w14:anchorId="03C9F2F1" id="Straight Arrow Connector 17" o:spid="_x0000_s1026" type="#_x0000_t32" style="position:absolute;margin-left:3in;margin-top:38.05pt;width:114pt;height:42.75pt;flip:x y;z-index:251677696;visibility:visible;mso-wrap-style:square;mso-wrap-distance-left:9pt;mso-wrap-distance-top:0;mso-wrap-distance-right:9pt;mso-wrap-distance-bottom:0;mso-position-horizontal:absolute;mso-position-horizontal-relative:text;mso-position-vertical:absolute;mso-position-vertical-relative:text" o:gfxdata="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" strokecolor="#4579b8 [3044]">
+                <v:stroke endarrow="block"/>
+              </v:shape>
+            </w:pict>
+          </mc:Fallback>
+        </mc:AlternateContent>
+      </w:r>
+      <w:r>
+        <w:rPr>
+          <w:noProof/>
+        </w:rPr>
+        <mc:AlternateContent>
+          <mc:Choice Requires="wps">
+            <w:drawing>
+              <wp:anchor distT="0" distB="0" distL="114300" distR="114300" simplePos="0" relativeHeight="251676672" behindDoc="0" locked="0" layoutInCell="1" allowOverlap="1" wp14:anchorId="7F039F7E" wp14:editId="43648997">
+                <wp:simplePos x="0" y="0"/>
+                <wp:positionH relativeFrom="column">
+                  <wp:posOffset>895350</wp:posOffset>
+                </wp:positionH>
+                <wp:positionV relativeFrom="paragraph">
+                  <wp:posOffset>502285</wp:posOffset>
+                </wp:positionV>
+                <wp:extent cx="2714625" cy="495300"/>
+                <wp:effectExtent l="19050" t="57150" r="28575" b="19050"/>
+                <wp:wrapNone/>
+                <wp:docPr id="15" name="Straight Arrow Connector 15"/>
+                <wp:cNvGraphicFramePr/>
+                <a:graphic xmlns:a="http://schemas.openxmlformats.org/drawingml/2006/main">
+                  <a:graphicData uri="http://schemas.microsoft.com/office/word/2010/wordprocessingShape">
+                    <wps:wsp>
+                      <wps:cNvCnPr/>
+                      <wps:spPr>
+                        <a:xfrm flipH="1" flipV="1">
+                          <a:off x="0" y="0"/>
+                          <a:ext cx="2714625" cy="495300"/>
+                        </a:xfrm>
+                        <a:prstGeom prst="straightConnector1">
+                          <a:avLst/>
+                        </a:prstGeom>
+                        <a:ln>
+                          <a:tailEnd type="triangle"/>
+                        </a:ln>
+                      </wps:spPr>
+                      <wps:style>
+                        <a:lnRef idx="1">
+                          <a:schemeClr val="accent1"/>
+                        </a:lnRef>
+                        <a:fillRef idx="0">
+                          <a:schemeClr val="accent1"/>
+                        </a:fillRef>
+                        <a:effectRef idx="0">
+                          <a:schemeClr val="accent1"/>
+                        </a:effectRef>
+                        <a:fontRef idx="minor">
+                          <a:schemeClr val="tx1"/>
+                        </a:fontRef>
+                      </wps:style>
+                      <wps:bodyPr/>
+                    </wps:wsp>
+                  </a:graphicData>
+                </a:graphic>
+              </wp:anchor>
+            </w:drawing>
+          </mc:Choice>
+          <mc:Fallback>
+            <w:pict>
+              <v:shape w14:anchorId="39754F2A" id="Straight Arrow Connector 15" o:spid="_x0000_s1026" type="#_x0000_t32" style="position:absolute;margin-left:70.5pt;margin-top:39.55pt;width:213.75pt;height:39pt;flip:x y;z-index:251676672;visibility:visible;mso-wrap-style:square;mso-wrap-distance-left:9pt;mso-wrap-distance-top:0;mso-wrap-distance-right:9pt;mso-wrap-distance-bottom:0;mso-position-horizontal:absolute;mso-position-horizontal-relative:text;mso-position-vertical:absolute;mso-position-vertical-relative:text" o:gfxdata="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" strokecolor="#4579b8 [3044]">
+                <v:stroke endarrow="block"/>
+              </v:shape>
+            </w:pict>
+          </mc:Fallback>
+        </mc:AlternateContent>
+      </w:r>
+      <w:r>
+        <w:rPr>
+          <w:noProof/>
+        </w:rPr>
+        <mc:AlternateContent>
+          <mc:Choice Requires="wps">
+            <w:drawing>
+              <wp:anchor distT="0" distB="0" distL="114300" distR="114300" simplePos="0" relativeHeight="251675648" behindDoc="0" locked="0" layoutInCell="1" allowOverlap="1" wp14:anchorId="54832B94" wp14:editId="41B20E58">
+                <wp:simplePos x="0" y="0"/>
+                <wp:positionH relativeFrom="column">
+                  <wp:posOffset>1819275</wp:posOffset>
+                </wp:positionH>
+                <wp:positionV relativeFrom="paragraph">
+                  <wp:posOffset>492760</wp:posOffset>
+                </wp:positionV>
+                <wp:extent cx="1419225" cy="514350"/>
+                <wp:effectExtent l="38100" t="38100" r="28575" b="19050"/>
+                <wp:wrapNone/>
+                <wp:docPr id="14" name="Straight Arrow Connector 14"/>
+                <wp:cNvGraphicFramePr/>
+                <a:graphic xmlns:a="http://schemas.openxmlformats.org/drawingml/2006/main">
+                  <a:graphicData uri="http://schemas.microsoft.com/office/word/2010/wordprocessingShape">
+                    <wps:wsp>
+                      <wps:cNvCnPr/>
+                      <wps:spPr>
+                        <a:xfrm flipH="1" flipV="1">
+                          <a:off x="0" y="0"/>
+                          <a:ext cx="1419225" cy="514350"/>
+                        </a:xfrm>
+                        <a:prstGeom prst="straightConnector1">
+                          <a:avLst/>
+                        </a:prstGeom>
+                        <a:ln>
+                          <a:tailEnd type="triangle"/>
+                        </a:ln>
+                      </wps:spPr>
+                      <wps:style>
+                        <a:lnRef idx="1">
+                          <a:schemeClr val="accent1"/>
+                        </a:lnRef>
+                        <a:fillRef idx="0">
+                          <a:schemeClr val="accent1"/>
+                        </a:fillRef>
+                        <a:effectRef idx="0">
+                          <a:schemeClr val="accent1"/>
+                        </a:effectRef>
+                        <a:fontRef idx="minor">
+                          <a:schemeClr val="tx1"/>
+                        </a:fontRef>
+                      </wps:style>
+                      <wps:bodyPr/>
+                    </wps:wsp>
+                  </a:graphicData>
+                </a:graphic>
+              </wp:anchor>
+            </w:drawing>
+          </mc:Choice>
+          <mc:Fallback>
+            <w:pict>
+              <v:shape w14:anchorId="327D0D3C" id="Straight Arrow Connector 14" o:spid="_x0000_s1026" type="#_x0000_t32" style="position:absolute;margin-left:143.25pt;margin-top:38.8pt;width:111.75pt;height:40.5pt;flip:x y;z-index:251675648;visibility:visible;mso-wrap-style:square;mso-wrap-distance-left:9pt;mso-wrap-distance-top:0;mso-wrap-distance-right:9pt;mso-wrap-distance-bottom:0;mso-position-horizontal:absolute;mso-position-horizontal-relative:text;mso-position-vertical:absolute;mso-position-vertical-relative:text" o:gfxdata="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" strokecolor="#4579b8 [3044]">
+                <v:stroke endarrow="block"/>
+              </v:shape>
+            </w:pict>
+          </mc:Fallback>
+        </mc:AlternateContent>
+      </w:r>
+      <w:r>
+        <w:rPr>
+          <w:noProof/>
+        </w:rPr>
+        <w:drawing>
+          <wp:inline distT="0" distB="0" distL="0" distR="0" wp14:anchorId="6AAC33D5" wp14:editId="6B4D65FE">
+            <wp:extent cx="3276600" cy="647700"/>
+            <wp:effectExtent l="0" t="0" r="0" b="0"/>
+            <wp:docPr id="13" name="Picture 13"/>
+            <wp:cNvGraphicFramePr>
+              <a:graphicFrameLocks xmlns:a="http://schemas.openxmlformats.org/drawingml/2006/main" noChangeAspect="1"/>
+            </wp:cNvGraphicFramePr>
+            <a:graphic xmlns:a="http://schemas.openxmlformats.org/drawingml/2006/main">
+              <a:graphicData uri="http://schemas.openxmlformats.org/drawingml/2006/picture">
+                <pic:pic xmlns:pic="http://schemas.openxmlformats.org/drawingml/2006/picture">
+                  <pic:nvPicPr>
+                    <pic:cNvPr id="1" name=""/>
+                    <pic:cNvPicPr/>
+                  </pic:nvPicPr>
+                  <pic:blipFill>
+                    <a:blip r:embed="rId10"/>
+                    <a:stretch>
+                      <a:fillRect/>
+                    </a:stretch>
+                  </pic:blipFill>
+                  <pic:spPr>
+                    <a:xfrm>
+                      <a:off x="0" y="0"/>
+                      <a:ext cx="3276600" cy="647700"/>
+                    </a:xfrm>
+                    <a:prstGeom prst="rect">
+                      <a:avLst/>
+                    </a:prstGeom>
+                  </pic:spPr>
+                </pic:pic>
+              </a:graphicData>
+            </a:graphic>
+          </wp:inline>
+        </w:drawing>
       </w:r>
     </w:p>
     <w:p>
@@ -11475,12 +12528,18 @@
         <w:rPr>
           <w:color w:val="E36C0A" w:themeColor="accent6" w:themeShade="BF"/>
         </w:rPr>
-        <w:t>at explaining the likelihood of making a basket (χ</w:t>
+        <w:t>at explaining the likelihood of making a basket (</w:t>
       </w:r>
       <w:proofErr w:type="gramStart"/>
       <w:r>
         <w:rPr>
           <w:color w:val="E36C0A" w:themeColor="accent6" w:themeShade="BF"/>
+        </w:rPr>
+        <w:t>χ</w:t>
+      </w:r>
+      <w:r>
+        <w:rPr>
+          <w:color w:val="E36C0A" w:themeColor="accent6" w:themeShade="BF"/>
           <w:vertAlign w:val="superscript"/>
         </w:rPr>
         <w:t>2</w:t>
@@ -11489,15 +12548,21 @@
         <w:rPr>
           <w:color w:val="E36C0A" w:themeColor="accent6" w:themeShade="BF"/>
         </w:rPr>
-        <w:t xml:space="preserve">( </w:t>
-      </w:r>
+        <w:t>(</w:t>
+      </w:r>
+      <w:proofErr w:type="gramEnd"/>
       <w:r>
         <w:rPr>
           <w:color w:val="E36C0A" w:themeColor="accent6" w:themeShade="BF"/>
         </w:rPr>
         <w:t xml:space="preserve"> </w:t>
       </w:r>
-      <w:proofErr w:type="gramEnd"/>
+      <w:r>
+        <w:rPr>
+          <w:color w:val="E36C0A" w:themeColor="accent6" w:themeShade="BF"/>
+        </w:rPr>
+        <w:t xml:space="preserve"> </w:t>
+      </w:r>
       <w:r>
         <w:rPr>
           <w:color w:val="E36C0A" w:themeColor="accent6" w:themeShade="BF"/>
@@ -11579,37 +12644,6 @@
     </w:p>
     <w:p>
       <w:pPr>
-        <w:spacing w:after="0" w:line="240" w:lineRule="auto"/>
-        <w:rPr>
-          <w:color w:val="E36C0A" w:themeColor="accent6" w:themeShade="BF"/>
-        </w:rPr>
-      </w:pPr>
-    </w:p>
-    <w:p>
-      <w:pPr>
-        <w:spacing w:after="0" w:line="240" w:lineRule="auto"/>
-      </w:pPr>
-    </w:p>
-    <w:p>
-      <w:pPr>
-        <w:rPr>
-          <w:b/>
-        </w:rPr>
-      </w:pPr>
-      <w:r>
-        <w:rPr>
-          <w:b/>
-        </w:rPr>
-        <w:br w:type="page"/>
-      </w:r>
-    </w:p>
-    <w:p>
-      <w:pPr>
-        <w:pStyle w:val="ListParagraph"/>
-        <w:numPr>
-          <w:ilvl w:val="0"/>
-          <w:numId w:val="15"/>
-        </w:numPr>
         <w:spacing w:after="0" w:line="240" w:lineRule="auto"/>
         <w:rPr>
           <w:b/>
@@ -12241,7 +13275,7 @@
               </wp:anchor>
             </w:drawing>
           </mc:Choice>
-          <mc:Fallback>
+          <mc:Fallback xmlns:w16cid="http://schemas.microsoft.com/office/word/2016/wordml/cid" xmlns:am3d="http://schemas.microsoft.com/office/drawing/2017/model3d" xmlns:aink="http://schemas.microsoft.com/office/drawing/2016/ink" xmlns:cx8="http://schemas.microsoft.com/office/drawing/2016/5/14/chartex" xmlns:cx7="http://schemas.microsoft.com/office/drawing/2016/5/13/chartex" xmlns:cx6="http://schemas.microsoft.com/office/drawing/2016/5/12/chartex" xmlns:cx5="http://schemas.microsoft.com/office/drawing/2016/5/11/chartex" xmlns:cx4="http://schemas.microsoft.com/office/drawing/2016/5/10/chartex" xmlns:cx3="http://schemas.microsoft.com/office/drawing/2016/5/9/chartex" xmlns:cx2="http://schemas.microsoft.com/office/drawing/2015/10/21/chartex">
             <w:pict>
               <v:shapetype w14:anchorId="569EE25B" id="_x0000_t32" coordsize="21600,21600" o:spt="32" o:oned="t" path="m,l21600,21600e" filled="f">
                 <v:path arrowok="t" fillok="f" o:connecttype="none"/>
@@ -12387,7 +13421,7 @@
               </wp:anchor>
             </w:drawing>
           </mc:Choice>
-          <mc:Fallback>
+          <mc:Fallback xmlns:w16cid="http://schemas.microsoft.com/office/word/2016/wordml/cid" xmlns:am3d="http://schemas.microsoft.com/office/drawing/2017/model3d" xmlns:aink="http://schemas.microsoft.com/office/drawing/2016/ink" xmlns:cx8="http://schemas.microsoft.com/office/drawing/2016/5/14/chartex" xmlns:cx7="http://schemas.microsoft.com/office/drawing/2016/5/13/chartex" xmlns:cx6="http://schemas.microsoft.com/office/drawing/2016/5/12/chartex" xmlns:cx5="http://schemas.microsoft.com/office/drawing/2016/5/11/chartex" xmlns:cx4="http://schemas.microsoft.com/office/drawing/2016/5/10/chartex" xmlns:cx3="http://schemas.microsoft.com/office/drawing/2016/5/9/chartex" xmlns:cx2="http://schemas.microsoft.com/office/drawing/2015/10/21/chartex">
             <w:pict>
               <v:shape w14:anchorId="4FBE134A" id="Straight Arrow Connector 1" o:spid="_x0000_s1026" type="#_x0000_t32" style="position:absolute;margin-left:132.6pt;margin-top:5.8pt;width:303.6pt;height:168.6pt;flip:x y;z-index:251666432;visibility:visible;mso-wrap-style:square;mso-width-percent:0;mso-height-percent:0;mso-wrap-distance-left:9pt;mso-wrap-distance-top:0;mso-wrap-distance-right:9pt;mso-wrap-distance-bottom:0;mso-position-horizontal:absolute;mso-position-horizontal-relative:text;mso-position-vertical:absolute;mso-position-vertical-relative:text;mso-width-percent:0;mso-height-percent:0;mso-width-relative:margin;mso-height-relative:margin" o:gfxdata="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" strokecolor="#4579b8 [3044]">
                 <v:stroke endarrow="open"/>
@@ -12704,8 +13738,6 @@
           <w:szCs w:val="24"/>
         </w:rPr>
       </w:pPr>
-      <w:bookmarkStart w:id="0" w:name="_GoBack"/>
-      <w:bookmarkEnd w:id="0"/>
     </w:p>
     <w:p>
       <w:pPr>
@@ -12955,7 +13987,26 @@
           <w:sz w:val="24"/>
           <w:szCs w:val="24"/>
         </w:rPr>
-        <w:t xml:space="preserve"> in your data set did your model correctly predict overall? This is the Count R</w:t>
+        <w:t xml:space="preserve"> in your data set did your model correctly predict </w:t>
+      </w:r>
+      <w:r>
+        <w:rPr>
+          <w:rFonts w:ascii="Times New Roman" w:hAnsi="Times New Roman" w:cs="Times New Roman"/>
+          <w:color w:val="E36C0A" w:themeColor="accent6" w:themeShade="BF"/>
+          <w:sz w:val="24"/>
+          <w:szCs w:val="24"/>
+          <w:u w:val="single"/>
+        </w:rPr>
+        <w:t>overall</w:t>
+      </w:r>
+      <w:r>
+        <w:rPr>
+          <w:rFonts w:ascii="Times New Roman" w:hAnsi="Times New Roman" w:cs="Times New Roman"/>
+          <w:color w:val="E36C0A" w:themeColor="accent6" w:themeShade="BF"/>
+          <w:sz w:val="24"/>
+          <w:szCs w:val="24"/>
+        </w:rPr>
+        <w:t>? This is the Count R</w:t>
       </w:r>
       <w:r>
         <w:rPr>
@@ -12974,8 +14025,50 @@
           <w:sz w:val="24"/>
           <w:szCs w:val="24"/>
         </w:rPr>
-        <w:t>, one of the model fit options available for logistic regression.</w:t>
-      </w:r>
+        <w:t>, one of the model fit options available for logistic regres</w:t>
+      </w:r>
+      <w:bookmarkStart w:id="0" w:name="_GoBack"/>
+      <w:bookmarkEnd w:id="0"/>
+      <w:r>
+        <w:rPr>
+          <w:rFonts w:ascii="Times New Roman" w:hAnsi="Times New Roman" w:cs="Times New Roman"/>
+          <w:color w:val="E36C0A" w:themeColor="accent6" w:themeShade="BF"/>
+          <w:sz w:val="24"/>
+          <w:szCs w:val="24"/>
+        </w:rPr>
+        <w:t>sion.</w:t>
+      </w:r>
+      <w:r>
+        <w:rPr>
+          <w:rFonts w:ascii="Times New Roman" w:hAnsi="Times New Roman" w:cs="Times New Roman"/>
+          <w:color w:val="E36C0A" w:themeColor="accent6" w:themeShade="BF"/>
+          <w:sz w:val="24"/>
+          <w:szCs w:val="24"/>
+        </w:rPr>
+        <w:t xml:space="preserve"> (you’ll have to do some addition, the output doesn’t include this number)</w:t>
+      </w:r>
+    </w:p>
+    <w:p>
+      <w:pPr>
+        <w:spacing w:after="0" w:line="240" w:lineRule="auto"/>
+        <w:rPr>
+          <w:rFonts w:ascii="Times New Roman" w:hAnsi="Times New Roman" w:cs="Times New Roman"/>
+          <w:color w:val="E36C0A" w:themeColor="accent6" w:themeShade="BF"/>
+          <w:sz w:val="24"/>
+          <w:szCs w:val="24"/>
+        </w:rPr>
+      </w:pPr>
+    </w:p>
+    <w:p>
+      <w:pPr>
+        <w:spacing w:after="0" w:line="240" w:lineRule="auto"/>
+        <w:rPr>
+          <w:rFonts w:ascii="Times New Roman" w:hAnsi="Times New Roman" w:cs="Times New Roman"/>
+          <w:color w:val="E36C0A" w:themeColor="accent6" w:themeShade="BF"/>
+          <w:sz w:val="24"/>
+          <w:szCs w:val="24"/>
+        </w:rPr>
+      </w:pPr>
     </w:p>
     <w:p>
       <w:pPr>
@@ -13392,8 +14485,204 @@
           <w:sz w:val="24"/>
           <w:szCs w:val="24"/>
         </w:rPr>
-        <w:t xml:space="preserve"> again!</w:t>
-      </w:r>
+        <w:t xml:space="preserve"> again</w:t>
+      </w:r>
+      <w:r>
+        <w:rPr>
+          <w:rFonts w:ascii="Times New Roman" w:hAnsi="Times New Roman" w:cs="Times New Roman"/>
+          <w:sz w:val="24"/>
+          <w:szCs w:val="24"/>
+        </w:rPr>
+        <w:t xml:space="preserve"> (next week)</w:t>
+      </w:r>
+      <w:r>
+        <w:rPr>
+          <w:rFonts w:ascii="Times New Roman" w:hAnsi="Times New Roman" w:cs="Times New Roman"/>
+          <w:sz w:val="24"/>
+          <w:szCs w:val="24"/>
+        </w:rPr>
+        <w:t>!</w:t>
+      </w:r>
+      <w:r>
+        <w:rPr>
+          <w:rFonts w:ascii="Times New Roman" w:hAnsi="Times New Roman" w:cs="Times New Roman"/>
+          <w:sz w:val="24"/>
+          <w:szCs w:val="24"/>
+        </w:rPr>
+        <w:t xml:space="preserve"> </w:t>
+      </w:r>
+    </w:p>
+    <w:p>
+      <w:pPr>
+        <w:spacing w:after="0" w:line="240" w:lineRule="auto"/>
+        <w:rPr>
+          <w:rFonts w:ascii="Times New Roman" w:hAnsi="Times New Roman" w:cs="Times New Roman"/>
+          <w:sz w:val="24"/>
+          <w:szCs w:val="24"/>
+        </w:rPr>
+      </w:pPr>
+    </w:p>
+    <w:p>
+      <w:pPr>
+        <w:spacing w:after="0" w:line="240" w:lineRule="auto"/>
+        <w:rPr>
+          <w:rFonts w:ascii="Times New Roman" w:hAnsi="Times New Roman" w:cs="Times New Roman"/>
+          <w:sz w:val="24"/>
+          <w:szCs w:val="24"/>
+        </w:rPr>
+      </w:pPr>
+      <w:r>
+        <w:rPr>
+          <w:rFonts w:ascii="Times New Roman" w:hAnsi="Times New Roman" w:cs="Times New Roman"/>
+          <w:sz w:val="24"/>
+          <w:szCs w:val="24"/>
+        </w:rPr>
+        <w:t xml:space="preserve">A little Twitter code/stats fun: </w:t>
+      </w:r>
+    </w:p>
+    <w:p>
+      <w:pPr>
+        <w:spacing w:after="0" w:line="240" w:lineRule="auto"/>
+        <w:rPr>
+          <w:rFonts w:ascii="Times New Roman" w:hAnsi="Times New Roman" w:cs="Times New Roman"/>
+          <w:sz w:val="24"/>
+          <w:szCs w:val="24"/>
+        </w:rPr>
+      </w:pPr>
+      <w:r>
+        <w:rPr>
+          <w:noProof/>
+        </w:rPr>
+        <w:pict w14:anchorId="3C7710AB">
+          <v:shapetype id="_x0000_t75" coordsize="21600,21600" o:spt="75" o:preferrelative="t" path="m@4@5l@4@11@9@11@9@5xe" filled="f" stroked="f">
+            <v:stroke joinstyle="miter"/>
+            <v:formulas>
+              <v:f eqn="if lineDrawn pixelLineWidth 0"/>
+              <v:f eqn="sum @0 1 0"/>
+              <v:f eqn="sum 0 0 @1"/>
+              <v:f eqn="prod @2 1 2"/>
+              <v:f eqn="prod @3 21600 pixelWidth"/>
+              <v:f eqn="prod @3 21600 pixelHeight"/>
+              <v:f eqn="sum @0 0 1"/>
+              <v:f eqn="prod @6 1 2"/>
+              <v:f eqn="prod @7 21600 pixelWidth"/>
+              <v:f eqn="sum @8 21600 0"/>
+              <v:f eqn="prod @7 21600 pixelHeight"/>
+              <v:f eqn="sum @10 21600 0"/>
+            </v:formulas>
+            <v:path o:extrusionok="f" gradientshapeok="t" o:connecttype="rect"/>
+            <o:lock v:ext="edit" aspectratio="t"/>
+          </v:shapetype>
+          <v:shape id="_x0000_s1027" type="#_x0000_t75" style="position:absolute;margin-left:257.25pt;margin-top:12.05pt;width:253.5pt;height:218.25pt;z-index:-251646976;mso-position-horizontal-relative:text;mso-position-vertical-relative:text;mso-width-relative:page;mso-height-relative:page">
+            <v:imagedata r:id="rId11" o:title="variable-names-baby-i"/>
+          </v:shape>
+        </w:pict>
+      </w:r>
+    </w:p>
+    <w:p>
+      <w:pPr>
+        <w:spacing w:after="0" w:line="240" w:lineRule="auto"/>
+        <w:rPr>
+          <w:rFonts w:ascii="Times New Roman" w:hAnsi="Times New Roman" w:cs="Times New Roman"/>
+          <w:sz w:val="24"/>
+          <w:szCs w:val="24"/>
+        </w:rPr>
+      </w:pPr>
+      <w:r>
+        <w:rPr>
+          <w:rStyle w:val="Normal"/>
+          <w:rFonts w:ascii="Times New Roman" w:eastAsia="Times New Roman" w:hAnsi="Times New Roman" w:cs="Times New Roman"/>
+          <w:snapToGrid w:val="0"/>
+          <w:color w:val="000000"/>
+          <w:w w:val="0"/>
+          <w:sz w:val="0"/>
+          <w:szCs w:val="0"/>
+          <w:u w:color="000000"/>
+          <w:bdr w:val="none" w:sz="0" w:space="0" w:color="000000"/>
+          <w:shd w:val="clear" w:color="000000" w:fill="000000"/>
+          <w:lang w:val="x-none" w:eastAsia="x-none" w:bidi="x-none"/>
+        </w:rPr>
+        <w:t xml:space="preserve"> </w:t>
+      </w:r>
+      <w:r>
+        <w:rPr>
+          <w:rFonts w:ascii="Times New Roman" w:hAnsi="Times New Roman" w:cs="Times New Roman"/>
+          <w:noProof/>
+          <w:sz w:val="24"/>
+          <w:szCs w:val="24"/>
+        </w:rPr>
+        <w:drawing>
+          <wp:inline distT="0" distB="0" distL="0" distR="0" wp14:anchorId="05EA7FA7" wp14:editId="4FE5FE9C">
+            <wp:extent cx="2634445" cy="2476500"/>
+            <wp:effectExtent l="0" t="0" r="0" b="0"/>
+            <wp:docPr id="4" name="Picture 4" descr="C:\Users\harrisj\Box\funny\mean-race-variable.PNG"/>
+            <wp:cNvGraphicFramePr>
+              <a:graphicFrameLocks xmlns:a="http://schemas.openxmlformats.org/drawingml/2006/main" noChangeAspect="1"/>
+            </wp:cNvGraphicFramePr>
+            <a:graphic xmlns:a="http://schemas.openxmlformats.org/drawingml/2006/main">
+              <a:graphicData uri="http://schemas.openxmlformats.org/drawingml/2006/picture">
+                <pic:pic xmlns:pic="http://schemas.openxmlformats.org/drawingml/2006/picture">
+                  <pic:nvPicPr>
+                    <pic:cNvPr id="0" name="Picture 4" descr="C:\Users\harrisj\Box\funny\mean-race-variable.PNG"/>
+                    <pic:cNvPicPr>
+                      <a:picLocks noChangeAspect="1" noChangeArrowheads="1"/>
+                    </pic:cNvPicPr>
+                  </pic:nvPicPr>
+                  <pic:blipFill rotWithShape="1">
+                    <a:blip r:embed="rId12" cstate="print">
+                      <a:extLst>
+                        <a:ext uri="{28A0092B-C50C-407E-A947-70E740481C1C}">
+                          <a14:useLocalDpi xmlns:a14="http://schemas.microsoft.com/office/drawing/2010/main" val="0"/>
+                        </a:ext>
+                      </a:extLst>
+                    </a:blip>
+                    <a:srcRect b="46830"/>
+                    <a:stretch/>
+                  </pic:blipFill>
+                  <pic:spPr bwMode="auto">
+                    <a:xfrm>
+                      <a:off x="0" y="0"/>
+                      <a:ext cx="2637377" cy="2479257"/>
+                    </a:xfrm>
+                    <a:prstGeom prst="rect">
+                      <a:avLst/>
+                    </a:prstGeom>
+                    <a:noFill/>
+                    <a:ln>
+                      <a:noFill/>
+                    </a:ln>
+                    <a:extLst>
+                      <a:ext uri="{53640926-AAD7-44D8-BBD7-CCE9431645EC}">
+                        <a14:shadowObscured xmlns:a14="http://schemas.microsoft.com/office/drawing/2010/main"/>
+                      </a:ext>
+                    </a:extLst>
+                  </pic:spPr>
+                </pic:pic>
+              </a:graphicData>
+            </a:graphic>
+          </wp:inline>
+        </w:drawing>
+      </w:r>
+    </w:p>
+    <w:p>
+      <w:pPr>
+        <w:spacing w:after="0" w:line="240" w:lineRule="auto"/>
+        <w:rPr>
+          <w:rFonts w:ascii="Times New Roman" w:hAnsi="Times New Roman" w:cs="Times New Roman"/>
+          <w:sz w:val="24"/>
+          <w:szCs w:val="24"/>
+        </w:rPr>
+      </w:pPr>
+    </w:p>
+    <w:p>
+      <w:pPr>
+        <w:spacing w:after="0" w:line="240" w:lineRule="auto"/>
+        <w:rPr>
+          <w:rFonts w:ascii="Times New Roman" w:hAnsi="Times New Roman" w:cs="Times New Roman"/>
+          <w:sz w:val="24"/>
+          <w:szCs w:val="24"/>
+        </w:rPr>
+      </w:pPr>
     </w:p>
     <w:p>
       <w:pPr>
@@ -13441,9 +14730,9 @@
       </w:pPr>
     </w:p>
     <w:sectPr>
-      <w:headerReference w:type="default" r:id="rId9"/>
-      <w:footerReference w:type="default" r:id="rId10"/>
-      <w:headerReference w:type="first" r:id="rId11"/>
+      <w:headerReference w:type="default" r:id="rId13"/>
+      <w:footerReference w:type="default" r:id="rId14"/>
+      <w:headerReference w:type="first" r:id="rId15"/>
       <w:pgSz w:w="12240" w:h="15840"/>
       <w:pgMar w:top="720" w:right="720" w:bottom="720" w:left="720" w:header="720" w:footer="720" w:gutter="0"/>
       <w:cols w:space="720"/>
@@ -13455,7 +14744,7 @@
 </file>
 
 <file path=word/endnotes.xml><?xml version="1.0" encoding="utf-8"?>
-<w:endnotes xmlns:wpc="http://schemas.microsoft.com/office/word/2010/wordprocessingCanvas" xmlns:cx="http://schemas.microsoft.com/office/drawing/2014/chartex" xmlns:cx1="http://schemas.microsoft.com/office/drawing/2015/9/8/chartex" xmlns:cx2="http://schemas.microsoft.com/office/drawing/2015/10/21/chartex" xmlns:cx3="http://schemas.microsoft.com/office/drawing/2016/5/9/chartex" xmlns:cx4="http://schemas.microsoft.com/office/drawing/2016/5/10/chartex" xmlns:cx5="http://schemas.microsoft.com/office/drawing/2016/5/11/chartex" xmlns:cx6="http://schemas.microsoft.com/office/drawing/2016/5/12/chartex" xmlns:cx7="http://schemas.microsoft.com/office/drawing/2016/5/13/chartex" xmlns:cx8="http://schemas.microsoft.com/office/drawing/2016/5/14/chartex" xmlns:mc="http://schemas.openxmlformats.org/markup-compatibility/2006" xmlns:aink="http://schemas.microsoft.com/office/drawing/2016/ink" xmlns:am3d="http://schemas.microsoft.com/office/drawing/2017/model3d" xmlns:o="urn:schemas-microsoft-com:office:office" xmlns:r="http://schemas.openxmlformats.org/officeDocument/2006/relationships" xmlns:m="http://schemas.openxmlformats.org/officeDocument/2006/math" xmlns:v="urn:schemas-microsoft-com:vml" xmlns:wp14="http://schemas.microsoft.com/office/word/2010/wordprocessingDrawing" xmlns:wp="http://schemas.openxmlformats.org/drawingml/2006/wordprocessingDrawing" xmlns:w10="urn:schemas-microsoft-com:office:word" xmlns:w="http://schemas.openxmlformats.org/wordprocessingml/2006/main" xmlns:w14="http://schemas.microsoft.com/office/word/2010/wordml" xmlns:w15="http://schemas.microsoft.com/office/word/2012/wordml" xmlns:w16cid="http://schemas.microsoft.com/office/word/2016/wordml/cid" xmlns:w16se="http://schemas.microsoft.com/office/word/2015/wordml/symex" xmlns:wpg="http://schemas.microsoft.com/office/word/2010/wordprocessingGroup" xmlns:wpi="http://schemas.microsoft.com/office/word/2010/wordprocessingInk" xmlns:wne="http://schemas.microsoft.com/office/word/2006/wordml" xmlns:wps="http://schemas.microsoft.com/office/word/2010/wordprocessingShape" mc:Ignorable="w14 w15 w16se w16cid wp14">
+<w:endnotes xmlns:wpc="http://schemas.microsoft.com/office/word/2010/wordprocessingCanvas" xmlns:cx="http://schemas.microsoft.com/office/drawing/2014/chartex" xmlns:cx1="http://schemas.microsoft.com/office/drawing/2015/9/8/chartex" xmlns:mc="http://schemas.openxmlformats.org/markup-compatibility/2006" xmlns:o="urn:schemas-microsoft-com:office:office" xmlns:r="http://schemas.openxmlformats.org/officeDocument/2006/relationships" xmlns:m="http://schemas.openxmlformats.org/officeDocument/2006/math" xmlns:v="urn:schemas-microsoft-com:vml" xmlns:wp14="http://schemas.microsoft.com/office/word/2010/wordprocessingDrawing" xmlns:wp="http://schemas.openxmlformats.org/drawingml/2006/wordprocessingDrawing" xmlns:w10="urn:schemas-microsoft-com:office:word" xmlns:w="http://schemas.openxmlformats.org/wordprocessingml/2006/main" xmlns:w14="http://schemas.microsoft.com/office/word/2010/wordml" xmlns:w15="http://schemas.microsoft.com/office/word/2012/wordml" xmlns:w16se="http://schemas.microsoft.com/office/word/2015/wordml/symex" xmlns:wpg="http://schemas.microsoft.com/office/word/2010/wordprocessingGroup" xmlns:wpi="http://schemas.microsoft.com/office/word/2010/wordprocessingInk" xmlns:wne="http://schemas.microsoft.com/office/word/2006/wordml" xmlns:wps="http://schemas.microsoft.com/office/word/2010/wordprocessingShape" mc:Ignorable="w14 w15 w16se wp14">
   <w:endnote w:type="separator" w:id="-1">
     <w:p>
       <w:pPr>
@@ -13480,7 +14769,7 @@
 </file>
 
 <file path=word/footer1.xml><?xml version="1.0" encoding="utf-8"?>
-<w:ftr xmlns:wpc="http://schemas.microsoft.com/office/word/2010/wordprocessingCanvas" xmlns:cx="http://schemas.microsoft.com/office/drawing/2014/chartex" xmlns:cx1="http://schemas.microsoft.com/office/drawing/2015/9/8/chartex" xmlns:cx2="http://schemas.microsoft.com/office/drawing/2015/10/21/chartex" xmlns:cx3="http://schemas.microsoft.com/office/drawing/2016/5/9/chartex" xmlns:cx4="http://schemas.microsoft.com/office/drawing/2016/5/10/chartex" xmlns:cx5="http://schemas.microsoft.com/office/drawing/2016/5/11/chartex" xmlns:cx6="http://schemas.microsoft.com/office/drawing/2016/5/12/chartex" xmlns:cx7="http://schemas.microsoft.com/office/drawing/2016/5/13/chartex" xmlns:cx8="http://schemas.microsoft.com/office/drawing/2016/5/14/chartex" xmlns:mc="http://schemas.openxmlformats.org/markup-compatibility/2006" xmlns:aink="http://schemas.microsoft.com/office/drawing/2016/ink" xmlns:am3d="http://schemas.microsoft.com/office/drawing/2017/model3d" xmlns:o="urn:schemas-microsoft-com:office:office" xmlns:r="http://schemas.openxmlformats.org/officeDocument/2006/relationships" xmlns:m="http://schemas.openxmlformats.org/officeDocument/2006/math" xmlns:v="urn:schemas-microsoft-com:vml" xmlns:wp14="http://schemas.microsoft.com/office/word/2010/wordprocessingDrawing" xmlns:wp="http://schemas.openxmlformats.org/drawingml/2006/wordprocessingDrawing" xmlns:w10="urn:schemas-microsoft-com:office:word" xmlns:w="http://schemas.openxmlformats.org/wordprocessingml/2006/main" xmlns:w14="http://schemas.microsoft.com/office/word/2010/wordml" xmlns:w15="http://schemas.microsoft.com/office/word/2012/wordml" xmlns:w16cid="http://schemas.microsoft.com/office/word/2016/wordml/cid" xmlns:w16se="http://schemas.microsoft.com/office/word/2015/wordml/symex" xmlns:wpg="http://schemas.microsoft.com/office/word/2010/wordprocessingGroup" xmlns:wpi="http://schemas.microsoft.com/office/word/2010/wordprocessingInk" xmlns:wne="http://schemas.microsoft.com/office/word/2006/wordml" xmlns:wps="http://schemas.microsoft.com/office/word/2010/wordprocessingShape" mc:Ignorable="w14 w15 w16se w16cid wp14">
+<w:ftr xmlns:wpc="http://schemas.microsoft.com/office/word/2010/wordprocessingCanvas" xmlns:cx="http://schemas.microsoft.com/office/drawing/2014/chartex" xmlns:cx1="http://schemas.microsoft.com/office/drawing/2015/9/8/chartex" xmlns:mc="http://schemas.openxmlformats.org/markup-compatibility/2006" xmlns:o="urn:schemas-microsoft-com:office:office" xmlns:r="http://schemas.openxmlformats.org/officeDocument/2006/relationships" xmlns:m="http://schemas.openxmlformats.org/officeDocument/2006/math" xmlns:v="urn:schemas-microsoft-com:vml" xmlns:wp14="http://schemas.microsoft.com/office/word/2010/wordprocessingDrawing" xmlns:wp="http://schemas.openxmlformats.org/drawingml/2006/wordprocessingDrawing" xmlns:w10="urn:schemas-microsoft-com:office:word" xmlns:w="http://schemas.openxmlformats.org/wordprocessingml/2006/main" xmlns:w14="http://schemas.microsoft.com/office/word/2010/wordml" xmlns:w15="http://schemas.microsoft.com/office/word/2012/wordml" xmlns:w16se="http://schemas.microsoft.com/office/word/2015/wordml/symex" xmlns:wpg="http://schemas.microsoft.com/office/word/2010/wordprocessingGroup" xmlns:wpi="http://schemas.microsoft.com/office/word/2010/wordprocessingInk" xmlns:wne="http://schemas.microsoft.com/office/word/2006/wordml" xmlns:wps="http://schemas.microsoft.com/office/word/2010/wordprocessingShape" mc:Ignorable="w14 w15 w16se wp14">
   <w:sdt>
     <w:sdtPr>
       <w:id w:val="-982545719"/>
@@ -13513,7 +14802,7 @@
           <w:rPr>
             <w:noProof/>
           </w:rPr>
-          <w:t>12</w:t>
+          <w:t>13</w:t>
         </w:r>
         <w:r>
           <w:rPr>
@@ -13533,7 +14822,7 @@
 </file>
 
 <file path=word/footnotes.xml><?xml version="1.0" encoding="utf-8"?>
-<w:footnotes xmlns:wpc="http://schemas.microsoft.com/office/word/2010/wordprocessingCanvas" xmlns:cx="http://schemas.microsoft.com/office/drawing/2014/chartex" xmlns:cx1="http://schemas.microsoft.com/office/drawing/2015/9/8/chartex" xmlns:cx2="http://schemas.microsoft.com/office/drawing/2015/10/21/chartex" xmlns:cx3="http://schemas.microsoft.com/office/drawing/2016/5/9/chartex" xmlns:cx4="http://schemas.microsoft.com/office/drawing/2016/5/10/chartex" xmlns:cx5="http://schemas.microsoft.com/office/drawing/2016/5/11/chartex" xmlns:cx6="http://schemas.microsoft.com/office/drawing/2016/5/12/chartex" xmlns:cx7="http://schemas.microsoft.com/office/drawing/2016/5/13/chartex" xmlns:cx8="http://schemas.microsoft.com/office/drawing/2016/5/14/chartex" xmlns:mc="http://schemas.openxmlformats.org/markup-compatibility/2006" xmlns:aink="http://schemas.microsoft.com/office/drawing/2016/ink" xmlns:am3d="http://schemas.microsoft.com/office/drawing/2017/model3d" xmlns:o="urn:schemas-microsoft-com:office:office" xmlns:r="http://schemas.openxmlformats.org/officeDocument/2006/relationships" xmlns:m="http://schemas.openxmlformats.org/officeDocument/2006/math" xmlns:v="urn:schemas-microsoft-com:vml" xmlns:wp14="http://schemas.microsoft.com/office/word/2010/wordprocessingDrawing" xmlns:wp="http://schemas.openxmlformats.org/drawingml/2006/wordprocessingDrawing" xmlns:w10="urn:schemas-microsoft-com:office:word" xmlns:w="http://schemas.openxmlformats.org/wordprocessingml/2006/main" xmlns:w14="http://schemas.microsoft.com/office/word/2010/wordml" xmlns:w15="http://schemas.microsoft.com/office/word/2012/wordml" xmlns:w16cid="http://schemas.microsoft.com/office/word/2016/wordml/cid" xmlns:w16se="http://schemas.microsoft.com/office/word/2015/wordml/symex" xmlns:wpg="http://schemas.microsoft.com/office/word/2010/wordprocessingGroup" xmlns:wpi="http://schemas.microsoft.com/office/word/2010/wordprocessingInk" xmlns:wne="http://schemas.microsoft.com/office/word/2006/wordml" xmlns:wps="http://schemas.microsoft.com/office/word/2010/wordprocessingShape" mc:Ignorable="w14 w15 w16se w16cid wp14">
+<w:footnotes xmlns:wpc="http://schemas.microsoft.com/office/word/2010/wordprocessingCanvas" xmlns:cx="http://schemas.microsoft.com/office/drawing/2014/chartex" xmlns:cx1="http://schemas.microsoft.com/office/drawing/2015/9/8/chartex" xmlns:mc="http://schemas.openxmlformats.org/markup-compatibility/2006" xmlns:o="urn:schemas-microsoft-com:office:office" xmlns:r="http://schemas.openxmlformats.org/officeDocument/2006/relationships" xmlns:m="http://schemas.openxmlformats.org/officeDocument/2006/math" xmlns:v="urn:schemas-microsoft-com:vml" xmlns:wp14="http://schemas.microsoft.com/office/word/2010/wordprocessingDrawing" xmlns:wp="http://schemas.openxmlformats.org/drawingml/2006/wordprocessingDrawing" xmlns:w10="urn:schemas-microsoft-com:office:word" xmlns:w="http://schemas.openxmlformats.org/wordprocessingml/2006/main" xmlns:w14="http://schemas.microsoft.com/office/word/2010/wordml" xmlns:w15="http://schemas.microsoft.com/office/word/2012/wordml" xmlns:w16se="http://schemas.microsoft.com/office/word/2015/wordml/symex" xmlns:wpg="http://schemas.microsoft.com/office/word/2010/wordprocessingGroup" xmlns:wpi="http://schemas.microsoft.com/office/word/2010/wordprocessingInk" xmlns:wne="http://schemas.microsoft.com/office/word/2006/wordml" xmlns:wps="http://schemas.microsoft.com/office/word/2010/wordprocessingShape" mc:Ignorable="w14 w15 w16se wp14">
   <w:footnote w:type="separator" w:id="-1">
     <w:p>
       <w:pPr>
@@ -13558,7 +14847,7 @@
 </file>
 
 <file path=word/header1.xml><?xml version="1.0" encoding="utf-8"?>
-<w:hdr xmlns:wpc="http://schemas.microsoft.com/office/word/2010/wordprocessingCanvas" xmlns:cx="http://schemas.microsoft.com/office/drawing/2014/chartex" xmlns:cx1="http://schemas.microsoft.com/office/drawing/2015/9/8/chartex" xmlns:cx2="http://schemas.microsoft.com/office/drawing/2015/10/21/chartex" xmlns:cx3="http://schemas.microsoft.com/office/drawing/2016/5/9/chartex" xmlns:cx4="http://schemas.microsoft.com/office/drawing/2016/5/10/chartex" xmlns:cx5="http://schemas.microsoft.com/office/drawing/2016/5/11/chartex" xmlns:cx6="http://schemas.microsoft.com/office/drawing/2016/5/12/chartex" xmlns:cx7="http://schemas.microsoft.com/office/drawing/2016/5/13/chartex" xmlns:cx8="http://schemas.microsoft.com/office/drawing/2016/5/14/chartex" xmlns:mc="http://schemas.openxmlformats.org/markup-compatibility/2006" xmlns:aink="http://schemas.microsoft.com/office/drawing/2016/ink" xmlns:am3d="http://schemas.microsoft.com/office/drawing/2017/model3d" xmlns:o="urn:schemas-microsoft-com:office:office" xmlns:r="http://schemas.openxmlformats.org/officeDocument/2006/relationships" xmlns:m="http://schemas.openxmlformats.org/officeDocument/2006/math" xmlns:v="urn:schemas-microsoft-com:vml" xmlns:wp14="http://schemas.microsoft.com/office/word/2010/wordprocessingDrawing" xmlns:wp="http://schemas.openxmlformats.org/drawingml/2006/wordprocessingDrawing" xmlns:w10="urn:schemas-microsoft-com:office:word" xmlns:w="http://schemas.openxmlformats.org/wordprocessingml/2006/main" xmlns:w14="http://schemas.microsoft.com/office/word/2010/wordml" xmlns:w15="http://schemas.microsoft.com/office/word/2012/wordml" xmlns:w16cid="http://schemas.microsoft.com/office/word/2016/wordml/cid" xmlns:w16se="http://schemas.microsoft.com/office/word/2015/wordml/symex" xmlns:wpg="http://schemas.microsoft.com/office/word/2010/wordprocessingGroup" xmlns:wpi="http://schemas.microsoft.com/office/word/2010/wordprocessingInk" xmlns:wne="http://schemas.microsoft.com/office/word/2006/wordml" xmlns:wps="http://schemas.microsoft.com/office/word/2010/wordprocessingShape" mc:Ignorable="w14 w15 w16se w16cid wp14">
+<w:hdr xmlns:wpc="http://schemas.microsoft.com/office/word/2010/wordprocessingCanvas" xmlns:cx="http://schemas.microsoft.com/office/drawing/2014/chartex" xmlns:cx1="http://schemas.microsoft.com/office/drawing/2015/9/8/chartex" xmlns:mc="http://schemas.openxmlformats.org/markup-compatibility/2006" xmlns:o="urn:schemas-microsoft-com:office:office" xmlns:r="http://schemas.openxmlformats.org/officeDocument/2006/relationships" xmlns:m="http://schemas.openxmlformats.org/officeDocument/2006/math" xmlns:v="urn:schemas-microsoft-com:vml" xmlns:wp14="http://schemas.microsoft.com/office/word/2010/wordprocessingDrawing" xmlns:wp="http://schemas.openxmlformats.org/drawingml/2006/wordprocessingDrawing" xmlns:w10="urn:schemas-microsoft-com:office:word" xmlns:w="http://schemas.openxmlformats.org/wordprocessingml/2006/main" xmlns:w14="http://schemas.microsoft.com/office/word/2010/wordml" xmlns:w15="http://schemas.microsoft.com/office/word/2012/wordml" xmlns:w16se="http://schemas.microsoft.com/office/word/2015/wordml/symex" xmlns:wpg="http://schemas.microsoft.com/office/word/2010/wordprocessingGroup" xmlns:wpi="http://schemas.microsoft.com/office/word/2010/wordprocessingInk" xmlns:wne="http://schemas.microsoft.com/office/word/2006/wordml" xmlns:wps="http://schemas.microsoft.com/office/word/2010/wordprocessingShape" mc:Ignorable="w14 w15 w16se wp14">
   <w:p>
     <w:pPr>
       <w:pStyle w:val="Header"/>
@@ -13573,7 +14862,7 @@
 </file>
 
 <file path=word/header2.xml><?xml version="1.0" encoding="utf-8"?>
-<w:hdr xmlns:wpc="http://schemas.microsoft.com/office/word/2010/wordprocessingCanvas" xmlns:cx="http://schemas.microsoft.com/office/drawing/2014/chartex" xmlns:cx1="http://schemas.microsoft.com/office/drawing/2015/9/8/chartex" xmlns:cx2="http://schemas.microsoft.com/office/drawing/2015/10/21/chartex" xmlns:cx3="http://schemas.microsoft.com/office/drawing/2016/5/9/chartex" xmlns:cx4="http://schemas.microsoft.com/office/drawing/2016/5/10/chartex" xmlns:cx5="http://schemas.microsoft.com/office/drawing/2016/5/11/chartex" xmlns:cx6="http://schemas.microsoft.com/office/drawing/2016/5/12/chartex" xmlns:cx7="http://schemas.microsoft.com/office/drawing/2016/5/13/chartex" xmlns:cx8="http://schemas.microsoft.com/office/drawing/2016/5/14/chartex" xmlns:mc="http://schemas.openxmlformats.org/markup-compatibility/2006" xmlns:aink="http://schemas.microsoft.com/office/drawing/2016/ink" xmlns:am3d="http://schemas.microsoft.com/office/drawing/2017/model3d" xmlns:o="urn:schemas-microsoft-com:office:office" xmlns:r="http://schemas.openxmlformats.org/officeDocument/2006/relationships" xmlns:m="http://schemas.openxmlformats.org/officeDocument/2006/math" xmlns:v="urn:schemas-microsoft-com:vml" xmlns:wp14="http://schemas.microsoft.com/office/word/2010/wordprocessingDrawing" xmlns:wp="http://schemas.openxmlformats.org/drawingml/2006/wordprocessingDrawing" xmlns:w10="urn:schemas-microsoft-com:office:word" xmlns:w="http://schemas.openxmlformats.org/wordprocessingml/2006/main" xmlns:w14="http://schemas.microsoft.com/office/word/2010/wordml" xmlns:w15="http://schemas.microsoft.com/office/word/2012/wordml" xmlns:w16cid="http://schemas.microsoft.com/office/word/2016/wordml/cid" xmlns:w16se="http://schemas.microsoft.com/office/word/2015/wordml/symex" xmlns:wpg="http://schemas.microsoft.com/office/word/2010/wordprocessingGroup" xmlns:wpi="http://schemas.microsoft.com/office/word/2010/wordprocessingInk" xmlns:wne="http://schemas.microsoft.com/office/word/2006/wordml" xmlns:wps="http://schemas.microsoft.com/office/word/2010/wordprocessingShape" mc:Ignorable="w14 w15 w16se w16cid wp14">
+<w:hdr xmlns:wpc="http://schemas.microsoft.com/office/word/2010/wordprocessingCanvas" xmlns:cx="http://schemas.microsoft.com/office/drawing/2014/chartex" xmlns:cx1="http://schemas.microsoft.com/office/drawing/2015/9/8/chartex" xmlns:mc="http://schemas.openxmlformats.org/markup-compatibility/2006" xmlns:o="urn:schemas-microsoft-com:office:office" xmlns:r="http://schemas.openxmlformats.org/officeDocument/2006/relationships" xmlns:m="http://schemas.openxmlformats.org/officeDocument/2006/math" xmlns:v="urn:schemas-microsoft-com:vml" xmlns:wp14="http://schemas.microsoft.com/office/word/2010/wordprocessingDrawing" xmlns:wp="http://schemas.openxmlformats.org/drawingml/2006/wordprocessingDrawing" xmlns:w10="urn:schemas-microsoft-com:office:word" xmlns:w="http://schemas.openxmlformats.org/wordprocessingml/2006/main" xmlns:w14="http://schemas.microsoft.com/office/word/2010/wordml" xmlns:w15="http://schemas.microsoft.com/office/word/2012/wordml" xmlns:w16se="http://schemas.microsoft.com/office/word/2015/wordml/symex" xmlns:wpg="http://schemas.microsoft.com/office/word/2010/wordprocessingGroup" xmlns:wpi="http://schemas.microsoft.com/office/word/2010/wordprocessingInk" xmlns:wne="http://schemas.microsoft.com/office/word/2006/wordml" xmlns:wps="http://schemas.microsoft.com/office/word/2010/wordprocessingShape" mc:Ignorable="w14 w15 w16se wp14">
   <w:p>
     <w:pPr>
       <w:spacing w:after="0" w:line="240" w:lineRule="auto"/>
@@ -13686,7 +14975,7 @@
 </file>
 
 <file path=word/numbering.xml><?xml version="1.0" encoding="utf-8"?>
-<w:numbering xmlns:wpc="http://schemas.microsoft.com/office/word/2010/wordprocessingCanvas" xmlns:cx="http://schemas.microsoft.com/office/drawing/2014/chartex" xmlns:cx1="http://schemas.microsoft.com/office/drawing/2015/9/8/chartex" xmlns:cx2="http://schemas.microsoft.com/office/drawing/2015/10/21/chartex" xmlns:cx3="http://schemas.microsoft.com/office/drawing/2016/5/9/chartex" xmlns:cx4="http://schemas.microsoft.com/office/drawing/2016/5/10/chartex" xmlns:cx5="http://schemas.microsoft.com/office/drawing/2016/5/11/chartex" xmlns:cx6="http://schemas.microsoft.com/office/drawing/2016/5/12/chartex" xmlns:cx7="http://schemas.microsoft.com/office/drawing/2016/5/13/chartex" xmlns:cx8="http://schemas.microsoft.com/office/drawing/2016/5/14/chartex" xmlns:mc="http://schemas.openxmlformats.org/markup-compatibility/2006" xmlns:aink="http://schemas.microsoft.com/office/drawing/2016/ink" xmlns:am3d="http://schemas.microsoft.com/office/drawing/2017/model3d" xmlns:o="urn:schemas-microsoft-com:office:office" xmlns:r="http://schemas.openxmlformats.org/officeDocument/2006/relationships" xmlns:m="http://schemas.openxmlformats.org/officeDocument/2006/math" xmlns:v="urn:schemas-microsoft-com:vml" xmlns:wp14="http://schemas.microsoft.com/office/word/2010/wordprocessingDrawing" xmlns:wp="http://schemas.openxmlformats.org/drawingml/2006/wordprocessingDrawing" xmlns:w10="urn:schemas-microsoft-com:office:word" xmlns:w="http://schemas.openxmlformats.org/wordprocessingml/2006/main" xmlns:w14="http://schemas.microsoft.com/office/word/2010/wordml" xmlns:w15="http://schemas.microsoft.com/office/word/2012/wordml" xmlns:w16cid="http://schemas.microsoft.com/office/word/2016/wordml/cid" xmlns:w16se="http://schemas.microsoft.com/office/word/2015/wordml/symex" xmlns:wpg="http://schemas.microsoft.com/office/word/2010/wordprocessingGroup" xmlns:wpi="http://schemas.microsoft.com/office/word/2010/wordprocessingInk" xmlns:wne="http://schemas.microsoft.com/office/word/2006/wordml" xmlns:wps="http://schemas.microsoft.com/office/word/2010/wordprocessingShape" mc:Ignorable="w14 w15 w16se w16cid wp14">
+<w:numbering xmlns:wpc="http://schemas.microsoft.com/office/word/2010/wordprocessingCanvas" xmlns:cx="http://schemas.microsoft.com/office/drawing/2014/chartex" xmlns:cx1="http://schemas.microsoft.com/office/drawing/2015/9/8/chartex" xmlns:mc="http://schemas.openxmlformats.org/markup-compatibility/2006" xmlns:o="urn:schemas-microsoft-com:office:office" xmlns:r="http://schemas.openxmlformats.org/officeDocument/2006/relationships" xmlns:m="http://schemas.openxmlformats.org/officeDocument/2006/math" xmlns:v="urn:schemas-microsoft-com:vml" xmlns:wp14="http://schemas.microsoft.com/office/word/2010/wordprocessingDrawing" xmlns:wp="http://schemas.openxmlformats.org/drawingml/2006/wordprocessingDrawing" xmlns:w10="urn:schemas-microsoft-com:office:word" xmlns:w="http://schemas.openxmlformats.org/wordprocessingml/2006/main" xmlns:w14="http://schemas.microsoft.com/office/word/2010/wordml" xmlns:w15="http://schemas.microsoft.com/office/word/2012/wordml" xmlns:w16se="http://schemas.microsoft.com/office/word/2015/wordml/symex" xmlns:wpg="http://schemas.microsoft.com/office/word/2010/wordprocessingGroup" xmlns:wpi="http://schemas.microsoft.com/office/word/2010/wordprocessingInk" xmlns:wne="http://schemas.microsoft.com/office/word/2006/wordml" xmlns:wps="http://schemas.microsoft.com/office/word/2010/wordprocessingShape" mc:Ignorable="w14 w15 w16se wp14">
   <w:abstractNum w:abstractNumId="0" w15:restartNumberingAfterBreak="0">
     <w:nsid w:val="00CA7842"/>
     <w:multiLevelType w:val="hybridMultilevel"/>
@@ -14181,6 +15470,95 @@
     </w:lvl>
   </w:abstractNum>
   <w:abstractNum w:abstractNumId="5" w15:restartNumberingAfterBreak="0">
+    <w:nsid w:val="38B83CE8"/>
+    <w:multiLevelType w:val="hybridMultilevel"/>
+    <w:tmpl w:val="D2BC05C2"/>
+    <w:lvl w:ilvl="0" w:tplc="BFD0372C">
+      <w:start w:val="2"/>
+      <w:numFmt w:val="decimal"/>
+      <w:lvlText w:val="(%1)"/>
+      <w:lvlJc w:val="left"/>
+      <w:pPr>
+        <w:ind w:left="720" w:hanging="360"/>
+      </w:pPr>
+      <w:rPr>
+        <w:rFonts w:hint="default"/>
+      </w:rPr>
+    </w:lvl>
+    <w:lvl w:ilvl="1" w:tplc="04090019" w:tentative="1">
+      <w:start w:val="1"/>
+      <w:numFmt w:val="lowerLetter"/>
+      <w:lvlText w:val="%2."/>
+      <w:lvlJc w:val="left"/>
+      <w:pPr>
+        <w:ind w:left="1440" w:hanging="360"/>
+      </w:pPr>
+    </w:lvl>
+    <w:lvl w:ilvl="2" w:tplc="0409001B" w:tentative="1">
+      <w:start w:val="1"/>
+      <w:numFmt w:val="lowerRoman"/>
+      <w:lvlText w:val="%3."/>
+      <w:lvlJc w:val="right"/>
+      <w:pPr>
+        <w:ind w:left="2160" w:hanging="180"/>
+      </w:pPr>
+    </w:lvl>
+    <w:lvl w:ilvl="3" w:tplc="0409000F" w:tentative="1">
+      <w:start w:val="1"/>
+      <w:numFmt w:val="decimal"/>
+      <w:lvlText w:val="%4."/>
+      <w:lvlJc w:val="left"/>
+      <w:pPr>
+        <w:ind w:left="2880" w:hanging="360"/>
+      </w:pPr>
+    </w:lvl>
+    <w:lvl w:ilvl="4" w:tplc="04090019" w:tentative="1">
+      <w:start w:val="1"/>
+      <w:numFmt w:val="lowerLetter"/>
+      <w:lvlText w:val="%5."/>
+      <w:lvlJc w:val="left"/>
+      <w:pPr>
+        <w:ind w:left="3600" w:hanging="360"/>
+      </w:pPr>
+    </w:lvl>
+    <w:lvl w:ilvl="5" w:tplc="0409001B" w:tentative="1">
+      <w:start w:val="1"/>
+      <w:numFmt w:val="lowerRoman"/>
+      <w:lvlText w:val="%6."/>
+      <w:lvlJc w:val="right"/>
+      <w:pPr>
+        <w:ind w:left="4320" w:hanging="180"/>
+      </w:pPr>
+    </w:lvl>
+    <w:lvl w:ilvl="6" w:tplc="0409000F" w:tentative="1">
+      <w:start w:val="1"/>
+      <w:numFmt w:val="decimal"/>
+      <w:lvlText w:val="%7."/>
+      <w:lvlJc w:val="left"/>
+      <w:pPr>
+        <w:ind w:left="5040" w:hanging="360"/>
+      </w:pPr>
+    </w:lvl>
+    <w:lvl w:ilvl="7" w:tplc="04090019" w:tentative="1">
+      <w:start w:val="1"/>
+      <w:numFmt w:val="lowerLetter"/>
+      <w:lvlText w:val="%8."/>
+      <w:lvlJc w:val="left"/>
+      <w:pPr>
+        <w:ind w:left="5760" w:hanging="360"/>
+      </w:pPr>
+    </w:lvl>
+    <w:lvl w:ilvl="8" w:tplc="0409001B" w:tentative="1">
+      <w:start w:val="1"/>
+      <w:numFmt w:val="lowerRoman"/>
+      <w:lvlText w:val="%9."/>
+      <w:lvlJc w:val="right"/>
+      <w:pPr>
+        <w:ind w:left="6480" w:hanging="180"/>
+      </w:pPr>
+    </w:lvl>
+  </w:abstractNum>
+  <w:abstractNum w:abstractNumId="6" w15:restartNumberingAfterBreak="0">
     <w:nsid w:val="3C5140BE"/>
     <w:multiLevelType w:val="hybridMultilevel"/>
     <w:tmpl w:val="059A49BC"/>
@@ -14293,7 +15671,7 @@
       </w:rPr>
     </w:lvl>
   </w:abstractNum>
-  <w:abstractNum w:abstractNumId="6" w15:restartNumberingAfterBreak="0">
+  <w:abstractNum w:abstractNumId="7" w15:restartNumberingAfterBreak="0">
     <w:nsid w:val="42B67948"/>
     <w:multiLevelType w:val="hybridMultilevel"/>
     <w:tmpl w:val="2904047C"/>
@@ -14406,7 +15784,7 @@
       </w:rPr>
     </w:lvl>
   </w:abstractNum>
-  <w:abstractNum w:abstractNumId="7" w15:restartNumberingAfterBreak="0">
+  <w:abstractNum w:abstractNumId="8" w15:restartNumberingAfterBreak="0">
     <w:nsid w:val="46765785"/>
     <w:multiLevelType w:val="hybridMultilevel"/>
     <w:tmpl w:val="9B5217FE"/>
@@ -14519,7 +15897,7 @@
       </w:rPr>
     </w:lvl>
   </w:abstractNum>
-  <w:abstractNum w:abstractNumId="8" w15:restartNumberingAfterBreak="0">
+  <w:abstractNum w:abstractNumId="9" w15:restartNumberingAfterBreak="0">
     <w:nsid w:val="478037D8"/>
     <w:multiLevelType w:val="hybridMultilevel"/>
     <w:tmpl w:val="484E62FC"/>
@@ -14632,7 +16010,7 @@
       </w:rPr>
     </w:lvl>
   </w:abstractNum>
-  <w:abstractNum w:abstractNumId="9" w15:restartNumberingAfterBreak="0">
+  <w:abstractNum w:abstractNumId="10" w15:restartNumberingAfterBreak="0">
     <w:nsid w:val="4CD01BDD"/>
     <w:multiLevelType w:val="hybridMultilevel"/>
     <w:tmpl w:val="A7D66C46"/>
@@ -14721,7 +16099,7 @@
       </w:pPr>
     </w:lvl>
   </w:abstractNum>
-  <w:abstractNum w:abstractNumId="10" w15:restartNumberingAfterBreak="0">
+  <w:abstractNum w:abstractNumId="11" w15:restartNumberingAfterBreak="0">
     <w:nsid w:val="51EA4FCF"/>
     <w:multiLevelType w:val="hybridMultilevel"/>
     <w:tmpl w:val="7C1CE118"/>
@@ -14810,7 +16188,7 @@
       </w:pPr>
     </w:lvl>
   </w:abstractNum>
-  <w:abstractNum w:abstractNumId="11" w15:restartNumberingAfterBreak="0">
+  <w:abstractNum w:abstractNumId="12" w15:restartNumberingAfterBreak="0">
     <w:nsid w:val="52FA770D"/>
     <w:multiLevelType w:val="hybridMultilevel"/>
     <w:tmpl w:val="0ED6958A"/>
@@ -14899,7 +16277,7 @@
       </w:pPr>
     </w:lvl>
   </w:abstractNum>
-  <w:abstractNum w:abstractNumId="12" w15:restartNumberingAfterBreak="0">
+  <w:abstractNum w:abstractNumId="13" w15:restartNumberingAfterBreak="0">
     <w:nsid w:val="57D95E47"/>
     <w:multiLevelType w:val="hybridMultilevel"/>
     <w:tmpl w:val="17403B7E"/>
@@ -15012,7 +16390,7 @@
       </w:rPr>
     </w:lvl>
   </w:abstractNum>
-  <w:abstractNum w:abstractNumId="13" w15:restartNumberingAfterBreak="0">
+  <w:abstractNum w:abstractNumId="14" w15:restartNumberingAfterBreak="0">
     <w:nsid w:val="6E7A00D6"/>
     <w:multiLevelType w:val="hybridMultilevel"/>
     <w:tmpl w:val="6BD2E194"/>
@@ -15101,7 +16479,7 @@
       </w:pPr>
     </w:lvl>
   </w:abstractNum>
-  <w:abstractNum w:abstractNumId="14" w15:restartNumberingAfterBreak="0">
+  <w:abstractNum w:abstractNumId="15" w15:restartNumberingAfterBreak="0">
     <w:nsid w:val="7094339E"/>
     <w:multiLevelType w:val="hybridMultilevel"/>
     <w:tmpl w:val="D2BC05C2"/>
@@ -15190,7 +16568,7 @@
       </w:pPr>
     </w:lvl>
   </w:abstractNum>
-  <w:abstractNum w:abstractNumId="15" w15:restartNumberingAfterBreak="0">
+  <w:abstractNum w:abstractNumId="16" w15:restartNumberingAfterBreak="0">
     <w:nsid w:val="726F6C54"/>
     <w:multiLevelType w:val="hybridMultilevel"/>
     <w:tmpl w:val="5746A8C8"/>
@@ -15303,7 +16681,7 @@
       </w:rPr>
     </w:lvl>
   </w:abstractNum>
-  <w:abstractNum w:abstractNumId="16" w15:restartNumberingAfterBreak="0">
+  <w:abstractNum w:abstractNumId="17" w15:restartNumberingAfterBreak="0">
     <w:nsid w:val="7C6F71D0"/>
     <w:multiLevelType w:val="hybridMultilevel"/>
     <w:tmpl w:val="7F88E68E"/>
@@ -15392,7 +16770,7 @@
       </w:pPr>
     </w:lvl>
   </w:abstractNum>
-  <w:abstractNum w:abstractNumId="17" w15:restartNumberingAfterBreak="0">
+  <w:abstractNum w:abstractNumId="18" w15:restartNumberingAfterBreak="0">
     <w:nsid w:val="7CA92786"/>
     <w:multiLevelType w:val="hybridMultilevel"/>
     <w:tmpl w:val="475273E4"/>
@@ -15482,16 +16860,16 @@
     </w:lvl>
   </w:abstractNum>
   <w:num w:numId="1">
+    <w:abstractNumId w:val="10"/>
+  </w:num>
+  <w:num w:numId="2">
     <w:abstractNumId w:val="9"/>
   </w:num>
-  <w:num w:numId="2">
+  <w:num w:numId="3">
     <w:abstractNumId w:val="8"/>
   </w:num>
-  <w:num w:numId="3">
-    <w:abstractNumId w:val="7"/>
-  </w:num>
   <w:num w:numId="4">
-    <w:abstractNumId w:val="5"/>
+    <w:abstractNumId w:val="6"/>
   </w:num>
   <w:num w:numId="5">
     <w:abstractNumId w:val="4"/>
@@ -15503,43 +16881,46 @@
     <w:abstractNumId w:val="1"/>
   </w:num>
   <w:num w:numId="8">
-    <w:abstractNumId w:val="12"/>
+    <w:abstractNumId w:val="13"/>
   </w:num>
   <w:num w:numId="9">
     <w:abstractNumId w:val="0"/>
   </w:num>
   <w:num w:numId="10">
-    <w:abstractNumId w:val="15"/>
+    <w:abstractNumId w:val="16"/>
   </w:num>
   <w:num w:numId="11">
-    <w:abstractNumId w:val="10"/>
+    <w:abstractNumId w:val="11"/>
   </w:num>
   <w:num w:numId="12">
-    <w:abstractNumId w:val="17"/>
+    <w:abstractNumId w:val="18"/>
   </w:num>
   <w:num w:numId="13">
-    <w:abstractNumId w:val="11"/>
+    <w:abstractNumId w:val="12"/>
   </w:num>
   <w:num w:numId="14">
-    <w:abstractNumId w:val="6"/>
+    <w:abstractNumId w:val="7"/>
   </w:num>
   <w:num w:numId="15">
-    <w:abstractNumId w:val="13"/>
+    <w:abstractNumId w:val="14"/>
   </w:num>
   <w:num w:numId="16">
-    <w:abstractNumId w:val="16"/>
+    <w:abstractNumId w:val="17"/>
   </w:num>
   <w:num w:numId="17">
     <w:abstractNumId w:val="3"/>
   </w:num>
   <w:num w:numId="18">
-    <w:abstractNumId w:val="14"/>
+    <w:abstractNumId w:val="15"/>
+  </w:num>
+  <w:num w:numId="19">
+    <w:abstractNumId w:val="5"/>
   </w:num>
 </w:numbering>
 </file>
 
 <file path=word/styles.xml><?xml version="1.0" encoding="utf-8"?>
-<w:styles xmlns:mc="http://schemas.openxmlformats.org/markup-compatibility/2006" xmlns:r="http://schemas.openxmlformats.org/officeDocument/2006/relationships" xmlns:w="http://schemas.openxmlformats.org/wordprocessingml/2006/main" xmlns:w14="http://schemas.microsoft.com/office/word/2010/wordml" xmlns:w15="http://schemas.microsoft.com/office/word/2012/wordml" xmlns:w16cid="http://schemas.microsoft.com/office/word/2016/wordml/cid" xmlns:w16se="http://schemas.microsoft.com/office/word/2015/wordml/symex" mc:Ignorable="w14 w15 w16se w16cid">
+<w:styles xmlns:mc="http://schemas.openxmlformats.org/markup-compatibility/2006" xmlns:r="http://schemas.openxmlformats.org/officeDocument/2006/relationships" xmlns:w="http://schemas.openxmlformats.org/wordprocessingml/2006/main" xmlns:w14="http://schemas.microsoft.com/office/word/2010/wordml" xmlns:w15="http://schemas.microsoft.com/office/word/2012/wordml" xmlns:w16se="http://schemas.microsoft.com/office/word/2015/wordml/symex" mc:Ignorable="w14 w15 w16se">
   <w:docDefaults>
     <w:rPrDefault>
       <w:rPr>
@@ -15555,7 +16936,7 @@
       </w:pPr>
     </w:pPrDefault>
   </w:docDefaults>
-  <w:latentStyles w:defLockedState="0" w:defUIPriority="99" w:defSemiHidden="0" w:defUnhideWhenUsed="0" w:defQFormat="0" w:count="377">
+  <w:latentStyles w:defLockedState="0" w:defUIPriority="99" w:defSemiHidden="0" w:defUnhideWhenUsed="0" w:defQFormat="0" w:count="371">
     <w:lsdException w:name="Normal" w:uiPriority="0" w:qFormat="1"/>
     <w:lsdException w:name="heading 1" w:uiPriority="9" w:qFormat="1"/>
     <w:lsdException w:name="heading 2" w:semiHidden="1" w:uiPriority="9" w:unhideWhenUsed="1" w:qFormat="1"/>
@@ -15703,8 +17084,11 @@
     <w:lsdException w:name="Table 3D effects 3" w:semiHidden="1" w:unhideWhenUsed="1"/>
     <w:lsdException w:name="Table Contemporary" w:semiHidden="1" w:unhideWhenUsed="1"/>
     <w:lsdException w:name="Table Elegant" w:semiHidden="1" w:unhideWhenUsed="1"/>
+    <w:lsdException w:name="Table Professional" w:semiHidden="1" w:unhideWhenUsed="1"/>
     <w:lsdException w:name="Table Subtle 1" w:semiHidden="1" w:unhideWhenUsed="1"/>
     <w:lsdException w:name="Table Subtle 2" w:semiHidden="1" w:unhideWhenUsed="1"/>
+    <w:lsdException w:name="Table Web 1" w:semiHidden="1" w:unhideWhenUsed="1"/>
+    <w:lsdException w:name="Table Web 2" w:semiHidden="1" w:unhideWhenUsed="1"/>
     <w:lsdException w:name="Table Web 3" w:semiHidden="1" w:unhideWhenUsed="1"/>
     <w:lsdException w:name="Balloon Text" w:semiHidden="1" w:unhideWhenUsed="1"/>
     <w:lsdException w:name="Table Grid" w:uiPriority="59"/>
@@ -15924,12 +17308,6 @@
     <w:lsdException w:name="List Table 5 Dark Accent 6" w:uiPriority="50"/>
     <w:lsdException w:name="List Table 6 Colorful Accent 6" w:uiPriority="51"/>
     <w:lsdException w:name="List Table 7 Colorful Accent 6" w:uiPriority="52"/>
-    <w:lsdException w:name="Mention" w:semiHidden="1" w:unhideWhenUsed="1"/>
-    <w:lsdException w:name="Smart Hyperlink" w:semiHidden="1" w:unhideWhenUsed="1"/>
-    <w:lsdException w:name="Hashtag" w:semiHidden="1" w:unhideWhenUsed="1"/>
-    <w:lsdException w:name="Unresolved Mention" w:semiHidden="1" w:unhideWhenUsed="1"/>
-    <w:lsdException w:name="Smart Link" w:semiHidden="1" w:unhideWhenUsed="1"/>
-    <w:lsdException w:name="Smart Link Error" w:semiHidden="1" w:unhideWhenUsed="1"/>
   </w:latentStyles>
   <w:style w:type="paragraph" w:default="1" w:styleId="Normal">
     <w:name w:val="Normal"/>

</xml_diff>